<commit_message>
updated reqdef for M2
</commit_message>
<xml_diff>
--- a/docs/Requirements Definition.docx
+++ b/docs/Requirements Definition.docx
@@ -126,98 +126,58 @@
           <w:sz w:val="24"/>
           <w:szCs w:val="24"/>
         </w:rPr>
-        <w:t>The purpose of this project is to build a system for facilitating community yardwork job offers. It will serve as a profitable means to match young workers with customers offering jobs. The site owner will not employ anyone, rather act as a job finding pro</w:t>
-      </w:r>
-      <w:r>
-        <w:rPr>
-          <w:rFonts w:ascii="Times New Roman" w:hAnsi="Times New Roman" w:cs="Times New Roman"/>
-          <w:sz w:val="24"/>
-          <w:szCs w:val="24"/>
-        </w:rPr>
-        <w:t xml:space="preserve">vider that receives a surcharge for making a connection between the customer and worker. </w:t>
-      </w:r>
-    </w:p>
-    <w:p>
-      <w:pPr>
-        <w:rPr>
-          <w:rFonts w:ascii="Times New Roman" w:hAnsi="Times New Roman" w:cs="Times New Roman"/>
-          <w:sz w:val="24"/>
-          <w:szCs w:val="24"/>
-        </w:rPr>
-      </w:pPr>
-      <w:r>
-        <w:rPr>
-          <w:rFonts w:ascii="Times New Roman" w:hAnsi="Times New Roman" w:cs="Times New Roman"/>
-          <w:sz w:val="24"/>
-          <w:szCs w:val="24"/>
-        </w:rPr>
-        <w:t>To populate the system with listings, customers will have the ability to sign up and post the type of job they have available, and when they are hoping to have it com</w:t>
-      </w:r>
-      <w:r>
-        <w:rPr>
-          <w:rFonts w:ascii="Times New Roman" w:hAnsi="Times New Roman" w:cs="Times New Roman"/>
-          <w:sz w:val="24"/>
-          <w:szCs w:val="24"/>
-        </w:rPr>
-        <w:t xml:space="preserve">pleted. They will also add a balance to conveniently handle payment to the worker that completes their job listings. Once they have listed a job, the system will match it with an available worker. </w:t>
-      </w:r>
-    </w:p>
-    <w:p>
-      <w:pPr>
-        <w:rPr>
-          <w:rFonts w:ascii="Times New Roman" w:hAnsi="Times New Roman" w:cs="Times New Roman"/>
-          <w:sz w:val="24"/>
-          <w:szCs w:val="24"/>
-        </w:rPr>
-      </w:pPr>
-      <w:r>
-        <w:rPr>
-          <w:rFonts w:ascii="Times New Roman" w:hAnsi="Times New Roman" w:cs="Times New Roman"/>
-          <w:sz w:val="24"/>
-          <w:szCs w:val="24"/>
-        </w:rPr>
-        <w:t>The system will allow workers to create accounts and set t</w:t>
-      </w:r>
-      <w:r>
-        <w:rPr>
-          <w:rFonts w:ascii="Times New Roman" w:hAnsi="Times New Roman" w:cs="Times New Roman"/>
-          <w:sz w:val="24"/>
-          <w:szCs w:val="24"/>
-        </w:rPr>
-        <w:t>heir availability. Jobs will be rewarded to workers on a fair basis, with a slight preference system in place for those with higher ratings from customer feedback. They may specify the type of jobs they’re willing to accept and will be notified when one is</w:t>
-      </w:r>
-      <w:r>
-        <w:rPr>
-          <w:rFonts w:ascii="Times New Roman" w:hAnsi="Times New Roman" w:cs="Times New Roman"/>
-          <w:sz w:val="24"/>
-          <w:szCs w:val="24"/>
-        </w:rPr>
-        <w:t xml:space="preserve"> available. Once a job is accepted by a worker, they will receive contact information for the customer and be expected to complete the job. </w:t>
-      </w:r>
-    </w:p>
-    <w:p>
-      <w:pPr>
-        <w:rPr>
-          <w:rFonts w:ascii="Times New Roman" w:hAnsi="Times New Roman" w:cs="Times New Roman"/>
-          <w:sz w:val="24"/>
-          <w:szCs w:val="24"/>
-        </w:rPr>
-      </w:pPr>
-      <w:r>
-        <w:rPr>
-          <w:rFonts w:ascii="Times New Roman" w:hAnsi="Times New Roman" w:cs="Times New Roman"/>
-          <w:sz w:val="24"/>
-          <w:szCs w:val="24"/>
-        </w:rPr>
-        <w:t>Upon completion, the worker will notify the system that the job is complete, and money will be transferred accordin</w:t>
-      </w:r>
-      <w:r>
-        <w:rPr>
-          <w:rFonts w:ascii="Times New Roman" w:hAnsi="Times New Roman" w:cs="Times New Roman"/>
-          <w:sz w:val="24"/>
-          <w:szCs w:val="24"/>
-        </w:rPr>
-        <w:t>gly. 90% of a listed job wage will be rewarded to the worker, and 10% to the site owner. Both parties will have the opportunity to leave feedback on each other.</w:t>
+        <w:t xml:space="preserve">The purpose of this project is to build a system for facilitating community yardwork job offers. It will serve as a profitable means to match young workers with customers offering jobs. The site owner will not employ anyone, rather act as a job finding provider that receives a surcharge for making a connection between the customer and worker. </w:t>
+      </w:r>
+    </w:p>
+    <w:p>
+      <w:pPr>
+        <w:rPr>
+          <w:rFonts w:ascii="Times New Roman" w:hAnsi="Times New Roman" w:cs="Times New Roman"/>
+          <w:sz w:val="24"/>
+          <w:szCs w:val="24"/>
+        </w:rPr>
+      </w:pPr>
+      <w:r>
+        <w:rPr>
+          <w:rFonts w:ascii="Times New Roman" w:hAnsi="Times New Roman" w:cs="Times New Roman"/>
+          <w:sz w:val="24"/>
+          <w:szCs w:val="24"/>
+        </w:rPr>
+        <w:t xml:space="preserve">To populate the system with listings, customers will have the ability to sign up and post the type of job they have available, and when they are hoping to have it completed. They will also add a balance to conveniently handle payment to the worker that completes their job listings. Once they have listed a job, the system will match it with an available worker. </w:t>
+      </w:r>
+    </w:p>
+    <w:p>
+      <w:pPr>
+        <w:rPr>
+          <w:rFonts w:ascii="Times New Roman" w:hAnsi="Times New Roman" w:cs="Times New Roman"/>
+          <w:sz w:val="24"/>
+          <w:szCs w:val="24"/>
+        </w:rPr>
+      </w:pPr>
+      <w:r>
+        <w:rPr>
+          <w:rFonts w:ascii="Times New Roman" w:hAnsi="Times New Roman" w:cs="Times New Roman"/>
+          <w:sz w:val="24"/>
+          <w:szCs w:val="24"/>
+        </w:rPr>
+        <w:t xml:space="preserve">The system will allow workers to create accounts and set their availability. Jobs will be rewarded to workers on a fair basis, with a slight preference system in place for those with higher ratings from customer feedback. They may specify the type of jobs they’re willing to accept and will be notified when one is available. Once a job is accepted by a worker, they will receive contact information for the customer and be expected to complete the job. </w:t>
+      </w:r>
+    </w:p>
+    <w:p>
+      <w:pPr>
+        <w:rPr>
+          <w:rFonts w:ascii="Times New Roman" w:hAnsi="Times New Roman" w:cs="Times New Roman"/>
+          <w:sz w:val="24"/>
+          <w:szCs w:val="24"/>
+        </w:rPr>
+      </w:pPr>
+      <w:r>
+        <w:rPr>
+          <w:rFonts w:ascii="Times New Roman" w:hAnsi="Times New Roman" w:cs="Times New Roman"/>
+          <w:sz w:val="24"/>
+          <w:szCs w:val="24"/>
+        </w:rPr>
+        <w:t>Upon completion, the worker will notify the system that the job is complete, and money will be transferred accordingly. 90% of a listed job wage will be rewarded to the worker, and 10% to the site owner. Both parties will have the opportunity to leave feedback on each other.</w:t>
       </w:r>
     </w:p>
     <w:p>
@@ -238,15 +198,7 @@
           <w:sz w:val="24"/>
           <w:szCs w:val="24"/>
         </w:rPr>
-        <w:t>This system will provide a convenient means for young people wanting to make money to connect w</w:t>
-      </w:r>
-      <w:r>
-        <w:rPr>
-          <w:rFonts w:ascii="Times New Roman" w:hAnsi="Times New Roman" w:cs="Times New Roman"/>
-          <w:sz w:val="24"/>
-          <w:szCs w:val="24"/>
-        </w:rPr>
-        <w:t>ith customers needing work done around their yard without having to create an individual advertising scheme.</w:t>
+        <w:t>This system will provide a convenient means for young people wanting to make money to connect with customers needing work done around their yard without having to create an individual advertising scheme.</w:t>
       </w:r>
     </w:p>
     <w:p>
@@ -368,15 +320,7 @@
           <w:sz w:val="24"/>
           <w:szCs w:val="24"/>
         </w:rPr>
-        <w:t>The purpose of this section is to describe the system’s actors and how they aim to interact with the system using UML use</w:t>
-      </w:r>
-      <w:r>
-        <w:rPr>
-          <w:rFonts w:ascii="Times New Roman" w:hAnsi="Times New Roman" w:cs="Times New Roman"/>
-          <w:sz w:val="24"/>
-          <w:szCs w:val="24"/>
-        </w:rPr>
-        <w:t xml:space="preserve"> case diagrams.</w:t>
+        <w:t>The purpose of this section is to describe the system’s actors and how they aim to interact with the system using UML use case diagrams.</w:t>
       </w:r>
     </w:p>
     <w:p>
@@ -602,15 +546,7 @@
           <w:sz w:val="24"/>
           <w:szCs w:val="24"/>
         </w:rPr>
-        <w:t xml:space="preserve">Customer clicks on </w:t>
-      </w:r>
-      <w:r>
-        <w:rPr>
-          <w:rFonts w:ascii="Times New Roman" w:hAnsi="Times New Roman" w:cs="Times New Roman"/>
-          <w:sz w:val="24"/>
-          <w:szCs w:val="24"/>
-        </w:rPr>
-        <w:t>link to create account</w:t>
+        <w:t>Customer clicks on link to create account</w:t>
       </w:r>
     </w:p>
     <w:p>
@@ -730,10 +666,10 @@
     </w:p>
     <w:p>
       <w:pPr>
-        <w:pStyle w:val="Heading3"/>
-        <w:spacing w:before="114" w:after="114"/>
-        <w:rPr>
-          <w:rFonts w:ascii="Times New Roman" w:hAnsi="Times New Roman" w:cs="Times New Roman"/>
+        <w:rPr>
+          <w:rFonts w:ascii="Times New Roman" w:hAnsi="Times New Roman" w:cs="Times New Roman"/>
+          <w:sz w:val="24"/>
+          <w:szCs w:val="24"/>
         </w:rPr>
       </w:pPr>
       <w:r>
@@ -789,25 +725,33 @@
       <w:r>
         <w:rPr>
           <w:rFonts w:ascii="Times New Roman" w:hAnsi="Times New Roman" w:cs="Times New Roman"/>
-        </w:rPr>
-        <w:t xml:space="preserve">Participating </w:t>
-      </w:r>
-      <w:r>
-        <w:rPr>
-          <w:rFonts w:ascii="Times New Roman" w:hAnsi="Times New Roman" w:cs="Times New Roman"/>
-        </w:rPr>
-        <w:t>actors: Customers</w:t>
-      </w:r>
-    </w:p>
-    <w:p>
-      <w:pPr>
-        <w:rPr>
-          <w:rFonts w:ascii="Times New Roman" w:hAnsi="Times New Roman" w:cs="Times New Roman"/>
-        </w:rPr>
-      </w:pPr>
-      <w:r>
-        <w:rPr>
-          <w:rFonts w:ascii="Times New Roman" w:hAnsi="Times New Roman" w:cs="Times New Roman"/>
+          <w:sz w:val="24"/>
+          <w:szCs w:val="24"/>
+        </w:rPr>
+        <w:t xml:space="preserve">Participating actors: </w:t>
+      </w:r>
+      <w:r>
+        <w:rPr>
+          <w:rFonts w:ascii="Times New Roman" w:hAnsi="Times New Roman" w:cs="Times New Roman"/>
+          <w:sz w:val="24"/>
+          <w:szCs w:val="24"/>
+        </w:rPr>
+        <w:t>Customers</w:t>
+      </w:r>
+    </w:p>
+    <w:p>
+      <w:pPr>
+        <w:rPr>
+          <w:rFonts w:ascii="Times New Roman" w:hAnsi="Times New Roman" w:cs="Times New Roman"/>
+          <w:sz w:val="24"/>
+          <w:szCs w:val="24"/>
+        </w:rPr>
+      </w:pPr>
+      <w:r>
+        <w:rPr>
+          <w:rFonts w:ascii="Times New Roman" w:hAnsi="Times New Roman" w:cs="Times New Roman"/>
+          <w:sz w:val="24"/>
+          <w:szCs w:val="24"/>
         </w:rPr>
         <w:t>Entry conditions:</w:t>
       </w:r>
@@ -820,11 +764,15 @@
         </w:numPr>
         <w:rPr>
           <w:rFonts w:ascii="Times New Roman" w:hAnsi="Times New Roman" w:cs="Times New Roman"/>
-        </w:rPr>
-      </w:pPr>
-      <w:r>
-        <w:rPr>
-          <w:rFonts w:ascii="Times New Roman" w:hAnsi="Times New Roman" w:cs="Times New Roman"/>
+          <w:sz w:val="24"/>
+          <w:szCs w:val="24"/>
+        </w:rPr>
+      </w:pPr>
+      <w:r>
+        <w:rPr>
+          <w:rFonts w:ascii="Times New Roman" w:hAnsi="Times New Roman" w:cs="Times New Roman"/>
+          <w:sz w:val="24"/>
+          <w:szCs w:val="24"/>
         </w:rPr>
         <w:t>Customer is logged in</w:t>
       </w:r>
@@ -833,11 +781,15 @@
       <w:pPr>
         <w:rPr>
           <w:rFonts w:ascii="Times New Roman" w:hAnsi="Times New Roman" w:cs="Times New Roman"/>
-        </w:rPr>
-      </w:pPr>
-      <w:r>
-        <w:rPr>
-          <w:rFonts w:ascii="Times New Roman" w:hAnsi="Times New Roman" w:cs="Times New Roman"/>
+          <w:sz w:val="24"/>
+          <w:szCs w:val="24"/>
+        </w:rPr>
+      </w:pPr>
+      <w:r>
+        <w:rPr>
+          <w:rFonts w:ascii="Times New Roman" w:hAnsi="Times New Roman" w:cs="Times New Roman"/>
+          <w:sz w:val="24"/>
+          <w:szCs w:val="24"/>
         </w:rPr>
         <w:t>Exit conditions:</w:t>
       </w:r>
@@ -850,11 +802,15 @@
         </w:numPr>
         <w:rPr>
           <w:rFonts w:ascii="Times New Roman" w:hAnsi="Times New Roman" w:cs="Times New Roman"/>
-        </w:rPr>
-      </w:pPr>
-      <w:r>
-        <w:rPr>
-          <w:rFonts w:ascii="Times New Roman" w:hAnsi="Times New Roman" w:cs="Times New Roman"/>
+          <w:sz w:val="24"/>
+          <w:szCs w:val="24"/>
+        </w:rPr>
+      </w:pPr>
+      <w:r>
+        <w:rPr>
+          <w:rFonts w:ascii="Times New Roman" w:hAnsi="Times New Roman" w:cs="Times New Roman"/>
+          <w:sz w:val="24"/>
+          <w:szCs w:val="24"/>
         </w:rPr>
         <w:t>Customer creates a new job request</w:t>
       </w:r>
@@ -867,11 +823,15 @@
         </w:numPr>
         <w:rPr>
           <w:rFonts w:ascii="Times New Roman" w:hAnsi="Times New Roman" w:cs="Times New Roman"/>
-        </w:rPr>
-      </w:pPr>
-      <w:r>
-        <w:rPr>
-          <w:rFonts w:ascii="Times New Roman" w:hAnsi="Times New Roman" w:cs="Times New Roman"/>
+          <w:sz w:val="24"/>
+          <w:szCs w:val="24"/>
+        </w:rPr>
+      </w:pPr>
+      <w:r>
+        <w:rPr>
+          <w:rFonts w:ascii="Times New Roman" w:hAnsi="Times New Roman" w:cs="Times New Roman"/>
+          <w:sz w:val="24"/>
+          <w:szCs w:val="24"/>
         </w:rPr>
         <w:t>Customer cancels creation of job request</w:t>
       </w:r>
@@ -880,11 +840,15 @@
       <w:pPr>
         <w:rPr>
           <w:rFonts w:ascii="Times New Roman" w:hAnsi="Times New Roman" w:cs="Times New Roman"/>
-        </w:rPr>
-      </w:pPr>
-      <w:r>
-        <w:rPr>
-          <w:rFonts w:ascii="Times New Roman" w:hAnsi="Times New Roman" w:cs="Times New Roman"/>
+          <w:sz w:val="24"/>
+          <w:szCs w:val="24"/>
+        </w:rPr>
+      </w:pPr>
+      <w:r>
+        <w:rPr>
+          <w:rFonts w:ascii="Times New Roman" w:hAnsi="Times New Roman" w:cs="Times New Roman"/>
+          <w:sz w:val="24"/>
+          <w:szCs w:val="24"/>
         </w:rPr>
         <w:t>Event flow:</w:t>
       </w:r>
@@ -897,11 +861,15 @@
         </w:numPr>
         <w:rPr>
           <w:rFonts w:ascii="Times New Roman" w:hAnsi="Times New Roman" w:cs="Times New Roman"/>
-        </w:rPr>
-      </w:pPr>
-      <w:r>
-        <w:rPr>
-          <w:rFonts w:ascii="Times New Roman" w:hAnsi="Times New Roman" w:cs="Times New Roman"/>
+          <w:sz w:val="24"/>
+          <w:szCs w:val="24"/>
+        </w:rPr>
+      </w:pPr>
+      <w:r>
+        <w:rPr>
+          <w:rFonts w:ascii="Times New Roman" w:hAnsi="Times New Roman" w:cs="Times New Roman"/>
+          <w:sz w:val="24"/>
+          <w:szCs w:val="24"/>
         </w:rPr>
         <w:t>Customer logs in</w:t>
       </w:r>
@@ -914,11 +882,15 @@
         </w:numPr>
         <w:rPr>
           <w:rFonts w:ascii="Times New Roman" w:hAnsi="Times New Roman" w:cs="Times New Roman"/>
-        </w:rPr>
-      </w:pPr>
-      <w:r>
-        <w:rPr>
-          <w:rFonts w:ascii="Times New Roman" w:hAnsi="Times New Roman" w:cs="Times New Roman"/>
+          <w:sz w:val="24"/>
+          <w:szCs w:val="24"/>
+        </w:rPr>
+      </w:pPr>
+      <w:r>
+        <w:rPr>
+          <w:rFonts w:ascii="Times New Roman" w:hAnsi="Times New Roman" w:cs="Times New Roman"/>
+          <w:sz w:val="24"/>
+          <w:szCs w:val="24"/>
         </w:rPr>
         <w:t>Customer requests job creation</w:t>
       </w:r>
@@ -931,19 +903,17 @@
         </w:numPr>
         <w:rPr>
           <w:rFonts w:ascii="Times New Roman" w:hAnsi="Times New Roman" w:cs="Times New Roman"/>
-        </w:rPr>
-      </w:pPr>
-      <w:r>
-        <w:rPr>
-          <w:rFonts w:ascii="Times New Roman" w:hAnsi="Times New Roman" w:cs="Times New Roman"/>
-        </w:rPr>
-        <w:t xml:space="preserve">Customer inputs information pertinent to the </w:t>
-      </w:r>
-      <w:r>
-        <w:rPr>
-          <w:rFonts w:ascii="Times New Roman" w:hAnsi="Times New Roman" w:cs="Times New Roman"/>
-        </w:rPr>
-        <w:t>job</w:t>
+          <w:sz w:val="24"/>
+          <w:szCs w:val="24"/>
+        </w:rPr>
+      </w:pPr>
+      <w:r>
+        <w:rPr>
+          <w:rFonts w:ascii="Times New Roman" w:hAnsi="Times New Roman" w:cs="Times New Roman"/>
+          <w:sz w:val="24"/>
+          <w:szCs w:val="24"/>
+        </w:rPr>
+        <w:t>Customer inputs information pertinent to the job</w:t>
       </w:r>
     </w:p>
     <w:p>
@@ -954,19 +924,17 @@
         </w:numPr>
         <w:rPr>
           <w:rFonts w:ascii="Times New Roman" w:hAnsi="Times New Roman" w:cs="Times New Roman"/>
-        </w:rPr>
-      </w:pPr>
-      <w:r>
-        <w:rPr>
-          <w:rFonts w:ascii="Times New Roman" w:hAnsi="Times New Roman" w:cs="Times New Roman"/>
-        </w:rPr>
-        <w:t xml:space="preserve">The customer can </w:t>
-      </w:r>
-      <w:r>
-        <w:rPr>
-          <w:rFonts w:ascii="Times New Roman" w:hAnsi="Times New Roman" w:cs="Times New Roman"/>
-        </w:rPr>
-        <w:t>cancel their request at any point in this process</w:t>
+          <w:sz w:val="24"/>
+          <w:szCs w:val="24"/>
+        </w:rPr>
+      </w:pPr>
+      <w:r>
+        <w:rPr>
+          <w:rFonts w:ascii="Times New Roman" w:hAnsi="Times New Roman" w:cs="Times New Roman"/>
+          <w:sz w:val="24"/>
+          <w:szCs w:val="24"/>
+        </w:rPr>
+        <w:t>The customer can cancel their request at any point in this process</w:t>
       </w:r>
     </w:p>
     <w:p>
@@ -977,11 +945,15 @@
         </w:numPr>
         <w:rPr>
           <w:rFonts w:ascii="Times New Roman" w:hAnsi="Times New Roman" w:cs="Times New Roman"/>
-        </w:rPr>
-      </w:pPr>
-      <w:r>
-        <w:rPr>
-          <w:rFonts w:ascii="Times New Roman" w:hAnsi="Times New Roman" w:cs="Times New Roman"/>
+          <w:sz w:val="24"/>
+          <w:szCs w:val="24"/>
+        </w:rPr>
+      </w:pPr>
+      <w:r>
+        <w:rPr>
+          <w:rFonts w:ascii="Times New Roman" w:hAnsi="Times New Roman" w:cs="Times New Roman"/>
+          <w:sz w:val="24"/>
+          <w:szCs w:val="24"/>
         </w:rPr>
         <w:t>If the customer follows through with the request, they are notified that the job was created correctly</w:t>
       </w:r>
@@ -1016,9 +988,10 @@
     </w:p>
     <w:p>
       <w:pPr>
-        <w:pStyle w:val="Heading3"/>
-        <w:rPr>
-          <w:rFonts w:ascii="Times New Roman" w:hAnsi="Times New Roman" w:cs="Times New Roman"/>
+        <w:rPr>
+          <w:rFonts w:ascii="Times New Roman" w:hAnsi="Times New Roman" w:cs="Times New Roman"/>
+          <w:sz w:val="24"/>
+          <w:szCs w:val="24"/>
         </w:rPr>
       </w:pPr>
       <w:r>
@@ -1074,14 +1047,26 @@
       <w:r>
         <w:rPr>
           <w:rFonts w:ascii="Times New Roman" w:hAnsi="Times New Roman" w:cs="Times New Roman"/>
-        </w:rPr>
-        <w:t xml:space="preserve">Participating actors: </w:t>
-      </w:r>
-      <w:r>
-        <w:rPr>
-          <w:rFonts w:ascii="Times New Roman" w:hAnsi="Times New Roman" w:cs="Times New Roman"/>
-        </w:rPr>
-        <w:t>Customers</w:t>
+          <w:sz w:val="24"/>
+          <w:szCs w:val="24"/>
+        </w:rPr>
+        <w:t xml:space="preserve"> </w:t>
+      </w:r>
+      <w:r>
+        <w:rPr>
+          <w:rFonts w:ascii="Times New Roman" w:hAnsi="Times New Roman" w:cs="Times New Roman"/>
+          <w:sz w:val="24"/>
+          <w:szCs w:val="24"/>
+        </w:rPr>
+        <w:t>Participating actors:</w:t>
+      </w:r>
+      <w:r>
+        <w:rPr>
+          <w:rFonts w:ascii="Times New Roman" w:hAnsi="Times New Roman" w:cs="Times New Roman"/>
+          <w:sz w:val="24"/>
+          <w:szCs w:val="24"/>
+        </w:rPr>
+        <w:t xml:space="preserve"> Customers</w:t>
       </w:r>
     </w:p>
     <w:p>
@@ -1205,13 +1190,7 @@
         <w:rPr>
           <w:rFonts w:ascii="Times New Roman" w:hAnsi="Times New Roman" w:cs="Times New Roman"/>
         </w:rPr>
-        <w:t>Funds to be used to pay workers are added to th</w:t>
-      </w:r>
-      <w:r>
-        <w:rPr>
-          <w:rFonts w:ascii="Times New Roman" w:hAnsi="Times New Roman" w:cs="Times New Roman"/>
-        </w:rPr>
-        <w:t>e account</w:t>
+        <w:t>Funds to be used to pay workers are added to the account</w:t>
       </w:r>
       <w:r>
         <w:br w:type="page"/>
@@ -1437,15 +1416,15 @@
           <w:sz w:val="24"/>
           <w:szCs w:val="24"/>
         </w:rPr>
-        <w:t>Parti</w:t>
-      </w:r>
-      <w:r>
-        <w:rPr>
-          <w:rFonts w:ascii="Times New Roman" w:hAnsi="Times New Roman" w:cs="Times New Roman"/>
-          <w:sz w:val="24"/>
-          <w:szCs w:val="24"/>
-        </w:rPr>
-        <w:t>cipating actors: Worker</w:t>
+        <w:t>Participating actors: Worker</w:t>
+      </w:r>
+      <w:r>
+        <w:rPr>
+          <w:rFonts w:ascii="Times New Roman" w:hAnsi="Times New Roman" w:cs="Times New Roman"/>
+          <w:sz w:val="24"/>
+          <w:szCs w:val="24"/>
+        </w:rPr>
+        <w:t>s</w:t>
       </w:r>
     </w:p>
     <w:p>
@@ -1523,16 +1502,14 @@
         </w:rPr>
         <w:t xml:space="preserve">A worker rejects the </w:t>
       </w:r>
-      <w:proofErr w:type="gramStart"/>
-      <w:r>
-        <w:rPr>
-          <w:rFonts w:ascii="Times New Roman" w:hAnsi="Times New Roman" w:cs="Times New Roman"/>
-          <w:sz w:val="24"/>
-          <w:szCs w:val="24"/>
-        </w:rPr>
-        <w:t>job</w:t>
-      </w:r>
-      <w:proofErr w:type="gramEnd"/>
+      <w:r>
+        <w:rPr>
+          <w:rFonts w:ascii="Times New Roman" w:hAnsi="Times New Roman" w:cs="Times New Roman"/>
+          <w:sz w:val="24"/>
+          <w:szCs w:val="24"/>
+        </w:rPr>
+        <w:t>job,</w:t>
+      </w:r>
       <w:r>
         <w:rPr>
           <w:rFonts w:ascii="Times New Roman" w:hAnsi="Times New Roman" w:cs="Times New Roman"/>
@@ -1577,15 +1554,7 @@
           <w:sz w:val="24"/>
           <w:szCs w:val="24"/>
         </w:rPr>
-        <w:t xml:space="preserve">The </w:t>
-      </w:r>
-      <w:r>
-        <w:rPr>
-          <w:rFonts w:ascii="Times New Roman" w:hAnsi="Times New Roman" w:cs="Times New Roman"/>
-          <w:sz w:val="24"/>
-          <w:szCs w:val="24"/>
-        </w:rPr>
-        <w:t>system notifies the user that they have a job request assigned to them</w:t>
+        <w:t>The system notifies the user that they have a job request assigned to them</w:t>
       </w:r>
     </w:p>
     <w:p>
@@ -1679,15 +1648,7 @@
           <w:iCs/>
         </w:rPr>
         <w:lastRenderedPageBreak/>
-        <w:t>Figure 5</w:t>
-      </w:r>
-      <w:r>
-        <w:rPr>
-          <w:rFonts w:ascii="Times New Roman" w:hAnsi="Times New Roman" w:cs="Times New Roman"/>
-          <w:i/>
-          <w:iCs/>
-        </w:rPr>
-        <w:t xml:space="preserve"> – A job is finished</w:t>
+        <w:t>Figure 5 – A job is finished</w:t>
       </w:r>
     </w:p>
     <w:p>
@@ -2202,6 +2163,13 @@
           <w:rFonts w:ascii="Times New Roman" w:hAnsi="Times New Roman" w:cs="Times New Roman"/>
         </w:rPr>
       </w:pPr>
+    </w:p>
+    <w:p>
+      <w:pPr>
+        <w:rPr>
+          <w:rFonts w:ascii="Times New Roman" w:hAnsi="Times New Roman" w:cs="Times New Roman"/>
+        </w:rPr>
+      </w:pPr>
       <w:r>
         <w:rPr>
           <w:rFonts w:ascii="Times New Roman" w:hAnsi="Times New Roman" w:cs="Times New Roman"/>
@@ -2279,13 +2247,7 @@
         <w:rPr>
           <w:rFonts w:ascii="Times New Roman" w:hAnsi="Times New Roman" w:cs="Times New Roman"/>
         </w:rPr>
-        <w:t xml:space="preserve">They </w:t>
-      </w:r>
-      <w:r>
-        <w:rPr>
-          <w:rFonts w:ascii="Times New Roman" w:hAnsi="Times New Roman" w:cs="Times New Roman"/>
-        </w:rPr>
-        <w:t>request a change to their account information</w:t>
+        <w:t>They request a change to their account information</w:t>
       </w:r>
     </w:p>
     <w:p>
@@ -2353,27 +2315,7 @@
         <w:rPr>
           <w:rFonts w:ascii="Times New Roman" w:hAnsi="Times New Roman" w:cs="Times New Roman"/>
         </w:rPr>
-        <w:t xml:space="preserve">The user is notified that the changes were either accepted </w:t>
-      </w:r>
-      <w:proofErr w:type="gramStart"/>
-      <w:r>
-        <w:rPr>
-          <w:rFonts w:ascii="Times New Roman" w:hAnsi="Times New Roman" w:cs="Times New Roman"/>
-        </w:rPr>
-        <w:t>and</w:t>
-      </w:r>
-      <w:proofErr w:type="gramEnd"/>
-      <w:r>
-        <w:rPr>
-          <w:rFonts w:ascii="Times New Roman" w:hAnsi="Times New Roman" w:cs="Times New Roman"/>
-        </w:rPr>
-        <w:t xml:space="preserve"> </w:t>
-      </w:r>
-      <w:r>
-        <w:rPr>
-          <w:rFonts w:ascii="Times New Roman" w:hAnsi="Times New Roman" w:cs="Times New Roman"/>
-        </w:rPr>
-        <w:t>rejected</w:t>
+        <w:t>The user is notified that the changes were either accepted and rejected</w:t>
       </w:r>
     </w:p>
     <w:p>
@@ -2640,13 +2582,7 @@
         <w:rPr>
           <w:rFonts w:ascii="Times New Roman" w:hAnsi="Times New Roman" w:cs="Times New Roman"/>
         </w:rPr>
-        <w:t xml:space="preserve">The worker is notified that a refund was </w:t>
-      </w:r>
-      <w:r>
-        <w:rPr>
-          <w:rFonts w:ascii="Times New Roman" w:hAnsi="Times New Roman" w:cs="Times New Roman"/>
-        </w:rPr>
-        <w:t>issued</w:t>
+        <w:t>The worker is notified that a refund was issued</w:t>
       </w:r>
     </w:p>
     <w:p>
@@ -2727,13 +2663,7 @@
         <w:rPr>
           <w:rFonts w:ascii="Times New Roman" w:hAnsi="Times New Roman" w:cs="Times New Roman"/>
         </w:rPr>
-        <w:t>Refund is taken from the worker'</w:t>
-      </w:r>
-      <w:r>
-        <w:rPr>
-          <w:rFonts w:ascii="Times New Roman" w:hAnsi="Times New Roman" w:cs="Times New Roman"/>
-        </w:rPr>
-        <w:t>s account</w:t>
+        <w:t>Refund is taken from the worker's account</w:t>
       </w:r>
     </w:p>
     <w:p>
@@ -2795,15 +2725,7 @@
           <w:iCs/>
         </w:rPr>
         <w:lastRenderedPageBreak/>
-        <w:t>Figure 8</w:t>
-      </w:r>
-      <w:r>
-        <w:rPr>
-          <w:rFonts w:ascii="Times New Roman" w:hAnsi="Times New Roman" w:cs="Times New Roman"/>
-          <w:i/>
-          <w:iCs/>
-        </w:rPr>
-        <w:t xml:space="preserve"> – </w:t>
+        <w:t xml:space="preserve">Figure 8 – </w:t>
       </w:r>
       <w:r>
         <w:rPr>
@@ -2934,13 +2856,7 @@
         <w:rPr>
           <w:rFonts w:ascii="Times New Roman" w:hAnsi="Times New Roman" w:cs="Times New Roman"/>
         </w:rPr>
-        <w:t>Edits are cance</w:t>
-      </w:r>
-      <w:r>
-        <w:rPr>
-          <w:rFonts w:ascii="Times New Roman" w:hAnsi="Times New Roman" w:cs="Times New Roman"/>
-        </w:rPr>
-        <w:t>led and nothing is changed</w:t>
+        <w:t>Edits are canceled and nothing is changed</w:t>
       </w:r>
     </w:p>
     <w:p>
@@ -2987,13 +2903,7 @@
         <w:rPr>
           <w:rFonts w:ascii="Times New Roman" w:hAnsi="Times New Roman" w:cs="Times New Roman"/>
         </w:rPr>
-        <w:t xml:space="preserve">Owner </w:t>
-      </w:r>
-      <w:r>
-        <w:rPr>
-          <w:rFonts w:ascii="Times New Roman" w:hAnsi="Times New Roman" w:cs="Times New Roman"/>
-        </w:rPr>
-        <w:t>requests to edit the job types in the system</w:t>
+        <w:t>Owner requests to edit the job types in the system</w:t>
       </w:r>
     </w:p>
     <w:p>
@@ -3062,15 +2972,7 @@
           <w:sz w:val="24"/>
           <w:szCs w:val="24"/>
         </w:rPr>
-        <w:t>This sect</w:t>
-      </w:r>
-      <w:r>
-        <w:rPr>
-          <w:rFonts w:ascii="Times New Roman" w:hAnsi="Times New Roman" w:cs="Times New Roman"/>
-          <w:sz w:val="24"/>
-          <w:szCs w:val="24"/>
-        </w:rPr>
-        <w:t>ion focuses on requirements related to how the system is expected to behave.</w:t>
+        <w:t>This section focuses on requirements related to how the system is expected to behave.</w:t>
       </w:r>
     </w:p>
     <w:p>
@@ -3158,15 +3060,7 @@
           <w:sz w:val="24"/>
           <w:szCs w:val="24"/>
         </w:rPr>
-        <w:t>If the user clicks on the signup button, they will be taken to a</w:t>
-      </w:r>
-      <w:r>
-        <w:rPr>
-          <w:rFonts w:ascii="Times New Roman" w:hAnsi="Times New Roman" w:cs="Times New Roman"/>
-          <w:sz w:val="24"/>
-          <w:szCs w:val="24"/>
-        </w:rPr>
-        <w:t xml:space="preserve"> page with a form.</w:t>
+        <w:t>If the user clicks on the signup button, they will be taken to a page with a form.</w:t>
       </w:r>
     </w:p>
     <w:p>
@@ -3188,7 +3082,23 @@
           <w:sz w:val="24"/>
           <w:szCs w:val="24"/>
         </w:rPr>
-        <w:t>Users must sign up with a username, password, email, and phone number.</w:t>
+        <w:t>Users must sign up with a username, password, email,</w:t>
+      </w:r>
+      <w:r>
+        <w:rPr>
+          <w:rFonts w:ascii="Times New Roman" w:hAnsi="Times New Roman" w:cs="Times New Roman"/>
+          <w:sz w:val="24"/>
+          <w:szCs w:val="24"/>
+        </w:rPr>
+        <w:t xml:space="preserve"> address,</w:t>
+      </w:r>
+      <w:r>
+        <w:rPr>
+          <w:rFonts w:ascii="Times New Roman" w:hAnsi="Times New Roman" w:cs="Times New Roman"/>
+          <w:sz w:val="24"/>
+          <w:szCs w:val="24"/>
+        </w:rPr>
+        <w:t xml:space="preserve"> and phone number.</w:t>
       </w:r>
     </w:p>
     <w:p>
@@ -3254,15 +3164,7 @@
           <w:sz w:val="24"/>
           <w:szCs w:val="24"/>
         </w:rPr>
-        <w:t>If there are missing fields or other errors, a message</w:t>
-      </w:r>
-      <w:r>
-        <w:rPr>
-          <w:rFonts w:ascii="Times New Roman" w:hAnsi="Times New Roman" w:cs="Times New Roman"/>
-          <w:sz w:val="24"/>
-          <w:szCs w:val="24"/>
-        </w:rPr>
-        <w:t xml:space="preserve"> will be displayed back to the user.</w:t>
+        <w:t>If there are missing fields or other errors, a message will be displayed back to the user.</w:t>
       </w:r>
     </w:p>
     <w:p>
@@ -3328,15 +3230,7 @@
           <w:sz w:val="24"/>
           <w:szCs w:val="24"/>
         </w:rPr>
-        <w:t>They can leav</w:t>
-      </w:r>
-      <w:r>
-        <w:rPr>
-          <w:rFonts w:ascii="Times New Roman" w:hAnsi="Times New Roman" w:cs="Times New Roman"/>
-          <w:sz w:val="24"/>
-          <w:szCs w:val="24"/>
-        </w:rPr>
-        <w:t>e the site and return later with their spot saved.</w:t>
+        <w:t>They can leave the site and return later with their spot saved.</w:t>
       </w:r>
     </w:p>
     <w:p>
@@ -3446,15 +3340,7 @@
           <w:sz w:val="24"/>
           <w:szCs w:val="24"/>
         </w:rPr>
-        <w:t>Upon completing the registration pr</w:t>
-      </w:r>
-      <w:r>
-        <w:rPr>
-          <w:rFonts w:ascii="Times New Roman" w:hAnsi="Times New Roman" w:cs="Times New Roman"/>
-          <w:sz w:val="24"/>
-          <w:szCs w:val="24"/>
-        </w:rPr>
-        <w:t>ocess the user is taken to the home page.</w:t>
+        <w:t>Upon completing the registration process the user is taken to the home page.</w:t>
       </w:r>
     </w:p>
     <w:p>
@@ -3498,7 +3384,23 @@
           <w:sz w:val="24"/>
           <w:szCs w:val="24"/>
         </w:rPr>
-        <w:t xml:space="preserve">Users with active accounts will sign in with a username and password each session. </w:t>
+        <w:t>Users with active accounts will sign in with a</w:t>
+      </w:r>
+      <w:r>
+        <w:rPr>
+          <w:rFonts w:ascii="Times New Roman" w:hAnsi="Times New Roman" w:cs="Times New Roman"/>
+          <w:sz w:val="24"/>
+          <w:szCs w:val="24"/>
+        </w:rPr>
+        <w:t xml:space="preserve">n email </w:t>
+      </w:r>
+      <w:r>
+        <w:rPr>
+          <w:rFonts w:ascii="Times New Roman" w:hAnsi="Times New Roman" w:cs="Times New Roman"/>
+          <w:sz w:val="24"/>
+          <w:szCs w:val="24"/>
+        </w:rPr>
+        <w:t xml:space="preserve">and password each session. </w:t>
       </w:r>
     </w:p>
     <w:p>
@@ -3520,7 +3422,23 @@
           <w:sz w:val="24"/>
           <w:szCs w:val="24"/>
         </w:rPr>
-        <w:t>There will be fields for the username and password on the initial page, along with a button to sign them in.</w:t>
+        <w:t xml:space="preserve">There will be fields for the </w:t>
+      </w:r>
+      <w:r>
+        <w:rPr>
+          <w:rFonts w:ascii="Times New Roman" w:hAnsi="Times New Roman" w:cs="Times New Roman"/>
+          <w:sz w:val="24"/>
+          <w:szCs w:val="24"/>
+        </w:rPr>
+        <w:t>email</w:t>
+      </w:r>
+      <w:r>
+        <w:rPr>
+          <w:rFonts w:ascii="Times New Roman" w:hAnsi="Times New Roman" w:cs="Times New Roman"/>
+          <w:sz w:val="24"/>
+          <w:szCs w:val="24"/>
+        </w:rPr>
+        <w:t xml:space="preserve"> and password on the initial page, along with a button to sign them in.</w:t>
       </w:r>
     </w:p>
     <w:p>
@@ -3608,15 +3526,7 @@
           <w:sz w:val="24"/>
           <w:szCs w:val="24"/>
         </w:rPr>
-        <w:t xml:space="preserve">A user </w:t>
-      </w:r>
-      <w:r>
-        <w:rPr>
-          <w:rFonts w:ascii="Times New Roman" w:hAnsi="Times New Roman" w:cs="Times New Roman"/>
-          <w:sz w:val="24"/>
-          <w:szCs w:val="24"/>
-        </w:rPr>
-        <w:t>must be logged in to access account management features.</w:t>
+        <w:t>A user must be logged in to access account management features.</w:t>
       </w:r>
     </w:p>
     <w:p>
@@ -3638,7 +3548,31 @@
           <w:sz w:val="24"/>
           <w:szCs w:val="24"/>
         </w:rPr>
-        <w:t>Any type of user will be allowed to change any account details aside from the account type and username, including email, password, phone number, and profile pictures.</w:t>
+        <w:t>Any type of user will be allowed to change any account details aside from the account type and username, including email, password, phone number,</w:t>
+      </w:r>
+      <w:r>
+        <w:rPr>
+          <w:rFonts w:ascii="Times New Roman" w:hAnsi="Times New Roman" w:cs="Times New Roman"/>
+          <w:sz w:val="24"/>
+          <w:szCs w:val="24"/>
+        </w:rPr>
+        <w:t xml:space="preserve"> address,</w:t>
+      </w:r>
+      <w:r>
+        <w:rPr>
+          <w:rFonts w:ascii="Times New Roman" w:hAnsi="Times New Roman" w:cs="Times New Roman"/>
+          <w:sz w:val="24"/>
+          <w:szCs w:val="24"/>
+        </w:rPr>
+        <w:t xml:space="preserve"> and profile picture</w:t>
+      </w:r>
+      <w:r>
+        <w:rPr>
+          <w:rFonts w:ascii="Times New Roman" w:hAnsi="Times New Roman" w:cs="Times New Roman"/>
+          <w:sz w:val="24"/>
+          <w:szCs w:val="24"/>
+        </w:rPr>
+        <w:t>.</w:t>
       </w:r>
     </w:p>
     <w:p>
@@ -3660,15 +3594,7 @@
           <w:sz w:val="24"/>
           <w:szCs w:val="24"/>
         </w:rPr>
-        <w:t>A user should be able to view a</w:t>
-      </w:r>
-      <w:r>
-        <w:rPr>
-          <w:rFonts w:ascii="Times New Roman" w:hAnsi="Times New Roman" w:cs="Times New Roman"/>
-          <w:sz w:val="24"/>
-          <w:szCs w:val="24"/>
-        </w:rPr>
-        <w:t>ccount balance.</w:t>
+        <w:t>A user should be able to view account balance.</w:t>
       </w:r>
     </w:p>
     <w:p>
@@ -3756,15 +3682,7 @@
           <w:sz w:val="24"/>
           <w:szCs w:val="24"/>
         </w:rPr>
-        <w:t>They will be able to specify a t</w:t>
-      </w:r>
-      <w:r>
-        <w:rPr>
-          <w:rFonts w:ascii="Times New Roman" w:hAnsi="Times New Roman" w:cs="Times New Roman"/>
-          <w:sz w:val="24"/>
-          <w:szCs w:val="24"/>
-        </w:rPr>
-        <w:t>ime frame for when the job is to be completed (e.g., Thursday morning).</w:t>
+        <w:t>They will be able to specify a time frame for when the job is to be completed (e.g., Thursday morning).</w:t>
       </w:r>
     </w:p>
     <w:p>
@@ -3838,6 +3756,72 @@
       <w:pPr>
         <w:pStyle w:val="ListParagraph"/>
         <w:numPr>
+          <w:ilvl w:val="3"/>
+          <w:numId w:val="3"/>
+        </w:numPr>
+        <w:rPr>
+          <w:rFonts w:ascii="Times New Roman" w:hAnsi="Times New Roman" w:cs="Times New Roman"/>
+          <w:sz w:val="24"/>
+          <w:szCs w:val="24"/>
+        </w:rPr>
+      </w:pPr>
+      <w:r>
+        <w:rPr>
+          <w:rFonts w:ascii="Times New Roman" w:hAnsi="Times New Roman" w:cs="Times New Roman"/>
+          <w:sz w:val="24"/>
+          <w:szCs w:val="24"/>
+        </w:rPr>
+        <w:t>They must have enough funds in their account for the job to be created.</w:t>
+      </w:r>
+    </w:p>
+    <w:p>
+      <w:pPr>
+        <w:pStyle w:val="ListParagraph"/>
+        <w:numPr>
+          <w:ilvl w:val="1"/>
+          <w:numId w:val="3"/>
+        </w:numPr>
+        <w:rPr>
+          <w:rFonts w:ascii="Times New Roman" w:hAnsi="Times New Roman" w:cs="Times New Roman"/>
+          <w:sz w:val="24"/>
+          <w:szCs w:val="24"/>
+        </w:rPr>
+      </w:pPr>
+      <w:r>
+        <w:rPr>
+          <w:rFonts w:ascii="Times New Roman" w:hAnsi="Times New Roman" w:cs="Times New Roman"/>
+          <w:sz w:val="24"/>
+          <w:szCs w:val="24"/>
+        </w:rPr>
+        <w:t>They must have the ability to accept or decline workers.</w:t>
+      </w:r>
+    </w:p>
+    <w:p>
+      <w:pPr>
+        <w:pStyle w:val="ListParagraph"/>
+        <w:numPr>
+          <w:ilvl w:val="1"/>
+          <w:numId w:val="3"/>
+        </w:numPr>
+        <w:rPr>
+          <w:rFonts w:ascii="Times New Roman" w:hAnsi="Times New Roman" w:cs="Times New Roman"/>
+          <w:sz w:val="24"/>
+          <w:szCs w:val="24"/>
+        </w:rPr>
+      </w:pPr>
+      <w:r>
+        <w:rPr>
+          <w:rFonts w:ascii="Times New Roman" w:hAnsi="Times New Roman" w:cs="Times New Roman"/>
+          <w:sz w:val="24"/>
+          <w:szCs w:val="24"/>
+        </w:rPr>
+        <w:t>They will have the ability to add money to their account.</w:t>
+      </w:r>
+    </w:p>
+    <w:p>
+      <w:pPr>
+        <w:pStyle w:val="ListParagraph"/>
+        <w:numPr>
           <w:ilvl w:val="2"/>
           <w:numId w:val="3"/>
         </w:numPr>
@@ -3853,15 +3837,29 @@
           <w:sz w:val="24"/>
           <w:szCs w:val="24"/>
         </w:rPr>
-        <w:t>They must have e</w:t>
-      </w:r>
-      <w:r>
-        <w:rPr>
-          <w:rFonts w:ascii="Times New Roman" w:hAnsi="Times New Roman" w:cs="Times New Roman"/>
-          <w:sz w:val="24"/>
-          <w:szCs w:val="24"/>
-        </w:rPr>
-        <w:t>nough funds in their account for the job to be created.</w:t>
+        <w:t>Note that for the scope of this project, we will not be using real money. Instead, they will enter an arbitrary number in for the system to work with.</w:t>
+      </w:r>
+    </w:p>
+    <w:p>
+      <w:pPr>
+        <w:pStyle w:val="ListParagraph"/>
+        <w:numPr>
+          <w:ilvl w:val="2"/>
+          <w:numId w:val="3"/>
+        </w:numPr>
+        <w:rPr>
+          <w:rFonts w:ascii="Times New Roman" w:hAnsi="Times New Roman" w:cs="Times New Roman"/>
+          <w:sz w:val="24"/>
+          <w:szCs w:val="24"/>
+        </w:rPr>
+      </w:pPr>
+      <w:r>
+        <w:rPr>
+          <w:rFonts w:ascii="Times New Roman" w:hAnsi="Times New Roman" w:cs="Times New Roman"/>
+          <w:sz w:val="24"/>
+          <w:szCs w:val="24"/>
+        </w:rPr>
+        <w:t>They will click a button to add money, then be prompted to enter a number in. Once saved, their balance will update to reflect the action.</w:t>
       </w:r>
     </w:p>
     <w:p>
@@ -3883,7 +3881,7 @@
           <w:sz w:val="24"/>
           <w:szCs w:val="24"/>
         </w:rPr>
-        <w:t>They will have the ability to add money to their account.</w:t>
+        <w:t>They can leave feedback on workers after a job is complete</w:t>
       </w:r>
     </w:p>
     <w:p>
@@ -3905,15 +3903,194 @@
           <w:sz w:val="24"/>
           <w:szCs w:val="24"/>
         </w:rPr>
-        <w:t>Note that for the scope of this project, we will not be using real money. Instead, they will enter an arbitrary number in for the system to wo</w:t>
-      </w:r>
-      <w:r>
-        <w:rPr>
-          <w:rFonts w:ascii="Times New Roman" w:hAnsi="Times New Roman" w:cs="Times New Roman"/>
-          <w:sz w:val="24"/>
-          <w:szCs w:val="24"/>
-        </w:rPr>
-        <w:t>rk with.</w:t>
+        <w:t xml:space="preserve">They will be provided with a template containing specific categories to rate. </w:t>
+      </w:r>
+    </w:p>
+    <w:p>
+      <w:pPr>
+        <w:pStyle w:val="ListParagraph"/>
+        <w:numPr>
+          <w:ilvl w:val="1"/>
+          <w:numId w:val="3"/>
+        </w:numPr>
+        <w:rPr>
+          <w:rFonts w:ascii="Times New Roman" w:hAnsi="Times New Roman" w:cs="Times New Roman"/>
+          <w:sz w:val="24"/>
+          <w:szCs w:val="24"/>
+        </w:rPr>
+      </w:pPr>
+      <w:r>
+        <w:rPr>
+          <w:rFonts w:ascii="Times New Roman" w:hAnsi="Times New Roman" w:cs="Times New Roman"/>
+          <w:sz w:val="24"/>
+          <w:szCs w:val="24"/>
+        </w:rPr>
+        <w:t>They will have the ability to contact the owner about discrepancies at any point by clicking on a link to a complaint form.</w:t>
+      </w:r>
+    </w:p>
+    <w:p>
+      <w:pPr>
+        <w:rPr>
+          <w:rFonts w:ascii="Times New Roman" w:hAnsi="Times New Roman" w:cs="Times New Roman"/>
+          <w:sz w:val="24"/>
+          <w:szCs w:val="24"/>
+        </w:rPr>
+      </w:pPr>
+    </w:p>
+    <w:p>
+      <w:pPr>
+        <w:pStyle w:val="ListParagraph"/>
+        <w:numPr>
+          <w:ilvl w:val="0"/>
+          <w:numId w:val="3"/>
+        </w:numPr>
+        <w:rPr>
+          <w:rFonts w:ascii="Times New Roman" w:hAnsi="Times New Roman" w:cs="Times New Roman"/>
+          <w:sz w:val="24"/>
+          <w:szCs w:val="24"/>
+        </w:rPr>
+      </w:pPr>
+      <w:r>
+        <w:rPr>
+          <w:rFonts w:ascii="Times New Roman" w:hAnsi="Times New Roman" w:cs="Times New Roman"/>
+          <w:sz w:val="24"/>
+          <w:szCs w:val="24"/>
+        </w:rPr>
+        <w:t>Worker Account Features</w:t>
+      </w:r>
+    </w:p>
+    <w:p>
+      <w:pPr>
+        <w:pStyle w:val="ListParagraph"/>
+        <w:numPr>
+          <w:ilvl w:val="1"/>
+          <w:numId w:val="3"/>
+        </w:numPr>
+        <w:rPr>
+          <w:rFonts w:ascii="Times New Roman" w:hAnsi="Times New Roman" w:cs="Times New Roman"/>
+          <w:sz w:val="24"/>
+          <w:szCs w:val="24"/>
+        </w:rPr>
+      </w:pPr>
+      <w:r>
+        <w:rPr>
+          <w:rFonts w:ascii="Times New Roman" w:hAnsi="Times New Roman" w:cs="Times New Roman"/>
+          <w:sz w:val="24"/>
+          <w:szCs w:val="24"/>
+        </w:rPr>
+        <w:t xml:space="preserve">The key functionality to this type of user is the ability to </w:t>
+      </w:r>
+      <w:r>
+        <w:rPr>
+          <w:rFonts w:ascii="Times New Roman" w:hAnsi="Times New Roman" w:cs="Times New Roman"/>
+          <w:sz w:val="24"/>
+          <w:szCs w:val="24"/>
+        </w:rPr>
+        <w:t>be assigned to</w:t>
+      </w:r>
+      <w:r>
+        <w:rPr>
+          <w:rFonts w:ascii="Times New Roman" w:hAnsi="Times New Roman" w:cs="Times New Roman"/>
+          <w:sz w:val="24"/>
+          <w:szCs w:val="24"/>
+        </w:rPr>
+        <w:t xml:space="preserve"> jobs posted by customers.</w:t>
+      </w:r>
+    </w:p>
+    <w:p>
+      <w:pPr>
+        <w:pStyle w:val="ListParagraph"/>
+        <w:numPr>
+          <w:ilvl w:val="1"/>
+          <w:numId w:val="3"/>
+        </w:numPr>
+        <w:rPr>
+          <w:rFonts w:ascii="Times New Roman" w:hAnsi="Times New Roman" w:cs="Times New Roman"/>
+          <w:sz w:val="24"/>
+          <w:szCs w:val="24"/>
+        </w:rPr>
+      </w:pPr>
+      <w:r>
+        <w:rPr>
+          <w:rFonts w:ascii="Times New Roman" w:hAnsi="Times New Roman" w:cs="Times New Roman"/>
+          <w:sz w:val="24"/>
+          <w:szCs w:val="24"/>
+        </w:rPr>
+        <w:t>They must be able to set and edit their availability to take jobs, meaning they will only be assigned jobs that fit within their set availability.</w:t>
+      </w:r>
+    </w:p>
+    <w:p>
+      <w:pPr>
+        <w:pStyle w:val="ListParagraph"/>
+        <w:numPr>
+          <w:ilvl w:val="1"/>
+          <w:numId w:val="3"/>
+        </w:numPr>
+        <w:rPr>
+          <w:rFonts w:ascii="Times New Roman" w:hAnsi="Times New Roman" w:cs="Times New Roman"/>
+          <w:sz w:val="24"/>
+          <w:szCs w:val="24"/>
+        </w:rPr>
+      </w:pPr>
+      <w:r>
+        <w:rPr>
+          <w:rFonts w:ascii="Times New Roman" w:hAnsi="Times New Roman" w:cs="Times New Roman"/>
+          <w:sz w:val="24"/>
+          <w:szCs w:val="24"/>
+        </w:rPr>
+        <w:t>They must be able to set and edit which types of jobs they are willing to be assigned.</w:t>
+      </w:r>
+    </w:p>
+    <w:p>
+      <w:pPr>
+        <w:pStyle w:val="ListParagraph"/>
+        <w:numPr>
+          <w:ilvl w:val="1"/>
+          <w:numId w:val="3"/>
+        </w:numPr>
+        <w:rPr>
+          <w:rFonts w:ascii="Times New Roman" w:hAnsi="Times New Roman" w:cs="Times New Roman"/>
+          <w:sz w:val="24"/>
+          <w:szCs w:val="24"/>
+        </w:rPr>
+      </w:pPr>
+      <w:r>
+        <w:rPr>
+          <w:rFonts w:ascii="Times New Roman" w:hAnsi="Times New Roman" w:cs="Times New Roman"/>
+          <w:sz w:val="24"/>
+          <w:szCs w:val="24"/>
+        </w:rPr>
+        <w:t>They must be able to view jobs assigned to them by the system</w:t>
+      </w:r>
+      <w:r>
+        <w:rPr>
+          <w:rFonts w:ascii="Times New Roman" w:hAnsi="Times New Roman" w:cs="Times New Roman"/>
+          <w:sz w:val="24"/>
+          <w:szCs w:val="24"/>
+        </w:rPr>
+        <w:t>.</w:t>
+      </w:r>
+    </w:p>
+    <w:p>
+      <w:pPr>
+        <w:pStyle w:val="ListParagraph"/>
+        <w:numPr>
+          <w:ilvl w:val="1"/>
+          <w:numId w:val="3"/>
+        </w:numPr>
+        <w:rPr>
+          <w:rFonts w:ascii="Times New Roman" w:hAnsi="Times New Roman" w:cs="Times New Roman"/>
+          <w:sz w:val="24"/>
+          <w:szCs w:val="24"/>
+        </w:rPr>
+      </w:pPr>
+      <w:r>
+        <w:rPr>
+          <w:rFonts w:ascii="Times New Roman" w:hAnsi="Times New Roman" w:cs="Times New Roman"/>
+          <w:sz w:val="24"/>
+          <w:szCs w:val="24"/>
+        </w:rPr>
+        <w:t>They will receive 90% compensation for each completed job.</w:t>
       </w:r>
     </w:p>
     <w:p>
@@ -3935,7 +4112,7 @@
           <w:sz w:val="24"/>
           <w:szCs w:val="24"/>
         </w:rPr>
-        <w:t>They will click a button to add money, then be prompted to enter a number in. Once saved, their balance will update to reflect the action.</w:t>
+        <w:t>Each job will display the customer’s offer along with the actual amount they will receive.</w:t>
       </w:r>
     </w:p>
     <w:p>
@@ -3957,7 +4134,7 @@
           <w:sz w:val="24"/>
           <w:szCs w:val="24"/>
         </w:rPr>
-        <w:t>They can leave feedback on workers after a job is complete</w:t>
+        <w:t>They can leave feedback on customers.</w:t>
       </w:r>
     </w:p>
     <w:p>
@@ -3979,15 +4156,7 @@
           <w:sz w:val="24"/>
           <w:szCs w:val="24"/>
         </w:rPr>
-        <w:t xml:space="preserve">They will be provided with a template containing </w:t>
-      </w:r>
-      <w:r>
-        <w:rPr>
-          <w:rFonts w:ascii="Times New Roman" w:hAnsi="Times New Roman" w:cs="Times New Roman"/>
-          <w:sz w:val="24"/>
-          <w:szCs w:val="24"/>
-        </w:rPr>
-        <w:t xml:space="preserve">specific categories to rate. </w:t>
+        <w:t>They will be provided with a template containing specific categories to rate.</w:t>
       </w:r>
     </w:p>
     <w:p>
@@ -4009,7 +4178,29 @@
           <w:sz w:val="24"/>
           <w:szCs w:val="24"/>
         </w:rPr>
-        <w:t>They will have the ability to contact the owner about discrepancies at any point by clicking on a link to a complaint form.</w:t>
+        <w:t>They can mark when a job has been completed.</w:t>
+      </w:r>
+    </w:p>
+    <w:p>
+      <w:pPr>
+        <w:pStyle w:val="ListParagraph"/>
+        <w:numPr>
+          <w:ilvl w:val="2"/>
+          <w:numId w:val="3"/>
+        </w:numPr>
+        <w:rPr>
+          <w:rFonts w:ascii="Times New Roman" w:hAnsi="Times New Roman" w:cs="Times New Roman"/>
+          <w:sz w:val="24"/>
+          <w:szCs w:val="24"/>
+        </w:rPr>
+      </w:pPr>
+      <w:r>
+        <w:rPr>
+          <w:rFonts w:ascii="Times New Roman" w:hAnsi="Times New Roman" w:cs="Times New Roman"/>
+          <w:sz w:val="24"/>
+          <w:szCs w:val="24"/>
+        </w:rPr>
+        <w:t>This will result in funds being transferred to their account.</w:t>
       </w:r>
     </w:p>
     <w:p>
@@ -4040,7 +4231,7 @@
           <w:sz w:val="24"/>
           <w:szCs w:val="24"/>
         </w:rPr>
-        <w:t>Worker Account Features</w:t>
+        <w:t>Owner Account Features</w:t>
       </w:r>
     </w:p>
     <w:p>
@@ -4062,15 +4253,7 @@
           <w:sz w:val="24"/>
           <w:szCs w:val="24"/>
         </w:rPr>
-        <w:t>The key functionality to this type of user is the ability to accept jobs post</w:t>
-      </w:r>
-      <w:r>
-        <w:rPr>
-          <w:rFonts w:ascii="Times New Roman" w:hAnsi="Times New Roman" w:cs="Times New Roman"/>
-          <w:sz w:val="24"/>
-          <w:szCs w:val="24"/>
-        </w:rPr>
-        <w:t>ed by customers.</w:t>
+        <w:t>A special account will be created for the system owner, and an owner account cannot be created through the typical registration process.</w:t>
       </w:r>
     </w:p>
     <w:p>
@@ -4092,7 +4275,7 @@
           <w:sz w:val="24"/>
           <w:szCs w:val="24"/>
         </w:rPr>
-        <w:t>They must be able to set and edit their availability to take jobs, meaning they will only be assigned jobs that fit within their set availability.</w:t>
+        <w:t>They will receive 10% of compensation for each completed job.</w:t>
       </w:r>
     </w:p>
     <w:p>
@@ -4114,7 +4297,196 @@
           <w:sz w:val="24"/>
           <w:szCs w:val="24"/>
         </w:rPr>
-        <w:t>They must be able to set and edit which types of jobs they are willing to be assigned.</w:t>
+        <w:t>They will have a page only accessible to them for system management purposes.</w:t>
+      </w:r>
+    </w:p>
+    <w:p>
+      <w:pPr>
+        <w:pStyle w:val="ListParagraph"/>
+        <w:numPr>
+          <w:ilvl w:val="2"/>
+          <w:numId w:val="3"/>
+        </w:numPr>
+        <w:rPr>
+          <w:rFonts w:ascii="Times New Roman" w:hAnsi="Times New Roman" w:cs="Times New Roman"/>
+          <w:sz w:val="24"/>
+          <w:szCs w:val="24"/>
+        </w:rPr>
+      </w:pPr>
+      <w:r>
+        <w:rPr>
+          <w:rFonts w:ascii="Times New Roman" w:hAnsi="Times New Roman" w:cs="Times New Roman"/>
+          <w:sz w:val="24"/>
+          <w:szCs w:val="24"/>
+        </w:rPr>
+        <w:t xml:space="preserve">They can add and </w:t>
+      </w:r>
+      <w:r>
+        <w:rPr>
+          <w:rFonts w:ascii="Times New Roman" w:hAnsi="Times New Roman" w:cs="Times New Roman"/>
+          <w:sz w:val="24"/>
+          <w:szCs w:val="24"/>
+        </w:rPr>
+        <w:t>archive</w:t>
+      </w:r>
+      <w:r>
+        <w:rPr>
+          <w:rFonts w:ascii="Times New Roman" w:hAnsi="Times New Roman" w:cs="Times New Roman"/>
+          <w:sz w:val="24"/>
+          <w:szCs w:val="24"/>
+        </w:rPr>
+        <w:t xml:space="preserve"> types of jobs.</w:t>
+      </w:r>
+    </w:p>
+    <w:p>
+      <w:pPr>
+        <w:pStyle w:val="ListParagraph"/>
+        <w:numPr>
+          <w:ilvl w:val="3"/>
+          <w:numId w:val="3"/>
+        </w:numPr>
+        <w:rPr>
+          <w:rFonts w:ascii="Times New Roman" w:hAnsi="Times New Roman" w:cs="Times New Roman"/>
+          <w:sz w:val="24"/>
+          <w:szCs w:val="24"/>
+        </w:rPr>
+      </w:pPr>
+      <w:r>
+        <w:rPr>
+          <w:rFonts w:ascii="Times New Roman" w:hAnsi="Times New Roman" w:cs="Times New Roman"/>
+          <w:sz w:val="24"/>
+          <w:szCs w:val="24"/>
+        </w:rPr>
+        <w:t xml:space="preserve">This would involve adding and </w:t>
+      </w:r>
+      <w:r>
+        <w:rPr>
+          <w:rFonts w:ascii="Times New Roman" w:hAnsi="Times New Roman" w:cs="Times New Roman"/>
+          <w:sz w:val="24"/>
+          <w:szCs w:val="24"/>
+        </w:rPr>
+        <w:t>archiving</w:t>
+      </w:r>
+      <w:r>
+        <w:rPr>
+          <w:rFonts w:ascii="Times New Roman" w:hAnsi="Times New Roman" w:cs="Times New Roman"/>
+          <w:sz w:val="24"/>
+          <w:szCs w:val="24"/>
+        </w:rPr>
+        <w:t xml:space="preserve"> job types from the drop-down list customers see when posting a job offer.</w:t>
+      </w:r>
+    </w:p>
+    <w:p>
+      <w:pPr>
+        <w:pStyle w:val="ListParagraph"/>
+        <w:numPr>
+          <w:ilvl w:val="3"/>
+          <w:numId w:val="3"/>
+        </w:numPr>
+        <w:rPr>
+          <w:rFonts w:ascii="Times New Roman" w:hAnsi="Times New Roman" w:cs="Times New Roman"/>
+          <w:sz w:val="24"/>
+          <w:szCs w:val="24"/>
+        </w:rPr>
+      </w:pPr>
+      <w:r>
+        <w:rPr>
+          <w:rFonts w:ascii="Times New Roman" w:hAnsi="Times New Roman" w:cs="Times New Roman"/>
+          <w:sz w:val="24"/>
+          <w:szCs w:val="24"/>
+        </w:rPr>
+        <w:t>Adding a job would allow customers to create job offers with that type and workers to declare they are willing to do the job type.</w:t>
+      </w:r>
+    </w:p>
+    <w:p>
+      <w:pPr>
+        <w:pStyle w:val="ListParagraph"/>
+        <w:numPr>
+          <w:ilvl w:val="3"/>
+          <w:numId w:val="3"/>
+        </w:numPr>
+        <w:rPr>
+          <w:rFonts w:ascii="Times New Roman" w:hAnsi="Times New Roman" w:cs="Times New Roman"/>
+          <w:sz w:val="24"/>
+          <w:szCs w:val="24"/>
+        </w:rPr>
+      </w:pPr>
+      <w:r>
+        <w:rPr>
+          <w:rFonts w:ascii="Times New Roman" w:hAnsi="Times New Roman" w:cs="Times New Roman"/>
+          <w:sz w:val="24"/>
+          <w:szCs w:val="24"/>
+        </w:rPr>
+        <w:t>Archiving</w:t>
+      </w:r>
+      <w:r>
+        <w:rPr>
+          <w:rFonts w:ascii="Times New Roman" w:hAnsi="Times New Roman" w:cs="Times New Roman"/>
+          <w:sz w:val="24"/>
+          <w:szCs w:val="24"/>
+        </w:rPr>
+        <w:t xml:space="preserve"> a job will not affect current job offers but will </w:t>
+      </w:r>
+      <w:r>
+        <w:rPr>
+          <w:rFonts w:ascii="Times New Roman" w:hAnsi="Times New Roman" w:cs="Times New Roman"/>
+          <w:sz w:val="24"/>
+          <w:szCs w:val="24"/>
+        </w:rPr>
+        <w:t>remove</w:t>
+      </w:r>
+      <w:r>
+        <w:rPr>
+          <w:rFonts w:ascii="Times New Roman" w:hAnsi="Times New Roman" w:cs="Times New Roman"/>
+          <w:sz w:val="24"/>
+          <w:szCs w:val="24"/>
+        </w:rPr>
+        <w:t xml:space="preserve"> it from the form when creating new jobs.</w:t>
+      </w:r>
+    </w:p>
+    <w:p>
+      <w:pPr>
+        <w:pStyle w:val="ListParagraph"/>
+        <w:numPr>
+          <w:ilvl w:val="2"/>
+          <w:numId w:val="3"/>
+        </w:numPr>
+        <w:rPr>
+          <w:rFonts w:ascii="Times New Roman" w:hAnsi="Times New Roman" w:cs="Times New Roman"/>
+          <w:sz w:val="24"/>
+          <w:szCs w:val="24"/>
+        </w:rPr>
+      </w:pPr>
+      <w:r>
+        <w:rPr>
+          <w:rFonts w:ascii="Times New Roman" w:hAnsi="Times New Roman" w:cs="Times New Roman"/>
+          <w:sz w:val="24"/>
+          <w:szCs w:val="24"/>
+        </w:rPr>
+        <w:lastRenderedPageBreak/>
+        <w:t>They have the privilege to move money between accounts for reimbursement purposes.</w:t>
+      </w:r>
+    </w:p>
+    <w:p>
+      <w:pPr>
+        <w:pStyle w:val="ListParagraph"/>
+        <w:numPr>
+          <w:ilvl w:val="2"/>
+          <w:numId w:val="3"/>
+        </w:numPr>
+        <w:rPr>
+          <w:rFonts w:ascii="Times New Roman" w:hAnsi="Times New Roman" w:cs="Times New Roman"/>
+          <w:sz w:val="24"/>
+          <w:szCs w:val="24"/>
+        </w:rPr>
+      </w:pPr>
+      <w:r>
+        <w:rPr>
+          <w:rFonts w:ascii="Times New Roman" w:hAnsi="Times New Roman" w:cs="Times New Roman"/>
+          <w:sz w:val="24"/>
+          <w:szCs w:val="24"/>
+        </w:rPr>
+        <w:t>They can view complaints.</w:t>
       </w:r>
     </w:p>
     <w:p>
@@ -4136,430 +4508,6 @@
           <w:sz w:val="24"/>
           <w:szCs w:val="24"/>
         </w:rPr>
-        <w:t xml:space="preserve">They </w:t>
-      </w:r>
-      <w:r>
-        <w:rPr>
-          <w:rFonts w:ascii="Times New Roman" w:hAnsi="Times New Roman" w:cs="Times New Roman"/>
-          <w:sz w:val="24"/>
-          <w:szCs w:val="24"/>
-        </w:rPr>
-        <w:t>must be able to view jobs assigned to them by the system and have the option to accept or decline them.</w:t>
-      </w:r>
-    </w:p>
-    <w:p>
-      <w:pPr>
-        <w:pStyle w:val="ListParagraph"/>
-        <w:numPr>
-          <w:ilvl w:val="1"/>
-          <w:numId w:val="3"/>
-        </w:numPr>
-        <w:rPr>
-          <w:rFonts w:ascii="Times New Roman" w:hAnsi="Times New Roman" w:cs="Times New Roman"/>
-          <w:sz w:val="24"/>
-          <w:szCs w:val="24"/>
-        </w:rPr>
-      </w:pPr>
-      <w:r>
-        <w:rPr>
-          <w:rFonts w:ascii="Times New Roman" w:hAnsi="Times New Roman" w:cs="Times New Roman"/>
-          <w:sz w:val="24"/>
-          <w:szCs w:val="24"/>
-        </w:rPr>
-        <w:t>They will receive 90% compensation for each completed job.</w:t>
-      </w:r>
-    </w:p>
-    <w:p>
-      <w:pPr>
-        <w:pStyle w:val="ListParagraph"/>
-        <w:numPr>
-          <w:ilvl w:val="2"/>
-          <w:numId w:val="3"/>
-        </w:numPr>
-        <w:rPr>
-          <w:rFonts w:ascii="Times New Roman" w:hAnsi="Times New Roman" w:cs="Times New Roman"/>
-          <w:sz w:val="24"/>
-          <w:szCs w:val="24"/>
-        </w:rPr>
-      </w:pPr>
-      <w:r>
-        <w:rPr>
-          <w:rFonts w:ascii="Times New Roman" w:hAnsi="Times New Roman" w:cs="Times New Roman"/>
-          <w:sz w:val="24"/>
-          <w:szCs w:val="24"/>
-        </w:rPr>
-        <w:t xml:space="preserve">Each job will display the customer’s offer along with the actual amount they will </w:t>
-      </w:r>
-      <w:r>
-        <w:rPr>
-          <w:rFonts w:ascii="Times New Roman" w:hAnsi="Times New Roman" w:cs="Times New Roman"/>
-          <w:sz w:val="24"/>
-          <w:szCs w:val="24"/>
-        </w:rPr>
-        <w:t>receive.</w:t>
-      </w:r>
-    </w:p>
-    <w:p>
-      <w:pPr>
-        <w:pStyle w:val="ListParagraph"/>
-        <w:numPr>
-          <w:ilvl w:val="1"/>
-          <w:numId w:val="3"/>
-        </w:numPr>
-        <w:rPr>
-          <w:rFonts w:ascii="Times New Roman" w:hAnsi="Times New Roman" w:cs="Times New Roman"/>
-          <w:sz w:val="24"/>
-          <w:szCs w:val="24"/>
-        </w:rPr>
-      </w:pPr>
-      <w:r>
-        <w:rPr>
-          <w:rFonts w:ascii="Times New Roman" w:hAnsi="Times New Roman" w:cs="Times New Roman"/>
-          <w:sz w:val="24"/>
-          <w:szCs w:val="24"/>
-        </w:rPr>
-        <w:t>They can leave feedback on customers.</w:t>
-      </w:r>
-    </w:p>
-    <w:p>
-      <w:pPr>
-        <w:pStyle w:val="ListParagraph"/>
-        <w:numPr>
-          <w:ilvl w:val="2"/>
-          <w:numId w:val="3"/>
-        </w:numPr>
-        <w:rPr>
-          <w:rFonts w:ascii="Times New Roman" w:hAnsi="Times New Roman" w:cs="Times New Roman"/>
-          <w:sz w:val="24"/>
-          <w:szCs w:val="24"/>
-        </w:rPr>
-      </w:pPr>
-      <w:r>
-        <w:rPr>
-          <w:rFonts w:ascii="Times New Roman" w:hAnsi="Times New Roman" w:cs="Times New Roman"/>
-          <w:sz w:val="24"/>
-          <w:szCs w:val="24"/>
-        </w:rPr>
-        <w:t>They will be provided with a template containing specific categories to rate.</w:t>
-      </w:r>
-    </w:p>
-    <w:p>
-      <w:pPr>
-        <w:pStyle w:val="ListParagraph"/>
-        <w:numPr>
-          <w:ilvl w:val="1"/>
-          <w:numId w:val="3"/>
-        </w:numPr>
-        <w:rPr>
-          <w:rFonts w:ascii="Times New Roman" w:hAnsi="Times New Roman" w:cs="Times New Roman"/>
-          <w:sz w:val="24"/>
-          <w:szCs w:val="24"/>
-        </w:rPr>
-      </w:pPr>
-      <w:r>
-        <w:rPr>
-          <w:rFonts w:ascii="Times New Roman" w:hAnsi="Times New Roman" w:cs="Times New Roman"/>
-          <w:sz w:val="24"/>
-          <w:szCs w:val="24"/>
-        </w:rPr>
-        <w:t>They can mark when a job has been completed.</w:t>
-      </w:r>
-    </w:p>
-    <w:p>
-      <w:pPr>
-        <w:pStyle w:val="ListParagraph"/>
-        <w:numPr>
-          <w:ilvl w:val="2"/>
-          <w:numId w:val="3"/>
-        </w:numPr>
-        <w:rPr>
-          <w:rFonts w:ascii="Times New Roman" w:hAnsi="Times New Roman" w:cs="Times New Roman"/>
-          <w:sz w:val="24"/>
-          <w:szCs w:val="24"/>
-        </w:rPr>
-      </w:pPr>
-      <w:r>
-        <w:rPr>
-          <w:rFonts w:ascii="Times New Roman" w:hAnsi="Times New Roman" w:cs="Times New Roman"/>
-          <w:sz w:val="24"/>
-          <w:szCs w:val="24"/>
-        </w:rPr>
-        <w:t>This will result in funds being transferred to their account.</w:t>
-      </w:r>
-    </w:p>
-    <w:p>
-      <w:pPr>
-        <w:rPr>
-          <w:rFonts w:ascii="Times New Roman" w:hAnsi="Times New Roman" w:cs="Times New Roman"/>
-          <w:sz w:val="24"/>
-          <w:szCs w:val="24"/>
-        </w:rPr>
-      </w:pPr>
-    </w:p>
-    <w:p>
-      <w:pPr>
-        <w:pStyle w:val="ListParagraph"/>
-        <w:numPr>
-          <w:ilvl w:val="0"/>
-          <w:numId w:val="3"/>
-        </w:numPr>
-        <w:rPr>
-          <w:rFonts w:ascii="Times New Roman" w:hAnsi="Times New Roman" w:cs="Times New Roman"/>
-          <w:sz w:val="24"/>
-          <w:szCs w:val="24"/>
-        </w:rPr>
-      </w:pPr>
-      <w:r>
-        <w:rPr>
-          <w:rFonts w:ascii="Times New Roman" w:hAnsi="Times New Roman" w:cs="Times New Roman"/>
-          <w:sz w:val="24"/>
-          <w:szCs w:val="24"/>
-        </w:rPr>
-        <w:t>Owner Account Features</w:t>
-      </w:r>
-    </w:p>
-    <w:p>
-      <w:pPr>
-        <w:pStyle w:val="ListParagraph"/>
-        <w:numPr>
-          <w:ilvl w:val="1"/>
-          <w:numId w:val="3"/>
-        </w:numPr>
-        <w:rPr>
-          <w:rFonts w:ascii="Times New Roman" w:hAnsi="Times New Roman" w:cs="Times New Roman"/>
-          <w:sz w:val="24"/>
-          <w:szCs w:val="24"/>
-        </w:rPr>
-      </w:pPr>
-      <w:r>
-        <w:rPr>
-          <w:rFonts w:ascii="Times New Roman" w:hAnsi="Times New Roman" w:cs="Times New Roman"/>
-          <w:sz w:val="24"/>
-          <w:szCs w:val="24"/>
-        </w:rPr>
-        <w:t>A special account will be created for the system owner, and an owner account cannot be created through the typical registration process.</w:t>
-      </w:r>
-    </w:p>
-    <w:p>
-      <w:pPr>
-        <w:pStyle w:val="ListParagraph"/>
-        <w:numPr>
-          <w:ilvl w:val="1"/>
-          <w:numId w:val="3"/>
-        </w:numPr>
-        <w:rPr>
-          <w:rFonts w:ascii="Times New Roman" w:hAnsi="Times New Roman" w:cs="Times New Roman"/>
-          <w:sz w:val="24"/>
-          <w:szCs w:val="24"/>
-        </w:rPr>
-      </w:pPr>
-      <w:r>
-        <w:rPr>
-          <w:rFonts w:ascii="Times New Roman" w:hAnsi="Times New Roman" w:cs="Times New Roman"/>
-          <w:sz w:val="24"/>
-          <w:szCs w:val="24"/>
-        </w:rPr>
-        <w:t>They will receive 10% of compensation for each completed job.</w:t>
-      </w:r>
-    </w:p>
-    <w:p>
-      <w:pPr>
-        <w:pStyle w:val="ListParagraph"/>
-        <w:numPr>
-          <w:ilvl w:val="1"/>
-          <w:numId w:val="3"/>
-        </w:numPr>
-        <w:rPr>
-          <w:rFonts w:ascii="Times New Roman" w:hAnsi="Times New Roman" w:cs="Times New Roman"/>
-          <w:sz w:val="24"/>
-          <w:szCs w:val="24"/>
-        </w:rPr>
-      </w:pPr>
-      <w:r>
-        <w:rPr>
-          <w:rFonts w:ascii="Times New Roman" w:hAnsi="Times New Roman" w:cs="Times New Roman"/>
-          <w:sz w:val="24"/>
-          <w:szCs w:val="24"/>
-        </w:rPr>
-        <w:t xml:space="preserve">They will have a page only accessible to them for system </w:t>
-      </w:r>
-      <w:r>
-        <w:rPr>
-          <w:rFonts w:ascii="Times New Roman" w:hAnsi="Times New Roman" w:cs="Times New Roman"/>
-          <w:sz w:val="24"/>
-          <w:szCs w:val="24"/>
-        </w:rPr>
-        <w:t>management purposes.</w:t>
-      </w:r>
-    </w:p>
-    <w:p>
-      <w:pPr>
-        <w:pStyle w:val="ListParagraph"/>
-        <w:numPr>
-          <w:ilvl w:val="2"/>
-          <w:numId w:val="3"/>
-        </w:numPr>
-        <w:rPr>
-          <w:rFonts w:ascii="Times New Roman" w:hAnsi="Times New Roman" w:cs="Times New Roman"/>
-          <w:sz w:val="24"/>
-          <w:szCs w:val="24"/>
-        </w:rPr>
-      </w:pPr>
-      <w:r>
-        <w:rPr>
-          <w:rFonts w:ascii="Times New Roman" w:hAnsi="Times New Roman" w:cs="Times New Roman"/>
-          <w:sz w:val="24"/>
-          <w:szCs w:val="24"/>
-        </w:rPr>
-        <w:t>They can add and delete types of jobs.</w:t>
-      </w:r>
-    </w:p>
-    <w:p>
-      <w:pPr>
-        <w:pStyle w:val="ListParagraph"/>
-        <w:numPr>
-          <w:ilvl w:val="3"/>
-          <w:numId w:val="3"/>
-        </w:numPr>
-        <w:rPr>
-          <w:rFonts w:ascii="Times New Roman" w:hAnsi="Times New Roman" w:cs="Times New Roman"/>
-          <w:sz w:val="24"/>
-          <w:szCs w:val="24"/>
-        </w:rPr>
-      </w:pPr>
-      <w:r>
-        <w:rPr>
-          <w:rFonts w:ascii="Times New Roman" w:hAnsi="Times New Roman" w:cs="Times New Roman"/>
-          <w:sz w:val="24"/>
-          <w:szCs w:val="24"/>
-        </w:rPr>
-        <w:t>This would involve adding and removing job types from the drop-down list customers see when posting a job offer.</w:t>
-      </w:r>
-    </w:p>
-    <w:p>
-      <w:pPr>
-        <w:pStyle w:val="ListParagraph"/>
-        <w:numPr>
-          <w:ilvl w:val="3"/>
-          <w:numId w:val="3"/>
-        </w:numPr>
-        <w:rPr>
-          <w:rFonts w:ascii="Times New Roman" w:hAnsi="Times New Roman" w:cs="Times New Roman"/>
-          <w:sz w:val="24"/>
-          <w:szCs w:val="24"/>
-        </w:rPr>
-      </w:pPr>
-      <w:r>
-        <w:rPr>
-          <w:rFonts w:ascii="Times New Roman" w:hAnsi="Times New Roman" w:cs="Times New Roman"/>
-          <w:sz w:val="24"/>
-          <w:szCs w:val="24"/>
-        </w:rPr>
-        <w:t xml:space="preserve">Adding a job would allow customers to create job offers with that type and workers </w:t>
-      </w:r>
-      <w:r>
-        <w:rPr>
-          <w:rFonts w:ascii="Times New Roman" w:hAnsi="Times New Roman" w:cs="Times New Roman"/>
-          <w:sz w:val="24"/>
-          <w:szCs w:val="24"/>
-        </w:rPr>
-        <w:t>to declare they are willing to do the job type.</w:t>
-      </w:r>
-    </w:p>
-    <w:p>
-      <w:pPr>
-        <w:pStyle w:val="ListParagraph"/>
-        <w:numPr>
-          <w:ilvl w:val="3"/>
-          <w:numId w:val="3"/>
-        </w:numPr>
-        <w:rPr>
-          <w:rFonts w:ascii="Times New Roman" w:hAnsi="Times New Roman" w:cs="Times New Roman"/>
-          <w:sz w:val="24"/>
-          <w:szCs w:val="24"/>
-        </w:rPr>
-      </w:pPr>
-      <w:r>
-        <w:rPr>
-          <w:rFonts w:ascii="Times New Roman" w:hAnsi="Times New Roman" w:cs="Times New Roman"/>
-          <w:sz w:val="24"/>
-          <w:szCs w:val="24"/>
-        </w:rPr>
-        <w:t>Deleting a job will not affect current job offers but will delete it from the form when creating new jobs.</w:t>
-      </w:r>
-    </w:p>
-    <w:p>
-      <w:pPr>
-        <w:pStyle w:val="ListParagraph"/>
-        <w:numPr>
-          <w:ilvl w:val="2"/>
-          <w:numId w:val="3"/>
-        </w:numPr>
-        <w:rPr>
-          <w:rFonts w:ascii="Times New Roman" w:hAnsi="Times New Roman" w:cs="Times New Roman"/>
-          <w:sz w:val="24"/>
-          <w:szCs w:val="24"/>
-        </w:rPr>
-      </w:pPr>
-      <w:r>
-        <w:rPr>
-          <w:rFonts w:ascii="Times New Roman" w:hAnsi="Times New Roman" w:cs="Times New Roman"/>
-          <w:sz w:val="24"/>
-          <w:szCs w:val="24"/>
-        </w:rPr>
-        <w:lastRenderedPageBreak/>
-        <w:t>They have the privilege to move money between accounts for reimbursement purposes.</w:t>
-      </w:r>
-    </w:p>
-    <w:p>
-      <w:pPr>
-        <w:pStyle w:val="ListParagraph"/>
-        <w:numPr>
-          <w:ilvl w:val="2"/>
-          <w:numId w:val="3"/>
-        </w:numPr>
-        <w:rPr>
-          <w:rFonts w:ascii="Times New Roman" w:hAnsi="Times New Roman" w:cs="Times New Roman"/>
-          <w:sz w:val="24"/>
-          <w:szCs w:val="24"/>
-        </w:rPr>
-      </w:pPr>
-      <w:r>
-        <w:rPr>
-          <w:rFonts w:ascii="Times New Roman" w:hAnsi="Times New Roman" w:cs="Times New Roman"/>
-          <w:sz w:val="24"/>
-          <w:szCs w:val="24"/>
-        </w:rPr>
-        <w:t>They can view comp</w:t>
-      </w:r>
-      <w:r>
-        <w:rPr>
-          <w:rFonts w:ascii="Times New Roman" w:hAnsi="Times New Roman" w:cs="Times New Roman"/>
-          <w:sz w:val="24"/>
-          <w:szCs w:val="24"/>
-        </w:rPr>
-        <w:t>laints.</w:t>
-      </w:r>
-    </w:p>
-    <w:p>
-      <w:pPr>
-        <w:pStyle w:val="ListParagraph"/>
-        <w:numPr>
-          <w:ilvl w:val="1"/>
-          <w:numId w:val="3"/>
-        </w:numPr>
-        <w:rPr>
-          <w:rFonts w:ascii="Times New Roman" w:hAnsi="Times New Roman" w:cs="Times New Roman"/>
-          <w:sz w:val="24"/>
-          <w:szCs w:val="24"/>
-        </w:rPr>
-      </w:pPr>
-      <w:r>
-        <w:rPr>
-          <w:rFonts w:ascii="Times New Roman" w:hAnsi="Times New Roman" w:cs="Times New Roman"/>
-          <w:sz w:val="24"/>
-          <w:szCs w:val="24"/>
-        </w:rPr>
         <w:t>In addition to these special features, they will also have the same access to processes that customer and worker accounts have.</w:t>
       </w:r>
     </w:p>
@@ -4808,15 +4756,7 @@
           <w:sz w:val="24"/>
           <w:szCs w:val="24"/>
         </w:rPr>
-        <w:t xml:space="preserve">This section focuses on requirements related to how the system </w:t>
-      </w:r>
-      <w:r>
-        <w:rPr>
-          <w:rFonts w:ascii="Times New Roman" w:hAnsi="Times New Roman" w:cs="Times New Roman"/>
-          <w:sz w:val="24"/>
-          <w:szCs w:val="24"/>
-        </w:rPr>
-        <w:t>will work.</w:t>
+        <w:t>This section focuses on requirements related to how the system will work.</w:t>
       </w:r>
     </w:p>
     <w:p>
@@ -4882,7 +4822,23 @@
           <w:sz w:val="24"/>
           <w:szCs w:val="24"/>
         </w:rPr>
-        <w:t>This includes permissions, username, password, email, phone numbers, ratings, account balances, and profile pictures.</w:t>
+        <w:t xml:space="preserve">This includes permissions, username, password, email, </w:t>
+      </w:r>
+      <w:r>
+        <w:rPr>
+          <w:rFonts w:ascii="Times New Roman" w:hAnsi="Times New Roman" w:cs="Times New Roman"/>
+          <w:sz w:val="24"/>
+          <w:szCs w:val="24"/>
+        </w:rPr>
+        <w:t xml:space="preserve">addresses, </w:t>
+      </w:r>
+      <w:r>
+        <w:rPr>
+          <w:rFonts w:ascii="Times New Roman" w:hAnsi="Times New Roman" w:cs="Times New Roman"/>
+          <w:sz w:val="24"/>
+          <w:szCs w:val="24"/>
+        </w:rPr>
+        <w:t>phone numbers, ratings, account balances, and profile pictures.</w:t>
       </w:r>
     </w:p>
     <w:p>
@@ -4904,15 +4860,7 @@
           <w:sz w:val="24"/>
           <w:szCs w:val="24"/>
         </w:rPr>
-        <w:t>Worker accounts will store availability and job t</w:t>
-      </w:r>
-      <w:r>
-        <w:rPr>
-          <w:rFonts w:ascii="Times New Roman" w:hAnsi="Times New Roman" w:cs="Times New Roman"/>
-          <w:sz w:val="24"/>
-          <w:szCs w:val="24"/>
-        </w:rPr>
-        <w:t>ypes as well.</w:t>
+        <w:t>Worker accounts will store availability and job types as well.</w:t>
       </w:r>
     </w:p>
     <w:p>
@@ -4956,15 +4904,7 @@
           <w:sz w:val="24"/>
           <w:szCs w:val="24"/>
         </w:rPr>
-        <w:t>This includes job title, description, type, address, estimated completion time, compensation, desired completion window, customer, customer contact information, status, and worke</w:t>
-      </w:r>
-      <w:r>
-        <w:rPr>
-          <w:rFonts w:ascii="Times New Roman" w:hAnsi="Times New Roman" w:cs="Times New Roman"/>
-          <w:sz w:val="24"/>
-          <w:szCs w:val="24"/>
-        </w:rPr>
-        <w:t>r (if assigned).</w:t>
+        <w:t>This includes job title, description, type, address, estimated completion time, compensation, desired completion window, customer, customer contact information, status, and worker (if assigned).</w:t>
       </w:r>
     </w:p>
     <w:p>
@@ -5030,15 +4970,7 @@
           <w:sz w:val="24"/>
           <w:szCs w:val="24"/>
         </w:rPr>
-        <w:t>Updates to the database should affect other are</w:t>
-      </w:r>
-      <w:r>
-        <w:rPr>
-          <w:rFonts w:ascii="Times New Roman" w:hAnsi="Times New Roman" w:cs="Times New Roman"/>
-          <w:sz w:val="24"/>
-          <w:szCs w:val="24"/>
-        </w:rPr>
-        <w:t>as of the system.</w:t>
+        <w:t>Updates to the database should affect other areas of the system.</w:t>
       </w:r>
     </w:p>
     <w:p>
@@ -5315,15 +5247,7 @@
           <w:sz w:val="24"/>
           <w:szCs w:val="24"/>
         </w:rPr>
-        <w:t>The system could im</w:t>
-      </w:r>
-      <w:r>
-        <w:rPr>
-          <w:rFonts w:ascii="Times New Roman" w:hAnsi="Times New Roman" w:cs="Times New Roman"/>
-          <w:sz w:val="24"/>
-          <w:szCs w:val="24"/>
-        </w:rPr>
-        <w:t>plement a filter by location feature to account for the distance between workers and customers.</w:t>
+        <w:t>The system could implement a filter by location feature to account for the distance between workers and customers.</w:t>
       </w:r>
     </w:p>
     <w:p>
@@ -5367,15 +5291,7 @@
           <w:sz w:val="24"/>
           <w:szCs w:val="24"/>
         </w:rPr>
-        <w:t>The system could implement a preference system where customers could add ‘favorite’ workers to give prio</w:t>
-      </w:r>
-      <w:r>
-        <w:rPr>
-          <w:rFonts w:ascii="Times New Roman" w:hAnsi="Times New Roman" w:cs="Times New Roman"/>
-          <w:sz w:val="24"/>
-          <w:szCs w:val="24"/>
-        </w:rPr>
-        <w:t>rity to for their job offers.</w:t>
+        <w:t>The system could implement a preference system where customers could add ‘favorite’ workers to give priority to for their job offers.</w:t>
       </w:r>
     </w:p>
     <w:p>
@@ -5441,15 +5357,7 @@
           <w:sz w:val="24"/>
           <w:szCs w:val="24"/>
         </w:rPr>
-        <w:t>The database could track th</w:t>
-      </w:r>
-      <w:r>
-        <w:rPr>
-          <w:rFonts w:ascii="Times New Roman" w:hAnsi="Times New Roman" w:cs="Times New Roman"/>
-          <w:sz w:val="24"/>
-          <w:szCs w:val="24"/>
-        </w:rPr>
-        <w:t>e history of jobs and a report could be displayed back to users.</w:t>
+        <w:t>The database could track the history of jobs and a report could be displayed back to users.</w:t>
       </w:r>
     </w:p>
     <w:p>
@@ -5705,15 +5613,7 @@
           <w:sz w:val="24"/>
           <w:szCs w:val="24"/>
         </w:rPr>
-        <w:t xml:space="preserve">a user with elevated </w:t>
-      </w:r>
-      <w:r>
-        <w:rPr>
-          <w:rFonts w:ascii="Times New Roman" w:hAnsi="Times New Roman" w:cs="Times New Roman"/>
-          <w:sz w:val="24"/>
-          <w:szCs w:val="24"/>
-        </w:rPr>
-        <w:t>privileges that profits from connections and can manage job types, refunds, and user conflicts</w:t>
+        <w:t>a user with elevated privileges that profits from connections and can manage job types, refunds, and user conflicts</w:t>
       </w:r>
     </w:p>
     <w:p>
@@ -5798,15 +5698,7 @@
           <w:sz w:val="24"/>
           <w:szCs w:val="24"/>
         </w:rPr>
-        <w:t>a specifi</w:t>
-      </w:r>
-      <w:r>
-        <w:rPr>
-          <w:rFonts w:ascii="Times New Roman" w:hAnsi="Times New Roman" w:cs="Times New Roman"/>
-          <w:sz w:val="24"/>
-          <w:szCs w:val="24"/>
-        </w:rPr>
-        <w:t>c task related to yard work managed by the owner and specified by the customer for a worker to complete</w:t>
+        <w:t>a specific task related to yard work managed by the owner and specified by the customer for a worker to complete</w:t>
       </w:r>
     </w:p>
     <w:p>
@@ -5825,19 +5717,9 @@
           <w:sz w:val="24"/>
           <w:szCs w:val="24"/>
         </w:rPr>
-        <w:t xml:space="preserve">System - </w:t>
-      </w:r>
-      <w:r>
-        <w:rPr>
-          <w:rFonts w:ascii="Times New Roman" w:hAnsi="Times New Roman" w:cs="Times New Roman"/>
-          <w:sz w:val="24"/>
-          <w:szCs w:val="24"/>
-        </w:rPr>
-        <w:t>the software application this project aims to create; the product being built</w:t>
-      </w:r>
-    </w:p>
-    <w:p>
-      <w:pPr>
+        <w:t>System</w:t>
+      </w:r>
+      <w:r>
         <w:rPr>
           <w:rFonts w:ascii="Times New Roman" w:hAnsi="Times New Roman" w:cs="Times New Roman"/>
           <w:i/>
@@ -5845,7 +5727,8 @@
           <w:sz w:val="24"/>
           <w:szCs w:val="24"/>
         </w:rPr>
-      </w:pPr>
+        <w:t>/Program</w:t>
+      </w:r>
       <w:r>
         <w:rPr>
           <w:rFonts w:ascii="Times New Roman" w:hAnsi="Times New Roman" w:cs="Times New Roman"/>
@@ -5854,6 +5737,35 @@
           <w:sz w:val="24"/>
           <w:szCs w:val="24"/>
         </w:rPr>
+        <w:t xml:space="preserve"> - </w:t>
+      </w:r>
+      <w:r>
+        <w:rPr>
+          <w:rFonts w:ascii="Times New Roman" w:hAnsi="Times New Roman" w:cs="Times New Roman"/>
+          <w:sz w:val="24"/>
+          <w:szCs w:val="24"/>
+        </w:rPr>
+        <w:t>the software application this project aims to create; the product being built</w:t>
+      </w:r>
+    </w:p>
+    <w:p>
+      <w:pPr>
+        <w:rPr>
+          <w:rFonts w:ascii="Times New Roman" w:hAnsi="Times New Roman" w:cs="Times New Roman"/>
+          <w:i/>
+          <w:iCs/>
+          <w:sz w:val="24"/>
+          <w:szCs w:val="24"/>
+        </w:rPr>
+      </w:pPr>
+      <w:r>
+        <w:rPr>
+          <w:rFonts w:ascii="Times New Roman" w:hAnsi="Times New Roman" w:cs="Times New Roman"/>
+          <w:i/>
+          <w:iCs/>
+          <w:sz w:val="24"/>
+          <w:szCs w:val="24"/>
+        </w:rPr>
         <w:t xml:space="preserve">User - </w:t>
       </w:r>
       <w:r>
@@ -5862,15 +5774,7 @@
           <w:sz w:val="24"/>
           <w:szCs w:val="24"/>
         </w:rPr>
-        <w:t>an owner, customer, or worker with specific access accordi</w:t>
-      </w:r>
-      <w:r>
-        <w:rPr>
-          <w:rFonts w:ascii="Times New Roman" w:hAnsi="Times New Roman" w:cs="Times New Roman"/>
-          <w:sz w:val="24"/>
-          <w:szCs w:val="24"/>
-        </w:rPr>
-        <w:t>ng to the user type</w:t>
+        <w:t>an owner, customer, or worker with specific access according to the user type</w:t>
       </w:r>
     </w:p>
     <w:p>

</xml_diff>

<commit_message>
minor requirements def updates for sprint 1
</commit_message>
<xml_diff>
--- a/docs/Requirements Definition.docx
+++ b/docs/Requirements Definition.docx
@@ -293,7 +293,6 @@
         <w:rPr>
           <w:rFonts w:ascii="Times New Roman" w:hAnsi="Times New Roman" w:cs="Times New Roman"/>
         </w:rPr>
-        <w:lastRenderedPageBreak/>
         <w:t>Users and Goals</w:t>
       </w:r>
     </w:p>
@@ -354,7 +353,7 @@
           <w:noProof/>
         </w:rPr>
         <w:drawing>
-          <wp:anchor distT="0" distB="0" distL="0" distR="0" simplePos="0" relativeHeight="2" behindDoc="0" locked="0" layoutInCell="0" allowOverlap="1" wp14:anchorId="3818360D" wp14:editId="13DE5E47">
+          <wp:anchor distT="0" distB="0" distL="0" distR="0" simplePos="0" relativeHeight="251659264" behindDoc="0" locked="0" layoutInCell="0" allowOverlap="1" wp14:anchorId="0F1F47F4" wp14:editId="3E181663">
             <wp:simplePos x="0" y="0"/>
             <wp:positionH relativeFrom="column">
               <wp:align>center</wp:align>
@@ -365,7 +364,7 @@
             <wp:extent cx="3343910" cy="4084955"/>
             <wp:effectExtent l="0" t="0" r="0" b="0"/>
             <wp:wrapTopAndBottom/>
-            <wp:docPr id="1" name="Image1"/>
+            <wp:docPr id="1" name="Image1" descr="Diagram&#10;&#10;Description automatically generated"/>
             <wp:cNvGraphicFramePr>
               <a:graphicFrameLocks xmlns:a="http://schemas.openxmlformats.org/drawingml/2006/main" noChangeAspect="1"/>
             </wp:cNvGraphicFramePr>
@@ -373,7 +372,7 @@
               <a:graphicData uri="http://schemas.openxmlformats.org/drawingml/2006/picture">
                 <pic:pic xmlns:pic="http://schemas.openxmlformats.org/drawingml/2006/picture">
                   <pic:nvPicPr>
-                    <pic:cNvPr id="1" name="Image1"/>
+                    <pic:cNvPr id="1" name="Image1" descr="Diagram&#10;&#10;Description automatically generated"/>
                     <pic:cNvPicPr>
                       <a:picLocks noChangeAspect="1" noChangeArrowheads="1"/>
                     </pic:cNvPicPr>
@@ -660,7 +659,6 @@
           <w:i/>
           <w:iCs/>
         </w:rPr>
-        <w:lastRenderedPageBreak/>
         <w:t>Figure 2 – Customer creates a job request</w:t>
       </w:r>
     </w:p>
@@ -677,7 +675,7 @@
           <w:noProof/>
         </w:rPr>
         <w:drawing>
-          <wp:anchor distT="0" distB="0" distL="0" distR="0" simplePos="0" relativeHeight="3" behindDoc="0" locked="0" layoutInCell="0" allowOverlap="1" wp14:anchorId="54D37D31" wp14:editId="5076B1DE">
+          <wp:anchor distT="0" distB="0" distL="0" distR="0" simplePos="0" relativeHeight="251660288" behindDoc="0" locked="0" layoutInCell="0" allowOverlap="1" wp14:anchorId="3D1F9707" wp14:editId="7FF1B0D2">
             <wp:simplePos x="0" y="0"/>
             <wp:positionH relativeFrom="column">
               <wp:posOffset>19050</wp:posOffset>
@@ -688,7 +686,7 @@
             <wp:extent cx="5943600" cy="2404745"/>
             <wp:effectExtent l="0" t="0" r="0" b="0"/>
             <wp:wrapSquare wrapText="largest"/>
-            <wp:docPr id="2" name="Image2"/>
+            <wp:docPr id="2" name="Image2" descr="Diagram&#10;&#10;Description automatically generated"/>
             <wp:cNvGraphicFramePr>
               <a:graphicFrameLocks xmlns:a="http://schemas.openxmlformats.org/drawingml/2006/main" noChangeAspect="1"/>
             </wp:cNvGraphicFramePr>
@@ -696,7 +694,7 @@
               <a:graphicData uri="http://schemas.openxmlformats.org/drawingml/2006/picture">
                 <pic:pic xmlns:pic="http://schemas.openxmlformats.org/drawingml/2006/picture">
                   <pic:nvPicPr>
-                    <pic:cNvPr id="2" name="Image2"/>
+                    <pic:cNvPr id="2" name="Image2" descr="Diagram&#10;&#10;Description automatically generated"/>
                     <pic:cNvPicPr>
                       <a:picLocks noChangeAspect="1" noChangeArrowheads="1"/>
                     </pic:cNvPicPr>
@@ -728,15 +726,7 @@
           <w:sz w:val="24"/>
           <w:szCs w:val="24"/>
         </w:rPr>
-        <w:t xml:space="preserve">Participating actors: </w:t>
-      </w:r>
-      <w:r>
-        <w:rPr>
-          <w:rFonts w:ascii="Times New Roman" w:hAnsi="Times New Roman" w:cs="Times New Roman"/>
-          <w:sz w:val="24"/>
-          <w:szCs w:val="24"/>
-        </w:rPr>
-        <w:t>Customers</w:t>
+        <w:t>Participating actors: Customers</w:t>
       </w:r>
     </w:p>
     <w:p>
@@ -982,7 +972,6 @@
           <w:i/>
           <w:iCs/>
         </w:rPr>
-        <w:lastRenderedPageBreak/>
         <w:t>Figure 3 – Customer adds funds to their account</w:t>
       </w:r>
     </w:p>
@@ -999,7 +988,7 @@
           <w:noProof/>
         </w:rPr>
         <w:drawing>
-          <wp:anchor distT="0" distB="0" distL="0" distR="0" simplePos="0" relativeHeight="4" behindDoc="0" locked="0" layoutInCell="0" allowOverlap="1" wp14:anchorId="74926F28" wp14:editId="30BF45BF">
+          <wp:anchor distT="0" distB="0" distL="0" distR="0" simplePos="0" relativeHeight="251661312" behindDoc="0" locked="0" layoutInCell="0" allowOverlap="1" wp14:anchorId="76195ADA" wp14:editId="45BF530F">
             <wp:simplePos x="0" y="0"/>
             <wp:positionH relativeFrom="column">
               <wp:align>center</wp:align>
@@ -1010,7 +999,7 @@
             <wp:extent cx="5943600" cy="2724150"/>
             <wp:effectExtent l="0" t="0" r="0" b="0"/>
             <wp:wrapSquare wrapText="largest"/>
-            <wp:docPr id="3" name="Image3"/>
+            <wp:docPr id="3" name="Image3" descr="Diagram&#10;&#10;Description automatically generated"/>
             <wp:cNvGraphicFramePr>
               <a:graphicFrameLocks xmlns:a="http://schemas.openxmlformats.org/drawingml/2006/main" noChangeAspect="1"/>
             </wp:cNvGraphicFramePr>
@@ -1018,7 +1007,7 @@
               <a:graphicData uri="http://schemas.openxmlformats.org/drawingml/2006/picture">
                 <pic:pic xmlns:pic="http://schemas.openxmlformats.org/drawingml/2006/picture">
                   <pic:nvPicPr>
-                    <pic:cNvPr id="3" name="Image3"/>
+                    <pic:cNvPr id="3" name="Image3" descr="Diagram&#10;&#10;Description automatically generated"/>
                     <pic:cNvPicPr>
                       <a:picLocks noChangeAspect="1" noChangeArrowheads="1"/>
                     </pic:cNvPicPr>
@@ -1058,15 +1047,7 @@
           <w:sz w:val="24"/>
           <w:szCs w:val="24"/>
         </w:rPr>
-        <w:t>Participating actors:</w:t>
-      </w:r>
-      <w:r>
-        <w:rPr>
-          <w:rFonts w:ascii="Times New Roman" w:hAnsi="Times New Roman" w:cs="Times New Roman"/>
-          <w:sz w:val="24"/>
-          <w:szCs w:val="24"/>
-        </w:rPr>
-        <w:t xml:space="preserve"> Customers</w:t>
+        <w:t>Participating actors: Customers</w:t>
       </w:r>
     </w:p>
     <w:p>
@@ -1210,7 +1191,6 @@
           <w:i/>
           <w:iCs/>
         </w:rPr>
-        <w:lastRenderedPageBreak/>
         <w:t>Figure 4 – A worker is assigned a job</w:t>
       </w:r>
     </w:p>
@@ -1230,7 +1210,7 @@
           <w:szCs w:val="24"/>
         </w:rPr>
         <w:drawing>
-          <wp:anchor distT="0" distB="0" distL="0" distR="0" simplePos="0" relativeHeight="5" behindDoc="0" locked="0" layoutInCell="0" allowOverlap="1" wp14:anchorId="34E37FBD" wp14:editId="16A836DA">
+          <wp:anchor distT="0" distB="0" distL="0" distR="0" simplePos="0" relativeHeight="251662336" behindDoc="0" locked="0" layoutInCell="0" allowOverlap="1" wp14:anchorId="57E235A6" wp14:editId="1C30FAEC">
             <wp:simplePos x="0" y="0"/>
             <wp:positionH relativeFrom="column">
               <wp:align>center</wp:align>
@@ -1241,7 +1221,7 @@
             <wp:extent cx="3688715" cy="4165600"/>
             <wp:effectExtent l="0" t="0" r="0" b="0"/>
             <wp:wrapSquare wrapText="largest"/>
-            <wp:docPr id="4" name="Image4"/>
+            <wp:docPr id="4" name="Image4" descr="Diagram&#10;&#10;Description automatically generated"/>
             <wp:cNvGraphicFramePr>
               <a:graphicFrameLocks xmlns:a="http://schemas.openxmlformats.org/drawingml/2006/main" noChangeAspect="1"/>
             </wp:cNvGraphicFramePr>
@@ -1249,7 +1229,7 @@
               <a:graphicData uri="http://schemas.openxmlformats.org/drawingml/2006/picture">
                 <pic:pic xmlns:pic="http://schemas.openxmlformats.org/drawingml/2006/picture">
                   <pic:nvPicPr>
-                    <pic:cNvPr id="4" name="Image4"/>
+                    <pic:cNvPr id="4" name="Image4" descr="Diagram&#10;&#10;Description automatically generated"/>
                     <pic:cNvPicPr>
                       <a:picLocks noChangeAspect="1" noChangeArrowheads="1"/>
                     </pic:cNvPicPr>
@@ -1416,15 +1396,7 @@
           <w:sz w:val="24"/>
           <w:szCs w:val="24"/>
         </w:rPr>
-        <w:t>Participating actors: Worker</w:t>
-      </w:r>
-      <w:r>
-        <w:rPr>
-          <w:rFonts w:ascii="Times New Roman" w:hAnsi="Times New Roman" w:cs="Times New Roman"/>
-          <w:sz w:val="24"/>
-          <w:szCs w:val="24"/>
-        </w:rPr>
-        <w:t>s</w:t>
+        <w:t>Participating actors: Workers</w:t>
       </w:r>
     </w:p>
     <w:p>
@@ -1500,23 +1472,7 @@
           <w:sz w:val="24"/>
           <w:szCs w:val="24"/>
         </w:rPr>
-        <w:t xml:space="preserve">A worker rejects the </w:t>
-      </w:r>
-      <w:r>
-        <w:rPr>
-          <w:rFonts w:ascii="Times New Roman" w:hAnsi="Times New Roman" w:cs="Times New Roman"/>
-          <w:sz w:val="24"/>
-          <w:szCs w:val="24"/>
-        </w:rPr>
-        <w:t>job,</w:t>
-      </w:r>
-      <w:r>
-        <w:rPr>
-          <w:rFonts w:ascii="Times New Roman" w:hAnsi="Times New Roman" w:cs="Times New Roman"/>
-          <w:sz w:val="24"/>
-          <w:szCs w:val="24"/>
-        </w:rPr>
-        <w:t xml:space="preserve"> and it is passed to another worker</w:t>
+        <w:t>A worker rejects the job, and it is passed to another worker</w:t>
       </w:r>
     </w:p>
     <w:p>
@@ -1647,7 +1603,6 @@
           <w:i/>
           <w:iCs/>
         </w:rPr>
-        <w:lastRenderedPageBreak/>
         <w:t>Figure 5 – A job is finished</w:t>
       </w:r>
     </w:p>
@@ -1662,7 +1617,7 @@
           <w:noProof/>
         </w:rPr>
         <w:drawing>
-          <wp:anchor distT="0" distB="0" distL="0" distR="0" simplePos="0" relativeHeight="6" behindDoc="0" locked="0" layoutInCell="0" allowOverlap="1" wp14:anchorId="4E4CFDB8" wp14:editId="7AAE6258">
+          <wp:anchor distT="0" distB="0" distL="0" distR="0" simplePos="0" relativeHeight="251663360" behindDoc="0" locked="0" layoutInCell="0" allowOverlap="1" wp14:anchorId="1E16EC81" wp14:editId="707BD040">
             <wp:simplePos x="0" y="0"/>
             <wp:positionH relativeFrom="column">
               <wp:align>center</wp:align>
@@ -1673,7 +1628,7 @@
             <wp:extent cx="4572635" cy="5474970"/>
             <wp:effectExtent l="0" t="0" r="0" b="0"/>
             <wp:wrapSquare wrapText="largest"/>
-            <wp:docPr id="5" name="Image5"/>
+            <wp:docPr id="5" name="Image5" descr="Diagram&#10;&#10;Description automatically generated"/>
             <wp:cNvGraphicFramePr>
               <a:graphicFrameLocks xmlns:a="http://schemas.openxmlformats.org/drawingml/2006/main" noChangeAspect="1"/>
             </wp:cNvGraphicFramePr>
@@ -1681,7 +1636,7 @@
               <a:graphicData uri="http://schemas.openxmlformats.org/drawingml/2006/picture">
                 <pic:pic xmlns:pic="http://schemas.openxmlformats.org/drawingml/2006/picture">
                   <pic:nvPicPr>
-                    <pic:cNvPr id="5" name="Image5"/>
+                    <pic:cNvPr id="5" name="Image5" descr="Diagram&#10;&#10;Description automatically generated"/>
                     <pic:cNvPicPr>
                       <a:picLocks noChangeAspect="1" noChangeArrowheads="1"/>
                     </pic:cNvPicPr>
@@ -1976,7 +1931,6 @@
           <w:i/>
           <w:iCs/>
         </w:rPr>
-        <w:lastRenderedPageBreak/>
         <w:t>F</w:t>
       </w:r>
       <w:r>
@@ -1984,7 +1938,7 @@
           <w:noProof/>
         </w:rPr>
         <w:drawing>
-          <wp:anchor distT="0" distB="0" distL="0" distR="0" simplePos="0" relativeHeight="7" behindDoc="0" locked="0" layoutInCell="0" allowOverlap="1" wp14:anchorId="0EFFB665" wp14:editId="0304EDE1">
+          <wp:anchor distT="0" distB="0" distL="0" distR="0" simplePos="0" relativeHeight="251664384" behindDoc="0" locked="0" layoutInCell="0" allowOverlap="1" wp14:anchorId="58F11AB7" wp14:editId="349AB4E0">
             <wp:simplePos x="0" y="0"/>
             <wp:positionH relativeFrom="column">
               <wp:align>center</wp:align>
@@ -1995,7 +1949,7 @@
             <wp:extent cx="4288790" cy="4594225"/>
             <wp:effectExtent l="0" t="0" r="0" b="0"/>
             <wp:wrapSquare wrapText="largest"/>
-            <wp:docPr id="6" name="Image6"/>
+            <wp:docPr id="6" name="Image6" descr="Diagram&#10;&#10;Description automatically generated"/>
             <wp:cNvGraphicFramePr>
               <a:graphicFrameLocks xmlns:a="http://schemas.openxmlformats.org/drawingml/2006/main" noChangeAspect="1"/>
             </wp:cNvGraphicFramePr>
@@ -2003,7 +1957,7 @@
               <a:graphicData uri="http://schemas.openxmlformats.org/drawingml/2006/picture">
                 <pic:pic xmlns:pic="http://schemas.openxmlformats.org/drawingml/2006/picture">
                   <pic:nvPicPr>
-                    <pic:cNvPr id="6" name="Image6"/>
+                    <pic:cNvPr id="6" name="Image6" descr="Diagram&#10;&#10;Description automatically generated"/>
                     <pic:cNvPicPr>
                       <a:picLocks noChangeAspect="1" noChangeArrowheads="1"/>
                     </pic:cNvPicPr>
@@ -2315,7 +2269,21 @@
         <w:rPr>
           <w:rFonts w:ascii="Times New Roman" w:hAnsi="Times New Roman" w:cs="Times New Roman"/>
         </w:rPr>
-        <w:t>The user is notified that the changes were either accepted and rejected</w:t>
+        <w:t xml:space="preserve">The user is notified that the changes were either accepted </w:t>
+      </w:r>
+      <w:proofErr w:type="gramStart"/>
+      <w:r>
+        <w:rPr>
+          <w:rFonts w:ascii="Times New Roman" w:hAnsi="Times New Roman" w:cs="Times New Roman"/>
+        </w:rPr>
+        <w:t>and</w:t>
+      </w:r>
+      <w:proofErr w:type="gramEnd"/>
+      <w:r>
+        <w:rPr>
+          <w:rFonts w:ascii="Times New Roman" w:hAnsi="Times New Roman" w:cs="Times New Roman"/>
+        </w:rPr>
+        <w:t xml:space="preserve"> rejected</w:t>
       </w:r>
     </w:p>
     <w:p>
@@ -2338,7 +2306,6 @@
           <w:i/>
           <w:iCs/>
         </w:rPr>
-        <w:lastRenderedPageBreak/>
         <w:t xml:space="preserve">Figure 7 – </w:t>
       </w:r>
       <w:r>
@@ -2346,7 +2313,7 @@
           <w:noProof/>
         </w:rPr>
         <w:drawing>
-          <wp:anchor distT="0" distB="0" distL="0" distR="0" simplePos="0" relativeHeight="8" behindDoc="0" locked="0" layoutInCell="0" allowOverlap="1" wp14:anchorId="6F267227" wp14:editId="30F642D3">
+          <wp:anchor distT="0" distB="0" distL="0" distR="0" simplePos="0" relativeHeight="251665408" behindDoc="0" locked="0" layoutInCell="0" allowOverlap="1" wp14:anchorId="2E19B969" wp14:editId="2BEAC84A">
             <wp:simplePos x="0" y="0"/>
             <wp:positionH relativeFrom="column">
               <wp:align>center</wp:align>
@@ -2357,7 +2324,7 @@
             <wp:extent cx="4086860" cy="4334510"/>
             <wp:effectExtent l="0" t="0" r="0" b="0"/>
             <wp:wrapSquare wrapText="largest"/>
-            <wp:docPr id="7" name="Image7"/>
+            <wp:docPr id="7" name="Image7" descr="Diagram&#10;&#10;Description automatically generated"/>
             <wp:cNvGraphicFramePr>
               <a:graphicFrameLocks xmlns:a="http://schemas.openxmlformats.org/drawingml/2006/main" noChangeAspect="1"/>
             </wp:cNvGraphicFramePr>
@@ -2365,7 +2332,7 @@
               <a:graphicData uri="http://schemas.openxmlformats.org/drawingml/2006/picture">
                 <pic:pic xmlns:pic="http://schemas.openxmlformats.org/drawingml/2006/picture">
                   <pic:nvPicPr>
-                    <pic:cNvPr id="7" name="Image7"/>
+                    <pic:cNvPr id="7" name="Image7" descr="Diagram&#10;&#10;Description automatically generated"/>
                     <pic:cNvPicPr>
                       <a:picLocks noChangeAspect="1" noChangeArrowheads="1"/>
                     </pic:cNvPicPr>
@@ -2724,7 +2691,6 @@
           <w:i/>
           <w:iCs/>
         </w:rPr>
-        <w:lastRenderedPageBreak/>
         <w:t xml:space="preserve">Figure 8 – </w:t>
       </w:r>
       <w:r>
@@ -2732,7 +2698,7 @@
           <w:noProof/>
         </w:rPr>
         <w:drawing>
-          <wp:anchor distT="0" distB="0" distL="0" distR="0" simplePos="0" relativeHeight="9" behindDoc="0" locked="0" layoutInCell="0" allowOverlap="1" wp14:anchorId="726E5E68" wp14:editId="0F28C01C">
+          <wp:anchor distT="0" distB="0" distL="0" distR="0" simplePos="0" relativeHeight="251666432" behindDoc="0" locked="0" layoutInCell="0" allowOverlap="1" wp14:anchorId="69127BDF" wp14:editId="052714AC">
             <wp:simplePos x="0" y="0"/>
             <wp:positionH relativeFrom="column">
               <wp:posOffset>66675</wp:posOffset>
@@ -2743,7 +2709,7 @@
             <wp:extent cx="5943600" cy="4356100"/>
             <wp:effectExtent l="0" t="0" r="0" b="0"/>
             <wp:wrapSquare wrapText="largest"/>
-            <wp:docPr id="8" name="Image8"/>
+            <wp:docPr id="8" name="Image8" descr="Diagram&#10;&#10;Description automatically generated"/>
             <wp:cNvGraphicFramePr>
               <a:graphicFrameLocks xmlns:a="http://schemas.openxmlformats.org/drawingml/2006/main" noChangeAspect="1"/>
             </wp:cNvGraphicFramePr>
@@ -2751,7 +2717,7 @@
               <a:graphicData uri="http://schemas.openxmlformats.org/drawingml/2006/picture">
                 <pic:pic xmlns:pic="http://schemas.openxmlformats.org/drawingml/2006/picture">
                   <pic:nvPicPr>
-                    <pic:cNvPr id="8" name="Image8"/>
+                    <pic:cNvPr id="8" name="Image8" descr="Diagram&#10;&#10;Description automatically generated"/>
                     <pic:cNvPicPr>
                       <a:picLocks noChangeAspect="1" noChangeArrowheads="1"/>
                     </pic:cNvPicPr>
@@ -2954,7 +2920,6 @@
         <w:rPr>
           <w:rFonts w:ascii="Times New Roman" w:hAnsi="Times New Roman" w:cs="Times New Roman"/>
         </w:rPr>
-        <w:lastRenderedPageBreak/>
         <w:t>Functional Requirements</w:t>
       </w:r>
     </w:p>
@@ -3082,23 +3047,7 @@
           <w:sz w:val="24"/>
           <w:szCs w:val="24"/>
         </w:rPr>
-        <w:t>Users must sign up with a username, password, email,</w:t>
-      </w:r>
-      <w:r>
-        <w:rPr>
-          <w:rFonts w:ascii="Times New Roman" w:hAnsi="Times New Roman" w:cs="Times New Roman"/>
-          <w:sz w:val="24"/>
-          <w:szCs w:val="24"/>
-        </w:rPr>
-        <w:t xml:space="preserve"> address,</w:t>
-      </w:r>
-      <w:r>
-        <w:rPr>
-          <w:rFonts w:ascii="Times New Roman" w:hAnsi="Times New Roman" w:cs="Times New Roman"/>
-          <w:sz w:val="24"/>
-          <w:szCs w:val="24"/>
-        </w:rPr>
-        <w:t xml:space="preserve"> and phone number.</w:t>
+        <w:t>Users must sign up with a name, password, email, phone number, and role.</w:t>
       </w:r>
     </w:p>
     <w:p>
@@ -3384,23 +3333,7 @@
           <w:sz w:val="24"/>
           <w:szCs w:val="24"/>
         </w:rPr>
-        <w:t>Users with active accounts will sign in with a</w:t>
-      </w:r>
-      <w:r>
-        <w:rPr>
-          <w:rFonts w:ascii="Times New Roman" w:hAnsi="Times New Roman" w:cs="Times New Roman"/>
-          <w:sz w:val="24"/>
-          <w:szCs w:val="24"/>
-        </w:rPr>
-        <w:t xml:space="preserve">n email </w:t>
-      </w:r>
-      <w:r>
-        <w:rPr>
-          <w:rFonts w:ascii="Times New Roman" w:hAnsi="Times New Roman" w:cs="Times New Roman"/>
-          <w:sz w:val="24"/>
-          <w:szCs w:val="24"/>
-        </w:rPr>
-        <w:t xml:space="preserve">and password each session. </w:t>
+        <w:t xml:space="preserve">Users with active accounts will sign in with an email and password each session. </w:t>
       </w:r>
     </w:p>
     <w:p>
@@ -3422,23 +3355,7 @@
           <w:sz w:val="24"/>
           <w:szCs w:val="24"/>
         </w:rPr>
-        <w:t xml:space="preserve">There will be fields for the </w:t>
-      </w:r>
-      <w:r>
-        <w:rPr>
-          <w:rFonts w:ascii="Times New Roman" w:hAnsi="Times New Roman" w:cs="Times New Roman"/>
-          <w:sz w:val="24"/>
-          <w:szCs w:val="24"/>
-        </w:rPr>
-        <w:t>email</w:t>
-      </w:r>
-      <w:r>
-        <w:rPr>
-          <w:rFonts w:ascii="Times New Roman" w:hAnsi="Times New Roman" w:cs="Times New Roman"/>
-          <w:sz w:val="24"/>
-          <w:szCs w:val="24"/>
-        </w:rPr>
-        <w:t xml:space="preserve"> and password on the initial page, along with a button to sign them in.</w:t>
+        <w:t>There will be fields for the email and password on the initial page, along with a button to sign them in.</w:t>
       </w:r>
     </w:p>
     <w:p>
@@ -3548,31 +3465,7 @@
           <w:sz w:val="24"/>
           <w:szCs w:val="24"/>
         </w:rPr>
-        <w:t>Any type of user will be allowed to change any account details aside from the account type and username, including email, password, phone number,</w:t>
-      </w:r>
-      <w:r>
-        <w:rPr>
-          <w:rFonts w:ascii="Times New Roman" w:hAnsi="Times New Roman" w:cs="Times New Roman"/>
-          <w:sz w:val="24"/>
-          <w:szCs w:val="24"/>
-        </w:rPr>
-        <w:t xml:space="preserve"> address,</w:t>
-      </w:r>
-      <w:r>
-        <w:rPr>
-          <w:rFonts w:ascii="Times New Roman" w:hAnsi="Times New Roman" w:cs="Times New Roman"/>
-          <w:sz w:val="24"/>
-          <w:szCs w:val="24"/>
-        </w:rPr>
-        <w:t xml:space="preserve"> and profile picture</w:t>
-      </w:r>
-      <w:r>
-        <w:rPr>
-          <w:rFonts w:ascii="Times New Roman" w:hAnsi="Times New Roman" w:cs="Times New Roman"/>
-          <w:sz w:val="24"/>
-          <w:szCs w:val="24"/>
-        </w:rPr>
-        <w:t>.</w:t>
+        <w:t>Any type of user will be allowed to change any account details aside from the account type and username, including email, password, phone number, address, and profile picture.</w:t>
       </w:r>
     </w:p>
     <w:p>
@@ -3726,7 +3619,6 @@
           <w:sz w:val="24"/>
           <w:szCs w:val="24"/>
         </w:rPr>
-        <w:lastRenderedPageBreak/>
         <w:t>They will have the ability to specify payment.</w:t>
       </w:r>
     </w:p>
@@ -3978,23 +3870,7 @@
           <w:sz w:val="24"/>
           <w:szCs w:val="24"/>
         </w:rPr>
-        <w:t xml:space="preserve">The key functionality to this type of user is the ability to </w:t>
-      </w:r>
-      <w:r>
-        <w:rPr>
-          <w:rFonts w:ascii="Times New Roman" w:hAnsi="Times New Roman" w:cs="Times New Roman"/>
-          <w:sz w:val="24"/>
-          <w:szCs w:val="24"/>
-        </w:rPr>
-        <w:t>be assigned to</w:t>
-      </w:r>
-      <w:r>
-        <w:rPr>
-          <w:rFonts w:ascii="Times New Roman" w:hAnsi="Times New Roman" w:cs="Times New Roman"/>
-          <w:sz w:val="24"/>
-          <w:szCs w:val="24"/>
-        </w:rPr>
-        <w:t xml:space="preserve"> jobs posted by customers.</w:t>
+        <w:t>The key functionality to this type of user is the ability to be assigned to jobs posted by customers.</w:t>
       </w:r>
     </w:p>
     <w:p>
@@ -4060,15 +3936,7 @@
           <w:sz w:val="24"/>
           <w:szCs w:val="24"/>
         </w:rPr>
-        <w:t>They must be able to view jobs assigned to them by the system</w:t>
-      </w:r>
-      <w:r>
-        <w:rPr>
-          <w:rFonts w:ascii="Times New Roman" w:hAnsi="Times New Roman" w:cs="Times New Roman"/>
-          <w:sz w:val="24"/>
-          <w:szCs w:val="24"/>
-        </w:rPr>
-        <w:t>.</w:t>
+        <w:t>They must be able to view jobs assigned to them by the system.</w:t>
       </w:r>
     </w:p>
     <w:p>
@@ -4319,23 +4187,7 @@
           <w:sz w:val="24"/>
           <w:szCs w:val="24"/>
         </w:rPr>
-        <w:t xml:space="preserve">They can add and </w:t>
-      </w:r>
-      <w:r>
-        <w:rPr>
-          <w:rFonts w:ascii="Times New Roman" w:hAnsi="Times New Roman" w:cs="Times New Roman"/>
-          <w:sz w:val="24"/>
-          <w:szCs w:val="24"/>
-        </w:rPr>
-        <w:t>archive</w:t>
-      </w:r>
-      <w:r>
-        <w:rPr>
-          <w:rFonts w:ascii="Times New Roman" w:hAnsi="Times New Roman" w:cs="Times New Roman"/>
-          <w:sz w:val="24"/>
-          <w:szCs w:val="24"/>
-        </w:rPr>
-        <w:t xml:space="preserve"> types of jobs.</w:t>
+        <w:t>They can add and archive types of jobs.</w:t>
       </w:r>
     </w:p>
     <w:p>
@@ -4357,23 +4209,7 @@
           <w:sz w:val="24"/>
           <w:szCs w:val="24"/>
         </w:rPr>
-        <w:t xml:space="preserve">This would involve adding and </w:t>
-      </w:r>
-      <w:r>
-        <w:rPr>
-          <w:rFonts w:ascii="Times New Roman" w:hAnsi="Times New Roman" w:cs="Times New Roman"/>
-          <w:sz w:val="24"/>
-          <w:szCs w:val="24"/>
-        </w:rPr>
-        <w:t>archiving</w:t>
-      </w:r>
-      <w:r>
-        <w:rPr>
-          <w:rFonts w:ascii="Times New Roman" w:hAnsi="Times New Roman" w:cs="Times New Roman"/>
-          <w:sz w:val="24"/>
-          <w:szCs w:val="24"/>
-        </w:rPr>
-        <w:t xml:space="preserve"> job types from the drop-down list customers see when posting a job offer.</w:t>
+        <w:t>This would involve adding and archiving job types from the drop-down list customers see when posting a job offer.</w:t>
       </w:r>
     </w:p>
     <w:p>
@@ -4417,31 +4253,7 @@
           <w:sz w:val="24"/>
           <w:szCs w:val="24"/>
         </w:rPr>
-        <w:t>Archiving</w:t>
-      </w:r>
-      <w:r>
-        <w:rPr>
-          <w:rFonts w:ascii="Times New Roman" w:hAnsi="Times New Roman" w:cs="Times New Roman"/>
-          <w:sz w:val="24"/>
-          <w:szCs w:val="24"/>
-        </w:rPr>
-        <w:t xml:space="preserve"> a job will not affect current job offers but will </w:t>
-      </w:r>
-      <w:r>
-        <w:rPr>
-          <w:rFonts w:ascii="Times New Roman" w:hAnsi="Times New Roman" w:cs="Times New Roman"/>
-          <w:sz w:val="24"/>
-          <w:szCs w:val="24"/>
-        </w:rPr>
-        <w:t>remove</w:t>
-      </w:r>
-      <w:r>
-        <w:rPr>
-          <w:rFonts w:ascii="Times New Roman" w:hAnsi="Times New Roman" w:cs="Times New Roman"/>
-          <w:sz w:val="24"/>
-          <w:szCs w:val="24"/>
-        </w:rPr>
-        <w:t xml:space="preserve"> it from the form when creating new jobs.</w:t>
+        <w:t>Archiving a job will not affect current job offers but will remove it from the form when creating new jobs.</w:t>
       </w:r>
     </w:p>
     <w:p>
@@ -4463,7 +4275,6 @@
           <w:sz w:val="24"/>
           <w:szCs w:val="24"/>
         </w:rPr>
-        <w:lastRenderedPageBreak/>
         <w:t>They have the privilege to move money between accounts for reimbursement purposes.</w:t>
       </w:r>
     </w:p>
@@ -4738,7 +4549,6 @@
         <w:rPr>
           <w:rFonts w:ascii="Times New Roman" w:hAnsi="Times New Roman" w:cs="Times New Roman"/>
         </w:rPr>
-        <w:lastRenderedPageBreak/>
         <w:t>Non-Functional Requirements</w:t>
       </w:r>
     </w:p>
@@ -4822,23 +4632,7 @@
           <w:sz w:val="24"/>
           <w:szCs w:val="24"/>
         </w:rPr>
-        <w:t xml:space="preserve">This includes permissions, username, password, email, </w:t>
-      </w:r>
-      <w:r>
-        <w:rPr>
-          <w:rFonts w:ascii="Times New Roman" w:hAnsi="Times New Roman" w:cs="Times New Roman"/>
-          <w:sz w:val="24"/>
-          <w:szCs w:val="24"/>
-        </w:rPr>
-        <w:t xml:space="preserve">addresses, </w:t>
-      </w:r>
-      <w:r>
-        <w:rPr>
-          <w:rFonts w:ascii="Times New Roman" w:hAnsi="Times New Roman" w:cs="Times New Roman"/>
-          <w:sz w:val="24"/>
-          <w:szCs w:val="24"/>
-        </w:rPr>
-        <w:t>phone numbers, ratings, account balances, and profile pictures.</w:t>
+        <w:t>This includes permissions, username, password, email, addresses, phone numbers, ratings, account balances, and profile pictures.</w:t>
       </w:r>
     </w:p>
     <w:p>
@@ -5207,7 +5001,6 @@
         <w:rPr>
           <w:rFonts w:ascii="Times New Roman" w:hAnsi="Times New Roman" w:cs="Times New Roman"/>
         </w:rPr>
-        <w:lastRenderedPageBreak/>
         <w:t>Future Features</w:t>
       </w:r>
     </w:p>
@@ -5566,7 +5359,6 @@
           <w:i/>
           <w:iCs/>
         </w:rPr>
-        <w:lastRenderedPageBreak/>
         <w:t>Glossary</w:t>
       </w:r>
     </w:p>
@@ -5717,9 +5509,19 @@
           <w:sz w:val="24"/>
           <w:szCs w:val="24"/>
         </w:rPr>
-        <w:t>System</w:t>
-      </w:r>
-      <w:r>
+        <w:t xml:space="preserve">System/Program - </w:t>
+      </w:r>
+      <w:r>
+        <w:rPr>
+          <w:rFonts w:ascii="Times New Roman" w:hAnsi="Times New Roman" w:cs="Times New Roman"/>
+          <w:sz w:val="24"/>
+          <w:szCs w:val="24"/>
+        </w:rPr>
+        <w:t>the software application this project aims to create; the product being built</w:t>
+      </w:r>
+    </w:p>
+    <w:p>
+      <w:pPr>
         <w:rPr>
           <w:rFonts w:ascii="Times New Roman" w:hAnsi="Times New Roman" w:cs="Times New Roman"/>
           <w:i/>
@@ -5727,8 +5529,7 @@
           <w:sz w:val="24"/>
           <w:szCs w:val="24"/>
         </w:rPr>
-        <w:t>/Program</w:t>
-      </w:r>
+      </w:pPr>
       <w:r>
         <w:rPr>
           <w:rFonts w:ascii="Times New Roman" w:hAnsi="Times New Roman" w:cs="Times New Roman"/>
@@ -5737,15 +5538,15 @@
           <w:sz w:val="24"/>
           <w:szCs w:val="24"/>
         </w:rPr>
-        <w:t xml:space="preserve"> - </w:t>
-      </w:r>
-      <w:r>
-        <w:rPr>
-          <w:rFonts w:ascii="Times New Roman" w:hAnsi="Times New Roman" w:cs="Times New Roman"/>
-          <w:sz w:val="24"/>
-          <w:szCs w:val="24"/>
-        </w:rPr>
-        <w:t>the software application this project aims to create; the product being built</w:t>
+        <w:t xml:space="preserve">User - </w:t>
+      </w:r>
+      <w:r>
+        <w:rPr>
+          <w:rFonts w:ascii="Times New Roman" w:hAnsi="Times New Roman" w:cs="Times New Roman"/>
+          <w:sz w:val="24"/>
+          <w:szCs w:val="24"/>
+        </w:rPr>
+        <w:t>an owner, customer, or worker with specific access according to the user type</w:t>
       </w:r>
     </w:p>
     <w:p>
@@ -5766,35 +5567,6 @@
           <w:sz w:val="24"/>
           <w:szCs w:val="24"/>
         </w:rPr>
-        <w:t xml:space="preserve">User - </w:t>
-      </w:r>
-      <w:r>
-        <w:rPr>
-          <w:rFonts w:ascii="Times New Roman" w:hAnsi="Times New Roman" w:cs="Times New Roman"/>
-          <w:sz w:val="24"/>
-          <w:szCs w:val="24"/>
-        </w:rPr>
-        <w:t>an owner, customer, or worker with specific access according to the user type</w:t>
-      </w:r>
-    </w:p>
-    <w:p>
-      <w:pPr>
-        <w:rPr>
-          <w:rFonts w:ascii="Times New Roman" w:hAnsi="Times New Roman" w:cs="Times New Roman"/>
-          <w:i/>
-          <w:iCs/>
-          <w:sz w:val="24"/>
-          <w:szCs w:val="24"/>
-        </w:rPr>
-      </w:pPr>
-      <w:r>
-        <w:rPr>
-          <w:rFonts w:ascii="Times New Roman" w:hAnsi="Times New Roman" w:cs="Times New Roman"/>
-          <w:i/>
-          <w:iCs/>
-          <w:sz w:val="24"/>
-          <w:szCs w:val="24"/>
-        </w:rPr>
         <w:t xml:space="preserve">Database - </w:t>
       </w:r>
       <w:r>
@@ -5815,6 +5587,7 @@
         </w:rPr>
       </w:pPr>
     </w:p>
+    <w:p/>
     <w:sectPr>
       <w:pgSz w:w="12240" w:h="15840"/>
       <w:pgMar w:top="1440" w:right="1440" w:bottom="1440" w:left="1440" w:header="0" w:footer="0" w:gutter="0"/>

</xml_diff>

<commit_message>
some updates to docs
</commit_message>
<xml_diff>
--- a/docs/Requirements Definition.docx
+++ b/docs/Requirements Definition.docx
@@ -143,41 +143,129 @@
           <w:sz w:val="24"/>
           <w:szCs w:val="24"/>
         </w:rPr>
-        <w:t xml:space="preserve">To populate the system with listings, customers will have the ability to sign up and post the type of job they have available, and when they are hoping to have it completed. They will also add a balance to conveniently handle payment to the worker that completes their job listings. Once they have listed a job, the system will match it with an available worker. </w:t>
-      </w:r>
-    </w:p>
-    <w:p>
-      <w:pPr>
-        <w:rPr>
-          <w:rFonts w:ascii="Times New Roman" w:hAnsi="Times New Roman" w:cs="Times New Roman"/>
-          <w:sz w:val="24"/>
-          <w:szCs w:val="24"/>
-        </w:rPr>
-      </w:pPr>
-      <w:r>
-        <w:rPr>
-          <w:rFonts w:ascii="Times New Roman" w:hAnsi="Times New Roman" w:cs="Times New Roman"/>
-          <w:sz w:val="24"/>
-          <w:szCs w:val="24"/>
-        </w:rPr>
-        <w:t xml:space="preserve">The system will allow workers to create accounts and set their availability. Jobs will be rewarded to workers on a fair basis, with a slight preference system in place for those with higher ratings from customer feedback. They may specify the type of jobs they’re willing to accept and will be notified when one is available. Once a job is accepted by a worker, they will receive contact information for the customer and be expected to complete the job. </w:t>
-      </w:r>
-    </w:p>
-    <w:p>
-      <w:pPr>
-        <w:rPr>
-          <w:rFonts w:ascii="Times New Roman" w:hAnsi="Times New Roman" w:cs="Times New Roman"/>
-          <w:sz w:val="24"/>
-          <w:szCs w:val="24"/>
-        </w:rPr>
-      </w:pPr>
-      <w:r>
-        <w:rPr>
-          <w:rFonts w:ascii="Times New Roman" w:hAnsi="Times New Roman" w:cs="Times New Roman"/>
-          <w:sz w:val="24"/>
-          <w:szCs w:val="24"/>
-        </w:rPr>
-        <w:t>Upon completion, the worker will notify the system that the job is complete, and money will be transferred accordingly. 90% of a listed job wage will be rewarded to the worker, and 10% to the site owner. Both parties will have the opportunity to leave feedback on each other.</w:t>
+        <w:t>To populate the system with listings, customers will have the ability to sign up and post the type of job they have available, and when they are hoping to have it completed. They will also add a balance to conveniently handle payment to the worker that completes their job listings. Once they have listed a job, the system will</w:t>
+      </w:r>
+      <w:r>
+        <w:rPr>
+          <w:rFonts w:ascii="Times New Roman" w:hAnsi="Times New Roman" w:cs="Times New Roman"/>
+          <w:sz w:val="24"/>
+          <w:szCs w:val="24"/>
+        </w:rPr>
+        <w:t xml:space="preserve"> attempt to</w:t>
+      </w:r>
+      <w:r>
+        <w:rPr>
+          <w:rFonts w:ascii="Times New Roman" w:hAnsi="Times New Roman" w:cs="Times New Roman"/>
+          <w:sz w:val="24"/>
+          <w:szCs w:val="24"/>
+        </w:rPr>
+        <w:t xml:space="preserve"> match it with an available worker. </w:t>
+      </w:r>
+    </w:p>
+    <w:p>
+      <w:pPr>
+        <w:rPr>
+          <w:rFonts w:ascii="Times New Roman" w:hAnsi="Times New Roman" w:cs="Times New Roman"/>
+          <w:sz w:val="24"/>
+          <w:szCs w:val="24"/>
+        </w:rPr>
+      </w:pPr>
+      <w:r>
+        <w:rPr>
+          <w:rFonts w:ascii="Times New Roman" w:hAnsi="Times New Roman" w:cs="Times New Roman"/>
+          <w:sz w:val="24"/>
+          <w:szCs w:val="24"/>
+        </w:rPr>
+        <w:t xml:space="preserve">The system will allow workers to create accounts and set their availability. Jobs will be rewarded to workers </w:t>
+      </w:r>
+      <w:r>
+        <w:rPr>
+          <w:rFonts w:ascii="Times New Roman" w:hAnsi="Times New Roman" w:cs="Times New Roman"/>
+          <w:sz w:val="24"/>
+          <w:szCs w:val="24"/>
+        </w:rPr>
+        <w:t>based on this availability.</w:t>
+      </w:r>
+      <w:r>
+        <w:rPr>
+          <w:rFonts w:ascii="Times New Roman" w:hAnsi="Times New Roman" w:cs="Times New Roman"/>
+          <w:sz w:val="24"/>
+          <w:szCs w:val="24"/>
+        </w:rPr>
+        <w:t xml:space="preserve"> They may specify the type of jobs they’re willing to accept.</w:t>
+      </w:r>
+      <w:r>
+        <w:rPr>
+          <w:rFonts w:ascii="Times New Roman" w:hAnsi="Times New Roman" w:cs="Times New Roman"/>
+          <w:sz w:val="24"/>
+          <w:szCs w:val="24"/>
+        </w:rPr>
+        <w:t xml:space="preserve"> After a job is assigned to a worker, </w:t>
+      </w:r>
+      <w:r>
+        <w:rPr>
+          <w:rFonts w:ascii="Times New Roman" w:hAnsi="Times New Roman" w:cs="Times New Roman"/>
+          <w:sz w:val="24"/>
+          <w:szCs w:val="24"/>
+        </w:rPr>
+        <w:t xml:space="preserve">they will </w:t>
+      </w:r>
+      <w:r>
+        <w:rPr>
+          <w:rFonts w:ascii="Times New Roman" w:hAnsi="Times New Roman" w:cs="Times New Roman"/>
+          <w:sz w:val="24"/>
+          <w:szCs w:val="24"/>
+        </w:rPr>
+        <w:t>have access</w:t>
+      </w:r>
+      <w:r>
+        <w:rPr>
+          <w:rFonts w:ascii="Times New Roman" w:hAnsi="Times New Roman" w:cs="Times New Roman"/>
+          <w:sz w:val="24"/>
+          <w:szCs w:val="24"/>
+        </w:rPr>
+        <w:t xml:space="preserve"> </w:t>
+      </w:r>
+      <w:r>
+        <w:rPr>
+          <w:rFonts w:ascii="Times New Roman" w:hAnsi="Times New Roman" w:cs="Times New Roman"/>
+          <w:sz w:val="24"/>
+          <w:szCs w:val="24"/>
+        </w:rPr>
+        <w:t xml:space="preserve">to </w:t>
+      </w:r>
+      <w:r>
+        <w:rPr>
+          <w:rFonts w:ascii="Times New Roman" w:hAnsi="Times New Roman" w:cs="Times New Roman"/>
+          <w:sz w:val="24"/>
+          <w:szCs w:val="24"/>
+        </w:rPr>
+        <w:t xml:space="preserve">contact information for the customer and be expected to complete the job. </w:t>
+      </w:r>
+    </w:p>
+    <w:p>
+      <w:pPr>
+        <w:rPr>
+          <w:rFonts w:ascii="Times New Roman" w:hAnsi="Times New Roman" w:cs="Times New Roman"/>
+          <w:sz w:val="24"/>
+          <w:szCs w:val="24"/>
+        </w:rPr>
+      </w:pPr>
+      <w:r>
+        <w:rPr>
+          <w:rFonts w:ascii="Times New Roman" w:hAnsi="Times New Roman" w:cs="Times New Roman"/>
+          <w:sz w:val="24"/>
+          <w:szCs w:val="24"/>
+        </w:rPr>
+        <w:t>Upon completion, the worker will notify the system that the job is complete, and money will be transferred accordingly. 90% of a listed job wage will be rewarded to the worker, and 10% to the site owner. Both parties</w:t>
+      </w:r>
+      <w:r>
+        <w:rPr>
+          <w:rFonts w:ascii="Times New Roman" w:hAnsi="Times New Roman" w:cs="Times New Roman"/>
+          <w:sz w:val="24"/>
+          <w:szCs w:val="24"/>
+        </w:rPr>
+        <w:t xml:space="preserve"> will have the opportunity to make a dispute if needed.</w:t>
       </w:r>
     </w:p>
     <w:p>
@@ -293,6 +381,7 @@
         <w:rPr>
           <w:rFonts w:ascii="Times New Roman" w:hAnsi="Times New Roman" w:cs="Times New Roman"/>
         </w:rPr>
+        <w:lastRenderedPageBreak/>
         <w:t>Users and Goals</w:t>
       </w:r>
     </w:p>
@@ -443,7 +532,15 @@
           <w:sz w:val="24"/>
           <w:szCs w:val="24"/>
         </w:rPr>
-        <w:t>User wants to create an account</w:t>
+        <w:t>The u</w:t>
+      </w:r>
+      <w:r>
+        <w:rPr>
+          <w:rFonts w:ascii="Times New Roman" w:hAnsi="Times New Roman" w:cs="Times New Roman"/>
+          <w:sz w:val="24"/>
+          <w:szCs w:val="24"/>
+        </w:rPr>
+        <w:t>ser wants to create an account</w:t>
       </w:r>
     </w:p>
     <w:p>
@@ -483,7 +580,15 @@
           <w:sz w:val="24"/>
           <w:szCs w:val="24"/>
         </w:rPr>
-        <w:t>User creates a new account</w:t>
+        <w:t>The u</w:t>
+      </w:r>
+      <w:r>
+        <w:rPr>
+          <w:rFonts w:ascii="Times New Roman" w:hAnsi="Times New Roman" w:cs="Times New Roman"/>
+          <w:sz w:val="24"/>
+          <w:szCs w:val="24"/>
+        </w:rPr>
+        <w:t>ser creates a new account</w:t>
       </w:r>
     </w:p>
     <w:p>
@@ -545,7 +650,47 @@
           <w:sz w:val="24"/>
           <w:szCs w:val="24"/>
         </w:rPr>
-        <w:t>Customer clicks on link to create account</w:t>
+        <w:t>The c</w:t>
+      </w:r>
+      <w:r>
+        <w:rPr>
+          <w:rFonts w:ascii="Times New Roman" w:hAnsi="Times New Roman" w:cs="Times New Roman"/>
+          <w:sz w:val="24"/>
+          <w:szCs w:val="24"/>
+        </w:rPr>
+        <w:t xml:space="preserve">ustomer clicks on </w:t>
+      </w:r>
+      <w:r>
+        <w:rPr>
+          <w:rFonts w:ascii="Times New Roman" w:hAnsi="Times New Roman" w:cs="Times New Roman"/>
+          <w:sz w:val="24"/>
+          <w:szCs w:val="24"/>
+        </w:rPr>
+        <w:t xml:space="preserve">the </w:t>
+      </w:r>
+      <w:r>
+        <w:rPr>
+          <w:rFonts w:ascii="Times New Roman" w:hAnsi="Times New Roman" w:cs="Times New Roman"/>
+          <w:sz w:val="24"/>
+          <w:szCs w:val="24"/>
+        </w:rPr>
+        <w:t xml:space="preserve">link to create </w:t>
+      </w:r>
+      <w:r>
+        <w:rPr>
+          <w:rFonts w:ascii="Times New Roman" w:hAnsi="Times New Roman" w:cs="Times New Roman"/>
+          <w:sz w:val="24"/>
+          <w:szCs w:val="24"/>
+        </w:rPr>
+        <w:t xml:space="preserve">an </w:t>
+      </w:r>
+      <w:r>
+        <w:rPr>
+          <w:rFonts w:ascii="Times New Roman" w:hAnsi="Times New Roman" w:cs="Times New Roman"/>
+          <w:sz w:val="24"/>
+          <w:szCs w:val="24"/>
+        </w:rPr>
+        <w:t>account</w:t>
       </w:r>
     </w:p>
     <w:p>
@@ -567,7 +712,31 @@
           <w:sz w:val="24"/>
           <w:szCs w:val="24"/>
         </w:rPr>
-        <w:t>Customer fills in necessary information</w:t>
+        <w:t>The c</w:t>
+      </w:r>
+      <w:r>
+        <w:rPr>
+          <w:rFonts w:ascii="Times New Roman" w:hAnsi="Times New Roman" w:cs="Times New Roman"/>
+          <w:sz w:val="24"/>
+          <w:szCs w:val="24"/>
+        </w:rPr>
+        <w:t xml:space="preserve">ustomer fills in </w:t>
+      </w:r>
+      <w:r>
+        <w:rPr>
+          <w:rFonts w:ascii="Times New Roman" w:hAnsi="Times New Roman" w:cs="Times New Roman"/>
+          <w:sz w:val="24"/>
+          <w:szCs w:val="24"/>
+        </w:rPr>
+        <w:t xml:space="preserve">the </w:t>
+      </w:r>
+      <w:r>
+        <w:rPr>
+          <w:rFonts w:ascii="Times New Roman" w:hAnsi="Times New Roman" w:cs="Times New Roman"/>
+          <w:sz w:val="24"/>
+          <w:szCs w:val="24"/>
+        </w:rPr>
+        <w:t>necessary information</w:t>
       </w:r>
     </w:p>
     <w:p>
@@ -589,7 +758,15 @@
           <w:sz w:val="24"/>
           <w:szCs w:val="24"/>
         </w:rPr>
-        <w:t>Customer is given the terms and conditions</w:t>
+        <w:t>The c</w:t>
+      </w:r>
+      <w:r>
+        <w:rPr>
+          <w:rFonts w:ascii="Times New Roman" w:hAnsi="Times New Roman" w:cs="Times New Roman"/>
+          <w:sz w:val="24"/>
+          <w:szCs w:val="24"/>
+        </w:rPr>
+        <w:t>ustomer is given the terms and conditions</w:t>
       </w:r>
     </w:p>
     <w:p>
@@ -611,7 +788,23 @@
           <w:sz w:val="24"/>
           <w:szCs w:val="24"/>
         </w:rPr>
-        <w:t>If terms are accepted, account is created</w:t>
+        <w:t xml:space="preserve">If terms are accepted, </w:t>
+      </w:r>
+      <w:r>
+        <w:rPr>
+          <w:rFonts w:ascii="Times New Roman" w:hAnsi="Times New Roman" w:cs="Times New Roman"/>
+          <w:sz w:val="24"/>
+          <w:szCs w:val="24"/>
+        </w:rPr>
+        <w:t xml:space="preserve">the </w:t>
+      </w:r>
+      <w:r>
+        <w:rPr>
+          <w:rFonts w:ascii="Times New Roman" w:hAnsi="Times New Roman" w:cs="Times New Roman"/>
+          <w:sz w:val="24"/>
+          <w:szCs w:val="24"/>
+        </w:rPr>
+        <w:t>account is created</w:t>
       </w:r>
     </w:p>
     <w:p>
@@ -633,7 +826,23 @@
           <w:sz w:val="24"/>
           <w:szCs w:val="24"/>
         </w:rPr>
-        <w:t>If terms are not accepted, account is not created</w:t>
+        <w:t xml:space="preserve">If terms are not accepted, </w:t>
+      </w:r>
+      <w:r>
+        <w:rPr>
+          <w:rFonts w:ascii="Times New Roman" w:hAnsi="Times New Roman" w:cs="Times New Roman"/>
+          <w:sz w:val="24"/>
+          <w:szCs w:val="24"/>
+        </w:rPr>
+        <w:t xml:space="preserve">the </w:t>
+      </w:r>
+      <w:r>
+        <w:rPr>
+          <w:rFonts w:ascii="Times New Roman" w:hAnsi="Times New Roman" w:cs="Times New Roman"/>
+          <w:sz w:val="24"/>
+          <w:szCs w:val="24"/>
+        </w:rPr>
+        <w:t>account is not created</w:t>
       </w:r>
     </w:p>
     <w:p>
@@ -659,6 +868,7 @@
           <w:i/>
           <w:iCs/>
         </w:rPr>
+        <w:lastRenderedPageBreak/>
         <w:t>Figure 2 – Customer creates a job request</w:t>
       </w:r>
     </w:p>
@@ -764,7 +974,15 @@
           <w:sz w:val="24"/>
           <w:szCs w:val="24"/>
         </w:rPr>
-        <w:t>Customer is logged in</w:t>
+        <w:t>The c</w:t>
+      </w:r>
+      <w:r>
+        <w:rPr>
+          <w:rFonts w:ascii="Times New Roman" w:hAnsi="Times New Roman" w:cs="Times New Roman"/>
+          <w:sz w:val="24"/>
+          <w:szCs w:val="24"/>
+        </w:rPr>
+        <w:t>ustomer is logged in</w:t>
       </w:r>
     </w:p>
     <w:p>
@@ -802,7 +1020,15 @@
           <w:sz w:val="24"/>
           <w:szCs w:val="24"/>
         </w:rPr>
-        <w:t>Customer creates a new job request</w:t>
+        <w:t>The c</w:t>
+      </w:r>
+      <w:r>
+        <w:rPr>
+          <w:rFonts w:ascii="Times New Roman" w:hAnsi="Times New Roman" w:cs="Times New Roman"/>
+          <w:sz w:val="24"/>
+          <w:szCs w:val="24"/>
+        </w:rPr>
+        <w:t>ustomer creates a new job request</w:t>
       </w:r>
     </w:p>
     <w:p>
@@ -823,7 +1049,23 @@
           <w:sz w:val="24"/>
           <w:szCs w:val="24"/>
         </w:rPr>
-        <w:t>Customer cancels creation of job request</w:t>
+        <w:t xml:space="preserve">Customer cancels </w:t>
+      </w:r>
+      <w:r>
+        <w:rPr>
+          <w:rFonts w:ascii="Times New Roman" w:hAnsi="Times New Roman" w:cs="Times New Roman"/>
+          <w:sz w:val="24"/>
+          <w:szCs w:val="24"/>
+        </w:rPr>
+        <w:t xml:space="preserve">the </w:t>
+      </w:r>
+      <w:r>
+        <w:rPr>
+          <w:rFonts w:ascii="Times New Roman" w:hAnsi="Times New Roman" w:cs="Times New Roman"/>
+          <w:sz w:val="24"/>
+          <w:szCs w:val="24"/>
+        </w:rPr>
+        <w:t>creation of job request</w:t>
       </w:r>
     </w:p>
     <w:p>
@@ -882,7 +1124,23 @@
           <w:sz w:val="24"/>
           <w:szCs w:val="24"/>
         </w:rPr>
-        <w:t>Customer requests job creation</w:t>
+        <w:t xml:space="preserve">Customer requests </w:t>
+      </w:r>
+      <w:r>
+        <w:rPr>
+          <w:rFonts w:ascii="Times New Roman" w:hAnsi="Times New Roman" w:cs="Times New Roman"/>
+          <w:sz w:val="24"/>
+          <w:szCs w:val="24"/>
+        </w:rPr>
+        <w:t xml:space="preserve">for </w:t>
+      </w:r>
+      <w:r>
+        <w:rPr>
+          <w:rFonts w:ascii="Times New Roman" w:hAnsi="Times New Roman" w:cs="Times New Roman"/>
+          <w:sz w:val="24"/>
+          <w:szCs w:val="24"/>
+        </w:rPr>
+        <w:t>job creation</w:t>
       </w:r>
     </w:p>
     <w:p>
@@ -972,6 +1230,7 @@
           <w:i/>
           <w:iCs/>
         </w:rPr>
+        <w:lastRenderedPageBreak/>
         <w:t>Figure 3 – Customer adds funds to their account</w:t>
       </w:r>
     </w:p>
@@ -1077,7 +1336,13 @@
         <w:rPr>
           <w:rFonts w:ascii="Times New Roman" w:hAnsi="Times New Roman" w:cs="Times New Roman"/>
         </w:rPr>
-        <w:t>Customer is logged in</w:t>
+        <w:t>The c</w:t>
+      </w:r>
+      <w:r>
+        <w:rPr>
+          <w:rFonts w:ascii="Times New Roman" w:hAnsi="Times New Roman" w:cs="Times New Roman"/>
+        </w:rPr>
+        <w:t>ustomer is logged in</w:t>
       </w:r>
     </w:p>
     <w:p>
@@ -1191,6 +1456,7 @@
           <w:i/>
           <w:iCs/>
         </w:rPr>
+        <w:lastRenderedPageBreak/>
         <w:t>Figure 4 – A worker is assigned a job</w:t>
       </w:r>
     </w:p>
@@ -1413,7 +1679,23 @@
           <w:sz w:val="24"/>
           <w:szCs w:val="24"/>
         </w:rPr>
-        <w:t>Entry conditions: Worker is logged in</w:t>
+        <w:t xml:space="preserve">Entry conditions: </w:t>
+      </w:r>
+      <w:r>
+        <w:rPr>
+          <w:rFonts w:ascii="Times New Roman" w:hAnsi="Times New Roman" w:cs="Times New Roman"/>
+          <w:sz w:val="24"/>
+          <w:szCs w:val="24"/>
+        </w:rPr>
+        <w:t>The w</w:t>
+      </w:r>
+      <w:r>
+        <w:rPr>
+          <w:rFonts w:ascii="Times New Roman" w:hAnsi="Times New Roman" w:cs="Times New Roman"/>
+          <w:sz w:val="24"/>
+          <w:szCs w:val="24"/>
+        </w:rPr>
+        <w:t>orker is logged in</w:t>
       </w:r>
     </w:p>
     <w:p>
@@ -1603,6 +1885,7 @@
           <w:i/>
           <w:iCs/>
         </w:rPr>
+        <w:lastRenderedPageBreak/>
         <w:t>Figure 5 – A job is finished</w:t>
       </w:r>
     </w:p>
@@ -1842,7 +2125,13 @@
         <w:rPr>
           <w:rFonts w:ascii="Times New Roman" w:hAnsi="Times New Roman" w:cs="Times New Roman"/>
         </w:rPr>
-        <w:t>Worker indicates that the job is done</w:t>
+        <w:t>The w</w:t>
+      </w:r>
+      <w:r>
+        <w:rPr>
+          <w:rFonts w:ascii="Times New Roman" w:hAnsi="Times New Roman" w:cs="Times New Roman"/>
+        </w:rPr>
+        <w:t>orker indicates that the job is done</w:t>
       </w:r>
     </w:p>
     <w:p>
@@ -1859,7 +2148,13 @@
         <w:rPr>
           <w:rFonts w:ascii="Times New Roman" w:hAnsi="Times New Roman" w:cs="Times New Roman"/>
         </w:rPr>
-        <w:t>Worker is paid for their work</w:t>
+        <w:t>The w</w:t>
+      </w:r>
+      <w:r>
+        <w:rPr>
+          <w:rFonts w:ascii="Times New Roman" w:hAnsi="Times New Roman" w:cs="Times New Roman"/>
+        </w:rPr>
+        <w:t>orker is paid for their work</w:t>
       </w:r>
     </w:p>
     <w:p>
@@ -1931,6 +2226,7 @@
           <w:i/>
           <w:iCs/>
         </w:rPr>
+        <w:lastRenderedPageBreak/>
         <w:t>F</w:t>
       </w:r>
       <w:r>
@@ -2141,7 +2437,19 @@
         <w:rPr>
           <w:rFonts w:ascii="Times New Roman" w:hAnsi="Times New Roman" w:cs="Times New Roman"/>
         </w:rPr>
-        <w:t>Entry conditions: User is logged in</w:t>
+        <w:t xml:space="preserve">Entry conditions: </w:t>
+      </w:r>
+      <w:r>
+        <w:rPr>
+          <w:rFonts w:ascii="Times New Roman" w:hAnsi="Times New Roman" w:cs="Times New Roman"/>
+        </w:rPr>
+        <w:t>The u</w:t>
+      </w:r>
+      <w:r>
+        <w:rPr>
+          <w:rFonts w:ascii="Times New Roman" w:hAnsi="Times New Roman" w:cs="Times New Roman"/>
+        </w:rPr>
+        <w:t>ser is logged in</w:t>
       </w:r>
     </w:p>
     <w:p>
@@ -2269,21 +2577,7 @@
         <w:rPr>
           <w:rFonts w:ascii="Times New Roman" w:hAnsi="Times New Roman" w:cs="Times New Roman"/>
         </w:rPr>
-        <w:t xml:space="preserve">The user is notified that the changes were either accepted </w:t>
-      </w:r>
-      <w:proofErr w:type="gramStart"/>
-      <w:r>
-        <w:rPr>
-          <w:rFonts w:ascii="Times New Roman" w:hAnsi="Times New Roman" w:cs="Times New Roman"/>
-        </w:rPr>
-        <w:t>and</w:t>
-      </w:r>
-      <w:proofErr w:type="gramEnd"/>
-      <w:r>
-        <w:rPr>
-          <w:rFonts w:ascii="Times New Roman" w:hAnsi="Times New Roman" w:cs="Times New Roman"/>
-        </w:rPr>
-        <w:t xml:space="preserve"> rejected</w:t>
+        <w:t>The user is notified that the changes were either accepted and rejected</w:t>
       </w:r>
     </w:p>
     <w:p>
@@ -2306,6 +2600,7 @@
           <w:i/>
           <w:iCs/>
         </w:rPr>
+        <w:lastRenderedPageBreak/>
         <w:t xml:space="preserve">Figure 7 – </w:t>
       </w:r>
       <w:r>
@@ -2502,7 +2797,19 @@
         <w:rPr>
           <w:rFonts w:ascii="Times New Roman" w:hAnsi="Times New Roman" w:cs="Times New Roman"/>
         </w:rPr>
-        <w:t>Entry conditions: Owner is logged in</w:t>
+        <w:t xml:space="preserve">Entry conditions: </w:t>
+      </w:r>
+      <w:r>
+        <w:rPr>
+          <w:rFonts w:ascii="Times New Roman" w:hAnsi="Times New Roman" w:cs="Times New Roman"/>
+        </w:rPr>
+        <w:t>The o</w:t>
+      </w:r>
+      <w:r>
+        <w:rPr>
+          <w:rFonts w:ascii="Times New Roman" w:hAnsi="Times New Roman" w:cs="Times New Roman"/>
+        </w:rPr>
+        <w:t>wner is logged in</w:t>
       </w:r>
     </w:p>
     <w:p>
@@ -2613,7 +2920,19 @@
         <w:rPr>
           <w:rFonts w:ascii="Times New Roman" w:hAnsi="Times New Roman" w:cs="Times New Roman"/>
         </w:rPr>
-        <w:t>If owner decides to issue a refund:</w:t>
+        <w:t xml:space="preserve">If </w:t>
+      </w:r>
+      <w:r>
+        <w:rPr>
+          <w:rFonts w:ascii="Times New Roman" w:hAnsi="Times New Roman" w:cs="Times New Roman"/>
+        </w:rPr>
+        <w:t xml:space="preserve">the </w:t>
+      </w:r>
+      <w:r>
+        <w:rPr>
+          <w:rFonts w:ascii="Times New Roman" w:hAnsi="Times New Roman" w:cs="Times New Roman"/>
+        </w:rPr>
+        <w:t>owner decides to issue a refund:</w:t>
       </w:r>
     </w:p>
     <w:p>
@@ -2630,7 +2949,13 @@
         <w:rPr>
           <w:rFonts w:ascii="Times New Roman" w:hAnsi="Times New Roman" w:cs="Times New Roman"/>
         </w:rPr>
-        <w:t>Refund is taken from the worker's account</w:t>
+        <w:t>A r</w:t>
+      </w:r>
+      <w:r>
+        <w:rPr>
+          <w:rFonts w:ascii="Times New Roman" w:hAnsi="Times New Roman" w:cs="Times New Roman"/>
+        </w:rPr>
+        <w:t>efund is taken from the worker's account</w:t>
       </w:r>
     </w:p>
     <w:p>
@@ -2691,6 +3016,7 @@
           <w:i/>
           <w:iCs/>
         </w:rPr>
+        <w:lastRenderedPageBreak/>
         <w:t xml:space="preserve">Figure 8 – </w:t>
       </w:r>
       <w:r>
@@ -2775,7 +3101,19 @@
         <w:rPr>
           <w:rFonts w:ascii="Times New Roman" w:hAnsi="Times New Roman" w:cs="Times New Roman"/>
         </w:rPr>
-        <w:t>Entry conditions: Owner is logged in</w:t>
+        <w:t xml:space="preserve">Entry conditions: </w:t>
+      </w:r>
+      <w:r>
+        <w:rPr>
+          <w:rFonts w:ascii="Times New Roman" w:hAnsi="Times New Roman" w:cs="Times New Roman"/>
+        </w:rPr>
+        <w:t>The o</w:t>
+      </w:r>
+      <w:r>
+        <w:rPr>
+          <w:rFonts w:ascii="Times New Roman" w:hAnsi="Times New Roman" w:cs="Times New Roman"/>
+        </w:rPr>
+        <w:t>wner is logged in</w:t>
       </w:r>
     </w:p>
     <w:p>
@@ -2852,7 +3190,13 @@
         <w:rPr>
           <w:rFonts w:ascii="Times New Roman" w:hAnsi="Times New Roman" w:cs="Times New Roman"/>
         </w:rPr>
-        <w:t>Owner logs into their account</w:t>
+        <w:t>The o</w:t>
+      </w:r>
+      <w:r>
+        <w:rPr>
+          <w:rFonts w:ascii="Times New Roman" w:hAnsi="Times New Roman" w:cs="Times New Roman"/>
+        </w:rPr>
+        <w:t>wner logs into their account</w:t>
       </w:r>
     </w:p>
     <w:p>
@@ -2869,7 +3213,13 @@
         <w:rPr>
           <w:rFonts w:ascii="Times New Roman" w:hAnsi="Times New Roman" w:cs="Times New Roman"/>
         </w:rPr>
-        <w:t>Owner requests to edit the job types in the system</w:t>
+        <w:t>The o</w:t>
+      </w:r>
+      <w:r>
+        <w:rPr>
+          <w:rFonts w:ascii="Times New Roman" w:hAnsi="Times New Roman" w:cs="Times New Roman"/>
+        </w:rPr>
+        <w:t>wner requests to edit the job types in the system</w:t>
       </w:r>
     </w:p>
     <w:p>
@@ -2886,7 +3236,13 @@
         <w:rPr>
           <w:rFonts w:ascii="Times New Roman" w:hAnsi="Times New Roman" w:cs="Times New Roman"/>
         </w:rPr>
-        <w:t>Owner makes edits to the job types, including adding new types and deleting existing ones</w:t>
+        <w:t>The o</w:t>
+      </w:r>
+      <w:r>
+        <w:rPr>
+          <w:rFonts w:ascii="Times New Roman" w:hAnsi="Times New Roman" w:cs="Times New Roman"/>
+        </w:rPr>
+        <w:t>wner makes edits to the job types, including adding new types and deleting existing ones</w:t>
       </w:r>
     </w:p>
     <w:p>
@@ -2920,6 +3276,7 @@
         <w:rPr>
           <w:rFonts w:ascii="Times New Roman" w:hAnsi="Times New Roman" w:cs="Times New Roman"/>
         </w:rPr>
+        <w:lastRenderedPageBreak/>
         <w:t>Functional Requirements</w:t>
       </w:r>
     </w:p>
@@ -3047,7 +3404,31 @@
           <w:sz w:val="24"/>
           <w:szCs w:val="24"/>
         </w:rPr>
-        <w:t>Users must sign up with a name, password, email, phone number, and role.</w:t>
+        <w:t>Users must sign up with a name, password, email, phone number,</w:t>
+      </w:r>
+      <w:r>
+        <w:rPr>
+          <w:rFonts w:ascii="Times New Roman" w:hAnsi="Times New Roman" w:cs="Times New Roman"/>
+          <w:sz w:val="24"/>
+          <w:szCs w:val="24"/>
+        </w:rPr>
+        <w:t xml:space="preserve"> avatar,</w:t>
+      </w:r>
+      <w:r>
+        <w:rPr>
+          <w:rFonts w:ascii="Times New Roman" w:hAnsi="Times New Roman" w:cs="Times New Roman"/>
+          <w:sz w:val="24"/>
+          <w:szCs w:val="24"/>
+        </w:rPr>
+        <w:t xml:space="preserve"> and role.</w:t>
+      </w:r>
+      <w:r>
+        <w:rPr>
+          <w:rFonts w:ascii="Times New Roman" w:hAnsi="Times New Roman" w:cs="Times New Roman"/>
+          <w:sz w:val="24"/>
+          <w:szCs w:val="24"/>
+        </w:rPr>
+        <w:t xml:space="preserve"> An initial balance and address (or coordinates) are optional.</w:t>
       </w:r>
     </w:p>
     <w:p>
@@ -3120,6 +3501,52 @@
       <w:pPr>
         <w:pStyle w:val="ListParagraph"/>
         <w:numPr>
+          <w:ilvl w:val="3"/>
+          <w:numId w:val="3"/>
+        </w:numPr>
+        <w:rPr>
+          <w:rFonts w:ascii="Times New Roman" w:hAnsi="Times New Roman" w:cs="Times New Roman"/>
+          <w:sz w:val="24"/>
+          <w:szCs w:val="24"/>
+        </w:rPr>
+      </w:pPr>
+      <w:r>
+        <w:rPr>
+          <w:rFonts w:ascii="Times New Roman" w:hAnsi="Times New Roman" w:cs="Times New Roman"/>
+          <w:sz w:val="24"/>
+          <w:szCs w:val="24"/>
+        </w:rPr>
+        <w:t>Upon a successfully created account,</w:t>
+      </w:r>
+      <w:r>
+        <w:rPr>
+          <w:rFonts w:ascii="Times New Roman" w:hAnsi="Times New Roman" w:cs="Times New Roman"/>
+          <w:sz w:val="24"/>
+          <w:szCs w:val="24"/>
+        </w:rPr>
+        <w:t xml:space="preserve"> w</w:t>
+      </w:r>
+      <w:r>
+        <w:rPr>
+          <w:rFonts w:ascii="Times New Roman" w:hAnsi="Times New Roman" w:cs="Times New Roman"/>
+          <w:sz w:val="24"/>
+          <w:szCs w:val="24"/>
+        </w:rPr>
+        <w:t>orkers will be take</w:t>
+      </w:r>
+      <w:r>
+        <w:rPr>
+          <w:rFonts w:ascii="Times New Roman" w:hAnsi="Times New Roman" w:cs="Times New Roman"/>
+          <w:sz w:val="24"/>
+          <w:szCs w:val="24"/>
+        </w:rPr>
+        <w:t>n to an extended registration page.</w:t>
+      </w:r>
+    </w:p>
+    <w:p>
+      <w:pPr>
+        <w:pStyle w:val="ListParagraph"/>
+        <w:numPr>
           <w:ilvl w:val="4"/>
           <w:numId w:val="3"/>
         </w:numPr>
@@ -3135,7 +3562,51 @@
           <w:sz w:val="24"/>
           <w:szCs w:val="24"/>
         </w:rPr>
-        <w:t>If it is successful, the user will have to accept terms and conditions to create the account.</w:t>
+        <w:t>Worker Registration</w:t>
+      </w:r>
+    </w:p>
+    <w:p>
+      <w:pPr>
+        <w:pStyle w:val="ListParagraph"/>
+        <w:numPr>
+          <w:ilvl w:val="5"/>
+          <w:numId w:val="3"/>
+        </w:numPr>
+        <w:rPr>
+          <w:rFonts w:ascii="Times New Roman" w:hAnsi="Times New Roman" w:cs="Times New Roman"/>
+          <w:sz w:val="24"/>
+          <w:szCs w:val="24"/>
+        </w:rPr>
+      </w:pPr>
+      <w:r>
+        <w:rPr>
+          <w:rFonts w:ascii="Times New Roman" w:hAnsi="Times New Roman" w:cs="Times New Roman"/>
+          <w:sz w:val="24"/>
+          <w:szCs w:val="24"/>
+        </w:rPr>
+        <w:t>A worker must enter their availability.</w:t>
+      </w:r>
+    </w:p>
+    <w:p>
+      <w:pPr>
+        <w:pStyle w:val="ListParagraph"/>
+        <w:numPr>
+          <w:ilvl w:val="5"/>
+          <w:numId w:val="3"/>
+        </w:numPr>
+        <w:rPr>
+          <w:rFonts w:ascii="Times New Roman" w:hAnsi="Times New Roman" w:cs="Times New Roman"/>
+          <w:sz w:val="24"/>
+          <w:szCs w:val="24"/>
+        </w:rPr>
+      </w:pPr>
+      <w:r>
+        <w:rPr>
+          <w:rFonts w:ascii="Times New Roman" w:hAnsi="Times New Roman" w:cs="Times New Roman"/>
+          <w:sz w:val="24"/>
+          <w:szCs w:val="24"/>
+        </w:rPr>
+        <w:t xml:space="preserve">A worker must enter the types of jobs they’re willing to accept. </w:t>
       </w:r>
     </w:p>
     <w:p>
@@ -3157,14 +3628,14 @@
           <w:sz w:val="24"/>
           <w:szCs w:val="24"/>
         </w:rPr>
-        <w:t>Upon a successfully created account, the user will have the option to select a worker or customer account type.</w:t>
+        <w:t>Upon completing the registration process the user is taken to the home page.</w:t>
       </w:r>
     </w:p>
     <w:p>
       <w:pPr>
         <w:pStyle w:val="ListParagraph"/>
         <w:numPr>
-          <w:ilvl w:val="4"/>
+          <w:ilvl w:val="1"/>
           <w:numId w:val="3"/>
         </w:numPr>
         <w:rPr>
@@ -3179,14 +3650,14 @@
           <w:sz w:val="24"/>
           <w:szCs w:val="24"/>
         </w:rPr>
-        <w:t>They can leave the site and return later with their spot saved.</w:t>
+        <w:t>Logging in</w:t>
       </w:r>
     </w:p>
     <w:p>
       <w:pPr>
         <w:pStyle w:val="ListParagraph"/>
         <w:numPr>
-          <w:ilvl w:val="4"/>
+          <w:ilvl w:val="2"/>
           <w:numId w:val="3"/>
         </w:numPr>
         <w:rPr>
@@ -3201,7 +3672,7 @@
           <w:sz w:val="24"/>
           <w:szCs w:val="24"/>
         </w:rPr>
-        <w:t xml:space="preserve">Workers will be taken to an extended form. </w:t>
+        <w:t xml:space="preserve">Users with active accounts will sign in with an email and password each session. </w:t>
       </w:r>
     </w:p>
     <w:p>
@@ -3223,14 +3694,14 @@
           <w:sz w:val="24"/>
           <w:szCs w:val="24"/>
         </w:rPr>
-        <w:t>Worker Registration</w:t>
+        <w:t>There will be fields for the email and password on the initial page, along with a button to sign them in.</w:t>
       </w:r>
     </w:p>
     <w:p>
       <w:pPr>
         <w:pStyle w:val="ListParagraph"/>
         <w:numPr>
-          <w:ilvl w:val="4"/>
+          <w:ilvl w:val="2"/>
           <w:numId w:val="3"/>
         </w:numPr>
         <w:rPr>
@@ -3245,29 +3716,7 @@
           <w:sz w:val="24"/>
           <w:szCs w:val="24"/>
         </w:rPr>
-        <w:t>A worker must enter their availability.</w:t>
-      </w:r>
-    </w:p>
-    <w:p>
-      <w:pPr>
-        <w:pStyle w:val="ListParagraph"/>
-        <w:numPr>
-          <w:ilvl w:val="4"/>
-          <w:numId w:val="3"/>
-        </w:numPr>
-        <w:rPr>
-          <w:rFonts w:ascii="Times New Roman" w:hAnsi="Times New Roman" w:cs="Times New Roman"/>
-          <w:sz w:val="24"/>
-          <w:szCs w:val="24"/>
-        </w:rPr>
-      </w:pPr>
-      <w:r>
-        <w:rPr>
-          <w:rFonts w:ascii="Times New Roman" w:hAnsi="Times New Roman" w:cs="Times New Roman"/>
-          <w:sz w:val="24"/>
-          <w:szCs w:val="24"/>
-        </w:rPr>
-        <w:t xml:space="preserve">A worker must enter the types of jobs they’re willing to accept. </w:t>
+        <w:t>Incorrect attempts will result in an error being displayed back to the user.</w:t>
       </w:r>
     </w:p>
     <w:p>
@@ -3289,7 +3738,7 @@
           <w:sz w:val="24"/>
           <w:szCs w:val="24"/>
         </w:rPr>
-        <w:t>Upon completing the registration process the user is taken to the home page.</w:t>
+        <w:t>The error will let the user know that the email or password was invalid, or that another error was encountered, prompting them to try again.</w:t>
       </w:r>
     </w:p>
     <w:p>
@@ -3311,7 +3760,7 @@
           <w:sz w:val="24"/>
           <w:szCs w:val="24"/>
         </w:rPr>
-        <w:t>Logging in</w:t>
+        <w:t>Account Management (All Users)</w:t>
       </w:r>
     </w:p>
     <w:p>
@@ -3333,7 +3782,323 @@
           <w:sz w:val="24"/>
           <w:szCs w:val="24"/>
         </w:rPr>
-        <w:t xml:space="preserve">Users with active accounts will sign in with an email and password each session. </w:t>
+        <w:t>A user must be logged in to access account management features.</w:t>
+      </w:r>
+    </w:p>
+    <w:p>
+      <w:pPr>
+        <w:pStyle w:val="ListParagraph"/>
+        <w:numPr>
+          <w:ilvl w:val="2"/>
+          <w:numId w:val="3"/>
+        </w:numPr>
+        <w:rPr>
+          <w:rFonts w:ascii="Times New Roman" w:hAnsi="Times New Roman" w:cs="Times New Roman"/>
+          <w:sz w:val="24"/>
+          <w:szCs w:val="24"/>
+        </w:rPr>
+      </w:pPr>
+      <w:r>
+        <w:rPr>
+          <w:rFonts w:ascii="Times New Roman" w:hAnsi="Times New Roman" w:cs="Times New Roman"/>
+          <w:sz w:val="24"/>
+          <w:szCs w:val="24"/>
+        </w:rPr>
+        <w:t>Any type of user will be allowed to change any account details aside from the account type</w:t>
+      </w:r>
+      <w:r>
+        <w:rPr>
+          <w:rFonts w:ascii="Times New Roman" w:hAnsi="Times New Roman" w:cs="Times New Roman"/>
+          <w:sz w:val="24"/>
+          <w:szCs w:val="24"/>
+        </w:rPr>
+        <w:t>. This</w:t>
+      </w:r>
+      <w:r>
+        <w:rPr>
+          <w:rFonts w:ascii="Times New Roman" w:hAnsi="Times New Roman" w:cs="Times New Roman"/>
+          <w:sz w:val="24"/>
+          <w:szCs w:val="24"/>
+        </w:rPr>
+        <w:t xml:space="preserve"> includ</w:t>
+      </w:r>
+      <w:r>
+        <w:rPr>
+          <w:rFonts w:ascii="Times New Roman" w:hAnsi="Times New Roman" w:cs="Times New Roman"/>
+          <w:sz w:val="24"/>
+          <w:szCs w:val="24"/>
+        </w:rPr>
+        <w:t>es</w:t>
+      </w:r>
+      <w:r>
+        <w:rPr>
+          <w:rFonts w:ascii="Times New Roman" w:hAnsi="Times New Roman" w:cs="Times New Roman"/>
+          <w:sz w:val="24"/>
+          <w:szCs w:val="24"/>
+        </w:rPr>
+        <w:t xml:space="preserve"> email, password, phone number, address</w:t>
+      </w:r>
+      <w:r>
+        <w:rPr>
+          <w:rFonts w:ascii="Times New Roman" w:hAnsi="Times New Roman" w:cs="Times New Roman"/>
+          <w:sz w:val="24"/>
+          <w:szCs w:val="24"/>
+        </w:rPr>
+        <w:t>/coordinates</w:t>
+      </w:r>
+      <w:r>
+        <w:rPr>
+          <w:rFonts w:ascii="Times New Roman" w:hAnsi="Times New Roman" w:cs="Times New Roman"/>
+          <w:sz w:val="24"/>
+          <w:szCs w:val="24"/>
+        </w:rPr>
+        <w:t>, and profile picture.</w:t>
+      </w:r>
+    </w:p>
+    <w:p>
+      <w:pPr>
+        <w:pStyle w:val="ListParagraph"/>
+        <w:numPr>
+          <w:ilvl w:val="2"/>
+          <w:numId w:val="3"/>
+        </w:numPr>
+        <w:rPr>
+          <w:rFonts w:ascii="Times New Roman" w:hAnsi="Times New Roman" w:cs="Times New Roman"/>
+          <w:sz w:val="24"/>
+          <w:szCs w:val="24"/>
+        </w:rPr>
+      </w:pPr>
+      <w:r>
+        <w:rPr>
+          <w:rFonts w:ascii="Times New Roman" w:hAnsi="Times New Roman" w:cs="Times New Roman"/>
+          <w:sz w:val="24"/>
+          <w:szCs w:val="24"/>
+        </w:rPr>
+        <w:t xml:space="preserve">A user </w:t>
+      </w:r>
+      <w:r>
+        <w:rPr>
+          <w:rFonts w:ascii="Times New Roman" w:hAnsi="Times New Roman" w:cs="Times New Roman"/>
+          <w:sz w:val="24"/>
+          <w:szCs w:val="24"/>
+        </w:rPr>
+        <w:t>must</w:t>
+      </w:r>
+      <w:r>
+        <w:rPr>
+          <w:rFonts w:ascii="Times New Roman" w:hAnsi="Times New Roman" w:cs="Times New Roman"/>
+          <w:sz w:val="24"/>
+          <w:szCs w:val="24"/>
+        </w:rPr>
+        <w:t xml:space="preserve"> be able to view</w:t>
+      </w:r>
+      <w:r>
+        <w:rPr>
+          <w:rFonts w:ascii="Times New Roman" w:hAnsi="Times New Roman" w:cs="Times New Roman"/>
+          <w:sz w:val="24"/>
+          <w:szCs w:val="24"/>
+        </w:rPr>
+        <w:t xml:space="preserve"> and edit</w:t>
+      </w:r>
+      <w:r>
+        <w:rPr>
+          <w:rFonts w:ascii="Times New Roman" w:hAnsi="Times New Roman" w:cs="Times New Roman"/>
+          <w:sz w:val="24"/>
+          <w:szCs w:val="24"/>
+        </w:rPr>
+        <w:t xml:space="preserve"> account balance.</w:t>
+      </w:r>
+    </w:p>
+    <w:p>
+      <w:pPr>
+        <w:pStyle w:val="ListParagraph"/>
+        <w:numPr>
+          <w:ilvl w:val="2"/>
+          <w:numId w:val="3"/>
+        </w:numPr>
+        <w:rPr>
+          <w:rFonts w:ascii="Times New Roman" w:hAnsi="Times New Roman" w:cs="Times New Roman"/>
+          <w:sz w:val="24"/>
+          <w:szCs w:val="24"/>
+        </w:rPr>
+      </w:pPr>
+      <w:r>
+        <w:rPr>
+          <w:rFonts w:ascii="Times New Roman" w:hAnsi="Times New Roman" w:cs="Times New Roman"/>
+          <w:sz w:val="24"/>
+          <w:szCs w:val="24"/>
+        </w:rPr>
+        <w:t>Workers must be able to edit availability.</w:t>
+      </w:r>
+    </w:p>
+    <w:p>
+      <w:pPr>
+        <w:pStyle w:val="ListParagraph"/>
+        <w:ind w:left="1224"/>
+        <w:rPr>
+          <w:rFonts w:ascii="Times New Roman" w:hAnsi="Times New Roman" w:cs="Times New Roman"/>
+          <w:sz w:val="24"/>
+          <w:szCs w:val="24"/>
+        </w:rPr>
+      </w:pPr>
+    </w:p>
+    <w:p>
+      <w:pPr>
+        <w:pStyle w:val="ListParagraph"/>
+        <w:ind w:left="1224"/>
+        <w:rPr>
+          <w:rFonts w:ascii="Times New Roman" w:hAnsi="Times New Roman" w:cs="Times New Roman"/>
+          <w:sz w:val="24"/>
+          <w:szCs w:val="24"/>
+        </w:rPr>
+      </w:pPr>
+    </w:p>
+    <w:p>
+      <w:pPr>
+        <w:pStyle w:val="ListParagraph"/>
+        <w:numPr>
+          <w:ilvl w:val="0"/>
+          <w:numId w:val="3"/>
+        </w:numPr>
+        <w:rPr>
+          <w:rFonts w:ascii="Times New Roman" w:hAnsi="Times New Roman" w:cs="Times New Roman"/>
+          <w:sz w:val="24"/>
+          <w:szCs w:val="24"/>
+        </w:rPr>
+      </w:pPr>
+      <w:r>
+        <w:rPr>
+          <w:rFonts w:ascii="Times New Roman" w:hAnsi="Times New Roman" w:cs="Times New Roman"/>
+          <w:sz w:val="24"/>
+          <w:szCs w:val="24"/>
+        </w:rPr>
+        <w:t>Customer Account Features</w:t>
+      </w:r>
+    </w:p>
+    <w:p>
+      <w:pPr>
+        <w:pStyle w:val="ListParagraph"/>
+        <w:numPr>
+          <w:ilvl w:val="1"/>
+          <w:numId w:val="3"/>
+        </w:numPr>
+        <w:rPr>
+          <w:rFonts w:ascii="Times New Roman" w:hAnsi="Times New Roman" w:cs="Times New Roman"/>
+          <w:sz w:val="24"/>
+          <w:szCs w:val="24"/>
+        </w:rPr>
+      </w:pPr>
+      <w:r>
+        <w:rPr>
+          <w:rFonts w:ascii="Times New Roman" w:hAnsi="Times New Roman" w:cs="Times New Roman"/>
+          <w:sz w:val="24"/>
+          <w:szCs w:val="24"/>
+        </w:rPr>
+        <w:t>The key functionality of this user is the ability to post job offers using a built-in template accessible from a home page.</w:t>
+      </w:r>
+    </w:p>
+    <w:p>
+      <w:pPr>
+        <w:pStyle w:val="ListParagraph"/>
+        <w:numPr>
+          <w:ilvl w:val="2"/>
+          <w:numId w:val="3"/>
+        </w:numPr>
+        <w:rPr>
+          <w:rFonts w:ascii="Times New Roman" w:hAnsi="Times New Roman" w:cs="Times New Roman"/>
+          <w:sz w:val="24"/>
+          <w:szCs w:val="24"/>
+        </w:rPr>
+      </w:pPr>
+      <w:r>
+        <w:rPr>
+          <w:rFonts w:ascii="Times New Roman" w:hAnsi="Times New Roman" w:cs="Times New Roman"/>
+          <w:sz w:val="24"/>
+          <w:szCs w:val="24"/>
+        </w:rPr>
+        <w:t>They will be able to specify job type (e.g., lawn mowing)</w:t>
+      </w:r>
+    </w:p>
+    <w:p>
+      <w:pPr>
+        <w:pStyle w:val="ListParagraph"/>
+        <w:numPr>
+          <w:ilvl w:val="2"/>
+          <w:numId w:val="3"/>
+        </w:numPr>
+        <w:rPr>
+          <w:rFonts w:ascii="Times New Roman" w:hAnsi="Times New Roman" w:cs="Times New Roman"/>
+          <w:sz w:val="24"/>
+          <w:szCs w:val="24"/>
+        </w:rPr>
+      </w:pPr>
+      <w:r>
+        <w:rPr>
+          <w:rFonts w:ascii="Times New Roman" w:hAnsi="Times New Roman" w:cs="Times New Roman"/>
+          <w:sz w:val="24"/>
+          <w:szCs w:val="24"/>
+        </w:rPr>
+        <w:t xml:space="preserve">They will be able to specify a time frame for when the job is </w:t>
+      </w:r>
+      <w:r>
+        <w:rPr>
+          <w:rFonts w:ascii="Times New Roman" w:hAnsi="Times New Roman" w:cs="Times New Roman"/>
+          <w:sz w:val="24"/>
+          <w:szCs w:val="24"/>
+        </w:rPr>
+        <w:t>to be completed</w:t>
+      </w:r>
+      <w:r>
+        <w:rPr>
+          <w:rFonts w:ascii="Times New Roman" w:hAnsi="Times New Roman" w:cs="Times New Roman"/>
+          <w:sz w:val="24"/>
+          <w:szCs w:val="24"/>
+        </w:rPr>
+        <w:t>.</w:t>
+      </w:r>
+    </w:p>
+    <w:p>
+      <w:pPr>
+        <w:pStyle w:val="ListParagraph"/>
+        <w:numPr>
+          <w:ilvl w:val="2"/>
+          <w:numId w:val="3"/>
+        </w:numPr>
+        <w:rPr>
+          <w:rFonts w:ascii="Times New Roman" w:hAnsi="Times New Roman" w:cs="Times New Roman"/>
+          <w:sz w:val="24"/>
+          <w:szCs w:val="24"/>
+        </w:rPr>
+      </w:pPr>
+      <w:r>
+        <w:rPr>
+          <w:rFonts w:ascii="Times New Roman" w:hAnsi="Times New Roman" w:cs="Times New Roman"/>
+          <w:sz w:val="24"/>
+          <w:szCs w:val="24"/>
+        </w:rPr>
+        <w:t>They will have the ability to specify the estimated time for completion.</w:t>
+      </w:r>
+    </w:p>
+    <w:p>
+      <w:pPr>
+        <w:pStyle w:val="ListParagraph"/>
+        <w:numPr>
+          <w:ilvl w:val="2"/>
+          <w:numId w:val="3"/>
+        </w:numPr>
+        <w:rPr>
+          <w:rFonts w:ascii="Times New Roman" w:hAnsi="Times New Roman" w:cs="Times New Roman"/>
+          <w:sz w:val="24"/>
+          <w:szCs w:val="24"/>
+        </w:rPr>
+      </w:pPr>
+      <w:r>
+        <w:rPr>
+          <w:rFonts w:ascii="Times New Roman" w:hAnsi="Times New Roman" w:cs="Times New Roman"/>
+          <w:sz w:val="24"/>
+          <w:szCs w:val="24"/>
+        </w:rPr>
+        <w:t>They will have the ability to specify payment.</w:t>
       </w:r>
     </w:p>
     <w:p>
@@ -3355,7 +4120,30 @@
           <w:sz w:val="24"/>
           <w:szCs w:val="24"/>
         </w:rPr>
-        <w:t>There will be fields for the email and password on the initial page, along with a button to sign them in.</w:t>
+        <w:lastRenderedPageBreak/>
+        <w:t>They must have enough funds in their account for the job to be created.</w:t>
+      </w:r>
+    </w:p>
+    <w:p>
+      <w:pPr>
+        <w:pStyle w:val="ListParagraph"/>
+        <w:numPr>
+          <w:ilvl w:val="1"/>
+          <w:numId w:val="3"/>
+        </w:numPr>
+        <w:rPr>
+          <w:rFonts w:ascii="Times New Roman" w:hAnsi="Times New Roman" w:cs="Times New Roman"/>
+          <w:sz w:val="24"/>
+          <w:szCs w:val="24"/>
+        </w:rPr>
+      </w:pPr>
+      <w:r>
+        <w:rPr>
+          <w:rFonts w:ascii="Times New Roman" w:hAnsi="Times New Roman" w:cs="Times New Roman"/>
+          <w:sz w:val="24"/>
+          <w:szCs w:val="24"/>
+        </w:rPr>
+        <w:t>They will have the ability to add money to their account.</w:t>
       </w:r>
     </w:p>
     <w:p>
@@ -3377,7 +4165,446 @@
           <w:sz w:val="24"/>
           <w:szCs w:val="24"/>
         </w:rPr>
-        <w:t>Incorrect attempts will result in an error being displayed back to the user.</w:t>
+        <w:t>Note that for the scope of this project, we will not be using real money. Instead, they will enter an arbitrary number for the system to work with.</w:t>
+      </w:r>
+    </w:p>
+    <w:p>
+      <w:pPr>
+        <w:pStyle w:val="ListParagraph"/>
+        <w:numPr>
+          <w:ilvl w:val="1"/>
+          <w:numId w:val="3"/>
+        </w:numPr>
+        <w:rPr>
+          <w:rFonts w:ascii="Times New Roman" w:hAnsi="Times New Roman" w:cs="Times New Roman"/>
+          <w:sz w:val="24"/>
+          <w:szCs w:val="24"/>
+        </w:rPr>
+      </w:pPr>
+      <w:r>
+        <w:rPr>
+          <w:rFonts w:ascii="Times New Roman" w:hAnsi="Times New Roman" w:cs="Times New Roman"/>
+          <w:sz w:val="24"/>
+          <w:szCs w:val="24"/>
+        </w:rPr>
+        <w:t xml:space="preserve">They </w:t>
+      </w:r>
+      <w:r>
+        <w:rPr>
+          <w:rFonts w:ascii="Times New Roman" w:hAnsi="Times New Roman" w:cs="Times New Roman"/>
+          <w:sz w:val="24"/>
+          <w:szCs w:val="24"/>
+        </w:rPr>
+        <w:t>must have the ability to open a dispute on specific jobs for the owner to review.</w:t>
+      </w:r>
+    </w:p>
+    <w:p>
+      <w:pPr>
+        <w:pStyle w:val="ListParagraph"/>
+        <w:ind w:left="792"/>
+        <w:rPr>
+          <w:rFonts w:ascii="Times New Roman" w:hAnsi="Times New Roman" w:cs="Times New Roman"/>
+          <w:sz w:val="24"/>
+          <w:szCs w:val="24"/>
+        </w:rPr>
+      </w:pPr>
+    </w:p>
+    <w:p>
+      <w:pPr>
+        <w:pStyle w:val="ListParagraph"/>
+        <w:ind w:left="792"/>
+        <w:rPr>
+          <w:rFonts w:ascii="Times New Roman" w:hAnsi="Times New Roman" w:cs="Times New Roman"/>
+          <w:sz w:val="24"/>
+          <w:szCs w:val="24"/>
+        </w:rPr>
+      </w:pPr>
+    </w:p>
+    <w:p>
+      <w:pPr>
+        <w:pStyle w:val="ListParagraph"/>
+        <w:numPr>
+          <w:ilvl w:val="0"/>
+          <w:numId w:val="3"/>
+        </w:numPr>
+        <w:rPr>
+          <w:rFonts w:ascii="Times New Roman" w:hAnsi="Times New Roman" w:cs="Times New Roman"/>
+          <w:sz w:val="24"/>
+          <w:szCs w:val="24"/>
+        </w:rPr>
+      </w:pPr>
+      <w:r>
+        <w:rPr>
+          <w:rFonts w:ascii="Times New Roman" w:hAnsi="Times New Roman" w:cs="Times New Roman"/>
+          <w:sz w:val="24"/>
+          <w:szCs w:val="24"/>
+        </w:rPr>
+        <w:t>Worker Account Features</w:t>
+      </w:r>
+    </w:p>
+    <w:p>
+      <w:pPr>
+        <w:pStyle w:val="ListParagraph"/>
+        <w:numPr>
+          <w:ilvl w:val="1"/>
+          <w:numId w:val="3"/>
+        </w:numPr>
+        <w:rPr>
+          <w:rFonts w:ascii="Times New Roman" w:hAnsi="Times New Roman" w:cs="Times New Roman"/>
+          <w:sz w:val="24"/>
+          <w:szCs w:val="24"/>
+        </w:rPr>
+      </w:pPr>
+      <w:r>
+        <w:rPr>
+          <w:rFonts w:ascii="Times New Roman" w:hAnsi="Times New Roman" w:cs="Times New Roman"/>
+          <w:sz w:val="24"/>
+          <w:szCs w:val="24"/>
+        </w:rPr>
+        <w:t>The key functionality to this type of user is the ability to be assigned to jobs posted by customers.</w:t>
+      </w:r>
+    </w:p>
+    <w:p>
+      <w:pPr>
+        <w:pStyle w:val="ListParagraph"/>
+        <w:numPr>
+          <w:ilvl w:val="1"/>
+          <w:numId w:val="3"/>
+        </w:numPr>
+        <w:rPr>
+          <w:rFonts w:ascii="Times New Roman" w:hAnsi="Times New Roman" w:cs="Times New Roman"/>
+          <w:sz w:val="24"/>
+          <w:szCs w:val="24"/>
+        </w:rPr>
+      </w:pPr>
+      <w:r>
+        <w:rPr>
+          <w:rFonts w:ascii="Times New Roman" w:hAnsi="Times New Roman" w:cs="Times New Roman"/>
+          <w:sz w:val="24"/>
+          <w:szCs w:val="24"/>
+        </w:rPr>
+        <w:t>They must be able to set and edit their availability to take jobs, meaning they will only be assigned jobs that fit within their set availability.</w:t>
+      </w:r>
+    </w:p>
+    <w:p>
+      <w:pPr>
+        <w:pStyle w:val="ListParagraph"/>
+        <w:numPr>
+          <w:ilvl w:val="1"/>
+          <w:numId w:val="3"/>
+        </w:numPr>
+        <w:rPr>
+          <w:rFonts w:ascii="Times New Roman" w:hAnsi="Times New Roman" w:cs="Times New Roman"/>
+          <w:sz w:val="24"/>
+          <w:szCs w:val="24"/>
+        </w:rPr>
+      </w:pPr>
+      <w:r>
+        <w:rPr>
+          <w:rFonts w:ascii="Times New Roman" w:hAnsi="Times New Roman" w:cs="Times New Roman"/>
+          <w:sz w:val="24"/>
+          <w:szCs w:val="24"/>
+        </w:rPr>
+        <w:t>They must be able to set and edit which types of jobs they are willing to be assigned.</w:t>
+      </w:r>
+    </w:p>
+    <w:p>
+      <w:pPr>
+        <w:pStyle w:val="ListParagraph"/>
+        <w:numPr>
+          <w:ilvl w:val="1"/>
+          <w:numId w:val="3"/>
+        </w:numPr>
+        <w:rPr>
+          <w:rFonts w:ascii="Times New Roman" w:hAnsi="Times New Roman" w:cs="Times New Roman"/>
+          <w:sz w:val="24"/>
+          <w:szCs w:val="24"/>
+        </w:rPr>
+      </w:pPr>
+      <w:r>
+        <w:rPr>
+          <w:rFonts w:ascii="Times New Roman" w:hAnsi="Times New Roman" w:cs="Times New Roman"/>
+          <w:sz w:val="24"/>
+          <w:szCs w:val="24"/>
+        </w:rPr>
+        <w:t>They must be able to view jobs assigned to them by the system.</w:t>
+      </w:r>
+    </w:p>
+    <w:p>
+      <w:pPr>
+        <w:pStyle w:val="ListParagraph"/>
+        <w:numPr>
+          <w:ilvl w:val="1"/>
+          <w:numId w:val="3"/>
+        </w:numPr>
+        <w:rPr>
+          <w:rFonts w:ascii="Times New Roman" w:hAnsi="Times New Roman" w:cs="Times New Roman"/>
+          <w:sz w:val="24"/>
+          <w:szCs w:val="24"/>
+        </w:rPr>
+      </w:pPr>
+      <w:r>
+        <w:rPr>
+          <w:rFonts w:ascii="Times New Roman" w:hAnsi="Times New Roman" w:cs="Times New Roman"/>
+          <w:sz w:val="24"/>
+          <w:szCs w:val="24"/>
+        </w:rPr>
+        <w:t>They will receive 90% compensation for each completed job.</w:t>
+      </w:r>
+    </w:p>
+    <w:p>
+      <w:pPr>
+        <w:pStyle w:val="ListParagraph"/>
+        <w:numPr>
+          <w:ilvl w:val="2"/>
+          <w:numId w:val="3"/>
+        </w:numPr>
+        <w:rPr>
+          <w:rFonts w:ascii="Times New Roman" w:hAnsi="Times New Roman" w:cs="Times New Roman"/>
+          <w:sz w:val="24"/>
+          <w:szCs w:val="24"/>
+        </w:rPr>
+      </w:pPr>
+      <w:r>
+        <w:rPr>
+          <w:rFonts w:ascii="Times New Roman" w:hAnsi="Times New Roman" w:cs="Times New Roman"/>
+          <w:sz w:val="24"/>
+          <w:szCs w:val="24"/>
+        </w:rPr>
+        <w:t>Each job will display</w:t>
+      </w:r>
+      <w:r>
+        <w:rPr>
+          <w:rFonts w:ascii="Times New Roman" w:hAnsi="Times New Roman" w:cs="Times New Roman"/>
+          <w:sz w:val="24"/>
+          <w:szCs w:val="24"/>
+        </w:rPr>
+        <w:t xml:space="preserve"> the </w:t>
+      </w:r>
+      <w:r>
+        <w:rPr>
+          <w:rFonts w:ascii="Times New Roman" w:hAnsi="Times New Roman" w:cs="Times New Roman"/>
+          <w:sz w:val="24"/>
+          <w:szCs w:val="24"/>
+        </w:rPr>
+        <w:t xml:space="preserve">amount </w:t>
+      </w:r>
+      <w:r>
+        <w:rPr>
+          <w:rFonts w:ascii="Times New Roman" w:hAnsi="Times New Roman" w:cs="Times New Roman"/>
+          <w:sz w:val="24"/>
+          <w:szCs w:val="24"/>
+        </w:rPr>
+        <w:t xml:space="preserve">of compensation </w:t>
+      </w:r>
+      <w:r>
+        <w:rPr>
+          <w:rFonts w:ascii="Times New Roman" w:hAnsi="Times New Roman" w:cs="Times New Roman"/>
+          <w:sz w:val="24"/>
+          <w:szCs w:val="24"/>
+        </w:rPr>
+        <w:t>they will receive.</w:t>
+      </w:r>
+    </w:p>
+    <w:p>
+      <w:pPr>
+        <w:pStyle w:val="ListParagraph"/>
+        <w:numPr>
+          <w:ilvl w:val="1"/>
+          <w:numId w:val="3"/>
+        </w:numPr>
+        <w:rPr>
+          <w:rFonts w:ascii="Times New Roman" w:hAnsi="Times New Roman" w:cs="Times New Roman"/>
+          <w:sz w:val="24"/>
+          <w:szCs w:val="24"/>
+        </w:rPr>
+      </w:pPr>
+      <w:r>
+        <w:rPr>
+          <w:rFonts w:ascii="Times New Roman" w:hAnsi="Times New Roman" w:cs="Times New Roman"/>
+          <w:sz w:val="24"/>
+          <w:szCs w:val="24"/>
+        </w:rPr>
+        <w:t>They can mark when a job has been completed.</w:t>
+      </w:r>
+    </w:p>
+    <w:p>
+      <w:pPr>
+        <w:pStyle w:val="ListParagraph"/>
+        <w:numPr>
+          <w:ilvl w:val="2"/>
+          <w:numId w:val="3"/>
+        </w:numPr>
+        <w:rPr>
+          <w:rFonts w:ascii="Times New Roman" w:hAnsi="Times New Roman" w:cs="Times New Roman"/>
+          <w:sz w:val="24"/>
+          <w:szCs w:val="24"/>
+        </w:rPr>
+      </w:pPr>
+      <w:r>
+        <w:rPr>
+          <w:rFonts w:ascii="Times New Roman" w:hAnsi="Times New Roman" w:cs="Times New Roman"/>
+          <w:sz w:val="24"/>
+          <w:szCs w:val="24"/>
+        </w:rPr>
+        <w:t>This will result in funds being transferred to their account.</w:t>
+      </w:r>
+    </w:p>
+    <w:p>
+      <w:pPr>
+        <w:pStyle w:val="ListParagraph"/>
+        <w:numPr>
+          <w:ilvl w:val="1"/>
+          <w:numId w:val="3"/>
+        </w:numPr>
+        <w:rPr>
+          <w:rFonts w:ascii="Times New Roman" w:hAnsi="Times New Roman" w:cs="Times New Roman"/>
+          <w:sz w:val="24"/>
+          <w:szCs w:val="24"/>
+        </w:rPr>
+      </w:pPr>
+      <w:r>
+        <w:rPr>
+          <w:rFonts w:ascii="Times New Roman" w:hAnsi="Times New Roman" w:cs="Times New Roman"/>
+          <w:sz w:val="24"/>
+          <w:szCs w:val="24"/>
+        </w:rPr>
+        <w:t>They must be able to open a dispute on specific jobs for the owner to review.</w:t>
+      </w:r>
+    </w:p>
+    <w:p>
+      <w:pPr>
+        <w:rPr>
+          <w:rFonts w:ascii="Times New Roman" w:hAnsi="Times New Roman" w:cs="Times New Roman"/>
+          <w:sz w:val="24"/>
+          <w:szCs w:val="24"/>
+        </w:rPr>
+      </w:pPr>
+    </w:p>
+    <w:p>
+      <w:pPr>
+        <w:pStyle w:val="ListParagraph"/>
+        <w:numPr>
+          <w:ilvl w:val="0"/>
+          <w:numId w:val="3"/>
+        </w:numPr>
+        <w:rPr>
+          <w:rFonts w:ascii="Times New Roman" w:hAnsi="Times New Roman" w:cs="Times New Roman"/>
+          <w:sz w:val="24"/>
+          <w:szCs w:val="24"/>
+        </w:rPr>
+      </w:pPr>
+      <w:r>
+        <w:rPr>
+          <w:rFonts w:ascii="Times New Roman" w:hAnsi="Times New Roman" w:cs="Times New Roman"/>
+          <w:sz w:val="24"/>
+          <w:szCs w:val="24"/>
+        </w:rPr>
+        <w:t>Owner Account Features</w:t>
+      </w:r>
+    </w:p>
+    <w:p>
+      <w:pPr>
+        <w:pStyle w:val="ListParagraph"/>
+        <w:numPr>
+          <w:ilvl w:val="1"/>
+          <w:numId w:val="3"/>
+        </w:numPr>
+        <w:rPr>
+          <w:rFonts w:ascii="Times New Roman" w:hAnsi="Times New Roman" w:cs="Times New Roman"/>
+          <w:sz w:val="24"/>
+          <w:szCs w:val="24"/>
+        </w:rPr>
+      </w:pPr>
+      <w:r>
+        <w:rPr>
+          <w:rFonts w:ascii="Times New Roman" w:hAnsi="Times New Roman" w:cs="Times New Roman"/>
+          <w:sz w:val="24"/>
+          <w:szCs w:val="24"/>
+        </w:rPr>
+        <w:t>A special account will be created for the system owner, and an owner account cannot be created through the typical registration process.</w:t>
+      </w:r>
+    </w:p>
+    <w:p>
+      <w:pPr>
+        <w:pStyle w:val="ListParagraph"/>
+        <w:numPr>
+          <w:ilvl w:val="1"/>
+          <w:numId w:val="3"/>
+        </w:numPr>
+        <w:rPr>
+          <w:rFonts w:ascii="Times New Roman" w:hAnsi="Times New Roman" w:cs="Times New Roman"/>
+          <w:sz w:val="24"/>
+          <w:szCs w:val="24"/>
+        </w:rPr>
+      </w:pPr>
+      <w:r>
+        <w:rPr>
+          <w:rFonts w:ascii="Times New Roman" w:hAnsi="Times New Roman" w:cs="Times New Roman"/>
+          <w:sz w:val="24"/>
+          <w:szCs w:val="24"/>
+        </w:rPr>
+        <w:t>They will receive 10% of compensation for each completed job.</w:t>
+      </w:r>
+    </w:p>
+    <w:p>
+      <w:pPr>
+        <w:pStyle w:val="ListParagraph"/>
+        <w:numPr>
+          <w:ilvl w:val="1"/>
+          <w:numId w:val="3"/>
+        </w:numPr>
+        <w:rPr>
+          <w:rFonts w:ascii="Times New Roman" w:hAnsi="Times New Roman" w:cs="Times New Roman"/>
+          <w:sz w:val="24"/>
+          <w:szCs w:val="24"/>
+        </w:rPr>
+      </w:pPr>
+      <w:r>
+        <w:rPr>
+          <w:rFonts w:ascii="Times New Roman" w:hAnsi="Times New Roman" w:cs="Times New Roman"/>
+          <w:sz w:val="24"/>
+          <w:szCs w:val="24"/>
+        </w:rPr>
+        <w:t xml:space="preserve">They will have a </w:t>
+      </w:r>
+      <w:r>
+        <w:rPr>
+          <w:rFonts w:ascii="Times New Roman" w:hAnsi="Times New Roman" w:cs="Times New Roman"/>
+          <w:sz w:val="24"/>
+          <w:szCs w:val="24"/>
+        </w:rPr>
+        <w:t xml:space="preserve">portal </w:t>
+      </w:r>
+      <w:r>
+        <w:rPr>
+          <w:rFonts w:ascii="Times New Roman" w:hAnsi="Times New Roman" w:cs="Times New Roman"/>
+          <w:sz w:val="24"/>
+          <w:szCs w:val="24"/>
+        </w:rPr>
+        <w:t>only accessible to them for system management purposes.</w:t>
+      </w:r>
+    </w:p>
+    <w:p>
+      <w:pPr>
+        <w:pStyle w:val="ListParagraph"/>
+        <w:numPr>
+          <w:ilvl w:val="2"/>
+          <w:numId w:val="3"/>
+        </w:numPr>
+        <w:rPr>
+          <w:rFonts w:ascii="Times New Roman" w:hAnsi="Times New Roman" w:cs="Times New Roman"/>
+          <w:sz w:val="24"/>
+          <w:szCs w:val="24"/>
+        </w:rPr>
+      </w:pPr>
+      <w:r>
+        <w:rPr>
+          <w:rFonts w:ascii="Times New Roman" w:hAnsi="Times New Roman" w:cs="Times New Roman"/>
+          <w:sz w:val="24"/>
+          <w:szCs w:val="24"/>
+        </w:rPr>
+        <w:t>They can add and archive types of jobs.</w:t>
       </w:r>
     </w:p>
     <w:p>
@@ -3399,7 +4626,141 @@
           <w:sz w:val="24"/>
           <w:szCs w:val="24"/>
         </w:rPr>
-        <w:t>The error will let the user know that the email or password was invalid, or that another error was encountered, prompting them to try again.</w:t>
+        <w:t>This would involve adding and archiving job types from the drop-down list customers see when posting a job offer.</w:t>
+      </w:r>
+    </w:p>
+    <w:p>
+      <w:pPr>
+        <w:pStyle w:val="ListParagraph"/>
+        <w:numPr>
+          <w:ilvl w:val="3"/>
+          <w:numId w:val="3"/>
+        </w:numPr>
+        <w:rPr>
+          <w:rFonts w:ascii="Times New Roman" w:hAnsi="Times New Roman" w:cs="Times New Roman"/>
+          <w:sz w:val="24"/>
+          <w:szCs w:val="24"/>
+        </w:rPr>
+      </w:pPr>
+      <w:r>
+        <w:rPr>
+          <w:rFonts w:ascii="Times New Roman" w:hAnsi="Times New Roman" w:cs="Times New Roman"/>
+          <w:sz w:val="24"/>
+          <w:szCs w:val="24"/>
+        </w:rPr>
+        <w:t>Adding a job would allow customers to create job offers with that type and workers to declare they are willing to do the job type.</w:t>
+      </w:r>
+    </w:p>
+    <w:p>
+      <w:pPr>
+        <w:pStyle w:val="ListParagraph"/>
+        <w:numPr>
+          <w:ilvl w:val="3"/>
+          <w:numId w:val="3"/>
+        </w:numPr>
+        <w:rPr>
+          <w:rFonts w:ascii="Times New Roman" w:hAnsi="Times New Roman" w:cs="Times New Roman"/>
+          <w:sz w:val="24"/>
+          <w:szCs w:val="24"/>
+        </w:rPr>
+      </w:pPr>
+      <w:r>
+        <w:rPr>
+          <w:rFonts w:ascii="Times New Roman" w:hAnsi="Times New Roman" w:cs="Times New Roman"/>
+          <w:sz w:val="24"/>
+          <w:szCs w:val="24"/>
+        </w:rPr>
+        <w:t>Archiving a job will not affect current job offers but will remove it from the form when creating new jobs.</w:t>
+      </w:r>
+    </w:p>
+    <w:p>
+      <w:pPr>
+        <w:pStyle w:val="ListParagraph"/>
+        <w:numPr>
+          <w:ilvl w:val="2"/>
+          <w:numId w:val="3"/>
+        </w:numPr>
+        <w:rPr>
+          <w:rFonts w:ascii="Times New Roman" w:hAnsi="Times New Roman" w:cs="Times New Roman"/>
+          <w:sz w:val="24"/>
+          <w:szCs w:val="24"/>
+        </w:rPr>
+      </w:pPr>
+      <w:r>
+        <w:rPr>
+          <w:rFonts w:ascii="Times New Roman" w:hAnsi="Times New Roman" w:cs="Times New Roman"/>
+          <w:sz w:val="24"/>
+          <w:szCs w:val="24"/>
+        </w:rPr>
+        <w:t>They have the privilege</w:t>
+      </w:r>
+      <w:r>
+        <w:rPr>
+          <w:rFonts w:ascii="Times New Roman" w:hAnsi="Times New Roman" w:cs="Times New Roman"/>
+          <w:sz w:val="24"/>
+          <w:szCs w:val="24"/>
+        </w:rPr>
+        <w:t xml:space="preserve"> to edit user accounts, including the ability</w:t>
+      </w:r>
+      <w:r>
+        <w:rPr>
+          <w:rFonts w:ascii="Times New Roman" w:hAnsi="Times New Roman" w:cs="Times New Roman"/>
+          <w:sz w:val="24"/>
+          <w:szCs w:val="24"/>
+        </w:rPr>
+        <w:t xml:space="preserve"> to move money between accounts for reimbursement purposes.</w:t>
+      </w:r>
+    </w:p>
+    <w:p>
+      <w:pPr>
+        <w:pStyle w:val="ListParagraph"/>
+        <w:numPr>
+          <w:ilvl w:val="2"/>
+          <w:numId w:val="3"/>
+        </w:numPr>
+        <w:rPr>
+          <w:rFonts w:ascii="Times New Roman" w:hAnsi="Times New Roman" w:cs="Times New Roman"/>
+          <w:sz w:val="24"/>
+          <w:szCs w:val="24"/>
+        </w:rPr>
+      </w:pPr>
+      <w:r>
+        <w:rPr>
+          <w:rFonts w:ascii="Times New Roman" w:hAnsi="Times New Roman" w:cs="Times New Roman"/>
+          <w:sz w:val="24"/>
+          <w:szCs w:val="24"/>
+        </w:rPr>
+        <w:t xml:space="preserve">They can view </w:t>
+      </w:r>
+      <w:r>
+        <w:rPr>
+          <w:rFonts w:ascii="Times New Roman" w:hAnsi="Times New Roman" w:cs="Times New Roman"/>
+          <w:sz w:val="24"/>
+          <w:szCs w:val="24"/>
+        </w:rPr>
+        <w:t>contact forms and mark them as open or resolved.</w:t>
+      </w:r>
+    </w:p>
+    <w:p>
+      <w:pPr>
+        <w:pStyle w:val="ListParagraph"/>
+        <w:numPr>
+          <w:ilvl w:val="2"/>
+          <w:numId w:val="3"/>
+        </w:numPr>
+        <w:rPr>
+          <w:rFonts w:ascii="Times New Roman" w:hAnsi="Times New Roman" w:cs="Times New Roman"/>
+          <w:sz w:val="24"/>
+          <w:szCs w:val="24"/>
+        </w:rPr>
+      </w:pPr>
+      <w:r>
+        <w:rPr>
+          <w:rFonts w:ascii="Times New Roman" w:hAnsi="Times New Roman" w:cs="Times New Roman"/>
+          <w:sz w:val="24"/>
+          <w:szCs w:val="24"/>
+        </w:rPr>
+        <w:t>They can view all jobs in the system along with the job details.</w:t>
       </w:r>
     </w:p>
     <w:p>
@@ -3421,904 +4782,6 @@
           <w:sz w:val="24"/>
           <w:szCs w:val="24"/>
         </w:rPr>
-        <w:t>Account Management (All Users)</w:t>
-      </w:r>
-    </w:p>
-    <w:p>
-      <w:pPr>
-        <w:pStyle w:val="ListParagraph"/>
-        <w:numPr>
-          <w:ilvl w:val="2"/>
-          <w:numId w:val="3"/>
-        </w:numPr>
-        <w:rPr>
-          <w:rFonts w:ascii="Times New Roman" w:hAnsi="Times New Roman" w:cs="Times New Roman"/>
-          <w:sz w:val="24"/>
-          <w:szCs w:val="24"/>
-        </w:rPr>
-      </w:pPr>
-      <w:r>
-        <w:rPr>
-          <w:rFonts w:ascii="Times New Roman" w:hAnsi="Times New Roman" w:cs="Times New Roman"/>
-          <w:sz w:val="24"/>
-          <w:szCs w:val="24"/>
-        </w:rPr>
-        <w:t>A user must be logged in to access account management features.</w:t>
-      </w:r>
-    </w:p>
-    <w:p>
-      <w:pPr>
-        <w:pStyle w:val="ListParagraph"/>
-        <w:numPr>
-          <w:ilvl w:val="2"/>
-          <w:numId w:val="3"/>
-        </w:numPr>
-        <w:rPr>
-          <w:rFonts w:ascii="Times New Roman" w:hAnsi="Times New Roman" w:cs="Times New Roman"/>
-          <w:sz w:val="24"/>
-          <w:szCs w:val="24"/>
-        </w:rPr>
-      </w:pPr>
-      <w:r>
-        <w:rPr>
-          <w:rFonts w:ascii="Times New Roman" w:hAnsi="Times New Roman" w:cs="Times New Roman"/>
-          <w:sz w:val="24"/>
-          <w:szCs w:val="24"/>
-        </w:rPr>
-        <w:t>Any type of user will be allowed to change any account details aside from the account type and username, including email, password, phone number, address, and profile picture.</w:t>
-      </w:r>
-    </w:p>
-    <w:p>
-      <w:pPr>
-        <w:pStyle w:val="ListParagraph"/>
-        <w:numPr>
-          <w:ilvl w:val="2"/>
-          <w:numId w:val="3"/>
-        </w:numPr>
-        <w:rPr>
-          <w:rFonts w:ascii="Times New Roman" w:hAnsi="Times New Roman" w:cs="Times New Roman"/>
-          <w:sz w:val="24"/>
-          <w:szCs w:val="24"/>
-        </w:rPr>
-      </w:pPr>
-      <w:r>
-        <w:rPr>
-          <w:rFonts w:ascii="Times New Roman" w:hAnsi="Times New Roman" w:cs="Times New Roman"/>
-          <w:sz w:val="24"/>
-          <w:szCs w:val="24"/>
-        </w:rPr>
-        <w:t>A user should be able to view account balance.</w:t>
-      </w:r>
-    </w:p>
-    <w:p>
-      <w:pPr>
-        <w:pStyle w:val="ListParagraph"/>
-        <w:numPr>
-          <w:ilvl w:val="0"/>
-          <w:numId w:val="3"/>
-        </w:numPr>
-        <w:rPr>
-          <w:rFonts w:ascii="Times New Roman" w:hAnsi="Times New Roman" w:cs="Times New Roman"/>
-          <w:sz w:val="24"/>
-          <w:szCs w:val="24"/>
-        </w:rPr>
-      </w:pPr>
-      <w:r>
-        <w:rPr>
-          <w:rFonts w:ascii="Times New Roman" w:hAnsi="Times New Roman" w:cs="Times New Roman"/>
-          <w:sz w:val="24"/>
-          <w:szCs w:val="24"/>
-        </w:rPr>
-        <w:t>Customer Account Features</w:t>
-      </w:r>
-    </w:p>
-    <w:p>
-      <w:pPr>
-        <w:pStyle w:val="ListParagraph"/>
-        <w:numPr>
-          <w:ilvl w:val="1"/>
-          <w:numId w:val="3"/>
-        </w:numPr>
-        <w:rPr>
-          <w:rFonts w:ascii="Times New Roman" w:hAnsi="Times New Roman" w:cs="Times New Roman"/>
-          <w:sz w:val="24"/>
-          <w:szCs w:val="24"/>
-        </w:rPr>
-      </w:pPr>
-      <w:r>
-        <w:rPr>
-          <w:rFonts w:ascii="Times New Roman" w:hAnsi="Times New Roman" w:cs="Times New Roman"/>
-          <w:sz w:val="24"/>
-          <w:szCs w:val="24"/>
-        </w:rPr>
-        <w:t>The key functionality of this user is the ability to post job offers using a built-in template accessible from a home page.</w:t>
-      </w:r>
-    </w:p>
-    <w:p>
-      <w:pPr>
-        <w:pStyle w:val="ListParagraph"/>
-        <w:numPr>
-          <w:ilvl w:val="2"/>
-          <w:numId w:val="3"/>
-        </w:numPr>
-        <w:rPr>
-          <w:rFonts w:ascii="Times New Roman" w:hAnsi="Times New Roman" w:cs="Times New Roman"/>
-          <w:sz w:val="24"/>
-          <w:szCs w:val="24"/>
-        </w:rPr>
-      </w:pPr>
-      <w:r>
-        <w:rPr>
-          <w:rFonts w:ascii="Times New Roman" w:hAnsi="Times New Roman" w:cs="Times New Roman"/>
-          <w:sz w:val="24"/>
-          <w:szCs w:val="24"/>
-        </w:rPr>
-        <w:t>They will be able to specify job type (e.g., lawn mowing)</w:t>
-      </w:r>
-    </w:p>
-    <w:p>
-      <w:pPr>
-        <w:pStyle w:val="ListParagraph"/>
-        <w:numPr>
-          <w:ilvl w:val="2"/>
-          <w:numId w:val="3"/>
-        </w:numPr>
-        <w:rPr>
-          <w:rFonts w:ascii="Times New Roman" w:hAnsi="Times New Roman" w:cs="Times New Roman"/>
-          <w:sz w:val="24"/>
-          <w:szCs w:val="24"/>
-        </w:rPr>
-      </w:pPr>
-      <w:r>
-        <w:rPr>
-          <w:rFonts w:ascii="Times New Roman" w:hAnsi="Times New Roman" w:cs="Times New Roman"/>
-          <w:sz w:val="24"/>
-          <w:szCs w:val="24"/>
-        </w:rPr>
-        <w:t>They will be able to specify a time frame for when the job is to be completed (e.g., Thursday morning).</w:t>
-      </w:r>
-    </w:p>
-    <w:p>
-      <w:pPr>
-        <w:pStyle w:val="ListParagraph"/>
-        <w:numPr>
-          <w:ilvl w:val="2"/>
-          <w:numId w:val="3"/>
-        </w:numPr>
-        <w:rPr>
-          <w:rFonts w:ascii="Times New Roman" w:hAnsi="Times New Roman" w:cs="Times New Roman"/>
-          <w:sz w:val="24"/>
-          <w:szCs w:val="24"/>
-        </w:rPr>
-      </w:pPr>
-      <w:r>
-        <w:rPr>
-          <w:rFonts w:ascii="Times New Roman" w:hAnsi="Times New Roman" w:cs="Times New Roman"/>
-          <w:sz w:val="24"/>
-          <w:szCs w:val="24"/>
-        </w:rPr>
-        <w:t>They will have the ability to specify the estimated time for completion.</w:t>
-      </w:r>
-    </w:p>
-    <w:p>
-      <w:pPr>
-        <w:pStyle w:val="ListParagraph"/>
-        <w:numPr>
-          <w:ilvl w:val="2"/>
-          <w:numId w:val="3"/>
-        </w:numPr>
-        <w:rPr>
-          <w:rFonts w:ascii="Times New Roman" w:hAnsi="Times New Roman" w:cs="Times New Roman"/>
-          <w:sz w:val="24"/>
-          <w:szCs w:val="24"/>
-        </w:rPr>
-      </w:pPr>
-      <w:r>
-        <w:rPr>
-          <w:rFonts w:ascii="Times New Roman" w:hAnsi="Times New Roman" w:cs="Times New Roman"/>
-          <w:sz w:val="24"/>
-          <w:szCs w:val="24"/>
-        </w:rPr>
-        <w:t>They will have the ability to specify payment.</w:t>
-      </w:r>
-    </w:p>
-    <w:p>
-      <w:pPr>
-        <w:pStyle w:val="ListParagraph"/>
-        <w:numPr>
-          <w:ilvl w:val="3"/>
-          <w:numId w:val="3"/>
-        </w:numPr>
-        <w:rPr>
-          <w:rFonts w:ascii="Times New Roman" w:hAnsi="Times New Roman" w:cs="Times New Roman"/>
-          <w:sz w:val="24"/>
-          <w:szCs w:val="24"/>
-        </w:rPr>
-      </w:pPr>
-      <w:r>
-        <w:rPr>
-          <w:rFonts w:ascii="Times New Roman" w:hAnsi="Times New Roman" w:cs="Times New Roman"/>
-          <w:sz w:val="24"/>
-          <w:szCs w:val="24"/>
-        </w:rPr>
-        <w:t>There must be a minimum wage for each job type.</w:t>
-      </w:r>
-    </w:p>
-    <w:p>
-      <w:pPr>
-        <w:pStyle w:val="ListParagraph"/>
-        <w:numPr>
-          <w:ilvl w:val="3"/>
-          <w:numId w:val="3"/>
-        </w:numPr>
-        <w:rPr>
-          <w:rFonts w:ascii="Times New Roman" w:hAnsi="Times New Roman" w:cs="Times New Roman"/>
-          <w:sz w:val="24"/>
-          <w:szCs w:val="24"/>
-        </w:rPr>
-      </w:pPr>
-      <w:r>
-        <w:rPr>
-          <w:rFonts w:ascii="Times New Roman" w:hAnsi="Times New Roman" w:cs="Times New Roman"/>
-          <w:sz w:val="24"/>
-          <w:szCs w:val="24"/>
-        </w:rPr>
-        <w:t>They must have enough funds in their account for the job to be created.</w:t>
-      </w:r>
-    </w:p>
-    <w:p>
-      <w:pPr>
-        <w:pStyle w:val="ListParagraph"/>
-        <w:numPr>
-          <w:ilvl w:val="1"/>
-          <w:numId w:val="3"/>
-        </w:numPr>
-        <w:rPr>
-          <w:rFonts w:ascii="Times New Roman" w:hAnsi="Times New Roman" w:cs="Times New Roman"/>
-          <w:sz w:val="24"/>
-          <w:szCs w:val="24"/>
-        </w:rPr>
-      </w:pPr>
-      <w:r>
-        <w:rPr>
-          <w:rFonts w:ascii="Times New Roman" w:hAnsi="Times New Roman" w:cs="Times New Roman"/>
-          <w:sz w:val="24"/>
-          <w:szCs w:val="24"/>
-        </w:rPr>
-        <w:t>They must have the ability to accept or decline workers.</w:t>
-      </w:r>
-    </w:p>
-    <w:p>
-      <w:pPr>
-        <w:pStyle w:val="ListParagraph"/>
-        <w:numPr>
-          <w:ilvl w:val="1"/>
-          <w:numId w:val="3"/>
-        </w:numPr>
-        <w:rPr>
-          <w:rFonts w:ascii="Times New Roman" w:hAnsi="Times New Roman" w:cs="Times New Roman"/>
-          <w:sz w:val="24"/>
-          <w:szCs w:val="24"/>
-        </w:rPr>
-      </w:pPr>
-      <w:r>
-        <w:rPr>
-          <w:rFonts w:ascii="Times New Roman" w:hAnsi="Times New Roman" w:cs="Times New Roman"/>
-          <w:sz w:val="24"/>
-          <w:szCs w:val="24"/>
-        </w:rPr>
-        <w:t>They will have the ability to add money to their account.</w:t>
-      </w:r>
-    </w:p>
-    <w:p>
-      <w:pPr>
-        <w:pStyle w:val="ListParagraph"/>
-        <w:numPr>
-          <w:ilvl w:val="2"/>
-          <w:numId w:val="3"/>
-        </w:numPr>
-        <w:rPr>
-          <w:rFonts w:ascii="Times New Roman" w:hAnsi="Times New Roman" w:cs="Times New Roman"/>
-          <w:sz w:val="24"/>
-          <w:szCs w:val="24"/>
-        </w:rPr>
-      </w:pPr>
-      <w:r>
-        <w:rPr>
-          <w:rFonts w:ascii="Times New Roman" w:hAnsi="Times New Roman" w:cs="Times New Roman"/>
-          <w:sz w:val="24"/>
-          <w:szCs w:val="24"/>
-        </w:rPr>
-        <w:t>Note that for the scope of this project, we will not be using real money. Instead, they will enter an arbitrary number in for the system to work with.</w:t>
-      </w:r>
-    </w:p>
-    <w:p>
-      <w:pPr>
-        <w:pStyle w:val="ListParagraph"/>
-        <w:numPr>
-          <w:ilvl w:val="2"/>
-          <w:numId w:val="3"/>
-        </w:numPr>
-        <w:rPr>
-          <w:rFonts w:ascii="Times New Roman" w:hAnsi="Times New Roman" w:cs="Times New Roman"/>
-          <w:sz w:val="24"/>
-          <w:szCs w:val="24"/>
-        </w:rPr>
-      </w:pPr>
-      <w:r>
-        <w:rPr>
-          <w:rFonts w:ascii="Times New Roman" w:hAnsi="Times New Roman" w:cs="Times New Roman"/>
-          <w:sz w:val="24"/>
-          <w:szCs w:val="24"/>
-        </w:rPr>
-        <w:t>They will click a button to add money, then be prompted to enter a number in. Once saved, their balance will update to reflect the action.</w:t>
-      </w:r>
-    </w:p>
-    <w:p>
-      <w:pPr>
-        <w:pStyle w:val="ListParagraph"/>
-        <w:numPr>
-          <w:ilvl w:val="1"/>
-          <w:numId w:val="3"/>
-        </w:numPr>
-        <w:rPr>
-          <w:rFonts w:ascii="Times New Roman" w:hAnsi="Times New Roman" w:cs="Times New Roman"/>
-          <w:sz w:val="24"/>
-          <w:szCs w:val="24"/>
-        </w:rPr>
-      </w:pPr>
-      <w:r>
-        <w:rPr>
-          <w:rFonts w:ascii="Times New Roman" w:hAnsi="Times New Roman" w:cs="Times New Roman"/>
-          <w:sz w:val="24"/>
-          <w:szCs w:val="24"/>
-        </w:rPr>
-        <w:t>They can leave feedback on workers after a job is complete</w:t>
-      </w:r>
-    </w:p>
-    <w:p>
-      <w:pPr>
-        <w:pStyle w:val="ListParagraph"/>
-        <w:numPr>
-          <w:ilvl w:val="2"/>
-          <w:numId w:val="3"/>
-        </w:numPr>
-        <w:rPr>
-          <w:rFonts w:ascii="Times New Roman" w:hAnsi="Times New Roman" w:cs="Times New Roman"/>
-          <w:sz w:val="24"/>
-          <w:szCs w:val="24"/>
-        </w:rPr>
-      </w:pPr>
-      <w:r>
-        <w:rPr>
-          <w:rFonts w:ascii="Times New Roman" w:hAnsi="Times New Roman" w:cs="Times New Roman"/>
-          <w:sz w:val="24"/>
-          <w:szCs w:val="24"/>
-        </w:rPr>
-        <w:t xml:space="preserve">They will be provided with a template containing specific categories to rate. </w:t>
-      </w:r>
-    </w:p>
-    <w:p>
-      <w:pPr>
-        <w:pStyle w:val="ListParagraph"/>
-        <w:numPr>
-          <w:ilvl w:val="1"/>
-          <w:numId w:val="3"/>
-        </w:numPr>
-        <w:rPr>
-          <w:rFonts w:ascii="Times New Roman" w:hAnsi="Times New Roman" w:cs="Times New Roman"/>
-          <w:sz w:val="24"/>
-          <w:szCs w:val="24"/>
-        </w:rPr>
-      </w:pPr>
-      <w:r>
-        <w:rPr>
-          <w:rFonts w:ascii="Times New Roman" w:hAnsi="Times New Roman" w:cs="Times New Roman"/>
-          <w:sz w:val="24"/>
-          <w:szCs w:val="24"/>
-        </w:rPr>
-        <w:t>They will have the ability to contact the owner about discrepancies at any point by clicking on a link to a complaint form.</w:t>
-      </w:r>
-    </w:p>
-    <w:p>
-      <w:pPr>
-        <w:rPr>
-          <w:rFonts w:ascii="Times New Roman" w:hAnsi="Times New Roman" w:cs="Times New Roman"/>
-          <w:sz w:val="24"/>
-          <w:szCs w:val="24"/>
-        </w:rPr>
-      </w:pPr>
-    </w:p>
-    <w:p>
-      <w:pPr>
-        <w:pStyle w:val="ListParagraph"/>
-        <w:numPr>
-          <w:ilvl w:val="0"/>
-          <w:numId w:val="3"/>
-        </w:numPr>
-        <w:rPr>
-          <w:rFonts w:ascii="Times New Roman" w:hAnsi="Times New Roman" w:cs="Times New Roman"/>
-          <w:sz w:val="24"/>
-          <w:szCs w:val="24"/>
-        </w:rPr>
-      </w:pPr>
-      <w:r>
-        <w:rPr>
-          <w:rFonts w:ascii="Times New Roman" w:hAnsi="Times New Roman" w:cs="Times New Roman"/>
-          <w:sz w:val="24"/>
-          <w:szCs w:val="24"/>
-        </w:rPr>
-        <w:t>Worker Account Features</w:t>
-      </w:r>
-    </w:p>
-    <w:p>
-      <w:pPr>
-        <w:pStyle w:val="ListParagraph"/>
-        <w:numPr>
-          <w:ilvl w:val="1"/>
-          <w:numId w:val="3"/>
-        </w:numPr>
-        <w:rPr>
-          <w:rFonts w:ascii="Times New Roman" w:hAnsi="Times New Roman" w:cs="Times New Roman"/>
-          <w:sz w:val="24"/>
-          <w:szCs w:val="24"/>
-        </w:rPr>
-      </w:pPr>
-      <w:r>
-        <w:rPr>
-          <w:rFonts w:ascii="Times New Roman" w:hAnsi="Times New Roman" w:cs="Times New Roman"/>
-          <w:sz w:val="24"/>
-          <w:szCs w:val="24"/>
-        </w:rPr>
-        <w:t>The key functionality to this type of user is the ability to be assigned to jobs posted by customers.</w:t>
-      </w:r>
-    </w:p>
-    <w:p>
-      <w:pPr>
-        <w:pStyle w:val="ListParagraph"/>
-        <w:numPr>
-          <w:ilvl w:val="1"/>
-          <w:numId w:val="3"/>
-        </w:numPr>
-        <w:rPr>
-          <w:rFonts w:ascii="Times New Roman" w:hAnsi="Times New Roman" w:cs="Times New Roman"/>
-          <w:sz w:val="24"/>
-          <w:szCs w:val="24"/>
-        </w:rPr>
-      </w:pPr>
-      <w:r>
-        <w:rPr>
-          <w:rFonts w:ascii="Times New Roman" w:hAnsi="Times New Roman" w:cs="Times New Roman"/>
-          <w:sz w:val="24"/>
-          <w:szCs w:val="24"/>
-        </w:rPr>
-        <w:t>They must be able to set and edit their availability to take jobs, meaning they will only be assigned jobs that fit within their set availability.</w:t>
-      </w:r>
-    </w:p>
-    <w:p>
-      <w:pPr>
-        <w:pStyle w:val="ListParagraph"/>
-        <w:numPr>
-          <w:ilvl w:val="1"/>
-          <w:numId w:val="3"/>
-        </w:numPr>
-        <w:rPr>
-          <w:rFonts w:ascii="Times New Roman" w:hAnsi="Times New Roman" w:cs="Times New Roman"/>
-          <w:sz w:val="24"/>
-          <w:szCs w:val="24"/>
-        </w:rPr>
-      </w:pPr>
-      <w:r>
-        <w:rPr>
-          <w:rFonts w:ascii="Times New Roman" w:hAnsi="Times New Roman" w:cs="Times New Roman"/>
-          <w:sz w:val="24"/>
-          <w:szCs w:val="24"/>
-        </w:rPr>
-        <w:t>They must be able to set and edit which types of jobs they are willing to be assigned.</w:t>
-      </w:r>
-    </w:p>
-    <w:p>
-      <w:pPr>
-        <w:pStyle w:val="ListParagraph"/>
-        <w:numPr>
-          <w:ilvl w:val="1"/>
-          <w:numId w:val="3"/>
-        </w:numPr>
-        <w:rPr>
-          <w:rFonts w:ascii="Times New Roman" w:hAnsi="Times New Roman" w:cs="Times New Roman"/>
-          <w:sz w:val="24"/>
-          <w:szCs w:val="24"/>
-        </w:rPr>
-      </w:pPr>
-      <w:r>
-        <w:rPr>
-          <w:rFonts w:ascii="Times New Roman" w:hAnsi="Times New Roman" w:cs="Times New Roman"/>
-          <w:sz w:val="24"/>
-          <w:szCs w:val="24"/>
-        </w:rPr>
-        <w:t>They must be able to view jobs assigned to them by the system.</w:t>
-      </w:r>
-    </w:p>
-    <w:p>
-      <w:pPr>
-        <w:pStyle w:val="ListParagraph"/>
-        <w:numPr>
-          <w:ilvl w:val="1"/>
-          <w:numId w:val="3"/>
-        </w:numPr>
-        <w:rPr>
-          <w:rFonts w:ascii="Times New Roman" w:hAnsi="Times New Roman" w:cs="Times New Roman"/>
-          <w:sz w:val="24"/>
-          <w:szCs w:val="24"/>
-        </w:rPr>
-      </w:pPr>
-      <w:r>
-        <w:rPr>
-          <w:rFonts w:ascii="Times New Roman" w:hAnsi="Times New Roman" w:cs="Times New Roman"/>
-          <w:sz w:val="24"/>
-          <w:szCs w:val="24"/>
-        </w:rPr>
-        <w:t>They will receive 90% compensation for each completed job.</w:t>
-      </w:r>
-    </w:p>
-    <w:p>
-      <w:pPr>
-        <w:pStyle w:val="ListParagraph"/>
-        <w:numPr>
-          <w:ilvl w:val="2"/>
-          <w:numId w:val="3"/>
-        </w:numPr>
-        <w:rPr>
-          <w:rFonts w:ascii="Times New Roman" w:hAnsi="Times New Roman" w:cs="Times New Roman"/>
-          <w:sz w:val="24"/>
-          <w:szCs w:val="24"/>
-        </w:rPr>
-      </w:pPr>
-      <w:r>
-        <w:rPr>
-          <w:rFonts w:ascii="Times New Roman" w:hAnsi="Times New Roman" w:cs="Times New Roman"/>
-          <w:sz w:val="24"/>
-          <w:szCs w:val="24"/>
-        </w:rPr>
-        <w:t>Each job will display the customer’s offer along with the actual amount they will receive.</w:t>
-      </w:r>
-    </w:p>
-    <w:p>
-      <w:pPr>
-        <w:pStyle w:val="ListParagraph"/>
-        <w:numPr>
-          <w:ilvl w:val="1"/>
-          <w:numId w:val="3"/>
-        </w:numPr>
-        <w:rPr>
-          <w:rFonts w:ascii="Times New Roman" w:hAnsi="Times New Roman" w:cs="Times New Roman"/>
-          <w:sz w:val="24"/>
-          <w:szCs w:val="24"/>
-        </w:rPr>
-      </w:pPr>
-      <w:r>
-        <w:rPr>
-          <w:rFonts w:ascii="Times New Roman" w:hAnsi="Times New Roman" w:cs="Times New Roman"/>
-          <w:sz w:val="24"/>
-          <w:szCs w:val="24"/>
-        </w:rPr>
-        <w:t>They can leave feedback on customers.</w:t>
-      </w:r>
-    </w:p>
-    <w:p>
-      <w:pPr>
-        <w:pStyle w:val="ListParagraph"/>
-        <w:numPr>
-          <w:ilvl w:val="2"/>
-          <w:numId w:val="3"/>
-        </w:numPr>
-        <w:rPr>
-          <w:rFonts w:ascii="Times New Roman" w:hAnsi="Times New Roman" w:cs="Times New Roman"/>
-          <w:sz w:val="24"/>
-          <w:szCs w:val="24"/>
-        </w:rPr>
-      </w:pPr>
-      <w:r>
-        <w:rPr>
-          <w:rFonts w:ascii="Times New Roman" w:hAnsi="Times New Roman" w:cs="Times New Roman"/>
-          <w:sz w:val="24"/>
-          <w:szCs w:val="24"/>
-        </w:rPr>
-        <w:t>They will be provided with a template containing specific categories to rate.</w:t>
-      </w:r>
-    </w:p>
-    <w:p>
-      <w:pPr>
-        <w:pStyle w:val="ListParagraph"/>
-        <w:numPr>
-          <w:ilvl w:val="1"/>
-          <w:numId w:val="3"/>
-        </w:numPr>
-        <w:rPr>
-          <w:rFonts w:ascii="Times New Roman" w:hAnsi="Times New Roman" w:cs="Times New Roman"/>
-          <w:sz w:val="24"/>
-          <w:szCs w:val="24"/>
-        </w:rPr>
-      </w:pPr>
-      <w:r>
-        <w:rPr>
-          <w:rFonts w:ascii="Times New Roman" w:hAnsi="Times New Roman" w:cs="Times New Roman"/>
-          <w:sz w:val="24"/>
-          <w:szCs w:val="24"/>
-        </w:rPr>
-        <w:t>They can mark when a job has been completed.</w:t>
-      </w:r>
-    </w:p>
-    <w:p>
-      <w:pPr>
-        <w:pStyle w:val="ListParagraph"/>
-        <w:numPr>
-          <w:ilvl w:val="2"/>
-          <w:numId w:val="3"/>
-        </w:numPr>
-        <w:rPr>
-          <w:rFonts w:ascii="Times New Roman" w:hAnsi="Times New Roman" w:cs="Times New Roman"/>
-          <w:sz w:val="24"/>
-          <w:szCs w:val="24"/>
-        </w:rPr>
-      </w:pPr>
-      <w:r>
-        <w:rPr>
-          <w:rFonts w:ascii="Times New Roman" w:hAnsi="Times New Roman" w:cs="Times New Roman"/>
-          <w:sz w:val="24"/>
-          <w:szCs w:val="24"/>
-        </w:rPr>
-        <w:t>This will result in funds being transferred to their account.</w:t>
-      </w:r>
-    </w:p>
-    <w:p>
-      <w:pPr>
-        <w:rPr>
-          <w:rFonts w:ascii="Times New Roman" w:hAnsi="Times New Roman" w:cs="Times New Roman"/>
-          <w:sz w:val="24"/>
-          <w:szCs w:val="24"/>
-        </w:rPr>
-      </w:pPr>
-    </w:p>
-    <w:p>
-      <w:pPr>
-        <w:pStyle w:val="ListParagraph"/>
-        <w:numPr>
-          <w:ilvl w:val="0"/>
-          <w:numId w:val="3"/>
-        </w:numPr>
-        <w:rPr>
-          <w:rFonts w:ascii="Times New Roman" w:hAnsi="Times New Roman" w:cs="Times New Roman"/>
-          <w:sz w:val="24"/>
-          <w:szCs w:val="24"/>
-        </w:rPr>
-      </w:pPr>
-      <w:r>
-        <w:rPr>
-          <w:rFonts w:ascii="Times New Roman" w:hAnsi="Times New Roman" w:cs="Times New Roman"/>
-          <w:sz w:val="24"/>
-          <w:szCs w:val="24"/>
-        </w:rPr>
-        <w:t>Owner Account Features</w:t>
-      </w:r>
-    </w:p>
-    <w:p>
-      <w:pPr>
-        <w:pStyle w:val="ListParagraph"/>
-        <w:numPr>
-          <w:ilvl w:val="1"/>
-          <w:numId w:val="3"/>
-        </w:numPr>
-        <w:rPr>
-          <w:rFonts w:ascii="Times New Roman" w:hAnsi="Times New Roman" w:cs="Times New Roman"/>
-          <w:sz w:val="24"/>
-          <w:szCs w:val="24"/>
-        </w:rPr>
-      </w:pPr>
-      <w:r>
-        <w:rPr>
-          <w:rFonts w:ascii="Times New Roman" w:hAnsi="Times New Roman" w:cs="Times New Roman"/>
-          <w:sz w:val="24"/>
-          <w:szCs w:val="24"/>
-        </w:rPr>
-        <w:t>A special account will be created for the system owner, and an owner account cannot be created through the typical registration process.</w:t>
-      </w:r>
-    </w:p>
-    <w:p>
-      <w:pPr>
-        <w:pStyle w:val="ListParagraph"/>
-        <w:numPr>
-          <w:ilvl w:val="1"/>
-          <w:numId w:val="3"/>
-        </w:numPr>
-        <w:rPr>
-          <w:rFonts w:ascii="Times New Roman" w:hAnsi="Times New Roman" w:cs="Times New Roman"/>
-          <w:sz w:val="24"/>
-          <w:szCs w:val="24"/>
-        </w:rPr>
-      </w:pPr>
-      <w:r>
-        <w:rPr>
-          <w:rFonts w:ascii="Times New Roman" w:hAnsi="Times New Roman" w:cs="Times New Roman"/>
-          <w:sz w:val="24"/>
-          <w:szCs w:val="24"/>
-        </w:rPr>
-        <w:t>They will receive 10% of compensation for each completed job.</w:t>
-      </w:r>
-    </w:p>
-    <w:p>
-      <w:pPr>
-        <w:pStyle w:val="ListParagraph"/>
-        <w:numPr>
-          <w:ilvl w:val="1"/>
-          <w:numId w:val="3"/>
-        </w:numPr>
-        <w:rPr>
-          <w:rFonts w:ascii="Times New Roman" w:hAnsi="Times New Roman" w:cs="Times New Roman"/>
-          <w:sz w:val="24"/>
-          <w:szCs w:val="24"/>
-        </w:rPr>
-      </w:pPr>
-      <w:r>
-        <w:rPr>
-          <w:rFonts w:ascii="Times New Roman" w:hAnsi="Times New Roman" w:cs="Times New Roman"/>
-          <w:sz w:val="24"/>
-          <w:szCs w:val="24"/>
-        </w:rPr>
-        <w:t>They will have a page only accessible to them for system management purposes.</w:t>
-      </w:r>
-    </w:p>
-    <w:p>
-      <w:pPr>
-        <w:pStyle w:val="ListParagraph"/>
-        <w:numPr>
-          <w:ilvl w:val="2"/>
-          <w:numId w:val="3"/>
-        </w:numPr>
-        <w:rPr>
-          <w:rFonts w:ascii="Times New Roman" w:hAnsi="Times New Roman" w:cs="Times New Roman"/>
-          <w:sz w:val="24"/>
-          <w:szCs w:val="24"/>
-        </w:rPr>
-      </w:pPr>
-      <w:r>
-        <w:rPr>
-          <w:rFonts w:ascii="Times New Roman" w:hAnsi="Times New Roman" w:cs="Times New Roman"/>
-          <w:sz w:val="24"/>
-          <w:szCs w:val="24"/>
-        </w:rPr>
-        <w:t>They can add and archive types of jobs.</w:t>
-      </w:r>
-    </w:p>
-    <w:p>
-      <w:pPr>
-        <w:pStyle w:val="ListParagraph"/>
-        <w:numPr>
-          <w:ilvl w:val="3"/>
-          <w:numId w:val="3"/>
-        </w:numPr>
-        <w:rPr>
-          <w:rFonts w:ascii="Times New Roman" w:hAnsi="Times New Roman" w:cs="Times New Roman"/>
-          <w:sz w:val="24"/>
-          <w:szCs w:val="24"/>
-        </w:rPr>
-      </w:pPr>
-      <w:r>
-        <w:rPr>
-          <w:rFonts w:ascii="Times New Roman" w:hAnsi="Times New Roman" w:cs="Times New Roman"/>
-          <w:sz w:val="24"/>
-          <w:szCs w:val="24"/>
-        </w:rPr>
-        <w:t>This would involve adding and archiving job types from the drop-down list customers see when posting a job offer.</w:t>
-      </w:r>
-    </w:p>
-    <w:p>
-      <w:pPr>
-        <w:pStyle w:val="ListParagraph"/>
-        <w:numPr>
-          <w:ilvl w:val="3"/>
-          <w:numId w:val="3"/>
-        </w:numPr>
-        <w:rPr>
-          <w:rFonts w:ascii="Times New Roman" w:hAnsi="Times New Roman" w:cs="Times New Roman"/>
-          <w:sz w:val="24"/>
-          <w:szCs w:val="24"/>
-        </w:rPr>
-      </w:pPr>
-      <w:r>
-        <w:rPr>
-          <w:rFonts w:ascii="Times New Roman" w:hAnsi="Times New Roman" w:cs="Times New Roman"/>
-          <w:sz w:val="24"/>
-          <w:szCs w:val="24"/>
-        </w:rPr>
-        <w:t>Adding a job would allow customers to create job offers with that type and workers to declare they are willing to do the job type.</w:t>
-      </w:r>
-    </w:p>
-    <w:p>
-      <w:pPr>
-        <w:pStyle w:val="ListParagraph"/>
-        <w:numPr>
-          <w:ilvl w:val="3"/>
-          <w:numId w:val="3"/>
-        </w:numPr>
-        <w:rPr>
-          <w:rFonts w:ascii="Times New Roman" w:hAnsi="Times New Roman" w:cs="Times New Roman"/>
-          <w:sz w:val="24"/>
-          <w:szCs w:val="24"/>
-        </w:rPr>
-      </w:pPr>
-      <w:r>
-        <w:rPr>
-          <w:rFonts w:ascii="Times New Roman" w:hAnsi="Times New Roman" w:cs="Times New Roman"/>
-          <w:sz w:val="24"/>
-          <w:szCs w:val="24"/>
-        </w:rPr>
-        <w:t>Archiving a job will not affect current job offers but will remove it from the form when creating new jobs.</w:t>
-      </w:r>
-    </w:p>
-    <w:p>
-      <w:pPr>
-        <w:pStyle w:val="ListParagraph"/>
-        <w:numPr>
-          <w:ilvl w:val="2"/>
-          <w:numId w:val="3"/>
-        </w:numPr>
-        <w:rPr>
-          <w:rFonts w:ascii="Times New Roman" w:hAnsi="Times New Roman" w:cs="Times New Roman"/>
-          <w:sz w:val="24"/>
-          <w:szCs w:val="24"/>
-        </w:rPr>
-      </w:pPr>
-      <w:r>
-        <w:rPr>
-          <w:rFonts w:ascii="Times New Roman" w:hAnsi="Times New Roman" w:cs="Times New Roman"/>
-          <w:sz w:val="24"/>
-          <w:szCs w:val="24"/>
-        </w:rPr>
-        <w:t>They have the privilege to move money between accounts for reimbursement purposes.</w:t>
-      </w:r>
-    </w:p>
-    <w:p>
-      <w:pPr>
-        <w:pStyle w:val="ListParagraph"/>
-        <w:numPr>
-          <w:ilvl w:val="2"/>
-          <w:numId w:val="3"/>
-        </w:numPr>
-        <w:rPr>
-          <w:rFonts w:ascii="Times New Roman" w:hAnsi="Times New Roman" w:cs="Times New Roman"/>
-          <w:sz w:val="24"/>
-          <w:szCs w:val="24"/>
-        </w:rPr>
-      </w:pPr>
-      <w:r>
-        <w:rPr>
-          <w:rFonts w:ascii="Times New Roman" w:hAnsi="Times New Roman" w:cs="Times New Roman"/>
-          <w:sz w:val="24"/>
-          <w:szCs w:val="24"/>
-        </w:rPr>
-        <w:t>They can view complaints.</w:t>
-      </w:r>
-    </w:p>
-    <w:p>
-      <w:pPr>
-        <w:pStyle w:val="ListParagraph"/>
-        <w:numPr>
-          <w:ilvl w:val="1"/>
-          <w:numId w:val="3"/>
-        </w:numPr>
-        <w:rPr>
-          <w:rFonts w:ascii="Times New Roman" w:hAnsi="Times New Roman" w:cs="Times New Roman"/>
-          <w:sz w:val="24"/>
-          <w:szCs w:val="24"/>
-        </w:rPr>
-      </w:pPr>
-      <w:r>
-        <w:rPr>
-          <w:rFonts w:ascii="Times New Roman" w:hAnsi="Times New Roman" w:cs="Times New Roman"/>
-          <w:sz w:val="24"/>
-          <w:szCs w:val="24"/>
-        </w:rPr>
         <w:t>In addition to these special features, they will also have the same access to processes that customer and worker accounts have.</w:t>
       </w:r>
     </w:p>
@@ -4333,208 +4796,9 @@
     </w:p>
     <w:p>
       <w:pPr>
-        <w:rPr>
-          <w:rFonts w:ascii="Times New Roman" w:hAnsi="Times New Roman" w:cs="Times New Roman"/>
-          <w:sz w:val="24"/>
-          <w:szCs w:val="24"/>
-        </w:rPr>
-      </w:pPr>
-    </w:p>
-    <w:p>
-      <w:pPr>
-        <w:rPr>
-          <w:rFonts w:ascii="Times New Roman" w:hAnsi="Times New Roman" w:cs="Times New Roman"/>
-          <w:sz w:val="24"/>
-          <w:szCs w:val="24"/>
-        </w:rPr>
-      </w:pPr>
-    </w:p>
-    <w:p>
-      <w:pPr>
-        <w:rPr>
-          <w:rFonts w:ascii="Times New Roman" w:hAnsi="Times New Roman" w:cs="Times New Roman"/>
-          <w:sz w:val="24"/>
-          <w:szCs w:val="24"/>
-        </w:rPr>
-      </w:pPr>
-    </w:p>
-    <w:p>
-      <w:pPr>
-        <w:rPr>
-          <w:rFonts w:ascii="Times New Roman" w:hAnsi="Times New Roman" w:cs="Times New Roman"/>
-          <w:sz w:val="24"/>
-          <w:szCs w:val="24"/>
-        </w:rPr>
-      </w:pPr>
-    </w:p>
-    <w:p>
-      <w:pPr>
-        <w:rPr>
-          <w:rFonts w:ascii="Times New Roman" w:hAnsi="Times New Roman" w:cs="Times New Roman"/>
-          <w:sz w:val="24"/>
-          <w:szCs w:val="24"/>
-        </w:rPr>
-      </w:pPr>
-    </w:p>
-    <w:p>
-      <w:pPr>
-        <w:rPr>
-          <w:rFonts w:ascii="Times New Roman" w:hAnsi="Times New Roman" w:cs="Times New Roman"/>
-          <w:sz w:val="24"/>
-          <w:szCs w:val="24"/>
-        </w:rPr>
-      </w:pPr>
-    </w:p>
-    <w:p>
-      <w:pPr>
-        <w:rPr>
-          <w:rFonts w:ascii="Times New Roman" w:hAnsi="Times New Roman" w:cs="Times New Roman"/>
-          <w:sz w:val="24"/>
-          <w:szCs w:val="24"/>
-        </w:rPr>
-      </w:pPr>
-    </w:p>
-    <w:p>
-      <w:pPr>
-        <w:rPr>
-          <w:rFonts w:ascii="Times New Roman" w:hAnsi="Times New Roman" w:cs="Times New Roman"/>
-          <w:sz w:val="24"/>
-          <w:szCs w:val="24"/>
-        </w:rPr>
-      </w:pPr>
-    </w:p>
-    <w:p>
-      <w:pPr>
-        <w:rPr>
-          <w:rFonts w:ascii="Times New Roman" w:hAnsi="Times New Roman" w:cs="Times New Roman"/>
-          <w:sz w:val="24"/>
-          <w:szCs w:val="24"/>
-        </w:rPr>
-      </w:pPr>
-    </w:p>
-    <w:p>
-      <w:pPr>
-        <w:rPr>
-          <w:rFonts w:ascii="Times New Roman" w:hAnsi="Times New Roman" w:cs="Times New Roman"/>
-          <w:sz w:val="24"/>
-          <w:szCs w:val="24"/>
-        </w:rPr>
-      </w:pPr>
-    </w:p>
-    <w:p>
-      <w:pPr>
-        <w:rPr>
-          <w:rFonts w:ascii="Times New Roman" w:hAnsi="Times New Roman" w:cs="Times New Roman"/>
-          <w:sz w:val="24"/>
-          <w:szCs w:val="24"/>
-        </w:rPr>
-      </w:pPr>
-    </w:p>
-    <w:p>
-      <w:pPr>
-        <w:rPr>
-          <w:rFonts w:ascii="Times New Roman" w:hAnsi="Times New Roman" w:cs="Times New Roman"/>
-          <w:sz w:val="24"/>
-          <w:szCs w:val="24"/>
-        </w:rPr>
-      </w:pPr>
-    </w:p>
-    <w:p>
-      <w:pPr>
-        <w:rPr>
-          <w:rFonts w:ascii="Times New Roman" w:hAnsi="Times New Roman" w:cs="Times New Roman"/>
-          <w:sz w:val="24"/>
-          <w:szCs w:val="24"/>
-        </w:rPr>
-      </w:pPr>
-    </w:p>
-    <w:p>
-      <w:pPr>
-        <w:rPr>
-          <w:rFonts w:ascii="Times New Roman" w:hAnsi="Times New Roman" w:cs="Times New Roman"/>
-          <w:sz w:val="24"/>
-          <w:szCs w:val="24"/>
-        </w:rPr>
-      </w:pPr>
-    </w:p>
-    <w:p>
-      <w:pPr>
-        <w:rPr>
-          <w:rFonts w:ascii="Times New Roman" w:hAnsi="Times New Roman" w:cs="Times New Roman"/>
-          <w:sz w:val="24"/>
-          <w:szCs w:val="24"/>
-        </w:rPr>
-      </w:pPr>
-    </w:p>
-    <w:p>
-      <w:pPr>
-        <w:rPr>
-          <w:rFonts w:ascii="Times New Roman" w:hAnsi="Times New Roman" w:cs="Times New Roman"/>
-          <w:sz w:val="24"/>
-          <w:szCs w:val="24"/>
-        </w:rPr>
-      </w:pPr>
-    </w:p>
-    <w:p>
-      <w:pPr>
-        <w:rPr>
-          <w:rFonts w:ascii="Times New Roman" w:hAnsi="Times New Roman" w:cs="Times New Roman"/>
-          <w:sz w:val="24"/>
-          <w:szCs w:val="24"/>
-        </w:rPr>
-      </w:pPr>
-    </w:p>
-    <w:p>
-      <w:pPr>
-        <w:rPr>
-          <w:rFonts w:ascii="Times New Roman" w:hAnsi="Times New Roman" w:cs="Times New Roman"/>
-          <w:sz w:val="24"/>
-          <w:szCs w:val="24"/>
-        </w:rPr>
-      </w:pPr>
-    </w:p>
-    <w:p>
-      <w:pPr>
-        <w:rPr>
-          <w:rFonts w:ascii="Times New Roman" w:hAnsi="Times New Roman" w:cs="Times New Roman"/>
-          <w:sz w:val="24"/>
-          <w:szCs w:val="24"/>
-        </w:rPr>
-      </w:pPr>
-    </w:p>
-    <w:p>
-      <w:pPr>
-        <w:rPr>
-          <w:rFonts w:ascii="Times New Roman" w:hAnsi="Times New Roman" w:cs="Times New Roman"/>
-          <w:sz w:val="24"/>
-          <w:szCs w:val="24"/>
-        </w:rPr>
-      </w:pPr>
-    </w:p>
-    <w:p>
-      <w:pPr>
-        <w:rPr>
-          <w:rFonts w:ascii="Times New Roman" w:hAnsi="Times New Roman" w:cs="Times New Roman"/>
-          <w:sz w:val="24"/>
-          <w:szCs w:val="24"/>
-        </w:rPr>
-      </w:pPr>
-    </w:p>
-    <w:p>
-      <w:pPr>
-        <w:rPr>
-          <w:rFonts w:ascii="Times New Roman" w:hAnsi="Times New Roman" w:cs="Times New Roman"/>
-          <w:sz w:val="24"/>
-          <w:szCs w:val="24"/>
-        </w:rPr>
-      </w:pPr>
-    </w:p>
-    <w:p>
-      <w:pPr>
-        <w:rPr>
-          <w:rFonts w:ascii="Times New Roman" w:hAnsi="Times New Roman" w:cs="Times New Roman"/>
-          <w:sz w:val="24"/>
-          <w:szCs w:val="24"/>
+        <w:pStyle w:val="Heading3"/>
+        <w:rPr>
+          <w:rFonts w:ascii="Times New Roman" w:hAnsi="Times New Roman" w:cs="Times New Roman"/>
         </w:rPr>
       </w:pPr>
     </w:p>
@@ -4632,7 +4896,87 @@
           <w:sz w:val="24"/>
           <w:szCs w:val="24"/>
         </w:rPr>
-        <w:t>This includes permissions, username, password, email, addresses, phone numbers, ratings, account balances, and profile pictures.</w:t>
+        <w:t>This includes permissions, name</w:t>
+      </w:r>
+      <w:r>
+        <w:rPr>
+          <w:rFonts w:ascii="Times New Roman" w:hAnsi="Times New Roman" w:cs="Times New Roman"/>
+          <w:sz w:val="24"/>
+          <w:szCs w:val="24"/>
+        </w:rPr>
+        <w:t>s</w:t>
+      </w:r>
+      <w:r>
+        <w:rPr>
+          <w:rFonts w:ascii="Times New Roman" w:hAnsi="Times New Roman" w:cs="Times New Roman"/>
+          <w:sz w:val="24"/>
+          <w:szCs w:val="24"/>
+        </w:rPr>
+        <w:t>, password</w:t>
+      </w:r>
+      <w:r>
+        <w:rPr>
+          <w:rFonts w:ascii="Times New Roman" w:hAnsi="Times New Roman" w:cs="Times New Roman"/>
+          <w:sz w:val="24"/>
+          <w:szCs w:val="24"/>
+        </w:rPr>
+        <w:t xml:space="preserve"> hashes</w:t>
+      </w:r>
+      <w:r>
+        <w:rPr>
+          <w:rFonts w:ascii="Times New Roman" w:hAnsi="Times New Roman" w:cs="Times New Roman"/>
+          <w:sz w:val="24"/>
+          <w:szCs w:val="24"/>
+        </w:rPr>
+        <w:t>, email</w:t>
+      </w:r>
+      <w:r>
+        <w:rPr>
+          <w:rFonts w:ascii="Times New Roman" w:hAnsi="Times New Roman" w:cs="Times New Roman"/>
+          <w:sz w:val="24"/>
+          <w:szCs w:val="24"/>
+        </w:rPr>
+        <w:t>s</w:t>
+      </w:r>
+      <w:r>
+        <w:rPr>
+          <w:rFonts w:ascii="Times New Roman" w:hAnsi="Times New Roman" w:cs="Times New Roman"/>
+          <w:sz w:val="24"/>
+          <w:szCs w:val="24"/>
+        </w:rPr>
+        <w:t>, address</w:t>
+      </w:r>
+      <w:r>
+        <w:rPr>
+          <w:rFonts w:ascii="Times New Roman" w:hAnsi="Times New Roman" w:cs="Times New Roman"/>
+          <w:sz w:val="24"/>
+          <w:szCs w:val="24"/>
+        </w:rPr>
+        <w:t>es (and coordinates)</w:t>
+      </w:r>
+      <w:r>
+        <w:rPr>
+          <w:rFonts w:ascii="Times New Roman" w:hAnsi="Times New Roman" w:cs="Times New Roman"/>
+          <w:sz w:val="24"/>
+          <w:szCs w:val="24"/>
+        </w:rPr>
+        <w:t xml:space="preserve">, phone numbers, account balances, </w:t>
+      </w:r>
+      <w:r>
+        <w:rPr>
+          <w:rFonts w:ascii="Times New Roman" w:hAnsi="Times New Roman" w:cs="Times New Roman"/>
+          <w:sz w:val="24"/>
+          <w:szCs w:val="24"/>
+        </w:rPr>
+        <w:t xml:space="preserve">and </w:t>
+      </w:r>
+      <w:r>
+        <w:rPr>
+          <w:rFonts w:ascii="Times New Roman" w:hAnsi="Times New Roman" w:cs="Times New Roman"/>
+          <w:sz w:val="24"/>
+          <w:szCs w:val="24"/>
+        </w:rPr>
+        <w:t>profile pictures.</w:t>
       </w:r>
     </w:p>
     <w:p>
@@ -4654,7 +4998,39 @@
           <w:sz w:val="24"/>
           <w:szCs w:val="24"/>
         </w:rPr>
-        <w:t>Worker accounts will store availability and job types as well.</w:t>
+        <w:t>Worker accounts will store availabilit</w:t>
+      </w:r>
+      <w:r>
+        <w:rPr>
+          <w:rFonts w:ascii="Times New Roman" w:hAnsi="Times New Roman" w:cs="Times New Roman"/>
+          <w:sz w:val="24"/>
+          <w:szCs w:val="24"/>
+        </w:rPr>
+        <w:t>ies</w:t>
+      </w:r>
+      <w:r>
+        <w:rPr>
+          <w:rFonts w:ascii="Times New Roman" w:hAnsi="Times New Roman" w:cs="Times New Roman"/>
+          <w:sz w:val="24"/>
+          <w:szCs w:val="24"/>
+        </w:rPr>
+        <w:t xml:space="preserve"> and job types</w:t>
+      </w:r>
+      <w:r>
+        <w:rPr>
+          <w:rFonts w:ascii="Times New Roman" w:hAnsi="Times New Roman" w:cs="Times New Roman"/>
+          <w:sz w:val="24"/>
+          <w:szCs w:val="24"/>
+        </w:rPr>
+        <w:t xml:space="preserve"> they’re willing to accept</w:t>
+      </w:r>
+      <w:r>
+        <w:rPr>
+          <w:rFonts w:ascii="Times New Roman" w:hAnsi="Times New Roman" w:cs="Times New Roman"/>
+          <w:sz w:val="24"/>
+          <w:szCs w:val="24"/>
+        </w:rPr>
+        <w:t xml:space="preserve"> as well.</w:t>
       </w:r>
     </w:p>
     <w:p>
@@ -4698,7 +5074,55 @@
           <w:sz w:val="24"/>
           <w:szCs w:val="24"/>
         </w:rPr>
-        <w:t>This includes job title, description, type, address, estimated completion time, compensation, desired completion window, customer, customer contact information, status, and worker (if assigned).</w:t>
+        <w:t xml:space="preserve">This </w:t>
+      </w:r>
+      <w:r>
+        <w:rPr>
+          <w:rFonts w:ascii="Times New Roman" w:hAnsi="Times New Roman" w:cs="Times New Roman"/>
+          <w:sz w:val="24"/>
+          <w:szCs w:val="24"/>
+        </w:rPr>
+        <w:t>includes job</w:t>
+      </w:r>
+      <w:r>
+        <w:rPr>
+          <w:rFonts w:ascii="Times New Roman" w:hAnsi="Times New Roman" w:cs="Times New Roman"/>
+          <w:sz w:val="24"/>
+          <w:szCs w:val="24"/>
+        </w:rPr>
+        <w:t xml:space="preserve"> type, </w:t>
+      </w:r>
+      <w:r>
+        <w:rPr>
+          <w:rFonts w:ascii="Times New Roman" w:hAnsi="Times New Roman" w:cs="Times New Roman"/>
+          <w:sz w:val="24"/>
+          <w:szCs w:val="24"/>
+        </w:rPr>
+        <w:t>location</w:t>
+      </w:r>
+      <w:r>
+        <w:rPr>
+          <w:rFonts w:ascii="Times New Roman" w:hAnsi="Times New Roman" w:cs="Times New Roman"/>
+          <w:sz w:val="24"/>
+          <w:szCs w:val="24"/>
+        </w:rPr>
+        <w:t xml:space="preserve">, estimated completion time, compensation, desired completion window, customer, customer contact information, status, </w:t>
+      </w:r>
+      <w:r>
+        <w:rPr>
+          <w:rFonts w:ascii="Times New Roman" w:hAnsi="Times New Roman" w:cs="Times New Roman"/>
+          <w:sz w:val="24"/>
+          <w:szCs w:val="24"/>
+        </w:rPr>
+        <w:t xml:space="preserve">extra notes, </w:t>
+      </w:r>
+      <w:r>
+        <w:rPr>
+          <w:rFonts w:ascii="Times New Roman" w:hAnsi="Times New Roman" w:cs="Times New Roman"/>
+          <w:sz w:val="24"/>
+          <w:szCs w:val="24"/>
+        </w:rPr>
+        <w:t>and worker (if assigned).</w:t>
       </w:r>
     </w:p>
     <w:p>
@@ -4720,7 +5144,23 @@
           <w:sz w:val="24"/>
           <w:szCs w:val="24"/>
         </w:rPr>
-        <w:t xml:space="preserve">The customer contact information should only be accessible by the customer who created the offer, the worker assigned to it, and the owner. </w:t>
+        <w:t xml:space="preserve">The customer contact information </w:t>
+      </w:r>
+      <w:r>
+        <w:rPr>
+          <w:rFonts w:ascii="Times New Roman" w:hAnsi="Times New Roman" w:cs="Times New Roman"/>
+          <w:sz w:val="24"/>
+          <w:szCs w:val="24"/>
+        </w:rPr>
+        <w:t>must</w:t>
+      </w:r>
+      <w:r>
+        <w:rPr>
+          <w:rFonts w:ascii="Times New Roman" w:hAnsi="Times New Roman" w:cs="Times New Roman"/>
+          <w:sz w:val="24"/>
+          <w:szCs w:val="24"/>
+        </w:rPr>
+        <w:t xml:space="preserve"> only be accessible by the customer who created the offer, the worker assigned to it, and the owner. </w:t>
       </w:r>
     </w:p>
     <w:p>
@@ -4974,24 +5414,6 @@
     </w:p>
     <w:p>
       <w:pPr>
-        <w:rPr>
-          <w:rFonts w:ascii="Times New Roman" w:hAnsi="Times New Roman" w:cs="Times New Roman"/>
-          <w:sz w:val="24"/>
-          <w:szCs w:val="24"/>
-        </w:rPr>
-      </w:pPr>
-    </w:p>
-    <w:p>
-      <w:pPr>
-        <w:rPr>
-          <w:rFonts w:ascii="Times New Roman" w:hAnsi="Times New Roman" w:cs="Times New Roman"/>
-          <w:sz w:val="24"/>
-          <w:szCs w:val="24"/>
-        </w:rPr>
-      </w:pPr>
-    </w:p>
-    <w:p>
-      <w:pPr>
         <w:pStyle w:val="Heading3"/>
         <w:rPr>
           <w:rFonts w:ascii="Times New Roman" w:hAnsi="Times New Roman" w:cs="Times New Roman"/>
@@ -5001,6 +5423,7 @@
         <w:rPr>
           <w:rFonts w:ascii="Times New Roman" w:hAnsi="Times New Roman" w:cs="Times New Roman"/>
         </w:rPr>
+        <w:lastRenderedPageBreak/>
         <w:t>Future Features</w:t>
       </w:r>
     </w:p>
@@ -5106,7 +5529,7 @@
           <w:sz w:val="24"/>
           <w:szCs w:val="24"/>
         </w:rPr>
-        <w:t>The system could implement the ability for a customer to set up a recurring job offer.</w:t>
+        <w:t>The system could implement a means for user ratings.</w:t>
       </w:r>
     </w:p>
     <w:p>
@@ -5128,7 +5551,7 @@
           <w:sz w:val="24"/>
           <w:szCs w:val="24"/>
         </w:rPr>
-        <w:t>An alert system via email/SMS/Push could be implemented to let users know when jobs are available and accepted.</w:t>
+        <w:t>The system could implement the ability for a customer to set up a recurring job offer.</w:t>
       </w:r>
     </w:p>
     <w:p>
@@ -5150,7 +5573,7 @@
           <w:sz w:val="24"/>
           <w:szCs w:val="24"/>
         </w:rPr>
-        <w:t>The database could track the history of jobs and a report could be displayed back to users.</w:t>
+        <w:t>An alert system via email/SMS/Push could be implemented to let users know when jobs are available and accepted.</w:t>
       </w:r>
     </w:p>
     <w:p>
@@ -5172,17 +5595,30 @@
           <w:sz w:val="24"/>
           <w:szCs w:val="24"/>
         </w:rPr>
+        <w:t>The database could track the history of jobs and a report could be displayed back to users.</w:t>
+      </w:r>
+    </w:p>
+    <w:p>
+      <w:pPr>
+        <w:pStyle w:val="ListParagraph"/>
+        <w:numPr>
+          <w:ilvl w:val="0"/>
+          <w:numId w:val="1"/>
+        </w:numPr>
+        <w:rPr>
+          <w:rFonts w:ascii="Times New Roman" w:hAnsi="Times New Roman" w:cs="Times New Roman"/>
+          <w:sz w:val="24"/>
+          <w:szCs w:val="24"/>
+        </w:rPr>
+      </w:pPr>
+      <w:r>
+        <w:rPr>
+          <w:rFonts w:ascii="Times New Roman" w:hAnsi="Times New Roman" w:cs="Times New Roman"/>
+          <w:sz w:val="24"/>
+          <w:szCs w:val="24"/>
+        </w:rPr>
         <w:t>The system could implement a tip system to adjust wages.</w:t>
       </w:r>
-    </w:p>
-    <w:p>
-      <w:pPr>
-        <w:rPr>
-          <w:rFonts w:ascii="Times New Roman" w:hAnsi="Times New Roman" w:cs="Times New Roman"/>
-          <w:sz w:val="24"/>
-          <w:szCs w:val="24"/>
-        </w:rPr>
-      </w:pPr>
     </w:p>
     <w:p>
       <w:pPr>
@@ -5359,6 +5795,7 @@
           <w:i/>
           <w:iCs/>
         </w:rPr>
+        <w:lastRenderedPageBreak/>
         <w:t>Glossary</w:t>
       </w:r>
     </w:p>
@@ -5405,7 +5842,39 @@
           <w:sz w:val="24"/>
           <w:szCs w:val="24"/>
         </w:rPr>
-        <w:t>a user with elevated privileges that profits from connections and can manage job types, refunds, and user conflicts</w:t>
+        <w:t>a user with elevated privileges that profits from connections and can manage job</w:t>
+      </w:r>
+      <w:r>
+        <w:rPr>
+          <w:rFonts w:ascii="Times New Roman" w:hAnsi="Times New Roman" w:cs="Times New Roman"/>
+          <w:sz w:val="24"/>
+          <w:szCs w:val="24"/>
+        </w:rPr>
+        <w:t>s, job</w:t>
+      </w:r>
+      <w:r>
+        <w:rPr>
+          <w:rFonts w:ascii="Times New Roman" w:hAnsi="Times New Roman" w:cs="Times New Roman"/>
+          <w:sz w:val="24"/>
+          <w:szCs w:val="24"/>
+        </w:rPr>
+        <w:t xml:space="preserve"> types, </w:t>
+      </w:r>
+      <w:r>
+        <w:rPr>
+          <w:rFonts w:ascii="Times New Roman" w:hAnsi="Times New Roman" w:cs="Times New Roman"/>
+          <w:sz w:val="24"/>
+          <w:szCs w:val="24"/>
+        </w:rPr>
+        <w:t>user accounts</w:t>
+      </w:r>
+      <w:r>
+        <w:rPr>
+          <w:rFonts w:ascii="Times New Roman" w:hAnsi="Times New Roman" w:cs="Times New Roman"/>
+          <w:sz w:val="24"/>
+          <w:szCs w:val="24"/>
+        </w:rPr>
+        <w:t>, and user conflicts</w:t>
       </w:r>
     </w:p>
     <w:p>

</xml_diff>

<commit_message>
updates to docs, tests, and formats
</commit_message>
<xml_diff>
--- a/docs/Requirements Definition.docx
+++ b/docs/Requirements Definition.docx
@@ -414,6 +414,17 @@
     <w:p>
       <w:pPr>
         <w:rPr>
+          <w:rFonts w:ascii="Times New Roman" w:hAnsi="Times New Roman" w:cs="Times New Roman"/>
+          <w:sz w:val="24"/>
+          <w:szCs w:val="24"/>
+        </w:rPr>
+      </w:pPr>
+    </w:p>
+    <w:p>
+      <w:pPr>
+        <w:pStyle w:val="Heading3"/>
+        <w:rPr>
+          <w:rFonts w:ascii="Times New Roman" w:hAnsi="Times New Roman" w:cs="Times New Roman"/>
           <w:i/>
           <w:iCs/>
         </w:rPr>
@@ -423,8 +434,6 @@
           <w:rFonts w:ascii="Times New Roman" w:hAnsi="Times New Roman" w:cs="Times New Roman"/>
           <w:i/>
           <w:iCs/>
-          <w:sz w:val="24"/>
-          <w:szCs w:val="24"/>
         </w:rPr>
         <w:t>Figure 1 – User creates a new account</w:t>
       </w:r>
@@ -442,18 +451,10 @@
           <w:noProof/>
         </w:rPr>
         <w:drawing>
-          <wp:anchor distT="0" distB="0" distL="0" distR="0" simplePos="0" relativeHeight="251659264" behindDoc="0" locked="0" layoutInCell="0" allowOverlap="1" wp14:anchorId="0F1F47F4" wp14:editId="3E181663">
-            <wp:simplePos x="0" y="0"/>
-            <wp:positionH relativeFrom="column">
-              <wp:align>center</wp:align>
-            </wp:positionH>
-            <wp:positionV relativeFrom="paragraph">
-              <wp:posOffset>-55245</wp:posOffset>
-            </wp:positionV>
-            <wp:extent cx="3343910" cy="4084955"/>
+          <wp:inline distT="0" distB="0" distL="0" distR="0" wp14:anchorId="7CE2DE30" wp14:editId="59E0BFFF">
+            <wp:extent cx="3832860" cy="3684958"/>
             <wp:effectExtent l="0" t="0" r="0" b="0"/>
-            <wp:wrapTopAndBottom/>
-            <wp:docPr id="1" name="Image1" descr="Diagram&#10;&#10;Description automatically generated"/>
+            <wp:docPr id="9" name="Picture 9" descr="Diagram&#10;&#10;Description automatically generated"/>
             <wp:cNvGraphicFramePr>
               <a:graphicFrameLocks xmlns:a="http://schemas.openxmlformats.org/drawingml/2006/main" noChangeAspect="1"/>
             </wp:cNvGraphicFramePr>
@@ -461,13 +462,455 @@
               <a:graphicData uri="http://schemas.openxmlformats.org/drawingml/2006/picture">
                 <pic:pic xmlns:pic="http://schemas.openxmlformats.org/drawingml/2006/picture">
                   <pic:nvPicPr>
-                    <pic:cNvPr id="1" name="Image1" descr="Diagram&#10;&#10;Description automatically generated"/>
+                    <pic:cNvPr id="9" name="Picture 9" descr="Diagram&#10;&#10;Description automatically generated"/>
+                    <pic:cNvPicPr>
+                      <a:picLocks noChangeAspect="1" noChangeArrowheads="1"/>
+                    </pic:cNvPicPr>
+                  </pic:nvPicPr>
+                  <pic:blipFill rotWithShape="1">
+                    <a:blip r:embed="rId6">
+                      <a:extLst>
+                        <a:ext uri="{28A0092B-C50C-407E-A947-70E740481C1C}">
+                          <a14:useLocalDpi xmlns:a14="http://schemas.microsoft.com/office/drawing/2010/main" val="0"/>
+                        </a:ext>
+                      </a:extLst>
+                    </a:blip>
+                    <a:srcRect b="17909"/>
+                    <a:stretch/>
+                  </pic:blipFill>
+                  <pic:spPr bwMode="auto">
+                    <a:xfrm>
+                      <a:off x="0" y="0"/>
+                      <a:ext cx="3848047" cy="3699559"/>
+                    </a:xfrm>
+                    <a:prstGeom prst="rect">
+                      <a:avLst/>
+                    </a:prstGeom>
+                    <a:noFill/>
+                    <a:ln>
+                      <a:noFill/>
+                    </a:ln>
+                    <a:extLst>
+                      <a:ext uri="{53640926-AAD7-44D8-BBD7-CCE9431645EC}">
+                        <a14:shadowObscured xmlns:a14="http://schemas.microsoft.com/office/drawing/2010/main"/>
+                      </a:ext>
+                    </a:extLst>
+                  </pic:spPr>
+                </pic:pic>
+              </a:graphicData>
+            </a:graphic>
+          </wp:inline>
+        </w:drawing>
+      </w:r>
+    </w:p>
+    <w:p>
+      <w:pPr>
+        <w:rPr>
+          <w:rFonts w:ascii="Times New Roman" w:hAnsi="Times New Roman" w:cs="Times New Roman"/>
+          <w:sz w:val="24"/>
+          <w:szCs w:val="24"/>
+        </w:rPr>
+      </w:pPr>
+      <w:r>
+        <w:rPr>
+          <w:rFonts w:ascii="Times New Roman" w:hAnsi="Times New Roman" w:cs="Times New Roman"/>
+          <w:sz w:val="24"/>
+          <w:szCs w:val="24"/>
+        </w:rPr>
+        <w:t xml:space="preserve">Participating actors: </w:t>
+      </w:r>
+      <w:r>
+        <w:rPr>
+          <w:rFonts w:ascii="Times New Roman" w:hAnsi="Times New Roman" w:cs="Times New Roman"/>
+          <w:sz w:val="24"/>
+          <w:szCs w:val="24"/>
+        </w:rPr>
+        <w:t>Users</w:t>
+      </w:r>
+    </w:p>
+    <w:p>
+      <w:pPr>
+        <w:spacing w:after="0"/>
+        <w:rPr>
+          <w:rFonts w:ascii="Times New Roman" w:hAnsi="Times New Roman" w:cs="Times New Roman"/>
+          <w:sz w:val="24"/>
+          <w:szCs w:val="24"/>
+        </w:rPr>
+      </w:pPr>
+      <w:r>
+        <w:rPr>
+          <w:rFonts w:ascii="Times New Roman" w:hAnsi="Times New Roman" w:cs="Times New Roman"/>
+          <w:sz w:val="24"/>
+          <w:szCs w:val="24"/>
+        </w:rPr>
+        <w:t>Entry conditions:</w:t>
+      </w:r>
+    </w:p>
+    <w:p>
+      <w:pPr>
+        <w:numPr>
+          <w:ilvl w:val="0"/>
+          <w:numId w:val="5"/>
+        </w:numPr>
+        <w:rPr>
+          <w:rFonts w:ascii="Times New Roman" w:hAnsi="Times New Roman" w:cs="Times New Roman"/>
+          <w:sz w:val="24"/>
+          <w:szCs w:val="24"/>
+        </w:rPr>
+      </w:pPr>
+      <w:r>
+        <w:rPr>
+          <w:rFonts w:ascii="Times New Roman" w:hAnsi="Times New Roman" w:cs="Times New Roman"/>
+          <w:sz w:val="24"/>
+          <w:szCs w:val="24"/>
+        </w:rPr>
+        <w:t>The u</w:t>
+      </w:r>
+      <w:r>
+        <w:rPr>
+          <w:rFonts w:ascii="Times New Roman" w:hAnsi="Times New Roman" w:cs="Times New Roman"/>
+          <w:sz w:val="24"/>
+          <w:szCs w:val="24"/>
+        </w:rPr>
+        <w:t>ser wants to create an account</w:t>
+      </w:r>
+    </w:p>
+    <w:p>
+      <w:pPr>
+        <w:spacing w:after="0"/>
+        <w:rPr>
+          <w:rFonts w:ascii="Times New Roman" w:hAnsi="Times New Roman" w:cs="Times New Roman"/>
+          <w:sz w:val="24"/>
+          <w:szCs w:val="24"/>
+        </w:rPr>
+      </w:pPr>
+      <w:r>
+        <w:rPr>
+          <w:rFonts w:ascii="Times New Roman" w:hAnsi="Times New Roman" w:cs="Times New Roman"/>
+          <w:sz w:val="24"/>
+          <w:szCs w:val="24"/>
+        </w:rPr>
+        <w:t>Exit conditions:</w:t>
+      </w:r>
+    </w:p>
+    <w:p>
+      <w:pPr>
+        <w:numPr>
+          <w:ilvl w:val="0"/>
+          <w:numId w:val="6"/>
+        </w:numPr>
+        <w:spacing w:after="0"/>
+        <w:rPr>
+          <w:rFonts w:ascii="Times New Roman" w:hAnsi="Times New Roman" w:cs="Times New Roman"/>
+          <w:sz w:val="24"/>
+          <w:szCs w:val="24"/>
+        </w:rPr>
+      </w:pPr>
+      <w:r>
+        <w:rPr>
+          <w:rFonts w:ascii="Times New Roman" w:hAnsi="Times New Roman" w:cs="Times New Roman"/>
+          <w:sz w:val="24"/>
+          <w:szCs w:val="24"/>
+        </w:rPr>
+        <w:t>The u</w:t>
+      </w:r>
+      <w:r>
+        <w:rPr>
+          <w:rFonts w:ascii="Times New Roman" w:hAnsi="Times New Roman" w:cs="Times New Roman"/>
+          <w:sz w:val="24"/>
+          <w:szCs w:val="24"/>
+        </w:rPr>
+        <w:t>ser creates a new account</w:t>
+      </w:r>
+    </w:p>
+    <w:p>
+      <w:pPr>
+        <w:numPr>
+          <w:ilvl w:val="0"/>
+          <w:numId w:val="6"/>
+        </w:numPr>
+        <w:spacing w:after="0"/>
+        <w:rPr>
+          <w:rFonts w:ascii="Times New Roman" w:hAnsi="Times New Roman" w:cs="Times New Roman"/>
+          <w:sz w:val="24"/>
+          <w:szCs w:val="24"/>
+        </w:rPr>
+      </w:pPr>
+      <w:r>
+        <w:rPr>
+          <w:rFonts w:ascii="Times New Roman" w:hAnsi="Times New Roman" w:cs="Times New Roman"/>
+          <w:sz w:val="24"/>
+          <w:szCs w:val="24"/>
+        </w:rPr>
+        <w:t>The u</w:t>
+      </w:r>
+      <w:r>
+        <w:rPr>
+          <w:rFonts w:ascii="Times New Roman" w:hAnsi="Times New Roman" w:cs="Times New Roman"/>
+          <w:sz w:val="24"/>
+          <w:szCs w:val="24"/>
+        </w:rPr>
+        <w:t>ser cancels account creation</w:t>
+      </w:r>
+    </w:p>
+    <w:p>
+      <w:pPr>
+        <w:spacing w:before="114" w:after="274"/>
+        <w:rPr>
+          <w:rFonts w:ascii="Times New Roman" w:hAnsi="Times New Roman" w:cs="Times New Roman"/>
+          <w:sz w:val="24"/>
+          <w:szCs w:val="24"/>
+        </w:rPr>
+      </w:pPr>
+      <w:r>
+        <w:rPr>
+          <w:rFonts w:ascii="Times New Roman" w:hAnsi="Times New Roman" w:cs="Times New Roman"/>
+          <w:sz w:val="24"/>
+          <w:szCs w:val="24"/>
+        </w:rPr>
+        <w:t>Event flow:</w:t>
+      </w:r>
+    </w:p>
+    <w:p>
+      <w:pPr>
+        <w:numPr>
+          <w:ilvl w:val="0"/>
+          <w:numId w:val="7"/>
+        </w:numPr>
+        <w:spacing w:after="0" w:line="240" w:lineRule="auto"/>
+        <w:rPr>
+          <w:rFonts w:ascii="Times New Roman" w:hAnsi="Times New Roman" w:cs="Times New Roman"/>
+          <w:sz w:val="24"/>
+          <w:szCs w:val="24"/>
+        </w:rPr>
+      </w:pPr>
+      <w:r>
+        <w:rPr>
+          <w:rFonts w:ascii="Times New Roman" w:hAnsi="Times New Roman" w:cs="Times New Roman"/>
+          <w:sz w:val="24"/>
+          <w:szCs w:val="24"/>
+        </w:rPr>
+        <w:t>The c</w:t>
+      </w:r>
+      <w:r>
+        <w:rPr>
+          <w:rFonts w:ascii="Times New Roman" w:hAnsi="Times New Roman" w:cs="Times New Roman"/>
+          <w:sz w:val="24"/>
+          <w:szCs w:val="24"/>
+        </w:rPr>
+        <w:t xml:space="preserve">ustomer clicks on </w:t>
+      </w:r>
+      <w:r>
+        <w:rPr>
+          <w:rFonts w:ascii="Times New Roman" w:hAnsi="Times New Roman" w:cs="Times New Roman"/>
+          <w:sz w:val="24"/>
+          <w:szCs w:val="24"/>
+        </w:rPr>
+        <w:t xml:space="preserve">the </w:t>
+      </w:r>
+      <w:r>
+        <w:rPr>
+          <w:rFonts w:ascii="Times New Roman" w:hAnsi="Times New Roman" w:cs="Times New Roman"/>
+          <w:sz w:val="24"/>
+          <w:szCs w:val="24"/>
+        </w:rPr>
+        <w:t xml:space="preserve">link to create </w:t>
+      </w:r>
+      <w:r>
+        <w:rPr>
+          <w:rFonts w:ascii="Times New Roman" w:hAnsi="Times New Roman" w:cs="Times New Roman"/>
+          <w:sz w:val="24"/>
+          <w:szCs w:val="24"/>
+        </w:rPr>
+        <w:t xml:space="preserve">an </w:t>
+      </w:r>
+      <w:r>
+        <w:rPr>
+          <w:rFonts w:ascii="Times New Roman" w:hAnsi="Times New Roman" w:cs="Times New Roman"/>
+          <w:sz w:val="24"/>
+          <w:szCs w:val="24"/>
+        </w:rPr>
+        <w:t>account</w:t>
+      </w:r>
+    </w:p>
+    <w:p>
+      <w:pPr>
+        <w:numPr>
+          <w:ilvl w:val="0"/>
+          <w:numId w:val="7"/>
+        </w:numPr>
+        <w:spacing w:after="0" w:line="240" w:lineRule="auto"/>
+        <w:rPr>
+          <w:rFonts w:ascii="Times New Roman" w:hAnsi="Times New Roman" w:cs="Times New Roman"/>
+          <w:sz w:val="24"/>
+          <w:szCs w:val="24"/>
+        </w:rPr>
+      </w:pPr>
+      <w:r>
+        <w:rPr>
+          <w:rFonts w:ascii="Times New Roman" w:hAnsi="Times New Roman" w:cs="Times New Roman"/>
+          <w:sz w:val="24"/>
+          <w:szCs w:val="24"/>
+        </w:rPr>
+        <w:t>The c</w:t>
+      </w:r>
+      <w:r>
+        <w:rPr>
+          <w:rFonts w:ascii="Times New Roman" w:hAnsi="Times New Roman" w:cs="Times New Roman"/>
+          <w:sz w:val="24"/>
+          <w:szCs w:val="24"/>
+        </w:rPr>
+        <w:t xml:space="preserve">ustomer fills in </w:t>
+      </w:r>
+      <w:r>
+        <w:rPr>
+          <w:rFonts w:ascii="Times New Roman" w:hAnsi="Times New Roman" w:cs="Times New Roman"/>
+          <w:sz w:val="24"/>
+          <w:szCs w:val="24"/>
+        </w:rPr>
+        <w:t xml:space="preserve">the </w:t>
+      </w:r>
+      <w:r>
+        <w:rPr>
+          <w:rFonts w:ascii="Times New Roman" w:hAnsi="Times New Roman" w:cs="Times New Roman"/>
+          <w:sz w:val="24"/>
+          <w:szCs w:val="24"/>
+        </w:rPr>
+        <w:t>necessary information</w:t>
+      </w:r>
+    </w:p>
+    <w:p>
+      <w:pPr>
+        <w:numPr>
+          <w:ilvl w:val="1"/>
+          <w:numId w:val="7"/>
+        </w:numPr>
+        <w:spacing w:after="0" w:line="240" w:lineRule="auto"/>
+        <w:rPr>
+          <w:rFonts w:ascii="Times New Roman" w:hAnsi="Times New Roman" w:cs="Times New Roman"/>
+          <w:sz w:val="24"/>
+          <w:szCs w:val="24"/>
+        </w:rPr>
+      </w:pPr>
+      <w:r>
+        <w:rPr>
+          <w:rFonts w:ascii="Times New Roman" w:hAnsi="Times New Roman" w:cs="Times New Roman"/>
+          <w:sz w:val="24"/>
+          <w:szCs w:val="24"/>
+        </w:rPr>
+        <w:t>The system validates the information with instruction as needed</w:t>
+      </w:r>
+    </w:p>
+    <w:p>
+      <w:pPr>
+        <w:numPr>
+          <w:ilvl w:val="0"/>
+          <w:numId w:val="7"/>
+        </w:numPr>
+        <w:spacing w:after="0" w:line="240" w:lineRule="auto"/>
+        <w:rPr>
+          <w:rFonts w:ascii="Times New Roman" w:hAnsi="Times New Roman" w:cs="Times New Roman"/>
+          <w:sz w:val="24"/>
+          <w:szCs w:val="24"/>
+        </w:rPr>
+      </w:pPr>
+      <w:r>
+        <w:rPr>
+          <w:rFonts w:ascii="Times New Roman" w:hAnsi="Times New Roman" w:cs="Times New Roman"/>
+          <w:sz w:val="24"/>
+          <w:szCs w:val="24"/>
+        </w:rPr>
+        <w:t>The system attempts to create an account with appropriate access</w:t>
+      </w:r>
+    </w:p>
+    <w:p>
+      <w:pPr>
+        <w:numPr>
+          <w:ilvl w:val="0"/>
+          <w:numId w:val="7"/>
+        </w:numPr>
+        <w:spacing w:after="0" w:line="240" w:lineRule="auto"/>
+        <w:rPr>
+          <w:rFonts w:ascii="Times New Roman" w:hAnsi="Times New Roman" w:cs="Times New Roman"/>
+          <w:sz w:val="24"/>
+          <w:szCs w:val="24"/>
+        </w:rPr>
+      </w:pPr>
+      <w:r>
+        <w:rPr>
+          <w:rFonts w:ascii="Times New Roman" w:hAnsi="Times New Roman" w:cs="Times New Roman"/>
+          <w:sz w:val="24"/>
+          <w:szCs w:val="24"/>
+        </w:rPr>
+        <w:t>The user is notified if the account was created or not</w:t>
+      </w:r>
+    </w:p>
+    <w:p>
+      <w:pPr>
+        <w:rPr>
+          <w:rFonts w:ascii="Times New Roman" w:hAnsi="Times New Roman" w:cs="Times New Roman"/>
+          <w:sz w:val="24"/>
+          <w:szCs w:val="24"/>
+        </w:rPr>
+      </w:pPr>
+    </w:p>
+    <w:p>
+      <w:pPr>
+        <w:pStyle w:val="Heading3"/>
+        <w:rPr>
+          <w:rFonts w:ascii="Times New Roman" w:hAnsi="Times New Roman" w:cs="Times New Roman"/>
+          <w:i/>
+          <w:iCs/>
+        </w:rPr>
+      </w:pPr>
+      <w:r>
+        <w:rPr>
+          <w:rFonts w:ascii="Times New Roman" w:hAnsi="Times New Roman" w:cs="Times New Roman"/>
+          <w:i/>
+          <w:iCs/>
+        </w:rPr>
+        <w:lastRenderedPageBreak/>
+        <w:t>Figure 2 – Customer creates a job request</w:t>
+      </w:r>
+    </w:p>
+    <w:p>
+      <w:pPr>
+        <w:rPr>
+          <w:rFonts w:ascii="Times New Roman" w:hAnsi="Times New Roman" w:cs="Times New Roman"/>
+          <w:i/>
+          <w:iCs/>
+        </w:rPr>
+      </w:pPr>
+      <w:r>
+        <w:rPr>
+          <w:noProof/>
+        </w:rPr>
+        <w:drawing>
+          <wp:inline distT="0" distB="0" distL="0" distR="0" wp14:anchorId="6046C908" wp14:editId="574D6FC9">
+            <wp:extent cx="5737860" cy="4008120"/>
+            <wp:effectExtent l="0" t="0" r="0" b="0"/>
+            <wp:docPr id="10" name="Picture 10" descr="Diagram&#10;&#10;Description automatically generated"/>
+            <wp:cNvGraphicFramePr>
+              <a:graphicFrameLocks xmlns:a="http://schemas.openxmlformats.org/drawingml/2006/main" noChangeAspect="1"/>
+            </wp:cNvGraphicFramePr>
+            <a:graphic xmlns:a="http://schemas.openxmlformats.org/drawingml/2006/main">
+              <a:graphicData uri="http://schemas.openxmlformats.org/drawingml/2006/picture">
+                <pic:pic xmlns:pic="http://schemas.openxmlformats.org/drawingml/2006/picture">
+                  <pic:nvPicPr>
+                    <pic:cNvPr id="10" name="Picture 10" descr="Diagram&#10;&#10;Description automatically generated"/>
                     <pic:cNvPicPr>
                       <a:picLocks noChangeAspect="1" noChangeArrowheads="1"/>
                     </pic:cNvPicPr>
                   </pic:nvPicPr>
                   <pic:blipFill>
-                    <a:blip r:embed="rId6"/>
+                    <a:blip r:embed="rId7">
+                      <a:extLst>
+                        <a:ext uri="{28A0092B-C50C-407E-A947-70E740481C1C}">
+                          <a14:useLocalDpi xmlns:a14="http://schemas.microsoft.com/office/drawing/2010/main" val="0"/>
+                        </a:ext>
+                      </a:extLst>
+                    </a:blip>
+                    <a:srcRect/>
                     <a:stretch>
                       <a:fillRect/>
                     </a:stretch>
@@ -475,30 +918,42 @@
                   <pic:spPr bwMode="auto">
                     <a:xfrm>
                       <a:off x="0" y="0"/>
-                      <a:ext cx="3343910" cy="4084955"/>
+                      <a:ext cx="5737860" cy="4008120"/>
                     </a:xfrm>
                     <a:prstGeom prst="rect">
                       <a:avLst/>
                     </a:prstGeom>
+                    <a:noFill/>
+                    <a:ln>
+                      <a:noFill/>
+                    </a:ln>
                   </pic:spPr>
                 </pic:pic>
               </a:graphicData>
             </a:graphic>
-          </wp:anchor>
+          </wp:inline>
         </w:drawing>
       </w:r>
-      <w:r>
-        <w:rPr>
-          <w:rFonts w:ascii="Times New Roman" w:hAnsi="Times New Roman" w:cs="Times New Roman"/>
-          <w:sz w:val="24"/>
-          <w:szCs w:val="24"/>
-        </w:rPr>
-        <w:t>Participating actors: Customer, Worker</w:t>
-      </w:r>
-    </w:p>
-    <w:p>
-      <w:pPr>
-        <w:spacing w:after="0"/>
+    </w:p>
+    <w:p>
+      <w:pPr>
+        <w:rPr>
+          <w:rFonts w:ascii="Times New Roman" w:hAnsi="Times New Roman" w:cs="Times New Roman"/>
+          <w:sz w:val="24"/>
+          <w:szCs w:val="24"/>
+        </w:rPr>
+      </w:pPr>
+      <w:r>
+        <w:rPr>
+          <w:rFonts w:ascii="Times New Roman" w:hAnsi="Times New Roman" w:cs="Times New Roman"/>
+          <w:sz w:val="24"/>
+          <w:szCs w:val="24"/>
+        </w:rPr>
+        <w:t>Participating actors: Customers</w:t>
+      </w:r>
+    </w:p>
+    <w:p>
+      <w:pPr>
         <w:rPr>
           <w:rFonts w:ascii="Times New Roman" w:hAnsi="Times New Roman" w:cs="Times New Roman"/>
           <w:sz w:val="24"/>
@@ -518,34 +973,41 @@
       <w:pPr>
         <w:numPr>
           <w:ilvl w:val="0"/>
-          <w:numId w:val="5"/>
-        </w:numPr>
-        <w:rPr>
-          <w:rFonts w:ascii="Times New Roman" w:hAnsi="Times New Roman" w:cs="Times New Roman"/>
-          <w:sz w:val="24"/>
-          <w:szCs w:val="24"/>
-        </w:rPr>
-      </w:pPr>
-      <w:r>
-        <w:rPr>
-          <w:rFonts w:ascii="Times New Roman" w:hAnsi="Times New Roman" w:cs="Times New Roman"/>
-          <w:sz w:val="24"/>
-          <w:szCs w:val="24"/>
-        </w:rPr>
-        <w:t>The u</w:t>
-      </w:r>
-      <w:r>
-        <w:rPr>
-          <w:rFonts w:ascii="Times New Roman" w:hAnsi="Times New Roman" w:cs="Times New Roman"/>
-          <w:sz w:val="24"/>
-          <w:szCs w:val="24"/>
-        </w:rPr>
-        <w:t>ser wants to create an account</w:t>
-      </w:r>
-    </w:p>
-    <w:p>
-      <w:pPr>
-        <w:spacing w:after="0"/>
+          <w:numId w:val="8"/>
+        </w:numPr>
+        <w:rPr>
+          <w:rFonts w:ascii="Times New Roman" w:hAnsi="Times New Roman" w:cs="Times New Roman"/>
+          <w:sz w:val="24"/>
+          <w:szCs w:val="24"/>
+        </w:rPr>
+      </w:pPr>
+      <w:r>
+        <w:rPr>
+          <w:rFonts w:ascii="Times New Roman" w:hAnsi="Times New Roman" w:cs="Times New Roman"/>
+          <w:sz w:val="24"/>
+          <w:szCs w:val="24"/>
+        </w:rPr>
+        <w:t>The c</w:t>
+      </w:r>
+      <w:r>
+        <w:rPr>
+          <w:rFonts w:ascii="Times New Roman" w:hAnsi="Times New Roman" w:cs="Times New Roman"/>
+          <w:sz w:val="24"/>
+          <w:szCs w:val="24"/>
+        </w:rPr>
+        <w:t>ustomer is logged in</w:t>
+      </w:r>
+      <w:r>
+        <w:rPr>
+          <w:rFonts w:ascii="Times New Roman" w:hAnsi="Times New Roman" w:cs="Times New Roman"/>
+          <w:sz w:val="24"/>
+          <w:szCs w:val="24"/>
+        </w:rPr>
+        <w:t xml:space="preserve"> and clicks ‘create new listing’</w:t>
+      </w:r>
+    </w:p>
+    <w:p>
+      <w:pPr>
         <w:rPr>
           <w:rFonts w:ascii="Times New Roman" w:hAnsi="Times New Roman" w:cs="Times New Roman"/>
           <w:sz w:val="24"/>
@@ -565,57 +1027,94 @@
       <w:pPr>
         <w:numPr>
           <w:ilvl w:val="0"/>
-          <w:numId w:val="6"/>
-        </w:numPr>
-        <w:spacing w:after="0"/>
-        <w:rPr>
-          <w:rFonts w:ascii="Times New Roman" w:hAnsi="Times New Roman" w:cs="Times New Roman"/>
-          <w:sz w:val="24"/>
-          <w:szCs w:val="24"/>
-        </w:rPr>
-      </w:pPr>
-      <w:r>
-        <w:rPr>
-          <w:rFonts w:ascii="Times New Roman" w:hAnsi="Times New Roman" w:cs="Times New Roman"/>
-          <w:sz w:val="24"/>
-          <w:szCs w:val="24"/>
-        </w:rPr>
-        <w:t>The u</w:t>
-      </w:r>
-      <w:r>
-        <w:rPr>
-          <w:rFonts w:ascii="Times New Roman" w:hAnsi="Times New Roman" w:cs="Times New Roman"/>
-          <w:sz w:val="24"/>
-          <w:szCs w:val="24"/>
-        </w:rPr>
-        <w:t>ser creates a new account</w:t>
+          <w:numId w:val="9"/>
+        </w:numPr>
+        <w:rPr>
+          <w:rFonts w:ascii="Times New Roman" w:hAnsi="Times New Roman" w:cs="Times New Roman"/>
+          <w:sz w:val="24"/>
+          <w:szCs w:val="24"/>
+        </w:rPr>
+      </w:pPr>
+      <w:r>
+        <w:rPr>
+          <w:rFonts w:ascii="Times New Roman" w:hAnsi="Times New Roman" w:cs="Times New Roman"/>
+          <w:sz w:val="24"/>
+          <w:szCs w:val="24"/>
+        </w:rPr>
+        <w:t>The c</w:t>
+      </w:r>
+      <w:r>
+        <w:rPr>
+          <w:rFonts w:ascii="Times New Roman" w:hAnsi="Times New Roman" w:cs="Times New Roman"/>
+          <w:sz w:val="24"/>
+          <w:szCs w:val="24"/>
+        </w:rPr>
+        <w:t>ustomer creates a new job request</w:t>
       </w:r>
     </w:p>
     <w:p>
       <w:pPr>
         <w:numPr>
           <w:ilvl w:val="0"/>
-          <w:numId w:val="6"/>
-        </w:numPr>
-        <w:spacing w:after="0"/>
-        <w:rPr>
-          <w:rFonts w:ascii="Times New Roman" w:hAnsi="Times New Roman" w:cs="Times New Roman"/>
-          <w:sz w:val="24"/>
-          <w:szCs w:val="24"/>
-        </w:rPr>
-      </w:pPr>
-      <w:r>
-        <w:rPr>
-          <w:rFonts w:ascii="Times New Roman" w:hAnsi="Times New Roman" w:cs="Times New Roman"/>
-          <w:sz w:val="24"/>
-          <w:szCs w:val="24"/>
-        </w:rPr>
-        <w:t>User cancels account creation</w:t>
-      </w:r>
-    </w:p>
-    <w:p>
-      <w:pPr>
-        <w:spacing w:before="114" w:after="274"/>
+          <w:numId w:val="9"/>
+        </w:numPr>
+        <w:rPr>
+          <w:rFonts w:ascii="Times New Roman" w:hAnsi="Times New Roman" w:cs="Times New Roman"/>
+          <w:sz w:val="24"/>
+          <w:szCs w:val="24"/>
+        </w:rPr>
+      </w:pPr>
+      <w:r>
+        <w:rPr>
+          <w:rFonts w:ascii="Times New Roman" w:hAnsi="Times New Roman" w:cs="Times New Roman"/>
+          <w:sz w:val="24"/>
+          <w:szCs w:val="24"/>
+        </w:rPr>
+        <w:t>The c</w:t>
+      </w:r>
+      <w:r>
+        <w:rPr>
+          <w:rFonts w:ascii="Times New Roman" w:hAnsi="Times New Roman" w:cs="Times New Roman"/>
+          <w:sz w:val="24"/>
+          <w:szCs w:val="24"/>
+        </w:rPr>
+        <w:t xml:space="preserve">ustomer cancels </w:t>
+      </w:r>
+      <w:r>
+        <w:rPr>
+          <w:rFonts w:ascii="Times New Roman" w:hAnsi="Times New Roman" w:cs="Times New Roman"/>
+          <w:sz w:val="24"/>
+          <w:szCs w:val="24"/>
+        </w:rPr>
+        <w:t xml:space="preserve">the </w:t>
+      </w:r>
+      <w:r>
+        <w:rPr>
+          <w:rFonts w:ascii="Times New Roman" w:hAnsi="Times New Roman" w:cs="Times New Roman"/>
+          <w:sz w:val="24"/>
+          <w:szCs w:val="24"/>
+        </w:rPr>
+        <w:t xml:space="preserve">creation of </w:t>
+      </w:r>
+      <w:r>
+        <w:rPr>
+          <w:rFonts w:ascii="Times New Roman" w:hAnsi="Times New Roman" w:cs="Times New Roman"/>
+          <w:sz w:val="24"/>
+          <w:szCs w:val="24"/>
+        </w:rPr>
+        <w:t xml:space="preserve">the </w:t>
+      </w:r>
+      <w:r>
+        <w:rPr>
+          <w:rFonts w:ascii="Times New Roman" w:hAnsi="Times New Roman" w:cs="Times New Roman"/>
+          <w:sz w:val="24"/>
+          <w:szCs w:val="24"/>
+        </w:rPr>
+        <w:t>job request</w:t>
+      </w:r>
+    </w:p>
+    <w:p>
+      <w:pPr>
         <w:rPr>
           <w:rFonts w:ascii="Times New Roman" w:hAnsi="Times New Roman" w:cs="Times New Roman"/>
           <w:sz w:val="24"/>
@@ -635,9 +1134,8 @@
       <w:pPr>
         <w:numPr>
           <w:ilvl w:val="0"/>
-          <w:numId w:val="7"/>
-        </w:numPr>
-        <w:spacing w:after="0" w:line="240" w:lineRule="auto"/>
+          <w:numId w:val="10"/>
+        </w:numPr>
         <w:rPr>
           <w:rFonts w:ascii="Times New Roman" w:hAnsi="Times New Roman" w:cs="Times New Roman"/>
           <w:sz w:val="24"/>
@@ -658,48 +1156,15 @@
           <w:sz w:val="24"/>
           <w:szCs w:val="24"/>
         </w:rPr>
-        <w:t xml:space="preserve">ustomer clicks on </w:t>
-      </w:r>
-      <w:r>
-        <w:rPr>
-          <w:rFonts w:ascii="Times New Roman" w:hAnsi="Times New Roman" w:cs="Times New Roman"/>
-          <w:sz w:val="24"/>
-          <w:szCs w:val="24"/>
-        </w:rPr>
-        <w:t xml:space="preserve">the </w:t>
-      </w:r>
-      <w:r>
-        <w:rPr>
-          <w:rFonts w:ascii="Times New Roman" w:hAnsi="Times New Roman" w:cs="Times New Roman"/>
-          <w:sz w:val="24"/>
-          <w:szCs w:val="24"/>
-        </w:rPr>
-        <w:t xml:space="preserve">link to create </w:t>
-      </w:r>
-      <w:r>
-        <w:rPr>
-          <w:rFonts w:ascii="Times New Roman" w:hAnsi="Times New Roman" w:cs="Times New Roman"/>
-          <w:sz w:val="24"/>
-          <w:szCs w:val="24"/>
-        </w:rPr>
-        <w:t xml:space="preserve">an </w:t>
-      </w:r>
-      <w:r>
-        <w:rPr>
-          <w:rFonts w:ascii="Times New Roman" w:hAnsi="Times New Roman" w:cs="Times New Roman"/>
-          <w:sz w:val="24"/>
-          <w:szCs w:val="24"/>
-        </w:rPr>
-        <w:t>account</w:t>
+        <w:t>ustomer logs in</w:t>
       </w:r>
     </w:p>
     <w:p>
       <w:pPr>
         <w:numPr>
           <w:ilvl w:val="0"/>
-          <w:numId w:val="7"/>
-        </w:numPr>
-        <w:spacing w:after="0" w:line="240" w:lineRule="auto"/>
+          <w:numId w:val="10"/>
+        </w:numPr>
         <w:rPr>
           <w:rFonts w:ascii="Times New Roman" w:hAnsi="Times New Roman" w:cs="Times New Roman"/>
           <w:sz w:val="24"/>
@@ -720,32 +1185,39 @@
           <w:sz w:val="24"/>
           <w:szCs w:val="24"/>
         </w:rPr>
-        <w:t xml:space="preserve">ustomer fills in </w:t>
-      </w:r>
-      <w:r>
-        <w:rPr>
-          <w:rFonts w:ascii="Times New Roman" w:hAnsi="Times New Roman" w:cs="Times New Roman"/>
-          <w:sz w:val="24"/>
-          <w:szCs w:val="24"/>
-        </w:rPr>
-        <w:t xml:space="preserve">the </w:t>
-      </w:r>
-      <w:r>
-        <w:rPr>
-          <w:rFonts w:ascii="Times New Roman" w:hAnsi="Times New Roman" w:cs="Times New Roman"/>
-          <w:sz w:val="24"/>
-          <w:szCs w:val="24"/>
-        </w:rPr>
-        <w:t>necessary information</w:t>
+        <w:t xml:space="preserve">ustomer requests </w:t>
+      </w:r>
+      <w:r>
+        <w:rPr>
+          <w:rFonts w:ascii="Times New Roman" w:hAnsi="Times New Roman" w:cs="Times New Roman"/>
+          <w:sz w:val="24"/>
+          <w:szCs w:val="24"/>
+        </w:rPr>
+        <w:t xml:space="preserve">for </w:t>
+      </w:r>
+      <w:r>
+        <w:rPr>
+          <w:rFonts w:ascii="Times New Roman" w:hAnsi="Times New Roman" w:cs="Times New Roman"/>
+          <w:sz w:val="24"/>
+          <w:szCs w:val="24"/>
+        </w:rPr>
+        <w:t>job creation</w:t>
+      </w:r>
+      <w:r>
+        <w:rPr>
+          <w:rFonts w:ascii="Times New Roman" w:hAnsi="Times New Roman" w:cs="Times New Roman"/>
+          <w:sz w:val="24"/>
+          <w:szCs w:val="24"/>
+        </w:rPr>
+        <w:t xml:space="preserve"> from the ‘jobs’ page</w:t>
       </w:r>
     </w:p>
     <w:p>
       <w:pPr>
         <w:numPr>
           <w:ilvl w:val="0"/>
-          <w:numId w:val="7"/>
-        </w:numPr>
-        <w:spacing w:after="0" w:line="240" w:lineRule="auto"/>
+          <w:numId w:val="10"/>
+        </w:numPr>
         <w:rPr>
           <w:rFonts w:ascii="Times New Roman" w:hAnsi="Times New Roman" w:cs="Times New Roman"/>
           <w:sz w:val="24"/>
@@ -766,118 +1238,85 @@
           <w:sz w:val="24"/>
           <w:szCs w:val="24"/>
         </w:rPr>
-        <w:t>ustomer is given the terms and conditions</w:t>
+        <w:t>ustomer inputs information pertinent to the job</w:t>
       </w:r>
     </w:p>
     <w:p>
       <w:pPr>
         <w:numPr>
           <w:ilvl w:val="1"/>
-          <w:numId w:val="7"/>
-        </w:numPr>
-        <w:spacing w:after="0" w:line="240" w:lineRule="auto"/>
-        <w:rPr>
-          <w:rFonts w:ascii="Times New Roman" w:hAnsi="Times New Roman" w:cs="Times New Roman"/>
-          <w:sz w:val="24"/>
-          <w:szCs w:val="24"/>
-        </w:rPr>
-      </w:pPr>
-      <w:r>
-        <w:rPr>
-          <w:rFonts w:ascii="Times New Roman" w:hAnsi="Times New Roman" w:cs="Times New Roman"/>
-          <w:sz w:val="24"/>
-          <w:szCs w:val="24"/>
-        </w:rPr>
-        <w:t xml:space="preserve">If terms are accepted, </w:t>
-      </w:r>
-      <w:r>
-        <w:rPr>
-          <w:rFonts w:ascii="Times New Roman" w:hAnsi="Times New Roman" w:cs="Times New Roman"/>
-          <w:sz w:val="24"/>
-          <w:szCs w:val="24"/>
-        </w:rPr>
-        <w:t xml:space="preserve">the </w:t>
-      </w:r>
-      <w:r>
-        <w:rPr>
-          <w:rFonts w:ascii="Times New Roman" w:hAnsi="Times New Roman" w:cs="Times New Roman"/>
-          <w:sz w:val="24"/>
-          <w:szCs w:val="24"/>
-        </w:rPr>
-        <w:t>account is created</w:t>
+          <w:numId w:val="10"/>
+        </w:numPr>
+        <w:rPr>
+          <w:rFonts w:ascii="Times New Roman" w:hAnsi="Times New Roman" w:cs="Times New Roman"/>
+          <w:sz w:val="24"/>
+          <w:szCs w:val="24"/>
+        </w:rPr>
+      </w:pPr>
+      <w:r>
+        <w:rPr>
+          <w:rFonts w:ascii="Times New Roman" w:hAnsi="Times New Roman" w:cs="Times New Roman"/>
+          <w:sz w:val="24"/>
+          <w:szCs w:val="24"/>
+        </w:rPr>
+        <w:t>The customer can cancel their request at any point in this process</w:t>
       </w:r>
     </w:p>
     <w:p>
       <w:pPr>
         <w:numPr>
           <w:ilvl w:val="1"/>
-          <w:numId w:val="7"/>
-        </w:numPr>
-        <w:spacing w:after="0" w:line="240" w:lineRule="auto"/>
-        <w:rPr>
-          <w:rFonts w:ascii="Times New Roman" w:hAnsi="Times New Roman" w:cs="Times New Roman"/>
-          <w:sz w:val="24"/>
-          <w:szCs w:val="24"/>
-        </w:rPr>
-      </w:pPr>
-      <w:r>
-        <w:rPr>
-          <w:rFonts w:ascii="Times New Roman" w:hAnsi="Times New Roman" w:cs="Times New Roman"/>
-          <w:sz w:val="24"/>
-          <w:szCs w:val="24"/>
-        </w:rPr>
-        <w:t xml:space="preserve">If terms are not accepted, </w:t>
-      </w:r>
-      <w:r>
-        <w:rPr>
-          <w:rFonts w:ascii="Times New Roman" w:hAnsi="Times New Roman" w:cs="Times New Roman"/>
-          <w:sz w:val="24"/>
-          <w:szCs w:val="24"/>
-        </w:rPr>
-        <w:t xml:space="preserve">the </w:t>
-      </w:r>
-      <w:r>
-        <w:rPr>
-          <w:rFonts w:ascii="Times New Roman" w:hAnsi="Times New Roman" w:cs="Times New Roman"/>
-          <w:sz w:val="24"/>
-          <w:szCs w:val="24"/>
-        </w:rPr>
-        <w:t>account is not created</w:t>
-      </w:r>
-    </w:p>
-    <w:p>
-      <w:pPr>
+          <w:numId w:val="10"/>
+        </w:numPr>
+        <w:rPr>
+          <w:rFonts w:ascii="Times New Roman" w:hAnsi="Times New Roman" w:cs="Times New Roman"/>
+          <w:sz w:val="24"/>
+          <w:szCs w:val="24"/>
+        </w:rPr>
+      </w:pPr>
+      <w:r>
+        <w:rPr>
+          <w:rFonts w:ascii="Times New Roman" w:hAnsi="Times New Roman" w:cs="Times New Roman"/>
+          <w:sz w:val="24"/>
+          <w:szCs w:val="24"/>
+        </w:rPr>
+        <w:t>If the customer follows through with the request, they are notified that the job was created correctly</w:t>
+      </w:r>
+    </w:p>
+    <w:p>
+      <w:pPr>
+        <w:pStyle w:val="Heading3"/>
         <w:rPr>
           <w:rFonts w:ascii="Times New Roman" w:hAnsi="Times New Roman" w:cs="Times New Roman"/>
           <w:i/>
           <w:iCs/>
         </w:rPr>
       </w:pPr>
-    </w:p>
-    <w:p>
-      <w:pPr>
+      <w:r>
+        <w:br w:type="page"/>
+      </w:r>
+      <w:r>
         <w:rPr>
           <w:rFonts w:ascii="Times New Roman" w:hAnsi="Times New Roman" w:cs="Times New Roman"/>
           <w:i/>
           <w:iCs/>
         </w:rPr>
-      </w:pPr>
+        <w:lastRenderedPageBreak/>
+        <w:t xml:space="preserve">Figure 3 – </w:t>
+      </w:r>
       <w:r>
         <w:rPr>
           <w:rFonts w:ascii="Times New Roman" w:hAnsi="Times New Roman" w:cs="Times New Roman"/>
           <w:i/>
           <w:iCs/>
         </w:rPr>
-        <w:lastRenderedPageBreak/>
-        <w:t>Figure 2 – Customer creates a job request</w:t>
-      </w:r>
-    </w:p>
-    <w:p>
-      <w:pPr>
-        <w:rPr>
-          <w:rFonts w:ascii="Times New Roman" w:hAnsi="Times New Roman" w:cs="Times New Roman"/>
-          <w:sz w:val="24"/>
-          <w:szCs w:val="24"/>
+        <w:t>Funds change</w:t>
+      </w:r>
+    </w:p>
+    <w:p>
+      <w:pPr>
+        <w:rPr>
+          <w:rFonts w:ascii="Times New Roman" w:hAnsi="Times New Roman" w:cs="Times New Roman"/>
         </w:rPr>
       </w:pPr>
       <w:r>
@@ -885,18 +1324,10 @@
           <w:noProof/>
         </w:rPr>
         <w:drawing>
-          <wp:anchor distT="0" distB="0" distL="0" distR="0" simplePos="0" relativeHeight="251660288" behindDoc="0" locked="0" layoutInCell="0" allowOverlap="1" wp14:anchorId="3D1F9707" wp14:editId="7FF1B0D2">
-            <wp:simplePos x="0" y="0"/>
-            <wp:positionH relativeFrom="column">
-              <wp:posOffset>19050</wp:posOffset>
-            </wp:positionH>
-            <wp:positionV relativeFrom="paragraph">
-              <wp:posOffset>29845</wp:posOffset>
-            </wp:positionV>
-            <wp:extent cx="5943600" cy="2404745"/>
-            <wp:effectExtent l="0" t="0" r="0" b="0"/>
-            <wp:wrapSquare wrapText="largest"/>
-            <wp:docPr id="2" name="Image2" descr="Diagram&#10;&#10;Description automatically generated"/>
+          <wp:inline distT="0" distB="0" distL="0" distR="0" wp14:anchorId="2A394F65" wp14:editId="5D6D374F">
+            <wp:extent cx="5593080" cy="4297680"/>
+            <wp:effectExtent l="0" t="0" r="7620" b="7620"/>
+            <wp:docPr id="11" name="Picture 11" descr="Diagram&#10;&#10;Description automatically generated"/>
             <wp:cNvGraphicFramePr>
               <a:graphicFrameLocks xmlns:a="http://schemas.openxmlformats.org/drawingml/2006/main" noChangeAspect="1"/>
             </wp:cNvGraphicFramePr>
@@ -904,13 +1335,20 @@
               <a:graphicData uri="http://schemas.openxmlformats.org/drawingml/2006/picture">
                 <pic:pic xmlns:pic="http://schemas.openxmlformats.org/drawingml/2006/picture">
                   <pic:nvPicPr>
-                    <pic:cNvPr id="2" name="Image2" descr="Diagram&#10;&#10;Description automatically generated"/>
+                    <pic:cNvPr id="11" name="Picture 11" descr="Diagram&#10;&#10;Description automatically generated"/>
                     <pic:cNvPicPr>
                       <a:picLocks noChangeAspect="1" noChangeArrowheads="1"/>
                     </pic:cNvPicPr>
                   </pic:nvPicPr>
                   <pic:blipFill>
-                    <a:blip r:embed="rId7"/>
+                    <a:blip r:embed="rId8">
+                      <a:extLst>
+                        <a:ext uri="{28A0092B-C50C-407E-A947-70E740481C1C}">
+                          <a14:useLocalDpi xmlns:a14="http://schemas.microsoft.com/office/drawing/2010/main" val="0"/>
+                        </a:ext>
+                      </a:extLst>
+                    </a:blip>
+                    <a:srcRect/>
                     <a:stretch>
                       <a:fillRect/>
                     </a:stretch>
@@ -918,18 +1356,31 @@
                   <pic:spPr bwMode="auto">
                     <a:xfrm>
                       <a:off x="0" y="0"/>
-                      <a:ext cx="5943600" cy="2404745"/>
+                      <a:ext cx="5593080" cy="4297680"/>
                     </a:xfrm>
                     <a:prstGeom prst="rect">
                       <a:avLst/>
                     </a:prstGeom>
+                    <a:noFill/>
+                    <a:ln>
+                      <a:noFill/>
+                    </a:ln>
                   </pic:spPr>
                 </pic:pic>
               </a:graphicData>
             </a:graphic>
-          </wp:anchor>
+          </wp:inline>
         </w:drawing>
       </w:r>
+    </w:p>
+    <w:p>
+      <w:pPr>
+        <w:rPr>
+          <w:rFonts w:ascii="Times New Roman" w:hAnsi="Times New Roman" w:cs="Times New Roman"/>
+          <w:sz w:val="24"/>
+          <w:szCs w:val="24"/>
+        </w:rPr>
+      </w:pPr>
       <w:r>
         <w:rPr>
           <w:rFonts w:ascii="Times New Roman" w:hAnsi="Times New Roman" w:cs="Times New Roman"/>
@@ -938,20 +1389,24 @@
         </w:rPr>
         <w:t>Participating actors: Customers</w:t>
       </w:r>
-    </w:p>
-    <w:p>
-      <w:pPr>
-        <w:rPr>
-          <w:rFonts w:ascii="Times New Roman" w:hAnsi="Times New Roman" w:cs="Times New Roman"/>
-          <w:sz w:val="24"/>
-          <w:szCs w:val="24"/>
-        </w:rPr>
-      </w:pPr>
-      <w:r>
-        <w:rPr>
-          <w:rFonts w:ascii="Times New Roman" w:hAnsi="Times New Roman" w:cs="Times New Roman"/>
-          <w:sz w:val="24"/>
-          <w:szCs w:val="24"/>
+      <w:r>
+        <w:rPr>
+          <w:rFonts w:ascii="Times New Roman" w:hAnsi="Times New Roman" w:cs="Times New Roman"/>
+          <w:sz w:val="24"/>
+          <w:szCs w:val="24"/>
+        </w:rPr>
+        <w:t>, Owner, Workers</w:t>
+      </w:r>
+    </w:p>
+    <w:p>
+      <w:pPr>
+        <w:rPr>
+          <w:rFonts w:ascii="Times New Roman" w:hAnsi="Times New Roman" w:cs="Times New Roman"/>
+        </w:rPr>
+      </w:pPr>
+      <w:r>
+        <w:rPr>
+          <w:rFonts w:ascii="Times New Roman" w:hAnsi="Times New Roman" w:cs="Times New Roman"/>
         </w:rPr>
         <w:t>Entry conditions:</w:t>
       </w:r>
@@ -960,44 +1415,34 @@
       <w:pPr>
         <w:numPr>
           <w:ilvl w:val="0"/>
-          <w:numId w:val="8"/>
-        </w:numPr>
-        <w:rPr>
-          <w:rFonts w:ascii="Times New Roman" w:hAnsi="Times New Roman" w:cs="Times New Roman"/>
-          <w:sz w:val="24"/>
-          <w:szCs w:val="24"/>
-        </w:rPr>
-      </w:pPr>
-      <w:r>
-        <w:rPr>
-          <w:rFonts w:ascii="Times New Roman" w:hAnsi="Times New Roman" w:cs="Times New Roman"/>
-          <w:sz w:val="24"/>
-          <w:szCs w:val="24"/>
-        </w:rPr>
-        <w:t>The c</w:t>
-      </w:r>
-      <w:r>
-        <w:rPr>
-          <w:rFonts w:ascii="Times New Roman" w:hAnsi="Times New Roman" w:cs="Times New Roman"/>
-          <w:sz w:val="24"/>
-          <w:szCs w:val="24"/>
-        </w:rPr>
-        <w:t>ustomer is logged in</w:t>
-      </w:r>
-    </w:p>
-    <w:p>
-      <w:pPr>
-        <w:rPr>
-          <w:rFonts w:ascii="Times New Roman" w:hAnsi="Times New Roman" w:cs="Times New Roman"/>
-          <w:sz w:val="24"/>
-          <w:szCs w:val="24"/>
-        </w:rPr>
-      </w:pPr>
-      <w:r>
-        <w:rPr>
-          <w:rFonts w:ascii="Times New Roman" w:hAnsi="Times New Roman" w:cs="Times New Roman"/>
-          <w:sz w:val="24"/>
-          <w:szCs w:val="24"/>
+          <w:numId w:val="11"/>
+        </w:numPr>
+        <w:rPr>
+          <w:rFonts w:ascii="Times New Roman" w:hAnsi="Times New Roman" w:cs="Times New Roman"/>
+        </w:rPr>
+      </w:pPr>
+      <w:r>
+        <w:rPr>
+          <w:rFonts w:ascii="Times New Roman" w:hAnsi="Times New Roman" w:cs="Times New Roman"/>
+        </w:rPr>
+        <w:t xml:space="preserve">The </w:t>
+      </w:r>
+      <w:r>
+        <w:rPr>
+          <w:rFonts w:ascii="Times New Roman" w:hAnsi="Times New Roman" w:cs="Times New Roman"/>
+        </w:rPr>
+        <w:t>user is logged in</w:t>
+      </w:r>
+    </w:p>
+    <w:p>
+      <w:pPr>
+        <w:rPr>
+          <w:rFonts w:ascii="Times New Roman" w:hAnsi="Times New Roman" w:cs="Times New Roman"/>
+        </w:rPr>
+      </w:pPr>
+      <w:r>
+        <w:rPr>
+          <w:rFonts w:ascii="Times New Roman" w:hAnsi="Times New Roman" w:cs="Times New Roman"/>
         </w:rPr>
         <w:t>Exit conditions:</w:t>
       </w:r>
@@ -1006,218 +1451,95 @@
       <w:pPr>
         <w:numPr>
           <w:ilvl w:val="0"/>
-          <w:numId w:val="9"/>
-        </w:numPr>
-        <w:rPr>
-          <w:rFonts w:ascii="Times New Roman" w:hAnsi="Times New Roman" w:cs="Times New Roman"/>
-          <w:sz w:val="24"/>
-          <w:szCs w:val="24"/>
-        </w:rPr>
-      </w:pPr>
-      <w:r>
-        <w:rPr>
-          <w:rFonts w:ascii="Times New Roman" w:hAnsi="Times New Roman" w:cs="Times New Roman"/>
-          <w:sz w:val="24"/>
-          <w:szCs w:val="24"/>
-        </w:rPr>
-        <w:t>The c</w:t>
-      </w:r>
-      <w:r>
-        <w:rPr>
-          <w:rFonts w:ascii="Times New Roman" w:hAnsi="Times New Roman" w:cs="Times New Roman"/>
-          <w:sz w:val="24"/>
-          <w:szCs w:val="24"/>
-        </w:rPr>
-        <w:t>ustomer creates a new job request</w:t>
+          <w:numId w:val="12"/>
+        </w:numPr>
+        <w:rPr>
+          <w:rFonts w:ascii="Times New Roman" w:hAnsi="Times New Roman" w:cs="Times New Roman"/>
+        </w:rPr>
+      </w:pPr>
+      <w:r>
+        <w:rPr>
+          <w:rFonts w:ascii="Times New Roman" w:hAnsi="Times New Roman" w:cs="Times New Roman"/>
+        </w:rPr>
+        <w:t>Funds are moved around and user balances change</w:t>
+      </w:r>
+    </w:p>
+    <w:p>
+      <w:pPr>
+        <w:rPr>
+          <w:rFonts w:ascii="Times New Roman" w:hAnsi="Times New Roman" w:cs="Times New Roman"/>
+        </w:rPr>
+      </w:pPr>
+      <w:r>
+        <w:rPr>
+          <w:rFonts w:ascii="Times New Roman" w:hAnsi="Times New Roman" w:cs="Times New Roman"/>
+        </w:rPr>
+        <w:t>Event flow:</w:t>
       </w:r>
     </w:p>
     <w:p>
       <w:pPr>
         <w:numPr>
           <w:ilvl w:val="0"/>
-          <w:numId w:val="9"/>
-        </w:numPr>
-        <w:rPr>
-          <w:rFonts w:ascii="Times New Roman" w:hAnsi="Times New Roman" w:cs="Times New Roman"/>
-          <w:sz w:val="24"/>
-          <w:szCs w:val="24"/>
-        </w:rPr>
-      </w:pPr>
-      <w:r>
-        <w:rPr>
-          <w:rFonts w:ascii="Times New Roman" w:hAnsi="Times New Roman" w:cs="Times New Roman"/>
-          <w:sz w:val="24"/>
-          <w:szCs w:val="24"/>
-        </w:rPr>
-        <w:t xml:space="preserve">Customer cancels </w:t>
-      </w:r>
-      <w:r>
-        <w:rPr>
-          <w:rFonts w:ascii="Times New Roman" w:hAnsi="Times New Roman" w:cs="Times New Roman"/>
-          <w:sz w:val="24"/>
-          <w:szCs w:val="24"/>
-        </w:rPr>
-        <w:t xml:space="preserve">the </w:t>
-      </w:r>
-      <w:r>
-        <w:rPr>
-          <w:rFonts w:ascii="Times New Roman" w:hAnsi="Times New Roman" w:cs="Times New Roman"/>
-          <w:sz w:val="24"/>
-          <w:szCs w:val="24"/>
-        </w:rPr>
-        <w:t>creation of job request</w:t>
-      </w:r>
-    </w:p>
-    <w:p>
-      <w:pPr>
-        <w:rPr>
-          <w:rFonts w:ascii="Times New Roman" w:hAnsi="Times New Roman" w:cs="Times New Roman"/>
-          <w:sz w:val="24"/>
-          <w:szCs w:val="24"/>
-        </w:rPr>
-      </w:pPr>
-      <w:r>
-        <w:rPr>
-          <w:rFonts w:ascii="Times New Roman" w:hAnsi="Times New Roman" w:cs="Times New Roman"/>
-          <w:sz w:val="24"/>
-          <w:szCs w:val="24"/>
-        </w:rPr>
-        <w:t>Event flow:</w:t>
+          <w:numId w:val="13"/>
+        </w:numPr>
+        <w:rPr>
+          <w:rFonts w:ascii="Times New Roman" w:hAnsi="Times New Roman" w:cs="Times New Roman"/>
+        </w:rPr>
+      </w:pPr>
+      <w:r>
+        <w:rPr>
+          <w:rFonts w:ascii="Times New Roman" w:hAnsi="Times New Roman" w:cs="Times New Roman"/>
+        </w:rPr>
+        <w:t>A user signs in and goes to the edit account page OR a customer creates a job</w:t>
       </w:r>
     </w:p>
     <w:p>
       <w:pPr>
         <w:numPr>
           <w:ilvl w:val="0"/>
-          <w:numId w:val="10"/>
-        </w:numPr>
-        <w:rPr>
-          <w:rFonts w:ascii="Times New Roman" w:hAnsi="Times New Roman" w:cs="Times New Roman"/>
-          <w:sz w:val="24"/>
-          <w:szCs w:val="24"/>
-        </w:rPr>
-      </w:pPr>
-      <w:r>
-        <w:rPr>
-          <w:rFonts w:ascii="Times New Roman" w:hAnsi="Times New Roman" w:cs="Times New Roman"/>
-          <w:sz w:val="24"/>
-          <w:szCs w:val="24"/>
-        </w:rPr>
-        <w:t>Customer logs in</w:t>
+          <w:numId w:val="13"/>
+        </w:numPr>
+        <w:rPr>
+          <w:rFonts w:ascii="Times New Roman" w:hAnsi="Times New Roman" w:cs="Times New Roman"/>
+        </w:rPr>
+      </w:pPr>
+      <w:r>
+        <w:rPr>
+          <w:rFonts w:ascii="Times New Roman" w:hAnsi="Times New Roman" w:cs="Times New Roman"/>
+        </w:rPr>
+        <w:t>A user requests that funds be added to the count, either by editing the account or job completion</w:t>
       </w:r>
     </w:p>
     <w:p>
       <w:pPr>
         <w:numPr>
           <w:ilvl w:val="0"/>
-          <w:numId w:val="10"/>
-        </w:numPr>
-        <w:rPr>
-          <w:rFonts w:ascii="Times New Roman" w:hAnsi="Times New Roman" w:cs="Times New Roman"/>
-          <w:sz w:val="24"/>
-          <w:szCs w:val="24"/>
-        </w:rPr>
-      </w:pPr>
-      <w:r>
-        <w:rPr>
-          <w:rFonts w:ascii="Times New Roman" w:hAnsi="Times New Roman" w:cs="Times New Roman"/>
-          <w:sz w:val="24"/>
-          <w:szCs w:val="24"/>
-        </w:rPr>
-        <w:t xml:space="preserve">Customer requests </w:t>
-      </w:r>
-      <w:r>
-        <w:rPr>
-          <w:rFonts w:ascii="Times New Roman" w:hAnsi="Times New Roman" w:cs="Times New Roman"/>
-          <w:sz w:val="24"/>
-          <w:szCs w:val="24"/>
-        </w:rPr>
-        <w:t xml:space="preserve">for </w:t>
-      </w:r>
-      <w:r>
-        <w:rPr>
-          <w:rFonts w:ascii="Times New Roman" w:hAnsi="Times New Roman" w:cs="Times New Roman"/>
-          <w:sz w:val="24"/>
-          <w:szCs w:val="24"/>
-        </w:rPr>
-        <w:t>job creation</w:t>
-      </w:r>
-    </w:p>
-    <w:p>
-      <w:pPr>
-        <w:numPr>
-          <w:ilvl w:val="0"/>
-          <w:numId w:val="10"/>
-        </w:numPr>
-        <w:rPr>
-          <w:rFonts w:ascii="Times New Roman" w:hAnsi="Times New Roman" w:cs="Times New Roman"/>
-          <w:sz w:val="24"/>
-          <w:szCs w:val="24"/>
-        </w:rPr>
-      </w:pPr>
-      <w:r>
-        <w:rPr>
-          <w:rFonts w:ascii="Times New Roman" w:hAnsi="Times New Roman" w:cs="Times New Roman"/>
-          <w:sz w:val="24"/>
-          <w:szCs w:val="24"/>
-        </w:rPr>
-        <w:t>Customer inputs information pertinent to the job</w:t>
-      </w:r>
-    </w:p>
-    <w:p>
-      <w:pPr>
-        <w:numPr>
-          <w:ilvl w:val="1"/>
-          <w:numId w:val="10"/>
-        </w:numPr>
-        <w:rPr>
-          <w:rFonts w:ascii="Times New Roman" w:hAnsi="Times New Roman" w:cs="Times New Roman"/>
-          <w:sz w:val="24"/>
-          <w:szCs w:val="24"/>
-        </w:rPr>
-      </w:pPr>
-      <w:r>
-        <w:rPr>
-          <w:rFonts w:ascii="Times New Roman" w:hAnsi="Times New Roman" w:cs="Times New Roman"/>
-          <w:sz w:val="24"/>
-          <w:szCs w:val="24"/>
-        </w:rPr>
-        <w:t>The customer can cancel their request at any point in this process</w:t>
-      </w:r>
-    </w:p>
-    <w:p>
-      <w:pPr>
-        <w:numPr>
-          <w:ilvl w:val="1"/>
-          <w:numId w:val="10"/>
-        </w:numPr>
-        <w:rPr>
-          <w:rFonts w:ascii="Times New Roman" w:hAnsi="Times New Roman" w:cs="Times New Roman"/>
-          <w:sz w:val="24"/>
-          <w:szCs w:val="24"/>
-        </w:rPr>
-      </w:pPr>
-      <w:r>
-        <w:rPr>
-          <w:rFonts w:ascii="Times New Roman" w:hAnsi="Times New Roman" w:cs="Times New Roman"/>
-          <w:sz w:val="24"/>
-          <w:szCs w:val="24"/>
-        </w:rPr>
-        <w:t>If the customer follows through with the request, they are notified that the job was created correctly</w:t>
-      </w:r>
-    </w:p>
-    <w:p>
-      <w:pPr>
-        <w:rPr>
-          <w:rFonts w:ascii="Times New Roman" w:hAnsi="Times New Roman" w:cs="Times New Roman"/>
-        </w:rPr>
-      </w:pPr>
+          <w:numId w:val="13"/>
+        </w:numPr>
+        <w:rPr>
+          <w:rFonts w:ascii="Times New Roman" w:hAnsi="Times New Roman" w:cs="Times New Roman"/>
+        </w:rPr>
+      </w:pPr>
+      <w:r>
+        <w:rPr>
+          <w:rFonts w:ascii="Times New Roman" w:hAnsi="Times New Roman" w:cs="Times New Roman"/>
+        </w:rPr>
+        <w:t xml:space="preserve">Funds </w:t>
+      </w:r>
+      <w:r>
+        <w:rPr>
+          <w:rFonts w:ascii="Times New Roman" w:hAnsi="Times New Roman" w:cs="Times New Roman"/>
+        </w:rPr>
+        <w:t>are changed in the database and reflected in the UI</w:t>
+      </w:r>
       <w:r>
         <w:br w:type="page"/>
       </w:r>
     </w:p>
     <w:p>
       <w:pPr>
+        <w:pStyle w:val="Heading3"/>
         <w:rPr>
           <w:rFonts w:ascii="Times New Roman" w:hAnsi="Times New Roman" w:cs="Times New Roman"/>
           <w:i/>
@@ -1231,7 +1553,7 @@
           <w:iCs/>
         </w:rPr>
         <w:lastRenderedPageBreak/>
-        <w:t>Figure 3 – Customer adds funds to their account</w:t>
+        <w:t>Figure 4 – A worker is assigned a job</w:t>
       </w:r>
     </w:p>
     <w:p>
@@ -1247,18 +1569,10 @@
           <w:noProof/>
         </w:rPr>
         <w:drawing>
-          <wp:anchor distT="0" distB="0" distL="0" distR="0" simplePos="0" relativeHeight="251661312" behindDoc="0" locked="0" layoutInCell="0" allowOverlap="1" wp14:anchorId="76195ADA" wp14:editId="45BF530F">
-            <wp:simplePos x="0" y="0"/>
-            <wp:positionH relativeFrom="column">
-              <wp:align>center</wp:align>
-            </wp:positionH>
-            <wp:positionV relativeFrom="paragraph">
-              <wp:posOffset>635</wp:posOffset>
-            </wp:positionV>
-            <wp:extent cx="5943600" cy="2724150"/>
-            <wp:effectExtent l="0" t="0" r="0" b="0"/>
-            <wp:wrapSquare wrapText="largest"/>
-            <wp:docPr id="3" name="Image3" descr="Diagram&#10;&#10;Description automatically generated"/>
+          <wp:inline distT="0" distB="0" distL="0" distR="0" wp14:anchorId="118AFA39" wp14:editId="07CDFE96">
+            <wp:extent cx="3909060" cy="5058166"/>
+            <wp:effectExtent l="0" t="0" r="0" b="9525"/>
+            <wp:docPr id="12" name="Picture 12" descr="Diagram&#10;&#10;Description automatically generated"/>
             <wp:cNvGraphicFramePr>
               <a:graphicFrameLocks xmlns:a="http://schemas.openxmlformats.org/drawingml/2006/main" noChangeAspect="1"/>
             </wp:cNvGraphicFramePr>
@@ -1266,13 +1580,20 @@
               <a:graphicData uri="http://schemas.openxmlformats.org/drawingml/2006/picture">
                 <pic:pic xmlns:pic="http://schemas.openxmlformats.org/drawingml/2006/picture">
                   <pic:nvPicPr>
-                    <pic:cNvPr id="3" name="Image3" descr="Diagram&#10;&#10;Description automatically generated"/>
+                    <pic:cNvPr id="12" name="Picture 12" descr="Diagram&#10;&#10;Description automatically generated"/>
                     <pic:cNvPicPr>
                       <a:picLocks noChangeAspect="1" noChangeArrowheads="1"/>
                     </pic:cNvPicPr>
                   </pic:nvPicPr>
                   <pic:blipFill>
-                    <a:blip r:embed="rId8"/>
+                    <a:blip r:embed="rId9">
+                      <a:extLst>
+                        <a:ext uri="{28A0092B-C50C-407E-A947-70E740481C1C}">
+                          <a14:useLocalDpi xmlns:a14="http://schemas.microsoft.com/office/drawing/2010/main" val="0"/>
+                        </a:ext>
+                      </a:extLst>
+                    </a:blip>
+                    <a:srcRect/>
                     <a:stretch>
                       <a:fillRect/>
                     </a:stretch>
@@ -1280,110 +1601,175 @@
                   <pic:spPr bwMode="auto">
                     <a:xfrm>
                       <a:off x="0" y="0"/>
-                      <a:ext cx="5943600" cy="2724150"/>
+                      <a:ext cx="3924041" cy="5077550"/>
                     </a:xfrm>
                     <a:prstGeom prst="rect">
                       <a:avLst/>
                     </a:prstGeom>
+                    <a:noFill/>
+                    <a:ln>
+                      <a:noFill/>
+                    </a:ln>
                   </pic:spPr>
                 </pic:pic>
               </a:graphicData>
             </a:graphic>
-          </wp:anchor>
+          </wp:inline>
         </w:drawing>
       </w:r>
-      <w:r>
-        <w:rPr>
-          <w:rFonts w:ascii="Times New Roman" w:hAnsi="Times New Roman" w:cs="Times New Roman"/>
-          <w:sz w:val="24"/>
-          <w:szCs w:val="24"/>
-        </w:rPr>
-        <w:t xml:space="preserve"> </w:t>
-      </w:r>
-      <w:r>
-        <w:rPr>
-          <w:rFonts w:ascii="Times New Roman" w:hAnsi="Times New Roman" w:cs="Times New Roman"/>
-          <w:sz w:val="24"/>
-          <w:szCs w:val="24"/>
-        </w:rPr>
-        <w:t>Participating actors: Customers</w:t>
-      </w:r>
-    </w:p>
-    <w:p>
-      <w:pPr>
-        <w:rPr>
-          <w:rFonts w:ascii="Times New Roman" w:hAnsi="Times New Roman" w:cs="Times New Roman"/>
-        </w:rPr>
-      </w:pPr>
-      <w:r>
-        <w:rPr>
-          <w:rFonts w:ascii="Times New Roman" w:hAnsi="Times New Roman" w:cs="Times New Roman"/>
+    </w:p>
+    <w:p>
+      <w:pPr>
+        <w:rPr>
+          <w:rFonts w:ascii="Times New Roman" w:hAnsi="Times New Roman" w:cs="Times New Roman"/>
+          <w:sz w:val="20"/>
+          <w:szCs w:val="20"/>
+        </w:rPr>
+      </w:pPr>
+      <w:r>
+        <w:rPr>
+          <w:rFonts w:ascii="Times New Roman" w:hAnsi="Times New Roman" w:cs="Times New Roman"/>
+          <w:sz w:val="20"/>
+          <w:szCs w:val="20"/>
+        </w:rPr>
+        <w:t>Participating actors: Workers</w:t>
+      </w:r>
+      <w:r>
+        <w:rPr>
+          <w:rFonts w:ascii="Times New Roman" w:hAnsi="Times New Roman" w:cs="Times New Roman"/>
+          <w:sz w:val="20"/>
+          <w:szCs w:val="20"/>
+        </w:rPr>
+        <w:t>, Customers</w:t>
+      </w:r>
+    </w:p>
+    <w:p>
+      <w:pPr>
+        <w:rPr>
+          <w:rFonts w:ascii="Times New Roman" w:hAnsi="Times New Roman" w:cs="Times New Roman"/>
+          <w:sz w:val="20"/>
+          <w:szCs w:val="20"/>
+        </w:rPr>
+      </w:pPr>
+      <w:r>
+        <w:rPr>
+          <w:rFonts w:ascii="Times New Roman" w:hAnsi="Times New Roman" w:cs="Times New Roman"/>
+          <w:sz w:val="20"/>
+          <w:szCs w:val="20"/>
         </w:rPr>
         <w:t>Entry conditions:</w:t>
       </w:r>
     </w:p>
     <w:p>
       <w:pPr>
+        <w:pStyle w:val="ListParagraph"/>
         <w:numPr>
           <w:ilvl w:val="0"/>
-          <w:numId w:val="11"/>
-        </w:numPr>
-        <w:rPr>
-          <w:rFonts w:ascii="Times New Roman" w:hAnsi="Times New Roman" w:cs="Times New Roman"/>
-        </w:rPr>
-      </w:pPr>
-      <w:r>
-        <w:rPr>
-          <w:rFonts w:ascii="Times New Roman" w:hAnsi="Times New Roman" w:cs="Times New Roman"/>
-        </w:rPr>
-        <w:t>The c</w:t>
-      </w:r>
-      <w:r>
-        <w:rPr>
-          <w:rFonts w:ascii="Times New Roman" w:hAnsi="Times New Roman" w:cs="Times New Roman"/>
-        </w:rPr>
-        <w:t>ustomer is logged in</w:t>
-      </w:r>
-    </w:p>
-    <w:p>
-      <w:pPr>
-        <w:rPr>
-          <w:rFonts w:ascii="Times New Roman" w:hAnsi="Times New Roman" w:cs="Times New Roman"/>
-        </w:rPr>
-      </w:pPr>
-      <w:r>
-        <w:rPr>
-          <w:rFonts w:ascii="Times New Roman" w:hAnsi="Times New Roman" w:cs="Times New Roman"/>
-        </w:rPr>
-        <w:t>Exit conditions:</w:t>
+          <w:numId w:val="25"/>
+        </w:numPr>
+        <w:rPr>
+          <w:rFonts w:ascii="Times New Roman" w:hAnsi="Times New Roman" w:cs="Times New Roman"/>
+          <w:sz w:val="20"/>
+          <w:szCs w:val="20"/>
+        </w:rPr>
+      </w:pPr>
+      <w:r>
+        <w:rPr>
+          <w:rFonts w:ascii="Times New Roman" w:hAnsi="Times New Roman" w:cs="Times New Roman"/>
+          <w:sz w:val="20"/>
+          <w:szCs w:val="20"/>
+        </w:rPr>
+        <w:t xml:space="preserve">The customer creates a job listing </w:t>
+      </w:r>
+      <w:r>
+        <w:rPr>
+          <w:rFonts w:ascii="Times New Roman" w:hAnsi="Times New Roman" w:cs="Times New Roman"/>
+          <w:sz w:val="20"/>
+          <w:szCs w:val="20"/>
+        </w:rPr>
+        <w:t>or attempts to assign an existing one</w:t>
+      </w:r>
+    </w:p>
+    <w:p>
+      <w:pPr>
+        <w:rPr>
+          <w:rFonts w:ascii="Times New Roman" w:hAnsi="Times New Roman" w:cs="Times New Roman"/>
+          <w:sz w:val="20"/>
+          <w:szCs w:val="20"/>
+        </w:rPr>
+      </w:pPr>
+      <w:r>
+        <w:rPr>
+          <w:rFonts w:ascii="Times New Roman" w:hAnsi="Times New Roman" w:cs="Times New Roman"/>
+          <w:sz w:val="20"/>
+          <w:szCs w:val="20"/>
+        </w:rPr>
+        <w:t xml:space="preserve">Exit conditions: </w:t>
       </w:r>
     </w:p>
     <w:p>
       <w:pPr>
         <w:numPr>
           <w:ilvl w:val="0"/>
-          <w:numId w:val="12"/>
-        </w:numPr>
-        <w:rPr>
-          <w:rFonts w:ascii="Times New Roman" w:hAnsi="Times New Roman" w:cs="Times New Roman"/>
-        </w:rPr>
-      </w:pPr>
-      <w:r>
-        <w:rPr>
-          <w:rFonts w:ascii="Times New Roman" w:hAnsi="Times New Roman" w:cs="Times New Roman"/>
-        </w:rPr>
-        <w:t>Customer adds a certain amount of funds to their account</w:t>
-      </w:r>
-    </w:p>
-    <w:p>
-      <w:pPr>
-        <w:rPr>
-          <w:rFonts w:ascii="Times New Roman" w:hAnsi="Times New Roman" w:cs="Times New Roman"/>
-        </w:rPr>
-      </w:pPr>
-      <w:r>
-        <w:rPr>
-          <w:rFonts w:ascii="Times New Roman" w:hAnsi="Times New Roman" w:cs="Times New Roman"/>
+          <w:numId w:val="14"/>
+        </w:numPr>
+        <w:rPr>
+          <w:rFonts w:ascii="Times New Roman" w:hAnsi="Times New Roman" w:cs="Times New Roman"/>
+          <w:sz w:val="20"/>
+          <w:szCs w:val="20"/>
+        </w:rPr>
+      </w:pPr>
+      <w:r>
+        <w:rPr>
+          <w:rFonts w:ascii="Times New Roman" w:hAnsi="Times New Roman" w:cs="Times New Roman"/>
+          <w:sz w:val="20"/>
+          <w:szCs w:val="20"/>
+        </w:rPr>
+        <w:t xml:space="preserve">A worker </w:t>
+      </w:r>
+      <w:r>
+        <w:rPr>
+          <w:rFonts w:ascii="Times New Roman" w:hAnsi="Times New Roman" w:cs="Times New Roman"/>
+          <w:sz w:val="20"/>
+          <w:szCs w:val="20"/>
+        </w:rPr>
+        <w:t>is assigned the job</w:t>
+      </w:r>
+    </w:p>
+    <w:p>
+      <w:pPr>
+        <w:numPr>
+          <w:ilvl w:val="0"/>
+          <w:numId w:val="14"/>
+        </w:numPr>
+        <w:rPr>
+          <w:rFonts w:ascii="Times New Roman" w:hAnsi="Times New Roman" w:cs="Times New Roman"/>
+          <w:sz w:val="20"/>
+          <w:szCs w:val="20"/>
+        </w:rPr>
+      </w:pPr>
+      <w:r>
+        <w:rPr>
+          <w:rFonts w:ascii="Times New Roman" w:hAnsi="Times New Roman" w:cs="Times New Roman"/>
+          <w:sz w:val="20"/>
+          <w:szCs w:val="20"/>
+        </w:rPr>
+        <w:t>There are no available workers so the customer will have to try again later</w:t>
+      </w:r>
+    </w:p>
+    <w:p>
+      <w:pPr>
+        <w:rPr>
+          <w:rFonts w:ascii="Times New Roman" w:hAnsi="Times New Roman" w:cs="Times New Roman"/>
+          <w:sz w:val="20"/>
+          <w:szCs w:val="20"/>
+        </w:rPr>
+      </w:pPr>
+      <w:r>
+        <w:rPr>
+          <w:rFonts w:ascii="Times New Roman" w:hAnsi="Times New Roman" w:cs="Times New Roman"/>
+          <w:sz w:val="20"/>
+          <w:szCs w:val="20"/>
         </w:rPr>
         <w:t>Event flow:</w:t>
       </w:r>
@@ -1392,51 +1778,108 @@
       <w:pPr>
         <w:numPr>
           <w:ilvl w:val="0"/>
-          <w:numId w:val="13"/>
-        </w:numPr>
-        <w:rPr>
-          <w:rFonts w:ascii="Times New Roman" w:hAnsi="Times New Roman" w:cs="Times New Roman"/>
-        </w:rPr>
-      </w:pPr>
-      <w:r>
-        <w:rPr>
-          <w:rFonts w:ascii="Times New Roman" w:hAnsi="Times New Roman" w:cs="Times New Roman"/>
-        </w:rPr>
-        <w:t>Customer logs in</w:t>
+          <w:numId w:val="15"/>
+        </w:numPr>
+        <w:rPr>
+          <w:rFonts w:ascii="Times New Roman" w:hAnsi="Times New Roman" w:cs="Times New Roman"/>
+          <w:sz w:val="20"/>
+          <w:szCs w:val="20"/>
+        </w:rPr>
+      </w:pPr>
+      <w:r>
+        <w:rPr>
+          <w:rFonts w:ascii="Times New Roman" w:hAnsi="Times New Roman" w:cs="Times New Roman"/>
+          <w:sz w:val="20"/>
+          <w:szCs w:val="20"/>
+        </w:rPr>
+        <w:t xml:space="preserve">The </w:t>
+      </w:r>
+      <w:r>
+        <w:rPr>
+          <w:rFonts w:ascii="Times New Roman" w:hAnsi="Times New Roman" w:cs="Times New Roman"/>
+          <w:sz w:val="20"/>
+          <w:szCs w:val="20"/>
+        </w:rPr>
+        <w:t>customer creates a job</w:t>
+      </w:r>
+      <w:r>
+        <w:rPr>
+          <w:rFonts w:ascii="Times New Roman" w:hAnsi="Times New Roman" w:cs="Times New Roman"/>
+          <w:sz w:val="20"/>
+          <w:szCs w:val="20"/>
+        </w:rPr>
+        <w:t>, a worker updates their availability</w:t>
       </w:r>
     </w:p>
     <w:p>
       <w:pPr>
         <w:numPr>
           <w:ilvl w:val="0"/>
-          <w:numId w:val="13"/>
-        </w:numPr>
-        <w:rPr>
-          <w:rFonts w:ascii="Times New Roman" w:hAnsi="Times New Roman" w:cs="Times New Roman"/>
-        </w:rPr>
-      </w:pPr>
-      <w:r>
-        <w:rPr>
-          <w:rFonts w:ascii="Times New Roman" w:hAnsi="Times New Roman" w:cs="Times New Roman"/>
-        </w:rPr>
-        <w:t xml:space="preserve">Customer requests that funds be added to their account </w:t>
+          <w:numId w:val="15"/>
+        </w:numPr>
+        <w:rPr>
+          <w:rFonts w:ascii="Times New Roman" w:hAnsi="Times New Roman" w:cs="Times New Roman"/>
+          <w:sz w:val="20"/>
+          <w:szCs w:val="20"/>
+        </w:rPr>
+      </w:pPr>
+      <w:r>
+        <w:rPr>
+          <w:rFonts w:ascii="Times New Roman" w:hAnsi="Times New Roman" w:cs="Times New Roman"/>
+          <w:sz w:val="20"/>
+          <w:szCs w:val="20"/>
+        </w:rPr>
+        <w:t xml:space="preserve">The </w:t>
+      </w:r>
+      <w:r>
+        <w:rPr>
+          <w:rFonts w:ascii="Times New Roman" w:hAnsi="Times New Roman" w:cs="Times New Roman"/>
+          <w:sz w:val="20"/>
+          <w:szCs w:val="20"/>
+        </w:rPr>
+        <w:t>system iterates through all worker availabilities</w:t>
+      </w:r>
+    </w:p>
+    <w:p>
+      <w:pPr>
+        <w:numPr>
+          <w:ilvl w:val="1"/>
+          <w:numId w:val="15"/>
+        </w:numPr>
+        <w:rPr>
+          <w:rFonts w:ascii="Times New Roman" w:hAnsi="Times New Roman" w:cs="Times New Roman"/>
+          <w:sz w:val="20"/>
+          <w:szCs w:val="20"/>
+        </w:rPr>
+      </w:pPr>
+      <w:r>
+        <w:rPr>
+          <w:rFonts w:ascii="Times New Roman" w:hAnsi="Times New Roman" w:cs="Times New Roman"/>
+          <w:sz w:val="20"/>
+          <w:szCs w:val="20"/>
+        </w:rPr>
+        <w:t>The system then takes these availabilities and checks for conflicts with other jobs</w:t>
       </w:r>
     </w:p>
     <w:p>
       <w:pPr>
         <w:numPr>
           <w:ilvl w:val="0"/>
-          <w:numId w:val="13"/>
-        </w:numPr>
-        <w:rPr>
-          <w:rFonts w:ascii="Times New Roman" w:hAnsi="Times New Roman" w:cs="Times New Roman"/>
-        </w:rPr>
-      </w:pPr>
-      <w:r>
-        <w:rPr>
-          <w:rFonts w:ascii="Times New Roman" w:hAnsi="Times New Roman" w:cs="Times New Roman"/>
-        </w:rPr>
-        <w:t>Funds to be used to pay workers are added to the account</w:t>
+          <w:numId w:val="15"/>
+        </w:numPr>
+        <w:rPr>
+          <w:rFonts w:ascii="Times New Roman" w:hAnsi="Times New Roman" w:cs="Times New Roman"/>
+          <w:sz w:val="24"/>
+          <w:szCs w:val="24"/>
+        </w:rPr>
+      </w:pPr>
+      <w:r>
+        <w:rPr>
+          <w:rFonts w:ascii="Times New Roman" w:hAnsi="Times New Roman" w:cs="Times New Roman"/>
+          <w:sz w:val="20"/>
+          <w:szCs w:val="20"/>
+        </w:rPr>
+        <w:t>The job is assigned to the worker with the first applicable availability, or it is not assigned at all</w:t>
       </w:r>
       <w:r>
         <w:br w:type="page"/>
@@ -1444,6 +1887,7 @@
     </w:p>
     <w:p>
       <w:pPr>
+        <w:pStyle w:val="Heading3"/>
         <w:rPr>
           <w:rFonts w:ascii="Times New Roman" w:hAnsi="Times New Roman" w:cs="Times New Roman"/>
           <w:i/>
@@ -1457,37 +1901,24 @@
           <w:iCs/>
         </w:rPr>
         <w:lastRenderedPageBreak/>
-        <w:t>Figure 4 – A worker is assigned a job</w:t>
-      </w:r>
-    </w:p>
-    <w:p>
-      <w:pPr>
-        <w:rPr>
-          <w:rFonts w:ascii="Times New Roman" w:hAnsi="Times New Roman" w:cs="Times New Roman"/>
-          <w:sz w:val="24"/>
-          <w:szCs w:val="24"/>
-        </w:rPr>
-      </w:pPr>
-      <w:r>
-        <w:rPr>
-          <w:rFonts w:ascii="Times New Roman" w:hAnsi="Times New Roman" w:cs="Times New Roman"/>
+        <w:t>Figure 5 – A job is finished</w:t>
+      </w:r>
+    </w:p>
+    <w:p>
+      <w:pPr>
+        <w:rPr>
+          <w:rFonts w:ascii="Times New Roman" w:hAnsi="Times New Roman" w:cs="Times New Roman"/>
+        </w:rPr>
+      </w:pPr>
+      <w:r>
+        <w:rPr>
           <w:noProof/>
-          <w:sz w:val="24"/>
-          <w:szCs w:val="24"/>
         </w:rPr>
         <w:drawing>
-          <wp:anchor distT="0" distB="0" distL="0" distR="0" simplePos="0" relativeHeight="251662336" behindDoc="0" locked="0" layoutInCell="0" allowOverlap="1" wp14:anchorId="57E235A6" wp14:editId="1C30FAEC">
-            <wp:simplePos x="0" y="0"/>
-            <wp:positionH relativeFrom="column">
-              <wp:align>center</wp:align>
-            </wp:positionH>
-            <wp:positionV relativeFrom="paragraph">
-              <wp:posOffset>10795</wp:posOffset>
-            </wp:positionV>
-            <wp:extent cx="3688715" cy="4165600"/>
+          <wp:inline distT="0" distB="0" distL="0" distR="0" wp14:anchorId="3BB21643" wp14:editId="4ACCDAC1">
+            <wp:extent cx="5547360" cy="4008120"/>
             <wp:effectExtent l="0" t="0" r="0" b="0"/>
-            <wp:wrapSquare wrapText="largest"/>
-            <wp:docPr id="4" name="Image4" descr="Diagram&#10;&#10;Description automatically generated"/>
+            <wp:docPr id="13" name="Picture 13" descr="Diagram&#10;&#10;Description automatically generated"/>
             <wp:cNvGraphicFramePr>
               <a:graphicFrameLocks xmlns:a="http://schemas.openxmlformats.org/drawingml/2006/main" noChangeAspect="1"/>
             </wp:cNvGraphicFramePr>
@@ -1495,13 +1926,20 @@
               <a:graphicData uri="http://schemas.openxmlformats.org/drawingml/2006/picture">
                 <pic:pic xmlns:pic="http://schemas.openxmlformats.org/drawingml/2006/picture">
                   <pic:nvPicPr>
-                    <pic:cNvPr id="4" name="Image4" descr="Diagram&#10;&#10;Description automatically generated"/>
+                    <pic:cNvPr id="13" name="Picture 13" descr="Diagram&#10;&#10;Description automatically generated"/>
                     <pic:cNvPicPr>
                       <a:picLocks noChangeAspect="1" noChangeArrowheads="1"/>
                     </pic:cNvPicPr>
                   </pic:nvPicPr>
                   <pic:blipFill>
-                    <a:blip r:embed="rId9"/>
+                    <a:blip r:embed="rId10">
+                      <a:extLst>
+                        <a:ext uri="{28A0092B-C50C-407E-A947-70E740481C1C}">
+                          <a14:useLocalDpi xmlns:a14="http://schemas.microsoft.com/office/drawing/2010/main" val="0"/>
+                        </a:ext>
+                      </a:extLst>
+                    </a:blip>
+                    <a:srcRect/>
                     <a:stretch>
                       <a:fillRect/>
                     </a:stretch>
@@ -1509,16 +1947,20 @@
                   <pic:spPr bwMode="auto">
                     <a:xfrm>
                       <a:off x="0" y="0"/>
-                      <a:ext cx="3688715" cy="4165600"/>
+                      <a:ext cx="5547360" cy="4008120"/>
                     </a:xfrm>
                     <a:prstGeom prst="rect">
                       <a:avLst/>
                     </a:prstGeom>
+                    <a:noFill/>
+                    <a:ln>
+                      <a:noFill/>
+                    </a:ln>
                   </pic:spPr>
                 </pic:pic>
               </a:graphicData>
             </a:graphic>
-          </wp:anchor>
+          </wp:inline>
         </w:drawing>
       </w:r>
     </w:p>
@@ -1526,143 +1968,31 @@
       <w:pPr>
         <w:rPr>
           <w:rFonts w:ascii="Times New Roman" w:hAnsi="Times New Roman" w:cs="Times New Roman"/>
-          <w:sz w:val="24"/>
-          <w:szCs w:val="24"/>
-        </w:rPr>
-      </w:pPr>
-    </w:p>
-    <w:p>
-      <w:pPr>
-        <w:rPr>
-          <w:rFonts w:ascii="Times New Roman" w:hAnsi="Times New Roman" w:cs="Times New Roman"/>
-          <w:sz w:val="24"/>
-          <w:szCs w:val="24"/>
-        </w:rPr>
-      </w:pPr>
-    </w:p>
-    <w:p>
-      <w:pPr>
-        <w:rPr>
-          <w:rFonts w:ascii="Times New Roman" w:hAnsi="Times New Roman" w:cs="Times New Roman"/>
-          <w:sz w:val="24"/>
-          <w:szCs w:val="24"/>
-        </w:rPr>
-      </w:pPr>
-    </w:p>
-    <w:p>
-      <w:pPr>
-        <w:rPr>
-          <w:rFonts w:ascii="Times New Roman" w:hAnsi="Times New Roman" w:cs="Times New Roman"/>
-          <w:sz w:val="24"/>
-          <w:szCs w:val="24"/>
-        </w:rPr>
-      </w:pPr>
-    </w:p>
-    <w:p>
-      <w:pPr>
-        <w:rPr>
-          <w:rFonts w:ascii="Times New Roman" w:hAnsi="Times New Roman" w:cs="Times New Roman"/>
-          <w:sz w:val="24"/>
-          <w:szCs w:val="24"/>
-        </w:rPr>
-      </w:pPr>
-    </w:p>
-    <w:p>
-      <w:pPr>
-        <w:rPr>
-          <w:rFonts w:ascii="Times New Roman" w:hAnsi="Times New Roman" w:cs="Times New Roman"/>
-          <w:sz w:val="24"/>
-          <w:szCs w:val="24"/>
-        </w:rPr>
-      </w:pPr>
-    </w:p>
-    <w:p>
-      <w:pPr>
-        <w:rPr>
-          <w:rFonts w:ascii="Times New Roman" w:hAnsi="Times New Roman" w:cs="Times New Roman"/>
-          <w:sz w:val="24"/>
-          <w:szCs w:val="24"/>
-        </w:rPr>
-      </w:pPr>
-    </w:p>
-    <w:p>
-      <w:pPr>
-        <w:rPr>
-          <w:rFonts w:ascii="Times New Roman" w:hAnsi="Times New Roman" w:cs="Times New Roman"/>
-          <w:sz w:val="24"/>
-          <w:szCs w:val="24"/>
-        </w:rPr>
-      </w:pPr>
-    </w:p>
-    <w:p>
-      <w:pPr>
-        <w:rPr>
-          <w:rFonts w:ascii="Times New Roman" w:hAnsi="Times New Roman" w:cs="Times New Roman"/>
-          <w:sz w:val="24"/>
-          <w:szCs w:val="24"/>
-        </w:rPr>
-      </w:pPr>
-    </w:p>
-    <w:p>
-      <w:pPr>
-        <w:rPr>
-          <w:rFonts w:ascii="Times New Roman" w:hAnsi="Times New Roman" w:cs="Times New Roman"/>
-          <w:sz w:val="24"/>
-          <w:szCs w:val="24"/>
-        </w:rPr>
-      </w:pPr>
-    </w:p>
-    <w:p>
-      <w:pPr>
-        <w:rPr>
-          <w:rFonts w:ascii="Times New Roman" w:hAnsi="Times New Roman" w:cs="Times New Roman"/>
-          <w:sz w:val="24"/>
-          <w:szCs w:val="24"/>
-        </w:rPr>
-      </w:pPr>
-    </w:p>
-    <w:p>
-      <w:pPr>
-        <w:rPr>
-          <w:rFonts w:ascii="Times New Roman" w:hAnsi="Times New Roman" w:cs="Times New Roman"/>
-          <w:sz w:val="24"/>
-          <w:szCs w:val="24"/>
-        </w:rPr>
-      </w:pPr>
-    </w:p>
-    <w:p>
-      <w:pPr>
-        <w:rPr>
-          <w:rFonts w:ascii="Times New Roman" w:hAnsi="Times New Roman" w:cs="Times New Roman"/>
-          <w:sz w:val="24"/>
-          <w:szCs w:val="24"/>
-        </w:rPr>
-      </w:pPr>
-    </w:p>
-    <w:p>
-      <w:pPr>
-        <w:rPr>
-          <w:rFonts w:ascii="Times New Roman" w:hAnsi="Times New Roman" w:cs="Times New Roman"/>
-          <w:sz w:val="24"/>
-          <w:szCs w:val="24"/>
-        </w:rPr>
-      </w:pPr>
-    </w:p>
-    <w:p>
-      <w:pPr>
-        <w:rPr>
-          <w:rFonts w:ascii="Times New Roman" w:hAnsi="Times New Roman" w:cs="Times New Roman"/>
-          <w:sz w:val="24"/>
-          <w:szCs w:val="24"/>
-        </w:rPr>
-      </w:pPr>
-      <w:r>
-        <w:rPr>
-          <w:rFonts w:ascii="Times New Roman" w:hAnsi="Times New Roman" w:cs="Times New Roman"/>
-          <w:sz w:val="24"/>
-          <w:szCs w:val="24"/>
-        </w:rPr>
-        <w:t>Participating actors: Workers</w:t>
+        </w:rPr>
+      </w:pPr>
+    </w:p>
+    <w:p>
+      <w:pPr>
+        <w:rPr>
+          <w:sz w:val="24"/>
+          <w:szCs w:val="24"/>
+        </w:rPr>
+      </w:pPr>
+      <w:r>
+        <w:rPr>
+          <w:rFonts w:ascii="Times New Roman" w:hAnsi="Times New Roman" w:cs="Times New Roman"/>
+          <w:sz w:val="24"/>
+          <w:szCs w:val="24"/>
+        </w:rPr>
+        <w:t>Participating actors: Worker, Customer</w:t>
+      </w:r>
+      <w:r>
+        <w:rPr>
+          <w:rFonts w:ascii="Times New Roman" w:hAnsi="Times New Roman" w:cs="Times New Roman"/>
+          <w:sz w:val="24"/>
+          <w:szCs w:val="24"/>
+        </w:rPr>
+        <w:t>, Owner</w:t>
       </w:r>
     </w:p>
     <w:p>
@@ -1681,6 +2011,184 @@
         </w:rPr>
         <w:t xml:space="preserve">Entry conditions: </w:t>
       </w:r>
+    </w:p>
+    <w:p>
+      <w:pPr>
+        <w:pStyle w:val="ListParagraph"/>
+        <w:numPr>
+          <w:ilvl w:val="0"/>
+          <w:numId w:val="25"/>
+        </w:numPr>
+        <w:rPr>
+          <w:sz w:val="24"/>
+          <w:szCs w:val="24"/>
+        </w:rPr>
+      </w:pPr>
+      <w:r>
+        <w:rPr>
+          <w:rFonts w:ascii="Times New Roman" w:hAnsi="Times New Roman" w:cs="Times New Roman"/>
+          <w:sz w:val="24"/>
+          <w:szCs w:val="24"/>
+        </w:rPr>
+        <w:t>The c</w:t>
+      </w:r>
+      <w:r>
+        <w:rPr>
+          <w:rFonts w:ascii="Times New Roman" w:hAnsi="Times New Roman" w:cs="Times New Roman"/>
+          <w:sz w:val="24"/>
+          <w:szCs w:val="24"/>
+        </w:rPr>
+        <w:t>ustomer</w:t>
+      </w:r>
+      <w:r>
+        <w:rPr>
+          <w:rFonts w:ascii="Times New Roman" w:hAnsi="Times New Roman" w:cs="Times New Roman"/>
+          <w:sz w:val="24"/>
+          <w:szCs w:val="24"/>
+        </w:rPr>
+        <w:t xml:space="preserve"> indicates that the job is finished</w:t>
+      </w:r>
+    </w:p>
+    <w:p>
+      <w:pPr>
+        <w:rPr>
+          <w:rFonts w:ascii="Times New Roman" w:hAnsi="Times New Roman" w:cs="Times New Roman"/>
+          <w:sz w:val="24"/>
+          <w:szCs w:val="24"/>
+        </w:rPr>
+      </w:pPr>
+      <w:r>
+        <w:rPr>
+          <w:rFonts w:ascii="Times New Roman" w:hAnsi="Times New Roman" w:cs="Times New Roman"/>
+          <w:sz w:val="24"/>
+          <w:szCs w:val="24"/>
+        </w:rPr>
+        <w:t xml:space="preserve">Exit conditions: </w:t>
+      </w:r>
+    </w:p>
+    <w:p>
+      <w:pPr>
+        <w:pStyle w:val="ListParagraph"/>
+        <w:numPr>
+          <w:ilvl w:val="0"/>
+          <w:numId w:val="25"/>
+        </w:numPr>
+        <w:rPr>
+          <w:sz w:val="24"/>
+          <w:szCs w:val="24"/>
+        </w:rPr>
+      </w:pPr>
+      <w:r>
+        <w:rPr>
+          <w:rFonts w:ascii="Times New Roman" w:hAnsi="Times New Roman" w:cs="Times New Roman"/>
+          <w:sz w:val="24"/>
+          <w:szCs w:val="24"/>
+        </w:rPr>
+        <w:t xml:space="preserve">The job is marked </w:t>
+      </w:r>
+      <w:r>
+        <w:rPr>
+          <w:rFonts w:ascii="Times New Roman" w:hAnsi="Times New Roman" w:cs="Times New Roman"/>
+          <w:sz w:val="24"/>
+          <w:szCs w:val="24"/>
+        </w:rPr>
+        <w:t>complete,</w:t>
+      </w:r>
+      <w:r>
+        <w:rPr>
+          <w:rFonts w:ascii="Times New Roman" w:hAnsi="Times New Roman" w:cs="Times New Roman"/>
+          <w:sz w:val="24"/>
+          <w:szCs w:val="24"/>
+        </w:rPr>
+        <w:t xml:space="preserve"> and funds move</w:t>
+      </w:r>
+    </w:p>
+    <w:p>
+      <w:pPr>
+        <w:pStyle w:val="ListParagraph"/>
+        <w:numPr>
+          <w:ilvl w:val="0"/>
+          <w:numId w:val="25"/>
+        </w:numPr>
+        <w:rPr>
+          <w:sz w:val="24"/>
+          <w:szCs w:val="24"/>
+        </w:rPr>
+      </w:pPr>
+      <w:r>
+        <w:rPr>
+          <w:rFonts w:ascii="Times New Roman" w:hAnsi="Times New Roman" w:cs="Times New Roman"/>
+          <w:sz w:val="24"/>
+          <w:szCs w:val="24"/>
+        </w:rPr>
+        <w:t>The job is not marked complete, and funds do not move</w:t>
+      </w:r>
+    </w:p>
+    <w:p>
+      <w:pPr>
+        <w:rPr>
+          <w:sz w:val="24"/>
+          <w:szCs w:val="24"/>
+        </w:rPr>
+      </w:pPr>
+      <w:r>
+        <w:rPr>
+          <w:rFonts w:ascii="Times New Roman" w:hAnsi="Times New Roman" w:cs="Times New Roman"/>
+          <w:sz w:val="24"/>
+          <w:szCs w:val="24"/>
+        </w:rPr>
+        <w:t>Event flow:</w:t>
+      </w:r>
+    </w:p>
+    <w:p>
+      <w:pPr>
+        <w:numPr>
+          <w:ilvl w:val="0"/>
+          <w:numId w:val="16"/>
+        </w:numPr>
+        <w:rPr>
+          <w:rFonts w:ascii="Times New Roman" w:hAnsi="Times New Roman" w:cs="Times New Roman"/>
+          <w:sz w:val="24"/>
+          <w:szCs w:val="24"/>
+        </w:rPr>
+      </w:pPr>
+      <w:r>
+        <w:rPr>
+          <w:rFonts w:ascii="Times New Roman" w:hAnsi="Times New Roman" w:cs="Times New Roman"/>
+          <w:sz w:val="24"/>
+          <w:szCs w:val="24"/>
+        </w:rPr>
+        <w:t xml:space="preserve">The </w:t>
+      </w:r>
+      <w:r>
+        <w:rPr>
+          <w:rFonts w:ascii="Times New Roman" w:hAnsi="Times New Roman" w:cs="Times New Roman"/>
+          <w:sz w:val="24"/>
+          <w:szCs w:val="24"/>
+        </w:rPr>
+        <w:t xml:space="preserve">customer </w:t>
+      </w:r>
+      <w:r>
+        <w:rPr>
+          <w:rFonts w:ascii="Times New Roman" w:hAnsi="Times New Roman" w:cs="Times New Roman"/>
+          <w:sz w:val="24"/>
+          <w:szCs w:val="24"/>
+        </w:rPr>
+        <w:t>indicates that the job is done</w:t>
+      </w:r>
+    </w:p>
+    <w:p>
+      <w:pPr>
+        <w:numPr>
+          <w:ilvl w:val="0"/>
+          <w:numId w:val="16"/>
+        </w:numPr>
+        <w:rPr>
+          <w:rFonts w:ascii="Times New Roman" w:hAnsi="Times New Roman" w:cs="Times New Roman"/>
+          <w:sz w:val="24"/>
+          <w:szCs w:val="24"/>
+        </w:rPr>
+      </w:pPr>
       <w:r>
         <w:rPr>
           <w:rFonts w:ascii="Times New Roman" w:hAnsi="Times New Roman" w:cs="Times New Roman"/>
@@ -1695,184 +2203,134 @@
           <w:sz w:val="24"/>
           <w:szCs w:val="24"/>
         </w:rPr>
-        <w:t>orker is logged in</w:t>
-      </w:r>
-    </w:p>
-    <w:p>
-      <w:pPr>
-        <w:rPr>
-          <w:rFonts w:ascii="Times New Roman" w:hAnsi="Times New Roman" w:cs="Times New Roman"/>
-          <w:sz w:val="24"/>
-          <w:szCs w:val="24"/>
-        </w:rPr>
-      </w:pPr>
-      <w:r>
-        <w:rPr>
-          <w:rFonts w:ascii="Times New Roman" w:hAnsi="Times New Roman" w:cs="Times New Roman"/>
-          <w:sz w:val="24"/>
-          <w:szCs w:val="24"/>
-        </w:rPr>
-        <w:t xml:space="preserve">Exit conditions: </w:t>
+        <w:t>orker is paid for their work</w:t>
+      </w:r>
+      <w:r>
+        <w:rPr>
+          <w:rFonts w:ascii="Times New Roman" w:hAnsi="Times New Roman" w:cs="Times New Roman"/>
+          <w:sz w:val="24"/>
+          <w:szCs w:val="24"/>
+        </w:rPr>
+        <w:t xml:space="preserve">, the owner receives </w:t>
+      </w:r>
+      <w:r>
+        <w:rPr>
+          <w:rFonts w:ascii="Times New Roman" w:hAnsi="Times New Roman" w:cs="Times New Roman"/>
+          <w:sz w:val="24"/>
+          <w:szCs w:val="24"/>
+        </w:rPr>
+        <w:t xml:space="preserve">a </w:t>
+      </w:r>
+      <w:r>
+        <w:rPr>
+          <w:rFonts w:ascii="Times New Roman" w:hAnsi="Times New Roman" w:cs="Times New Roman"/>
+          <w:sz w:val="24"/>
+          <w:szCs w:val="24"/>
+        </w:rPr>
+        <w:t xml:space="preserve">commission </w:t>
       </w:r>
     </w:p>
     <w:p>
       <w:pPr>
         <w:numPr>
           <w:ilvl w:val="0"/>
-          <w:numId w:val="14"/>
-        </w:numPr>
-        <w:rPr>
-          <w:rFonts w:ascii="Times New Roman" w:hAnsi="Times New Roman" w:cs="Times New Roman"/>
-          <w:sz w:val="24"/>
-          <w:szCs w:val="24"/>
-        </w:rPr>
-      </w:pPr>
-      <w:r>
-        <w:rPr>
-          <w:rFonts w:ascii="Times New Roman" w:hAnsi="Times New Roman" w:cs="Times New Roman"/>
-          <w:sz w:val="24"/>
-          <w:szCs w:val="24"/>
-        </w:rPr>
-        <w:t>A worker accepts the job</w:t>
+          <w:numId w:val="16"/>
+        </w:numPr>
+        <w:rPr>
+          <w:rFonts w:ascii="Times New Roman" w:hAnsi="Times New Roman" w:cs="Times New Roman"/>
+          <w:sz w:val="24"/>
+          <w:szCs w:val="24"/>
+        </w:rPr>
+      </w:pPr>
+      <w:r>
+        <w:rPr>
+          <w:rFonts w:ascii="Times New Roman" w:hAnsi="Times New Roman" w:cs="Times New Roman"/>
+          <w:sz w:val="24"/>
+          <w:szCs w:val="24"/>
+        </w:rPr>
+        <w:t xml:space="preserve">The </w:t>
+      </w:r>
+      <w:r>
+        <w:rPr>
+          <w:rFonts w:ascii="Times New Roman" w:hAnsi="Times New Roman" w:cs="Times New Roman"/>
+          <w:sz w:val="24"/>
+          <w:szCs w:val="24"/>
+        </w:rPr>
+        <w:t>system marks the job as completed</w:t>
+      </w:r>
+      <w:r>
+        <w:rPr>
+          <w:rFonts w:ascii="Times New Roman" w:hAnsi="Times New Roman" w:cs="Times New Roman"/>
+          <w:sz w:val="24"/>
+          <w:szCs w:val="24"/>
+        </w:rPr>
+        <w:t xml:space="preserve"> </w:t>
       </w:r>
     </w:p>
     <w:p>
       <w:pPr>
         <w:numPr>
           <w:ilvl w:val="0"/>
-          <w:numId w:val="14"/>
-        </w:numPr>
-        <w:rPr>
-          <w:rFonts w:ascii="Times New Roman" w:hAnsi="Times New Roman" w:cs="Times New Roman"/>
-          <w:sz w:val="24"/>
-          <w:szCs w:val="24"/>
-        </w:rPr>
-      </w:pPr>
-      <w:r>
-        <w:rPr>
-          <w:rFonts w:ascii="Times New Roman" w:hAnsi="Times New Roman" w:cs="Times New Roman"/>
-          <w:sz w:val="24"/>
-          <w:szCs w:val="24"/>
-        </w:rPr>
-        <w:t>A worker rejects the job, and it is passed to another worker</w:t>
-      </w:r>
-    </w:p>
-    <w:p>
-      <w:pPr>
-        <w:rPr>
-          <w:rFonts w:ascii="Times New Roman" w:hAnsi="Times New Roman" w:cs="Times New Roman"/>
-          <w:sz w:val="24"/>
-          <w:szCs w:val="24"/>
-        </w:rPr>
-      </w:pPr>
-      <w:r>
-        <w:rPr>
-          <w:rFonts w:ascii="Times New Roman" w:hAnsi="Times New Roman" w:cs="Times New Roman"/>
-          <w:sz w:val="24"/>
-          <w:szCs w:val="24"/>
-        </w:rPr>
-        <w:t>Event flow:</w:t>
-      </w:r>
-    </w:p>
-    <w:p>
-      <w:pPr>
-        <w:numPr>
-          <w:ilvl w:val="0"/>
-          <w:numId w:val="15"/>
-        </w:numPr>
-        <w:rPr>
-          <w:rFonts w:ascii="Times New Roman" w:hAnsi="Times New Roman" w:cs="Times New Roman"/>
-          <w:sz w:val="24"/>
-          <w:szCs w:val="24"/>
-        </w:rPr>
-      </w:pPr>
-      <w:r>
-        <w:rPr>
-          <w:rFonts w:ascii="Times New Roman" w:hAnsi="Times New Roman" w:cs="Times New Roman"/>
-          <w:sz w:val="24"/>
-          <w:szCs w:val="24"/>
-        </w:rPr>
-        <w:t>The system notifies the user that they have a job request assigned to them</w:t>
-      </w:r>
-    </w:p>
-    <w:p>
-      <w:pPr>
-        <w:numPr>
-          <w:ilvl w:val="0"/>
-          <w:numId w:val="15"/>
-        </w:numPr>
-        <w:rPr>
-          <w:rFonts w:ascii="Times New Roman" w:hAnsi="Times New Roman" w:cs="Times New Roman"/>
-          <w:sz w:val="24"/>
-          <w:szCs w:val="24"/>
-        </w:rPr>
-      </w:pPr>
-      <w:r>
-        <w:rPr>
-          <w:rFonts w:ascii="Times New Roman" w:hAnsi="Times New Roman" w:cs="Times New Roman"/>
-          <w:sz w:val="24"/>
-          <w:szCs w:val="24"/>
-        </w:rPr>
-        <w:t>The worker is prompted to accept the offer</w:t>
+          <w:numId w:val="16"/>
+        </w:numPr>
+        <w:rPr>
+          <w:rFonts w:ascii="Times New Roman" w:hAnsi="Times New Roman" w:cs="Times New Roman"/>
+          <w:sz w:val="24"/>
+          <w:szCs w:val="24"/>
+        </w:rPr>
+      </w:pPr>
+      <w:r>
+        <w:rPr>
+          <w:rFonts w:ascii="Times New Roman" w:hAnsi="Times New Roman" w:cs="Times New Roman"/>
+          <w:sz w:val="24"/>
+          <w:szCs w:val="24"/>
+        </w:rPr>
+        <w:t>The customer reviews the work done and enters a review into the app</w:t>
       </w:r>
     </w:p>
     <w:p>
       <w:pPr>
         <w:numPr>
           <w:ilvl w:val="1"/>
-          <w:numId w:val="17"/>
-        </w:numPr>
-        <w:rPr>
-          <w:rFonts w:ascii="Times New Roman" w:hAnsi="Times New Roman" w:cs="Times New Roman"/>
-          <w:sz w:val="24"/>
-          <w:szCs w:val="24"/>
-        </w:rPr>
-      </w:pPr>
-      <w:r>
-        <w:rPr>
-          <w:rFonts w:ascii="Times New Roman" w:hAnsi="Times New Roman" w:cs="Times New Roman"/>
-          <w:sz w:val="24"/>
-          <w:szCs w:val="24"/>
-        </w:rPr>
-        <w:t>If they accept the offer, they are assigned to the job in the database</w:t>
-      </w:r>
-    </w:p>
-    <w:p>
-      <w:pPr>
-        <w:numPr>
-          <w:ilvl w:val="1"/>
-          <w:numId w:val="17"/>
-        </w:numPr>
-        <w:rPr>
-          <w:rFonts w:ascii="Times New Roman" w:hAnsi="Times New Roman" w:cs="Times New Roman"/>
-          <w:sz w:val="24"/>
-          <w:szCs w:val="24"/>
-        </w:rPr>
-      </w:pPr>
-      <w:r>
-        <w:rPr>
-          <w:rFonts w:ascii="Times New Roman" w:hAnsi="Times New Roman" w:cs="Times New Roman"/>
-          <w:sz w:val="24"/>
-          <w:szCs w:val="24"/>
-        </w:rPr>
-        <w:t>If they reject the offer, it is reassigned to another worker</w:t>
-      </w:r>
-    </w:p>
-    <w:p>
-      <w:pPr>
-        <w:ind w:left="1080"/>
-        <w:rPr>
-          <w:rFonts w:ascii="Times New Roman" w:hAnsi="Times New Roman" w:cs="Times New Roman"/>
-          <w:sz w:val="24"/>
-          <w:szCs w:val="24"/>
-        </w:rPr>
-      </w:pPr>
+          <w:numId w:val="16"/>
+        </w:numPr>
+        <w:rPr>
+          <w:rFonts w:ascii="Times New Roman" w:hAnsi="Times New Roman" w:cs="Times New Roman"/>
+          <w:sz w:val="24"/>
+          <w:szCs w:val="24"/>
+        </w:rPr>
+      </w:pPr>
+      <w:r>
+        <w:rPr>
+          <w:rFonts w:ascii="Times New Roman" w:hAnsi="Times New Roman" w:cs="Times New Roman"/>
+          <w:sz w:val="24"/>
+          <w:szCs w:val="24"/>
+        </w:rPr>
+        <w:t>The customer or worker</w:t>
+      </w:r>
+      <w:r>
+        <w:rPr>
+          <w:rFonts w:ascii="Times New Roman" w:hAnsi="Times New Roman" w:cs="Times New Roman"/>
+          <w:sz w:val="24"/>
+          <w:szCs w:val="24"/>
+        </w:rPr>
+        <w:t xml:space="preserve"> can file a dispute </w:t>
+      </w:r>
+      <w:r>
+        <w:rPr>
+          <w:rFonts w:ascii="Times New Roman" w:hAnsi="Times New Roman" w:cs="Times New Roman"/>
+          <w:sz w:val="24"/>
+          <w:szCs w:val="24"/>
+        </w:rPr>
+        <w:t>if needed</w:t>
+      </w:r>
       <w:r>
         <w:br w:type="page"/>
       </w:r>
     </w:p>
     <w:p>
       <w:pPr>
+        <w:pStyle w:val="Heading3"/>
         <w:rPr>
           <w:rFonts w:ascii="Times New Roman" w:hAnsi="Times New Roman" w:cs="Times New Roman"/>
           <w:i/>
@@ -1886,32 +2344,19 @@
           <w:iCs/>
         </w:rPr>
         <w:lastRenderedPageBreak/>
-        <w:t>Figure 5 – A job is finished</w:t>
-      </w:r>
-    </w:p>
-    <w:p>
-      <w:pPr>
-        <w:rPr>
-          <w:rFonts w:ascii="Times New Roman" w:hAnsi="Times New Roman" w:cs="Times New Roman"/>
-        </w:rPr>
-      </w:pPr>
+        <w:t>Figure 6 – User edits profile</w:t>
+      </w:r>
+    </w:p>
+    <w:p>
       <w:r>
         <w:rPr>
           <w:noProof/>
         </w:rPr>
         <w:drawing>
-          <wp:anchor distT="0" distB="0" distL="0" distR="0" simplePos="0" relativeHeight="251663360" behindDoc="0" locked="0" layoutInCell="0" allowOverlap="1" wp14:anchorId="1E16EC81" wp14:editId="707BD040">
-            <wp:simplePos x="0" y="0"/>
-            <wp:positionH relativeFrom="column">
-              <wp:align>center</wp:align>
-            </wp:positionH>
-            <wp:positionV relativeFrom="paragraph">
-              <wp:posOffset>-84455</wp:posOffset>
-            </wp:positionV>
-            <wp:extent cx="4572635" cy="5474970"/>
-            <wp:effectExtent l="0" t="0" r="0" b="0"/>
-            <wp:wrapSquare wrapText="largest"/>
-            <wp:docPr id="5" name="Image5" descr="Diagram&#10;&#10;Description automatically generated"/>
+          <wp:inline distT="0" distB="0" distL="0" distR="0" wp14:anchorId="6A9B282F" wp14:editId="223F5A73">
+            <wp:extent cx="5943600" cy="3519170"/>
+            <wp:effectExtent l="0" t="0" r="0" b="5080"/>
+            <wp:docPr id="14" name="Picture 14" descr="Diagram&#10;&#10;Description automatically generated"/>
             <wp:cNvGraphicFramePr>
               <a:graphicFrameLocks xmlns:a="http://schemas.openxmlformats.org/drawingml/2006/main" noChangeAspect="1"/>
             </wp:cNvGraphicFramePr>
@@ -1919,13 +2364,20 @@
               <a:graphicData uri="http://schemas.openxmlformats.org/drawingml/2006/picture">
                 <pic:pic xmlns:pic="http://schemas.openxmlformats.org/drawingml/2006/picture">
                   <pic:nvPicPr>
-                    <pic:cNvPr id="5" name="Image5" descr="Diagram&#10;&#10;Description automatically generated"/>
+                    <pic:cNvPr id="14" name="Picture 14" descr="Diagram&#10;&#10;Description automatically generated"/>
                     <pic:cNvPicPr>
                       <a:picLocks noChangeAspect="1" noChangeArrowheads="1"/>
                     </pic:cNvPicPr>
                   </pic:nvPicPr>
                   <pic:blipFill>
-                    <a:blip r:embed="rId10"/>
+                    <a:blip r:embed="rId11">
+                      <a:extLst>
+                        <a:ext uri="{28A0092B-C50C-407E-A947-70E740481C1C}">
+                          <a14:useLocalDpi xmlns:a14="http://schemas.microsoft.com/office/drawing/2010/main" val="0"/>
+                        </a:ext>
+                      </a:extLst>
+                    </a:blip>
+                    <a:srcRect/>
                     <a:stretch>
                       <a:fillRect/>
                     </a:stretch>
@@ -1933,16 +2385,20 @@
                   <pic:spPr bwMode="auto">
                     <a:xfrm>
                       <a:off x="0" y="0"/>
-                      <a:ext cx="4572635" cy="5474970"/>
+                      <a:ext cx="5943600" cy="3519170"/>
                     </a:xfrm>
                     <a:prstGeom prst="rect">
                       <a:avLst/>
                     </a:prstGeom>
+                    <a:noFill/>
+                    <a:ln>
+                      <a:noFill/>
+                    </a:ln>
                   </pic:spPr>
                 </pic:pic>
               </a:graphicData>
             </a:graphic>
-          </wp:anchor>
+          </wp:inline>
         </w:drawing>
       </w:r>
     </w:p>
@@ -1959,151 +2415,135 @@
           <w:rFonts w:ascii="Times New Roman" w:hAnsi="Times New Roman" w:cs="Times New Roman"/>
         </w:rPr>
       </w:pPr>
-    </w:p>
-    <w:p>
-      <w:pPr>
-        <w:rPr>
-          <w:rFonts w:ascii="Times New Roman" w:hAnsi="Times New Roman" w:cs="Times New Roman"/>
-        </w:rPr>
-      </w:pPr>
-    </w:p>
-    <w:p>
-      <w:pPr>
-        <w:rPr>
-          <w:rFonts w:ascii="Times New Roman" w:hAnsi="Times New Roman" w:cs="Times New Roman"/>
-        </w:rPr>
-      </w:pPr>
-    </w:p>
-    <w:p>
-      <w:pPr>
-        <w:rPr>
-          <w:rFonts w:ascii="Times New Roman" w:hAnsi="Times New Roman" w:cs="Times New Roman"/>
-        </w:rPr>
-      </w:pPr>
-    </w:p>
-    <w:p>
-      <w:pPr>
-        <w:rPr>
-          <w:rFonts w:ascii="Times New Roman" w:hAnsi="Times New Roman" w:cs="Times New Roman"/>
-        </w:rPr>
-      </w:pPr>
-    </w:p>
-    <w:p>
-      <w:pPr>
-        <w:rPr>
-          <w:rFonts w:ascii="Times New Roman" w:hAnsi="Times New Roman" w:cs="Times New Roman"/>
-        </w:rPr>
-      </w:pPr>
-    </w:p>
-    <w:p>
-      <w:pPr>
-        <w:rPr>
-          <w:rFonts w:ascii="Times New Roman" w:hAnsi="Times New Roman" w:cs="Times New Roman"/>
-        </w:rPr>
-      </w:pPr>
-    </w:p>
-    <w:p>
-      <w:pPr>
-        <w:rPr>
-          <w:rFonts w:ascii="Times New Roman" w:hAnsi="Times New Roman" w:cs="Times New Roman"/>
-        </w:rPr>
-      </w:pPr>
-    </w:p>
-    <w:p>
-      <w:pPr>
-        <w:rPr>
-          <w:rFonts w:ascii="Times New Roman" w:hAnsi="Times New Roman" w:cs="Times New Roman"/>
-        </w:rPr>
-      </w:pPr>
-    </w:p>
-    <w:p>
-      <w:pPr>
-        <w:rPr>
-          <w:rFonts w:ascii="Times New Roman" w:hAnsi="Times New Roman" w:cs="Times New Roman"/>
-        </w:rPr>
-      </w:pPr>
-    </w:p>
-    <w:p>
-      <w:pPr>
-        <w:rPr>
-          <w:rFonts w:ascii="Times New Roman" w:hAnsi="Times New Roman" w:cs="Times New Roman"/>
-        </w:rPr>
-      </w:pPr>
-    </w:p>
-    <w:p>
-      <w:pPr>
-        <w:rPr>
-          <w:rFonts w:ascii="Times New Roman" w:hAnsi="Times New Roman" w:cs="Times New Roman"/>
-        </w:rPr>
-      </w:pPr>
-    </w:p>
-    <w:p>
-      <w:pPr>
-        <w:rPr>
-          <w:rFonts w:ascii="Times New Roman" w:hAnsi="Times New Roman" w:cs="Times New Roman"/>
-        </w:rPr>
-      </w:pPr>
-    </w:p>
-    <w:p>
-      <w:pPr>
-        <w:rPr>
-          <w:rFonts w:ascii="Times New Roman" w:hAnsi="Times New Roman" w:cs="Times New Roman"/>
-        </w:rPr>
-      </w:pPr>
-    </w:p>
-    <w:p>
-      <w:pPr>
-        <w:rPr>
-          <w:rFonts w:ascii="Times New Roman" w:hAnsi="Times New Roman" w:cs="Times New Roman"/>
-        </w:rPr>
-      </w:pPr>
-    </w:p>
-    <w:p>
-      <w:pPr>
-        <w:rPr>
-          <w:rFonts w:ascii="Times New Roman" w:hAnsi="Times New Roman" w:cs="Times New Roman"/>
-        </w:rPr>
-      </w:pPr>
-    </w:p>
-    <w:p>
-      <w:pPr>
-        <w:rPr>
-          <w:rFonts w:ascii="Times New Roman" w:hAnsi="Times New Roman" w:cs="Times New Roman"/>
-        </w:rPr>
-      </w:pPr>
-    </w:p>
-    <w:p>
-      <w:pPr>
-        <w:rPr>
-          <w:rFonts w:ascii="Times New Roman" w:hAnsi="Times New Roman" w:cs="Times New Roman"/>
-        </w:rPr>
-      </w:pPr>
-    </w:p>
-    <w:p>
-      <w:r>
-        <w:rPr>
-          <w:rFonts w:ascii="Times New Roman" w:hAnsi="Times New Roman" w:cs="Times New Roman"/>
-        </w:rPr>
-        <w:t>Participating actors: Worker, Customer</w:t>
-      </w:r>
-    </w:p>
-    <w:p>
-      <w:r>
-        <w:rPr>
-          <w:rFonts w:ascii="Times New Roman" w:hAnsi="Times New Roman" w:cs="Times New Roman"/>
-        </w:rPr>
-        <w:t>Entry conditions: Worker indicates that the job is finished</w:t>
-      </w:r>
-    </w:p>
-    <w:p>
-      <w:r>
-        <w:rPr>
-          <w:rFonts w:ascii="Times New Roman" w:hAnsi="Times New Roman" w:cs="Times New Roman"/>
-        </w:rPr>
-        <w:t>Exit conditions: Customer writes a review of the job done</w:t>
-      </w:r>
-    </w:p>
-    <w:p>
+      <w:r>
+        <w:rPr>
+          <w:rFonts w:ascii="Times New Roman" w:hAnsi="Times New Roman" w:cs="Times New Roman"/>
+        </w:rPr>
+        <w:t xml:space="preserve">Participating Actors: Workers, </w:t>
+      </w:r>
+      <w:r>
+        <w:rPr>
+          <w:rFonts w:ascii="Times New Roman" w:hAnsi="Times New Roman" w:cs="Times New Roman"/>
+        </w:rPr>
+        <w:t>C</w:t>
+      </w:r>
+      <w:r>
+        <w:rPr>
+          <w:rFonts w:ascii="Times New Roman" w:hAnsi="Times New Roman" w:cs="Times New Roman"/>
+        </w:rPr>
+        <w:t xml:space="preserve">ustomers, </w:t>
+      </w:r>
+      <w:r>
+        <w:rPr>
+          <w:rFonts w:ascii="Times New Roman" w:hAnsi="Times New Roman" w:cs="Times New Roman"/>
+        </w:rPr>
+        <w:t>O</w:t>
+      </w:r>
+      <w:r>
+        <w:rPr>
+          <w:rFonts w:ascii="Times New Roman" w:hAnsi="Times New Roman" w:cs="Times New Roman"/>
+        </w:rPr>
+        <w:t>wner</w:t>
+      </w:r>
+    </w:p>
+    <w:p>
+      <w:pPr>
+        <w:rPr>
+          <w:rFonts w:ascii="Times New Roman" w:hAnsi="Times New Roman" w:cs="Times New Roman"/>
+        </w:rPr>
+      </w:pPr>
+      <w:r>
+        <w:rPr>
+          <w:rFonts w:ascii="Times New Roman" w:hAnsi="Times New Roman" w:cs="Times New Roman"/>
+        </w:rPr>
+        <w:t xml:space="preserve">Entry conditions: </w:t>
+      </w:r>
+    </w:p>
+    <w:p>
+      <w:pPr>
+        <w:pStyle w:val="ListParagraph"/>
+        <w:numPr>
+          <w:ilvl w:val="0"/>
+          <w:numId w:val="25"/>
+        </w:numPr>
+        <w:rPr>
+          <w:rFonts w:ascii="Times New Roman" w:hAnsi="Times New Roman" w:cs="Times New Roman"/>
+        </w:rPr>
+      </w:pPr>
+      <w:r>
+        <w:rPr>
+          <w:rFonts w:ascii="Times New Roman" w:hAnsi="Times New Roman" w:cs="Times New Roman"/>
+        </w:rPr>
+        <w:t>The u</w:t>
+      </w:r>
+      <w:r>
+        <w:rPr>
+          <w:rFonts w:ascii="Times New Roman" w:hAnsi="Times New Roman" w:cs="Times New Roman"/>
+        </w:rPr>
+        <w:t>ser is logged in</w:t>
+      </w:r>
+      <w:r>
+        <w:rPr>
+          <w:rFonts w:ascii="Times New Roman" w:hAnsi="Times New Roman" w:cs="Times New Roman"/>
+        </w:rPr>
+        <w:t xml:space="preserve"> and clicks on their profile</w:t>
+      </w:r>
+    </w:p>
+    <w:p>
+      <w:pPr>
+        <w:rPr>
+          <w:rFonts w:ascii="Times New Roman" w:hAnsi="Times New Roman" w:cs="Times New Roman"/>
+        </w:rPr>
+      </w:pPr>
+      <w:r>
+        <w:rPr>
+          <w:rFonts w:ascii="Times New Roman" w:hAnsi="Times New Roman" w:cs="Times New Roman"/>
+        </w:rPr>
+        <w:t>Exit condition:</w:t>
+      </w:r>
+    </w:p>
+    <w:p>
+      <w:pPr>
+        <w:pStyle w:val="ListParagraph"/>
+        <w:numPr>
+          <w:ilvl w:val="0"/>
+          <w:numId w:val="25"/>
+        </w:numPr>
+        <w:rPr>
+          <w:rFonts w:ascii="Times New Roman" w:hAnsi="Times New Roman" w:cs="Times New Roman"/>
+        </w:rPr>
+      </w:pPr>
+      <w:r>
+        <w:rPr>
+          <w:rFonts w:ascii="Times New Roman" w:hAnsi="Times New Roman" w:cs="Times New Roman"/>
+        </w:rPr>
+        <w:t>The user is notified whether their requested changes were accepted</w:t>
+      </w:r>
+    </w:p>
+    <w:p>
+      <w:pPr>
+        <w:pStyle w:val="ListParagraph"/>
+        <w:numPr>
+          <w:ilvl w:val="0"/>
+          <w:numId w:val="25"/>
+        </w:numPr>
+        <w:rPr>
+          <w:rFonts w:ascii="Times New Roman" w:hAnsi="Times New Roman" w:cs="Times New Roman"/>
+        </w:rPr>
+      </w:pPr>
+      <w:r>
+        <w:rPr>
+          <w:rFonts w:ascii="Times New Roman" w:hAnsi="Times New Roman" w:cs="Times New Roman"/>
+        </w:rPr>
+        <w:t>The user cancels the process, and no changes are made</w:t>
+      </w:r>
+    </w:p>
+    <w:p>
+      <w:pPr>
+        <w:rPr>
+          <w:rFonts w:ascii="Times New Roman" w:hAnsi="Times New Roman" w:cs="Times New Roman"/>
+        </w:rPr>
+      </w:pPr>
       <w:r>
         <w:rPr>
           <w:rFonts w:ascii="Times New Roman" w:hAnsi="Times New Roman" w:cs="Times New Roman"/>
@@ -2115,98 +2555,135 @@
       <w:pPr>
         <w:numPr>
           <w:ilvl w:val="0"/>
-          <w:numId w:val="16"/>
-        </w:numPr>
-        <w:rPr>
-          <w:rFonts w:ascii="Times New Roman" w:hAnsi="Times New Roman" w:cs="Times New Roman"/>
-        </w:rPr>
-      </w:pPr>
-      <w:r>
-        <w:rPr>
-          <w:rFonts w:ascii="Times New Roman" w:hAnsi="Times New Roman" w:cs="Times New Roman"/>
-        </w:rPr>
-        <w:t>The w</w:t>
-      </w:r>
-      <w:r>
-        <w:rPr>
-          <w:rFonts w:ascii="Times New Roman" w:hAnsi="Times New Roman" w:cs="Times New Roman"/>
-        </w:rPr>
-        <w:t>orker indicates that the job is done</w:t>
+          <w:numId w:val="19"/>
+        </w:numPr>
+        <w:rPr>
+          <w:rFonts w:ascii="Times New Roman" w:hAnsi="Times New Roman" w:cs="Times New Roman"/>
+        </w:rPr>
+      </w:pPr>
+      <w:r>
+        <w:rPr>
+          <w:rFonts w:ascii="Times New Roman" w:hAnsi="Times New Roman" w:cs="Times New Roman"/>
+        </w:rPr>
+        <w:t xml:space="preserve">A </w:t>
+      </w:r>
+      <w:r>
+        <w:rPr>
+          <w:rFonts w:ascii="Times New Roman" w:hAnsi="Times New Roman" w:cs="Times New Roman"/>
+        </w:rPr>
+        <w:t>user</w:t>
+      </w:r>
+      <w:r>
+        <w:rPr>
+          <w:rFonts w:ascii="Times New Roman" w:hAnsi="Times New Roman" w:cs="Times New Roman"/>
+        </w:rPr>
+        <w:t xml:space="preserve"> logs in</w:t>
+      </w:r>
+      <w:r>
+        <w:rPr>
+          <w:rFonts w:ascii="Times New Roman" w:hAnsi="Times New Roman" w:cs="Times New Roman"/>
+        </w:rPr>
+        <w:t xml:space="preserve"> </w:t>
+      </w:r>
+      <w:r>
+        <w:rPr>
+          <w:rFonts w:ascii="Times New Roman" w:hAnsi="Times New Roman" w:cs="Times New Roman"/>
+        </w:rPr>
+        <w:t>to their account</w:t>
       </w:r>
     </w:p>
     <w:p>
       <w:pPr>
         <w:numPr>
           <w:ilvl w:val="0"/>
-          <w:numId w:val="16"/>
-        </w:numPr>
-        <w:rPr>
-          <w:rFonts w:ascii="Times New Roman" w:hAnsi="Times New Roman" w:cs="Times New Roman"/>
-        </w:rPr>
-      </w:pPr>
-      <w:r>
-        <w:rPr>
-          <w:rFonts w:ascii="Times New Roman" w:hAnsi="Times New Roman" w:cs="Times New Roman"/>
-        </w:rPr>
-        <w:t>The w</w:t>
-      </w:r>
-      <w:r>
-        <w:rPr>
-          <w:rFonts w:ascii="Times New Roman" w:hAnsi="Times New Roman" w:cs="Times New Roman"/>
-        </w:rPr>
-        <w:t>orker is paid for their work</w:t>
+          <w:numId w:val="19"/>
+        </w:numPr>
+        <w:rPr>
+          <w:rFonts w:ascii="Times New Roman" w:hAnsi="Times New Roman" w:cs="Times New Roman"/>
+        </w:rPr>
+      </w:pPr>
+      <w:r>
+        <w:rPr>
+          <w:rFonts w:ascii="Times New Roman" w:hAnsi="Times New Roman" w:cs="Times New Roman"/>
+        </w:rPr>
+        <w:t>They request a change to their account information</w:t>
+      </w:r>
+    </w:p>
+    <w:p>
+      <w:pPr>
+        <w:numPr>
+          <w:ilvl w:val="1"/>
+          <w:numId w:val="19"/>
+        </w:numPr>
+        <w:rPr>
+          <w:rFonts w:ascii="Times New Roman" w:hAnsi="Times New Roman" w:cs="Times New Roman"/>
+        </w:rPr>
+      </w:pPr>
+      <w:r>
+        <w:rPr>
+          <w:rFonts w:ascii="Times New Roman" w:hAnsi="Times New Roman" w:cs="Times New Roman"/>
+        </w:rPr>
+        <w:t>Owners may request a change to any users account information</w:t>
       </w:r>
     </w:p>
     <w:p>
       <w:pPr>
         <w:numPr>
           <w:ilvl w:val="0"/>
-          <w:numId w:val="16"/>
-        </w:numPr>
-        <w:rPr>
-          <w:rFonts w:ascii="Times New Roman" w:hAnsi="Times New Roman" w:cs="Times New Roman"/>
-        </w:rPr>
-      </w:pPr>
-      <w:r>
-        <w:rPr>
-          <w:rFonts w:ascii="Times New Roman" w:hAnsi="Times New Roman" w:cs="Times New Roman"/>
-        </w:rPr>
-        <w:t xml:space="preserve">The system notifies the customer that their job is finished </w:t>
+          <w:numId w:val="19"/>
+        </w:numPr>
+        <w:rPr>
+          <w:rFonts w:ascii="Times New Roman" w:hAnsi="Times New Roman" w:cs="Times New Roman"/>
+        </w:rPr>
+      </w:pPr>
+      <w:r>
+        <w:rPr>
+          <w:rFonts w:ascii="Times New Roman" w:hAnsi="Times New Roman" w:cs="Times New Roman"/>
+        </w:rPr>
+        <w:t xml:space="preserve">The </w:t>
+      </w:r>
+      <w:r>
+        <w:rPr>
+          <w:rFonts w:ascii="Times New Roman" w:hAnsi="Times New Roman" w:cs="Times New Roman"/>
+        </w:rPr>
+        <w:t>input is validated</w:t>
       </w:r>
     </w:p>
     <w:p>
       <w:pPr>
         <w:numPr>
           <w:ilvl w:val="0"/>
-          <w:numId w:val="16"/>
-        </w:numPr>
-        <w:rPr>
-          <w:rFonts w:ascii="Times New Roman" w:hAnsi="Times New Roman" w:cs="Times New Roman"/>
-        </w:rPr>
-      </w:pPr>
-      <w:r>
-        <w:rPr>
-          <w:rFonts w:ascii="Times New Roman" w:hAnsi="Times New Roman" w:cs="Times New Roman"/>
-        </w:rPr>
-        <w:t>The customer reviews the work done and enters a review into the app</w:t>
+          <w:numId w:val="19"/>
+        </w:numPr>
+        <w:rPr>
+          <w:rFonts w:ascii="Times New Roman" w:hAnsi="Times New Roman" w:cs="Times New Roman"/>
+        </w:rPr>
+      </w:pPr>
+      <w:r>
+        <w:rPr>
+          <w:rFonts w:ascii="Times New Roman" w:hAnsi="Times New Roman" w:cs="Times New Roman"/>
+        </w:rPr>
+        <w:t>The changes are made</w:t>
       </w:r>
     </w:p>
     <w:p>
       <w:pPr>
         <w:numPr>
           <w:ilvl w:val="1"/>
-          <w:numId w:val="18"/>
-        </w:numPr>
-        <w:rPr>
-          <w:rFonts w:ascii="Times New Roman" w:hAnsi="Times New Roman" w:cs="Times New Roman"/>
-        </w:rPr>
-      </w:pPr>
-      <w:r>
-        <w:rPr>
-          <w:rFonts w:ascii="Times New Roman" w:hAnsi="Times New Roman" w:cs="Times New Roman"/>
-        </w:rPr>
-        <w:t>The customer can file a dispute if the work was done incorrectly</w:t>
-      </w:r>
+          <w:numId w:val="19"/>
+        </w:numPr>
+        <w:rPr>
+          <w:rFonts w:ascii="Times New Roman" w:hAnsi="Times New Roman" w:cs="Times New Roman"/>
+        </w:rPr>
+      </w:pPr>
+      <w:r>
+        <w:rPr>
+          <w:rFonts w:ascii="Times New Roman" w:hAnsi="Times New Roman" w:cs="Times New Roman"/>
+        </w:rPr>
+        <w:t>The user is notified if updates are unsuccessful</w:t>
+      </w:r>
+    </w:p>
+    <w:p>
       <w:r>
         <w:br w:type="page"/>
       </w:r>
@@ -2227,25 +2704,33 @@
           <w:iCs/>
         </w:rPr>
         <w:lastRenderedPageBreak/>
-        <w:t>F</w:t>
-      </w:r>
+        <w:t xml:space="preserve">Figure 7 – Owner reviews a </w:t>
+      </w:r>
+      <w:r>
+        <w:rPr>
+          <w:rFonts w:ascii="Times New Roman" w:hAnsi="Times New Roman" w:cs="Times New Roman"/>
+          <w:i/>
+          <w:iCs/>
+        </w:rPr>
+        <w:t>contact form</w:t>
+      </w:r>
+    </w:p>
+    <w:p/>
+    <w:p>
+      <w:pPr>
+        <w:rPr>
+          <w:rFonts w:ascii="Times New Roman" w:hAnsi="Times New Roman" w:cs="Times New Roman"/>
+        </w:rPr>
+      </w:pPr>
       <w:r>
         <w:rPr>
           <w:noProof/>
         </w:rPr>
         <w:drawing>
-          <wp:anchor distT="0" distB="0" distL="0" distR="0" simplePos="0" relativeHeight="251664384" behindDoc="0" locked="0" layoutInCell="0" allowOverlap="1" wp14:anchorId="58F11AB7" wp14:editId="349AB4E0">
-            <wp:simplePos x="0" y="0"/>
-            <wp:positionH relativeFrom="column">
-              <wp:align>center</wp:align>
-            </wp:positionH>
-            <wp:positionV relativeFrom="paragraph">
-              <wp:posOffset>283210</wp:posOffset>
-            </wp:positionV>
-            <wp:extent cx="4288790" cy="4594225"/>
+          <wp:inline distT="0" distB="0" distL="0" distR="0" wp14:anchorId="7EB70617" wp14:editId="527BE39B">
+            <wp:extent cx="3924300" cy="3929437"/>
             <wp:effectExtent l="0" t="0" r="0" b="0"/>
-            <wp:wrapSquare wrapText="largest"/>
-            <wp:docPr id="6" name="Image6" descr="Diagram&#10;&#10;Description automatically generated"/>
+            <wp:docPr id="15" name="Picture 15" descr="Diagram&#10;&#10;Description automatically generated"/>
             <wp:cNvGraphicFramePr>
               <a:graphicFrameLocks xmlns:a="http://schemas.openxmlformats.org/drawingml/2006/main" noChangeAspect="1"/>
             </wp:cNvGraphicFramePr>
@@ -2253,13 +2738,20 @@
               <a:graphicData uri="http://schemas.openxmlformats.org/drawingml/2006/picture">
                 <pic:pic xmlns:pic="http://schemas.openxmlformats.org/drawingml/2006/picture">
                   <pic:nvPicPr>
-                    <pic:cNvPr id="6" name="Image6" descr="Diagram&#10;&#10;Description automatically generated"/>
+                    <pic:cNvPr id="15" name="Picture 15" descr="Diagram&#10;&#10;Description automatically generated"/>
                     <pic:cNvPicPr>
                       <a:picLocks noChangeAspect="1" noChangeArrowheads="1"/>
                     </pic:cNvPicPr>
                   </pic:nvPicPr>
                   <pic:blipFill>
-                    <a:blip r:embed="rId11"/>
+                    <a:blip r:embed="rId12">
+                      <a:extLst>
+                        <a:ext uri="{28A0092B-C50C-407E-A947-70E740481C1C}">
+                          <a14:useLocalDpi xmlns:a14="http://schemas.microsoft.com/office/drawing/2010/main" val="0"/>
+                        </a:ext>
+                      </a:extLst>
+                    </a:blip>
+                    <a:srcRect/>
                     <a:stretch>
                       <a:fillRect/>
                     </a:stretch>
@@ -2267,359 +2759,246 @@
                   <pic:spPr bwMode="auto">
                     <a:xfrm>
                       <a:off x="0" y="0"/>
-                      <a:ext cx="4288790" cy="4594225"/>
+                      <a:ext cx="3931180" cy="3936326"/>
                     </a:xfrm>
                     <a:prstGeom prst="rect">
                       <a:avLst/>
                     </a:prstGeom>
+                    <a:noFill/>
+                    <a:ln>
+                      <a:noFill/>
+                    </a:ln>
                   </pic:spPr>
                 </pic:pic>
               </a:graphicData>
             </a:graphic>
-          </wp:anchor>
+          </wp:inline>
         </w:drawing>
       </w:r>
-      <w:r>
+    </w:p>
+    <w:p>
+      <w:pPr>
+        <w:rPr>
+          <w:rFonts w:ascii="Times New Roman" w:hAnsi="Times New Roman" w:cs="Times New Roman"/>
+        </w:rPr>
+      </w:pPr>
+      <w:r>
+        <w:rPr>
+          <w:rFonts w:ascii="Times New Roman" w:hAnsi="Times New Roman" w:cs="Times New Roman"/>
+        </w:rPr>
+        <w:t>Participating actors: Owner</w:t>
+      </w:r>
+    </w:p>
+    <w:p>
+      <w:pPr>
+        <w:rPr>
+          <w:rFonts w:ascii="Times New Roman" w:hAnsi="Times New Roman" w:cs="Times New Roman"/>
+        </w:rPr>
+      </w:pPr>
+      <w:r>
+        <w:rPr>
+          <w:rFonts w:ascii="Times New Roman" w:hAnsi="Times New Roman" w:cs="Times New Roman"/>
+        </w:rPr>
+        <w:t xml:space="preserve">Entry conditions: </w:t>
+      </w:r>
+      <w:r>
+        <w:rPr>
+          <w:rFonts w:ascii="Times New Roman" w:hAnsi="Times New Roman" w:cs="Times New Roman"/>
+        </w:rPr>
+        <w:t>The o</w:t>
+      </w:r>
+      <w:r>
+        <w:rPr>
+          <w:rFonts w:ascii="Times New Roman" w:hAnsi="Times New Roman" w:cs="Times New Roman"/>
+        </w:rPr>
+        <w:t xml:space="preserve">wner </w:t>
+      </w:r>
+      <w:r>
+        <w:rPr>
+          <w:rFonts w:ascii="Times New Roman" w:hAnsi="Times New Roman" w:cs="Times New Roman"/>
+        </w:rPr>
+        <w:t>enters the contact form tool from the owner portal</w:t>
+      </w:r>
+    </w:p>
+    <w:p>
+      <w:pPr>
+        <w:rPr>
+          <w:rFonts w:ascii="Times New Roman" w:hAnsi="Times New Roman" w:cs="Times New Roman"/>
+        </w:rPr>
+      </w:pPr>
+      <w:r>
+        <w:rPr>
+          <w:rFonts w:ascii="Times New Roman" w:hAnsi="Times New Roman" w:cs="Times New Roman"/>
+        </w:rPr>
+        <w:t xml:space="preserve">Exit conditions: </w:t>
+      </w:r>
+    </w:p>
+    <w:p>
+      <w:pPr>
+        <w:numPr>
+          <w:ilvl w:val="0"/>
+          <w:numId w:val="20"/>
+        </w:numPr>
+        <w:rPr>
+          <w:rFonts w:ascii="Times New Roman" w:hAnsi="Times New Roman" w:cs="Times New Roman"/>
+        </w:rPr>
+      </w:pPr>
+      <w:r>
+        <w:rPr>
+          <w:rFonts w:ascii="Times New Roman" w:hAnsi="Times New Roman" w:cs="Times New Roman"/>
+        </w:rPr>
+        <w:t>The owner chooses to ignore the form</w:t>
+      </w:r>
+    </w:p>
+    <w:p>
+      <w:pPr>
+        <w:numPr>
+          <w:ilvl w:val="0"/>
+          <w:numId w:val="20"/>
+        </w:numPr>
+        <w:rPr>
+          <w:rFonts w:ascii="Times New Roman" w:hAnsi="Times New Roman" w:cs="Times New Roman"/>
+        </w:rPr>
+      </w:pPr>
+      <w:r>
+        <w:rPr>
+          <w:rFonts w:ascii="Times New Roman" w:hAnsi="Times New Roman" w:cs="Times New Roman"/>
+        </w:rPr>
+        <w:t xml:space="preserve">The </w:t>
+      </w:r>
+      <w:r>
+        <w:rPr>
+          <w:rFonts w:ascii="Times New Roman" w:hAnsi="Times New Roman" w:cs="Times New Roman"/>
+        </w:rPr>
+        <w:t>owner updates the status of a dispute from ‘open’ to ‘resolved’</w:t>
+      </w:r>
+    </w:p>
+    <w:p>
+      <w:pPr>
+        <w:rPr>
+          <w:rFonts w:ascii="Times New Roman" w:hAnsi="Times New Roman" w:cs="Times New Roman"/>
+        </w:rPr>
+      </w:pPr>
+      <w:r>
+        <w:rPr>
+          <w:rFonts w:ascii="Times New Roman" w:hAnsi="Times New Roman" w:cs="Times New Roman"/>
+        </w:rPr>
+        <w:t>Event flow:</w:t>
+      </w:r>
+    </w:p>
+    <w:p>
+      <w:pPr>
+        <w:numPr>
+          <w:ilvl w:val="0"/>
+          <w:numId w:val="21"/>
+        </w:numPr>
+        <w:rPr>
+          <w:rFonts w:ascii="Times New Roman" w:hAnsi="Times New Roman" w:cs="Times New Roman"/>
+        </w:rPr>
+      </w:pPr>
+      <w:r>
+        <w:rPr>
+          <w:rFonts w:ascii="Times New Roman" w:hAnsi="Times New Roman" w:cs="Times New Roman"/>
+        </w:rPr>
+        <w:t>The owner logs into their account and goes to the owner portal</w:t>
+      </w:r>
+    </w:p>
+    <w:p>
+      <w:pPr>
+        <w:numPr>
+          <w:ilvl w:val="0"/>
+          <w:numId w:val="21"/>
+        </w:numPr>
+        <w:rPr>
+          <w:rFonts w:ascii="Times New Roman" w:hAnsi="Times New Roman" w:cs="Times New Roman"/>
+        </w:rPr>
+      </w:pPr>
+      <w:r>
+        <w:rPr>
+          <w:rFonts w:ascii="Times New Roman" w:hAnsi="Times New Roman" w:cs="Times New Roman"/>
+        </w:rPr>
+        <w:t>The owner enters the contact form tool and views a form</w:t>
+      </w:r>
+    </w:p>
+    <w:p>
+      <w:pPr>
+        <w:numPr>
+          <w:ilvl w:val="0"/>
+          <w:numId w:val="21"/>
+        </w:numPr>
+        <w:rPr>
+          <w:rFonts w:ascii="Times New Roman" w:hAnsi="Times New Roman" w:cs="Times New Roman"/>
+        </w:rPr>
+      </w:pPr>
+      <w:r>
+        <w:rPr>
+          <w:rFonts w:ascii="Times New Roman" w:hAnsi="Times New Roman" w:cs="Times New Roman"/>
+        </w:rPr>
+        <w:t xml:space="preserve">The </w:t>
+      </w:r>
+      <w:r>
+        <w:rPr>
+          <w:rFonts w:ascii="Times New Roman" w:hAnsi="Times New Roman" w:cs="Times New Roman"/>
+        </w:rPr>
+        <w:t>owner may choose to contact the user and edit jobs/profiles as needed</w:t>
+      </w:r>
+    </w:p>
+    <w:p>
+      <w:pPr>
+        <w:numPr>
+          <w:ilvl w:val="0"/>
+          <w:numId w:val="21"/>
+        </w:numPr>
+        <w:rPr>
+          <w:rFonts w:ascii="Times New Roman" w:hAnsi="Times New Roman" w:cs="Times New Roman"/>
+        </w:rPr>
+      </w:pPr>
+      <w:r>
+        <w:rPr>
+          <w:rFonts w:ascii="Times New Roman" w:hAnsi="Times New Roman" w:cs="Times New Roman"/>
+        </w:rPr>
+        <w:t>The owner marks the dispute ‘resolved’</w:t>
+      </w:r>
+      <w:r>
+        <w:rPr>
+          <w:rFonts w:ascii="Times New Roman" w:hAnsi="Times New Roman" w:cs="Times New Roman"/>
+        </w:rPr>
+        <w:br/>
+      </w:r>
+      <w:r>
+        <w:br w:type="page"/>
+      </w:r>
+    </w:p>
+    <w:p>
+      <w:pPr>
+        <w:pStyle w:val="Heading3"/>
         <w:rPr>
           <w:rFonts w:ascii="Times New Roman" w:hAnsi="Times New Roman" w:cs="Times New Roman"/>
           <w:i/>
           <w:iCs/>
         </w:rPr>
-        <w:t>igure 6 – User edits profile</w:t>
-      </w:r>
-    </w:p>
-    <w:p>
-      <w:pPr>
-        <w:rPr>
-          <w:rFonts w:ascii="Times New Roman" w:hAnsi="Times New Roman" w:cs="Times New Roman"/>
-        </w:rPr>
-      </w:pPr>
-    </w:p>
-    <w:p>
-      <w:pPr>
-        <w:rPr>
-          <w:rFonts w:ascii="Times New Roman" w:hAnsi="Times New Roman" w:cs="Times New Roman"/>
-        </w:rPr>
-      </w:pPr>
-    </w:p>
-    <w:p>
-      <w:pPr>
-        <w:rPr>
-          <w:rFonts w:ascii="Times New Roman" w:hAnsi="Times New Roman" w:cs="Times New Roman"/>
-        </w:rPr>
-      </w:pPr>
-    </w:p>
-    <w:p>
-      <w:pPr>
-        <w:rPr>
-          <w:rFonts w:ascii="Times New Roman" w:hAnsi="Times New Roman" w:cs="Times New Roman"/>
-        </w:rPr>
-      </w:pPr>
-    </w:p>
-    <w:p>
-      <w:pPr>
-        <w:rPr>
-          <w:rFonts w:ascii="Times New Roman" w:hAnsi="Times New Roman" w:cs="Times New Roman"/>
-        </w:rPr>
-      </w:pPr>
-    </w:p>
-    <w:p>
-      <w:pPr>
-        <w:rPr>
-          <w:rFonts w:ascii="Times New Roman" w:hAnsi="Times New Roman" w:cs="Times New Roman"/>
-        </w:rPr>
-      </w:pPr>
-    </w:p>
-    <w:p>
-      <w:pPr>
-        <w:rPr>
-          <w:rFonts w:ascii="Times New Roman" w:hAnsi="Times New Roman" w:cs="Times New Roman"/>
-        </w:rPr>
-      </w:pPr>
-    </w:p>
-    <w:p>
-      <w:pPr>
-        <w:rPr>
-          <w:rFonts w:ascii="Times New Roman" w:hAnsi="Times New Roman" w:cs="Times New Roman"/>
-        </w:rPr>
-      </w:pPr>
-    </w:p>
-    <w:p>
-      <w:pPr>
-        <w:rPr>
-          <w:rFonts w:ascii="Times New Roman" w:hAnsi="Times New Roman" w:cs="Times New Roman"/>
-        </w:rPr>
-      </w:pPr>
-    </w:p>
-    <w:p>
-      <w:pPr>
-        <w:rPr>
-          <w:rFonts w:ascii="Times New Roman" w:hAnsi="Times New Roman" w:cs="Times New Roman"/>
-        </w:rPr>
-      </w:pPr>
-    </w:p>
-    <w:p>
-      <w:pPr>
-        <w:rPr>
-          <w:rFonts w:ascii="Times New Roman" w:hAnsi="Times New Roman" w:cs="Times New Roman"/>
-        </w:rPr>
-      </w:pPr>
-    </w:p>
-    <w:p>
-      <w:pPr>
-        <w:rPr>
-          <w:rFonts w:ascii="Times New Roman" w:hAnsi="Times New Roman" w:cs="Times New Roman"/>
-        </w:rPr>
-      </w:pPr>
-    </w:p>
-    <w:p>
-      <w:pPr>
-        <w:rPr>
-          <w:rFonts w:ascii="Times New Roman" w:hAnsi="Times New Roman" w:cs="Times New Roman"/>
-        </w:rPr>
-      </w:pPr>
-    </w:p>
-    <w:p>
-      <w:pPr>
-        <w:rPr>
-          <w:rFonts w:ascii="Times New Roman" w:hAnsi="Times New Roman" w:cs="Times New Roman"/>
-        </w:rPr>
-      </w:pPr>
-    </w:p>
-    <w:p>
-      <w:pPr>
-        <w:rPr>
-          <w:rFonts w:ascii="Times New Roman" w:hAnsi="Times New Roman" w:cs="Times New Roman"/>
-        </w:rPr>
-      </w:pPr>
-    </w:p>
-    <w:p>
-      <w:pPr>
-        <w:rPr>
-          <w:rFonts w:ascii="Times New Roman" w:hAnsi="Times New Roman" w:cs="Times New Roman"/>
-        </w:rPr>
-      </w:pPr>
-    </w:p>
-    <w:p>
-      <w:pPr>
-        <w:rPr>
-          <w:rFonts w:ascii="Times New Roman" w:hAnsi="Times New Roman" w:cs="Times New Roman"/>
-        </w:rPr>
-      </w:pPr>
-    </w:p>
-    <w:p>
-      <w:pPr>
-        <w:rPr>
-          <w:rFonts w:ascii="Times New Roman" w:hAnsi="Times New Roman" w:cs="Times New Roman"/>
-        </w:rPr>
-      </w:pPr>
-    </w:p>
-    <w:p>
-      <w:pPr>
-        <w:rPr>
-          <w:rFonts w:ascii="Times New Roman" w:hAnsi="Times New Roman" w:cs="Times New Roman"/>
-        </w:rPr>
-      </w:pPr>
-      <w:r>
-        <w:rPr>
-          <w:rFonts w:ascii="Times New Roman" w:hAnsi="Times New Roman" w:cs="Times New Roman"/>
-        </w:rPr>
-        <w:t>Participating Actors: Workers, customers, owners</w:t>
-      </w:r>
-    </w:p>
-    <w:p>
-      <w:pPr>
-        <w:rPr>
-          <w:rFonts w:ascii="Times New Roman" w:hAnsi="Times New Roman" w:cs="Times New Roman"/>
-        </w:rPr>
-      </w:pPr>
-      <w:r>
-        <w:rPr>
-          <w:rFonts w:ascii="Times New Roman" w:hAnsi="Times New Roman" w:cs="Times New Roman"/>
-        </w:rPr>
-        <w:t xml:space="preserve">Entry conditions: </w:t>
-      </w:r>
-      <w:r>
-        <w:rPr>
-          <w:rFonts w:ascii="Times New Roman" w:hAnsi="Times New Roman" w:cs="Times New Roman"/>
-        </w:rPr>
-        <w:t>The u</w:t>
-      </w:r>
-      <w:r>
-        <w:rPr>
-          <w:rFonts w:ascii="Times New Roman" w:hAnsi="Times New Roman" w:cs="Times New Roman"/>
-        </w:rPr>
-        <w:t>ser is logged in</w:t>
-      </w:r>
-    </w:p>
-    <w:p>
-      <w:pPr>
-        <w:rPr>
-          <w:rFonts w:ascii="Times New Roman" w:hAnsi="Times New Roman" w:cs="Times New Roman"/>
-        </w:rPr>
-      </w:pPr>
-      <w:r>
-        <w:rPr>
-          <w:rFonts w:ascii="Times New Roman" w:hAnsi="Times New Roman" w:cs="Times New Roman"/>
-        </w:rPr>
-        <w:t>Exit condition: The user is notified whether their requested changes were accepted</w:t>
-      </w:r>
-    </w:p>
-    <w:p>
-      <w:pPr>
-        <w:rPr>
-          <w:rFonts w:ascii="Times New Roman" w:hAnsi="Times New Roman" w:cs="Times New Roman"/>
-        </w:rPr>
-      </w:pPr>
-      <w:r>
-        <w:rPr>
-          <w:rFonts w:ascii="Times New Roman" w:hAnsi="Times New Roman" w:cs="Times New Roman"/>
-        </w:rPr>
-        <w:t>Event flow:</w:t>
-      </w:r>
-    </w:p>
-    <w:p>
-      <w:pPr>
-        <w:numPr>
-          <w:ilvl w:val="0"/>
-          <w:numId w:val="19"/>
-        </w:numPr>
-        <w:rPr>
-          <w:rFonts w:ascii="Times New Roman" w:hAnsi="Times New Roman" w:cs="Times New Roman"/>
-        </w:rPr>
-      </w:pPr>
-      <w:r>
-        <w:rPr>
-          <w:rFonts w:ascii="Times New Roman" w:hAnsi="Times New Roman" w:cs="Times New Roman"/>
-        </w:rPr>
-        <w:t>A worker or customer logs into their account</w:t>
-      </w:r>
-    </w:p>
-    <w:p>
-      <w:pPr>
-        <w:numPr>
-          <w:ilvl w:val="0"/>
-          <w:numId w:val="19"/>
-        </w:numPr>
-        <w:rPr>
-          <w:rFonts w:ascii="Times New Roman" w:hAnsi="Times New Roman" w:cs="Times New Roman"/>
-        </w:rPr>
-      </w:pPr>
-      <w:r>
-        <w:rPr>
-          <w:rFonts w:ascii="Times New Roman" w:hAnsi="Times New Roman" w:cs="Times New Roman"/>
-        </w:rPr>
-        <w:t>They request a change to their account information</w:t>
-      </w:r>
-    </w:p>
-    <w:p>
-      <w:pPr>
-        <w:numPr>
-          <w:ilvl w:val="0"/>
-          <w:numId w:val="19"/>
-        </w:numPr>
-        <w:rPr>
-          <w:rFonts w:ascii="Times New Roman" w:hAnsi="Times New Roman" w:cs="Times New Roman"/>
-        </w:rPr>
-      </w:pPr>
-      <w:r>
-        <w:rPr>
-          <w:rFonts w:ascii="Times New Roman" w:hAnsi="Times New Roman" w:cs="Times New Roman"/>
-        </w:rPr>
-        <w:t>They enter the edits into the account</w:t>
-      </w:r>
-    </w:p>
-    <w:p>
-      <w:pPr>
-        <w:numPr>
-          <w:ilvl w:val="0"/>
-          <w:numId w:val="19"/>
-        </w:numPr>
-        <w:rPr>
-          <w:rFonts w:ascii="Times New Roman" w:hAnsi="Times New Roman" w:cs="Times New Roman"/>
-        </w:rPr>
-      </w:pPr>
-      <w:r>
-        <w:rPr>
-          <w:rFonts w:ascii="Times New Roman" w:hAnsi="Times New Roman" w:cs="Times New Roman"/>
-        </w:rPr>
-        <w:t>The owner receives the request for an account change</w:t>
-      </w:r>
-    </w:p>
-    <w:p>
-      <w:pPr>
-        <w:numPr>
-          <w:ilvl w:val="0"/>
-          <w:numId w:val="19"/>
-        </w:numPr>
-        <w:rPr>
-          <w:rFonts w:ascii="Times New Roman" w:hAnsi="Times New Roman" w:cs="Times New Roman"/>
-        </w:rPr>
-      </w:pPr>
-      <w:r>
-        <w:rPr>
-          <w:rFonts w:ascii="Times New Roman" w:hAnsi="Times New Roman" w:cs="Times New Roman"/>
-        </w:rPr>
-        <w:t>They can accept or reject the edits that were requested</w:t>
-      </w:r>
-    </w:p>
-    <w:p>
-      <w:pPr>
-        <w:numPr>
-          <w:ilvl w:val="0"/>
-          <w:numId w:val="19"/>
-        </w:numPr>
-        <w:rPr>
-          <w:rFonts w:ascii="Times New Roman" w:hAnsi="Times New Roman" w:cs="Times New Roman"/>
-        </w:rPr>
-      </w:pPr>
-      <w:r>
-        <w:rPr>
-          <w:rFonts w:ascii="Times New Roman" w:hAnsi="Times New Roman" w:cs="Times New Roman"/>
-        </w:rPr>
-        <w:t>The user is notified that the changes were either accepted and rejected</w:t>
-      </w:r>
-    </w:p>
-    <w:p>
-      <w:r>
-        <w:br w:type="page"/>
-      </w:r>
-    </w:p>
-    <w:p>
-      <w:pPr>
-        <w:pStyle w:val="Heading3"/>
+      </w:pPr>
+      <w:r>
         <w:rPr>
           <w:rFonts w:ascii="Times New Roman" w:hAnsi="Times New Roman" w:cs="Times New Roman"/>
           <w:i/>
           <w:iCs/>
         </w:rPr>
-      </w:pPr>
-      <w:r>
-        <w:rPr>
-          <w:rFonts w:ascii="Times New Roman" w:hAnsi="Times New Roman" w:cs="Times New Roman"/>
-          <w:i/>
-          <w:iCs/>
-        </w:rPr>
         <w:lastRenderedPageBreak/>
-        <w:t xml:space="preserve">Figure 7 – </w:t>
-      </w:r>
+        <w:t>Figure 8 – Owner edits job types</w:t>
+      </w:r>
+    </w:p>
+    <w:p/>
+    <w:p>
       <w:r>
         <w:rPr>
           <w:noProof/>
         </w:rPr>
         <w:drawing>
-          <wp:anchor distT="0" distB="0" distL="0" distR="0" simplePos="0" relativeHeight="251665408" behindDoc="0" locked="0" layoutInCell="0" allowOverlap="1" wp14:anchorId="2E19B969" wp14:editId="2BEAC84A">
-            <wp:simplePos x="0" y="0"/>
-            <wp:positionH relativeFrom="column">
-              <wp:align>center</wp:align>
-            </wp:positionH>
-            <wp:positionV relativeFrom="paragraph">
-              <wp:posOffset>257175</wp:posOffset>
-            </wp:positionV>
-            <wp:extent cx="4086860" cy="4334510"/>
-            <wp:effectExtent l="0" t="0" r="0" b="0"/>
-            <wp:wrapSquare wrapText="largest"/>
-            <wp:docPr id="7" name="Image7" descr="Diagram&#10;&#10;Description automatically generated"/>
+          <wp:inline distT="0" distB="0" distL="0" distR="0" wp14:anchorId="63B32B48" wp14:editId="6C531DED">
+            <wp:extent cx="4983480" cy="4579620"/>
+            <wp:effectExtent l="0" t="0" r="7620" b="0"/>
+            <wp:docPr id="16" name="Picture 16" descr="Diagram&#10;&#10;Description automatically generated"/>
             <wp:cNvGraphicFramePr>
               <a:graphicFrameLocks xmlns:a="http://schemas.openxmlformats.org/drawingml/2006/main" noChangeAspect="1"/>
             </wp:cNvGraphicFramePr>
@@ -2627,13 +3006,20 @@
               <a:graphicData uri="http://schemas.openxmlformats.org/drawingml/2006/picture">
                 <pic:pic xmlns:pic="http://schemas.openxmlformats.org/drawingml/2006/picture">
                   <pic:nvPicPr>
-                    <pic:cNvPr id="7" name="Image7" descr="Diagram&#10;&#10;Description automatically generated"/>
+                    <pic:cNvPr id="16" name="Picture 16" descr="Diagram&#10;&#10;Description automatically generated"/>
                     <pic:cNvPicPr>
                       <a:picLocks noChangeAspect="1" noChangeArrowheads="1"/>
                     </pic:cNvPicPr>
                   </pic:nvPicPr>
                   <pic:blipFill>
-                    <a:blip r:embed="rId12"/>
+                    <a:blip r:embed="rId13">
+                      <a:extLst>
+                        <a:ext uri="{28A0092B-C50C-407E-A947-70E740481C1C}">
+                          <a14:useLocalDpi xmlns:a14="http://schemas.microsoft.com/office/drawing/2010/main" val="0"/>
+                        </a:ext>
+                      </a:extLst>
+                    </a:blip>
+                    <a:srcRect/>
                     <a:stretch>
                       <a:fillRect/>
                     </a:stretch>
@@ -2641,150 +3027,34 @@
                   <pic:spPr bwMode="auto">
                     <a:xfrm>
                       <a:off x="0" y="0"/>
-                      <a:ext cx="4086860" cy="4334510"/>
+                      <a:ext cx="4983480" cy="4579620"/>
                     </a:xfrm>
                     <a:prstGeom prst="rect">
                       <a:avLst/>
                     </a:prstGeom>
+                    <a:noFill/>
+                    <a:ln>
+                      <a:noFill/>
+                    </a:ln>
                   </pic:spPr>
                 </pic:pic>
               </a:graphicData>
             </a:graphic>
-          </wp:anchor>
+          </wp:inline>
         </w:drawing>
       </w:r>
-      <w:r>
-        <w:rPr>
-          <w:rFonts w:ascii="Times New Roman" w:hAnsi="Times New Roman" w:cs="Times New Roman"/>
-          <w:i/>
-          <w:iCs/>
-        </w:rPr>
-        <w:t>Owner reviews a dispute</w:t>
-      </w:r>
-    </w:p>
-    <w:p>
-      <w:pPr>
-        <w:rPr>
-          <w:rFonts w:ascii="Times New Roman" w:hAnsi="Times New Roman" w:cs="Times New Roman"/>
-        </w:rPr>
-      </w:pPr>
-    </w:p>
-    <w:p>
-      <w:pPr>
-        <w:rPr>
-          <w:rFonts w:ascii="Times New Roman" w:hAnsi="Times New Roman" w:cs="Times New Roman"/>
-        </w:rPr>
-      </w:pPr>
-    </w:p>
-    <w:p>
-      <w:pPr>
-        <w:rPr>
-          <w:rFonts w:ascii="Times New Roman" w:hAnsi="Times New Roman" w:cs="Times New Roman"/>
-        </w:rPr>
-      </w:pPr>
-    </w:p>
-    <w:p>
-      <w:pPr>
-        <w:rPr>
-          <w:rFonts w:ascii="Times New Roman" w:hAnsi="Times New Roman" w:cs="Times New Roman"/>
-        </w:rPr>
-      </w:pPr>
-    </w:p>
-    <w:p>
-      <w:pPr>
-        <w:rPr>
-          <w:rFonts w:ascii="Times New Roman" w:hAnsi="Times New Roman" w:cs="Times New Roman"/>
-        </w:rPr>
-      </w:pPr>
-    </w:p>
-    <w:p>
-      <w:pPr>
-        <w:rPr>
-          <w:rFonts w:ascii="Times New Roman" w:hAnsi="Times New Roman" w:cs="Times New Roman"/>
-        </w:rPr>
-      </w:pPr>
-    </w:p>
-    <w:p>
-      <w:pPr>
-        <w:rPr>
-          <w:rFonts w:ascii="Times New Roman" w:hAnsi="Times New Roman" w:cs="Times New Roman"/>
-        </w:rPr>
-      </w:pPr>
-    </w:p>
-    <w:p>
-      <w:pPr>
-        <w:rPr>
-          <w:rFonts w:ascii="Times New Roman" w:hAnsi="Times New Roman" w:cs="Times New Roman"/>
-        </w:rPr>
-      </w:pPr>
-    </w:p>
-    <w:p>
-      <w:pPr>
-        <w:rPr>
-          <w:rFonts w:ascii="Times New Roman" w:hAnsi="Times New Roman" w:cs="Times New Roman"/>
-        </w:rPr>
-      </w:pPr>
-    </w:p>
-    <w:p>
-      <w:pPr>
-        <w:rPr>
-          <w:rFonts w:ascii="Times New Roman" w:hAnsi="Times New Roman" w:cs="Times New Roman"/>
-        </w:rPr>
-      </w:pPr>
-    </w:p>
-    <w:p>
-      <w:pPr>
-        <w:rPr>
-          <w:rFonts w:ascii="Times New Roman" w:hAnsi="Times New Roman" w:cs="Times New Roman"/>
-        </w:rPr>
-      </w:pPr>
-    </w:p>
-    <w:p>
-      <w:pPr>
-        <w:rPr>
-          <w:rFonts w:ascii="Times New Roman" w:hAnsi="Times New Roman" w:cs="Times New Roman"/>
-        </w:rPr>
-      </w:pPr>
-    </w:p>
-    <w:p>
-      <w:pPr>
-        <w:rPr>
-          <w:rFonts w:ascii="Times New Roman" w:hAnsi="Times New Roman" w:cs="Times New Roman"/>
-        </w:rPr>
-      </w:pPr>
-    </w:p>
-    <w:p>
-      <w:pPr>
-        <w:rPr>
-          <w:rFonts w:ascii="Times New Roman" w:hAnsi="Times New Roman" w:cs="Times New Roman"/>
-        </w:rPr>
-      </w:pPr>
-    </w:p>
-    <w:p>
-      <w:pPr>
-        <w:rPr>
-          <w:rFonts w:ascii="Times New Roman" w:hAnsi="Times New Roman" w:cs="Times New Roman"/>
-        </w:rPr>
-      </w:pPr>
-    </w:p>
-    <w:p>
-      <w:pPr>
-        <w:rPr>
-          <w:rFonts w:ascii="Times New Roman" w:hAnsi="Times New Roman" w:cs="Times New Roman"/>
-        </w:rPr>
-      </w:pPr>
-    </w:p>
-    <w:p>
-      <w:pPr>
-        <w:rPr>
-          <w:rFonts w:ascii="Times New Roman" w:hAnsi="Times New Roman" w:cs="Times New Roman"/>
-        </w:rPr>
-      </w:pPr>
-      <w:r>
-        <w:rPr>
-          <w:rFonts w:ascii="Times New Roman" w:hAnsi="Times New Roman" w:cs="Times New Roman"/>
-        </w:rPr>
-        <w:t>Participating actors: Owners</w:t>
+    </w:p>
+    <w:p>
+      <w:pPr>
+        <w:rPr>
+          <w:rFonts w:ascii="Times New Roman" w:hAnsi="Times New Roman" w:cs="Times New Roman"/>
+        </w:rPr>
+      </w:pPr>
+      <w:r>
+        <w:rPr>
+          <w:rFonts w:ascii="Times New Roman" w:hAnsi="Times New Roman" w:cs="Times New Roman"/>
+        </w:rPr>
+        <w:t>Participating actors: Owner</w:t>
       </w:r>
     </w:p>
     <w:p>
@@ -2811,309 +3081,11 @@
         </w:rPr>
         <w:t>wner is logged in</w:t>
       </w:r>
-    </w:p>
-    <w:p>
-      <w:pPr>
-        <w:rPr>
-          <w:rFonts w:ascii="Times New Roman" w:hAnsi="Times New Roman" w:cs="Times New Roman"/>
-        </w:rPr>
-      </w:pPr>
-      <w:r>
-        <w:rPr>
-          <w:rFonts w:ascii="Times New Roman" w:hAnsi="Times New Roman" w:cs="Times New Roman"/>
-        </w:rPr>
-        <w:t xml:space="preserve">Exit conditions: </w:t>
-      </w:r>
-    </w:p>
-    <w:p>
-      <w:pPr>
-        <w:numPr>
-          <w:ilvl w:val="0"/>
-          <w:numId w:val="20"/>
-        </w:numPr>
-        <w:rPr>
-          <w:rFonts w:ascii="Times New Roman" w:hAnsi="Times New Roman" w:cs="Times New Roman"/>
-        </w:rPr>
-      </w:pPr>
-      <w:r>
-        <w:rPr>
-          <w:rFonts w:ascii="Times New Roman" w:hAnsi="Times New Roman" w:cs="Times New Roman"/>
-        </w:rPr>
-        <w:t>The customer is notified of the decision made on their dispute</w:t>
-      </w:r>
-    </w:p>
-    <w:p>
-      <w:pPr>
-        <w:numPr>
-          <w:ilvl w:val="0"/>
-          <w:numId w:val="20"/>
-        </w:numPr>
-        <w:rPr>
-          <w:rFonts w:ascii="Times New Roman" w:hAnsi="Times New Roman" w:cs="Times New Roman"/>
-        </w:rPr>
-      </w:pPr>
-      <w:r>
-        <w:rPr>
-          <w:rFonts w:ascii="Times New Roman" w:hAnsi="Times New Roman" w:cs="Times New Roman"/>
-        </w:rPr>
-        <w:t>The worker is notified that a refund was issued</w:t>
-      </w:r>
-    </w:p>
-    <w:p>
-      <w:pPr>
-        <w:rPr>
-          <w:rFonts w:ascii="Times New Roman" w:hAnsi="Times New Roman" w:cs="Times New Roman"/>
-        </w:rPr>
-      </w:pPr>
-      <w:r>
-        <w:rPr>
-          <w:rFonts w:ascii="Times New Roman" w:hAnsi="Times New Roman" w:cs="Times New Roman"/>
-        </w:rPr>
-        <w:t>Event flow:</w:t>
-      </w:r>
-    </w:p>
-    <w:p>
-      <w:pPr>
-        <w:numPr>
-          <w:ilvl w:val="0"/>
-          <w:numId w:val="21"/>
-        </w:numPr>
-        <w:rPr>
-          <w:rFonts w:ascii="Times New Roman" w:hAnsi="Times New Roman" w:cs="Times New Roman"/>
-        </w:rPr>
-      </w:pPr>
-      <w:r>
-        <w:rPr>
-          <w:rFonts w:ascii="Times New Roman" w:hAnsi="Times New Roman" w:cs="Times New Roman"/>
-        </w:rPr>
-        <w:t>Owner logs into their account</w:t>
-      </w:r>
-    </w:p>
-    <w:p>
-      <w:pPr>
-        <w:numPr>
-          <w:ilvl w:val="0"/>
-          <w:numId w:val="21"/>
-        </w:numPr>
-        <w:rPr>
-          <w:rFonts w:ascii="Times New Roman" w:hAnsi="Times New Roman" w:cs="Times New Roman"/>
-        </w:rPr>
-      </w:pPr>
-      <w:r>
-        <w:rPr>
-          <w:rFonts w:ascii="Times New Roman" w:hAnsi="Times New Roman" w:cs="Times New Roman"/>
-        </w:rPr>
-        <w:t>Owner receives dispute</w:t>
-      </w:r>
-    </w:p>
-    <w:p>
-      <w:pPr>
-        <w:numPr>
-          <w:ilvl w:val="0"/>
-          <w:numId w:val="21"/>
-        </w:numPr>
-        <w:rPr>
-          <w:rFonts w:ascii="Times New Roman" w:hAnsi="Times New Roman" w:cs="Times New Roman"/>
-        </w:rPr>
-      </w:pPr>
-      <w:r>
-        <w:rPr>
-          <w:rFonts w:ascii="Times New Roman" w:hAnsi="Times New Roman" w:cs="Times New Roman"/>
-        </w:rPr>
-        <w:t xml:space="preserve">If </w:t>
-      </w:r>
-      <w:r>
-        <w:rPr>
-          <w:rFonts w:ascii="Times New Roman" w:hAnsi="Times New Roman" w:cs="Times New Roman"/>
-        </w:rPr>
-        <w:t xml:space="preserve">the </w:t>
-      </w:r>
-      <w:r>
-        <w:rPr>
-          <w:rFonts w:ascii="Times New Roman" w:hAnsi="Times New Roman" w:cs="Times New Roman"/>
-        </w:rPr>
-        <w:t>owner decides to issue a refund:</w:t>
-      </w:r>
-    </w:p>
-    <w:p>
-      <w:pPr>
-        <w:numPr>
-          <w:ilvl w:val="1"/>
-          <w:numId w:val="21"/>
-        </w:numPr>
-        <w:rPr>
-          <w:rFonts w:ascii="Times New Roman" w:hAnsi="Times New Roman" w:cs="Times New Roman"/>
-        </w:rPr>
-      </w:pPr>
-      <w:r>
-        <w:rPr>
-          <w:rFonts w:ascii="Times New Roman" w:hAnsi="Times New Roman" w:cs="Times New Roman"/>
-        </w:rPr>
-        <w:t>A r</w:t>
-      </w:r>
-      <w:r>
-        <w:rPr>
-          <w:rFonts w:ascii="Times New Roman" w:hAnsi="Times New Roman" w:cs="Times New Roman"/>
-        </w:rPr>
-        <w:t>efund is taken from the worker's account</w:t>
-      </w:r>
-    </w:p>
-    <w:p>
-      <w:pPr>
-        <w:numPr>
-          <w:ilvl w:val="1"/>
-          <w:numId w:val="21"/>
-        </w:numPr>
-        <w:rPr>
-          <w:rFonts w:ascii="Times New Roman" w:hAnsi="Times New Roman" w:cs="Times New Roman"/>
-        </w:rPr>
-      </w:pPr>
-      <w:r>
-        <w:rPr>
-          <w:rFonts w:ascii="Times New Roman" w:hAnsi="Times New Roman" w:cs="Times New Roman"/>
-        </w:rPr>
-        <w:t>The worker is notified that a refund was issued</w:t>
-      </w:r>
-    </w:p>
-    <w:p>
-      <w:pPr>
-        <w:numPr>
-          <w:ilvl w:val="0"/>
-          <w:numId w:val="21"/>
-        </w:numPr>
-        <w:rPr>
-          <w:rFonts w:ascii="Times New Roman" w:hAnsi="Times New Roman" w:cs="Times New Roman"/>
-        </w:rPr>
-      </w:pPr>
-      <w:r>
-        <w:rPr>
-          <w:rFonts w:ascii="Times New Roman" w:hAnsi="Times New Roman" w:cs="Times New Roman"/>
-        </w:rPr>
-        <w:t>The customer is notified of the owner’s decision</w:t>
-      </w:r>
-      <w:r>
-        <w:rPr>
-          <w:rFonts w:ascii="Times New Roman" w:hAnsi="Times New Roman" w:cs="Times New Roman"/>
-        </w:rPr>
-        <w:br/>
-      </w:r>
-      <w:r>
-        <w:br w:type="page"/>
-      </w:r>
-    </w:p>
-    <w:p>
-      <w:pPr>
-        <w:pStyle w:val="Heading3"/>
-        <w:rPr>
-          <w:rFonts w:ascii="Times New Roman" w:hAnsi="Times New Roman" w:cs="Times New Roman"/>
-          <w:i/>
-          <w:iCs/>
-        </w:rPr>
-      </w:pPr>
-      <w:r>
-        <w:rPr>
-          <w:rFonts w:ascii="Times New Roman" w:hAnsi="Times New Roman" w:cs="Times New Roman"/>
-          <w:i/>
-          <w:iCs/>
-        </w:rPr>
-        <w:lastRenderedPageBreak/>
-        <w:t xml:space="preserve">Figure 8 – </w:t>
-      </w:r>
-      <w:r>
-        <w:rPr>
-          <w:noProof/>
-        </w:rPr>
-        <w:drawing>
-          <wp:anchor distT="0" distB="0" distL="0" distR="0" simplePos="0" relativeHeight="251666432" behindDoc="0" locked="0" layoutInCell="0" allowOverlap="1" wp14:anchorId="69127BDF" wp14:editId="052714AC">
-            <wp:simplePos x="0" y="0"/>
-            <wp:positionH relativeFrom="column">
-              <wp:posOffset>66675</wp:posOffset>
-            </wp:positionH>
-            <wp:positionV relativeFrom="paragraph">
-              <wp:posOffset>352425</wp:posOffset>
-            </wp:positionV>
-            <wp:extent cx="5943600" cy="4356100"/>
-            <wp:effectExtent l="0" t="0" r="0" b="0"/>
-            <wp:wrapSquare wrapText="largest"/>
-            <wp:docPr id="8" name="Image8" descr="Diagram&#10;&#10;Description automatically generated"/>
-            <wp:cNvGraphicFramePr>
-              <a:graphicFrameLocks xmlns:a="http://schemas.openxmlformats.org/drawingml/2006/main" noChangeAspect="1"/>
-            </wp:cNvGraphicFramePr>
-            <a:graphic xmlns:a="http://schemas.openxmlformats.org/drawingml/2006/main">
-              <a:graphicData uri="http://schemas.openxmlformats.org/drawingml/2006/picture">
-                <pic:pic xmlns:pic="http://schemas.openxmlformats.org/drawingml/2006/picture">
-                  <pic:nvPicPr>
-                    <pic:cNvPr id="8" name="Image8" descr="Diagram&#10;&#10;Description automatically generated"/>
-                    <pic:cNvPicPr>
-                      <a:picLocks noChangeAspect="1" noChangeArrowheads="1"/>
-                    </pic:cNvPicPr>
-                  </pic:nvPicPr>
-                  <pic:blipFill>
-                    <a:blip r:embed="rId13"/>
-                    <a:stretch>
-                      <a:fillRect/>
-                    </a:stretch>
-                  </pic:blipFill>
-                  <pic:spPr bwMode="auto">
-                    <a:xfrm>
-                      <a:off x="0" y="0"/>
-                      <a:ext cx="5943600" cy="4356100"/>
-                    </a:xfrm>
-                    <a:prstGeom prst="rect">
-                      <a:avLst/>
-                    </a:prstGeom>
-                  </pic:spPr>
-                </pic:pic>
-              </a:graphicData>
-            </a:graphic>
-          </wp:anchor>
-        </w:drawing>
-      </w:r>
-      <w:r>
-        <w:rPr>
-          <w:rFonts w:ascii="Times New Roman" w:hAnsi="Times New Roman" w:cs="Times New Roman"/>
-          <w:i/>
-          <w:iCs/>
-        </w:rPr>
-        <w:t>Owner edits job types</w:t>
-      </w:r>
-    </w:p>
-    <w:p>
-      <w:pPr>
-        <w:rPr>
-          <w:rFonts w:ascii="Times New Roman" w:hAnsi="Times New Roman" w:cs="Times New Roman"/>
-        </w:rPr>
-      </w:pPr>
-      <w:r>
-        <w:rPr>
-          <w:rFonts w:ascii="Times New Roman" w:hAnsi="Times New Roman" w:cs="Times New Roman"/>
-        </w:rPr>
-        <w:t>Participating actors: Owners</w:t>
-      </w:r>
-    </w:p>
-    <w:p>
-      <w:pPr>
-        <w:rPr>
-          <w:rFonts w:ascii="Times New Roman" w:hAnsi="Times New Roman" w:cs="Times New Roman"/>
-        </w:rPr>
-      </w:pPr>
-      <w:r>
-        <w:rPr>
-          <w:rFonts w:ascii="Times New Roman" w:hAnsi="Times New Roman" w:cs="Times New Roman"/>
-        </w:rPr>
-        <w:t xml:space="preserve">Entry conditions: </w:t>
-      </w:r>
-      <w:r>
-        <w:rPr>
-          <w:rFonts w:ascii="Times New Roman" w:hAnsi="Times New Roman" w:cs="Times New Roman"/>
-        </w:rPr>
-        <w:t>The o</w:t>
-      </w:r>
-      <w:r>
-        <w:rPr>
-          <w:rFonts w:ascii="Times New Roman" w:hAnsi="Times New Roman" w:cs="Times New Roman"/>
-        </w:rPr>
-        <w:t>wner is logged in</w:t>
+      <w:r>
+        <w:rPr>
+          <w:rFonts w:ascii="Times New Roman" w:hAnsi="Times New Roman" w:cs="Times New Roman"/>
+        </w:rPr>
+        <w:t xml:space="preserve"> and uses the owner portal to manage job types</w:t>
       </w:r>
     </w:p>
     <w:p>
@@ -3143,7 +3115,7 @@
         <w:rPr>
           <w:rFonts w:ascii="Times New Roman" w:hAnsi="Times New Roman" w:cs="Times New Roman"/>
         </w:rPr>
-        <w:t>Changes are made to one or more of the job types</w:t>
+        <w:t>The job status is toggled to ‘active’ or ‘archived’</w:t>
       </w:r>
     </w:p>
     <w:p>
@@ -3160,7 +3132,25 @@
         <w:rPr>
           <w:rFonts w:ascii="Times New Roman" w:hAnsi="Times New Roman" w:cs="Times New Roman"/>
         </w:rPr>
-        <w:t>Edits are canceled and nothing is changed</w:t>
+        <w:t>The e</w:t>
+      </w:r>
+      <w:r>
+        <w:rPr>
+          <w:rFonts w:ascii="Times New Roman" w:hAnsi="Times New Roman" w:cs="Times New Roman"/>
+        </w:rPr>
+        <w:t xml:space="preserve">dits are </w:t>
+      </w:r>
+      <w:r>
+        <w:rPr>
+          <w:rFonts w:ascii="Times New Roman" w:hAnsi="Times New Roman" w:cs="Times New Roman"/>
+        </w:rPr>
+        <w:t>canceled,</w:t>
+      </w:r>
+      <w:r>
+        <w:rPr>
+          <w:rFonts w:ascii="Times New Roman" w:hAnsi="Times New Roman" w:cs="Times New Roman"/>
+        </w:rPr>
+        <w:t xml:space="preserve"> and nothing is changed</w:t>
       </w:r>
     </w:p>
     <w:p>
@@ -3196,7 +3186,19 @@
         <w:rPr>
           <w:rFonts w:ascii="Times New Roman" w:hAnsi="Times New Roman" w:cs="Times New Roman"/>
         </w:rPr>
-        <w:t>wner logs into their account</w:t>
+        <w:t>wner logs in</w:t>
+      </w:r>
+      <w:r>
+        <w:rPr>
+          <w:rFonts w:ascii="Times New Roman" w:hAnsi="Times New Roman" w:cs="Times New Roman"/>
+        </w:rPr>
+        <w:t xml:space="preserve"> </w:t>
+      </w:r>
+      <w:r>
+        <w:rPr>
+          <w:rFonts w:ascii="Times New Roman" w:hAnsi="Times New Roman" w:cs="Times New Roman"/>
+        </w:rPr>
+        <w:t>to their account</w:t>
       </w:r>
     </w:p>
     <w:p>
@@ -3219,7 +3221,25 @@
         <w:rPr>
           <w:rFonts w:ascii="Times New Roman" w:hAnsi="Times New Roman" w:cs="Times New Roman"/>
         </w:rPr>
-        <w:t>wner requests to edit the job types in the system</w:t>
+        <w:t xml:space="preserve">wner requests to </w:t>
+      </w:r>
+      <w:r>
+        <w:rPr>
+          <w:rFonts w:ascii="Times New Roman" w:hAnsi="Times New Roman" w:cs="Times New Roman"/>
+        </w:rPr>
+        <w:t>view</w:t>
+      </w:r>
+      <w:r>
+        <w:rPr>
+          <w:rFonts w:ascii="Times New Roman" w:hAnsi="Times New Roman" w:cs="Times New Roman"/>
+        </w:rPr>
+        <w:t xml:space="preserve"> job types in the system</w:t>
+      </w:r>
+      <w:r>
+        <w:rPr>
+          <w:rFonts w:ascii="Times New Roman" w:hAnsi="Times New Roman" w:cs="Times New Roman"/>
+        </w:rPr>
+        <w:t xml:space="preserve"> from the owner portal</w:t>
       </w:r>
     </w:p>
     <w:p>
@@ -3242,7 +3262,19 @@
         <w:rPr>
           <w:rFonts w:ascii="Times New Roman" w:hAnsi="Times New Roman" w:cs="Times New Roman"/>
         </w:rPr>
-        <w:t>wner makes edits to the job types, including adding new types and deleting existing ones</w:t>
+        <w:t xml:space="preserve">wner makes edits to the job types, including adding new types and </w:t>
+      </w:r>
+      <w:r>
+        <w:rPr>
+          <w:rFonts w:ascii="Times New Roman" w:hAnsi="Times New Roman" w:cs="Times New Roman"/>
+        </w:rPr>
+        <w:t>toggling e</w:t>
+      </w:r>
+      <w:r>
+        <w:rPr>
+          <w:rFonts w:ascii="Times New Roman" w:hAnsi="Times New Roman" w:cs="Times New Roman"/>
+        </w:rPr>
+        <w:t>xisting ones</w:t>
       </w:r>
     </w:p>
     <w:p>
@@ -6466,7 +6498,7 @@
   <w:abstractNum w:abstractNumId="3" w15:restartNumberingAfterBreak="0">
     <w:nsid w:val="1E3F129B"/>
     <w:multiLevelType w:val="multilevel"/>
-    <w:tmpl w:val="DEA4DAC2"/>
+    <w:tmpl w:val="115C3C88"/>
     <w:lvl w:ilvl="0">
       <w:start w:val="1"/>
       <w:numFmt w:val="decimal"/>
@@ -6474,10 +6506,14 @@
       <w:lvlJc w:val="left"/>
       <w:pPr>
         <w:tabs>
-          <w:tab w:val="num" w:pos="720"/>
-        </w:tabs>
-        <w:ind w:left="720" w:hanging="360"/>
-      </w:pPr>
+          <w:tab w:val="num" w:pos="540"/>
+        </w:tabs>
+        <w:ind w:left="540" w:hanging="360"/>
+      </w:pPr>
+      <w:rPr>
+        <w:sz w:val="20"/>
+        <w:szCs w:val="20"/>
+      </w:rPr>
     </w:lvl>
     <w:lvl w:ilvl="1">
       <w:start w:val="1"/>
@@ -8244,6 +8280,119 @@
     </w:lvl>
   </w:abstractNum>
   <w:abstractNum w:abstractNumId="17" w15:restartNumberingAfterBreak="0">
+    <w:nsid w:val="63BC5F32"/>
+    <w:multiLevelType w:val="hybridMultilevel"/>
+    <w:tmpl w:val="E9E23410"/>
+    <w:lvl w:ilvl="0" w:tplc="04090001">
+      <w:start w:val="1"/>
+      <w:numFmt w:val="bullet"/>
+      <w:lvlText w:val=""/>
+      <w:lvlJc w:val="left"/>
+      <w:pPr>
+        <w:ind w:left="720" w:hanging="360"/>
+      </w:pPr>
+      <w:rPr>
+        <w:rFonts w:ascii="Symbol" w:hAnsi="Symbol" w:hint="default"/>
+      </w:rPr>
+    </w:lvl>
+    <w:lvl w:ilvl="1" w:tplc="04090003" w:tentative="1">
+      <w:start w:val="1"/>
+      <w:numFmt w:val="bullet"/>
+      <w:lvlText w:val="o"/>
+      <w:lvlJc w:val="left"/>
+      <w:pPr>
+        <w:ind w:left="1440" w:hanging="360"/>
+      </w:pPr>
+      <w:rPr>
+        <w:rFonts w:ascii="Courier New" w:hAnsi="Courier New" w:cs="Courier New" w:hint="default"/>
+      </w:rPr>
+    </w:lvl>
+    <w:lvl w:ilvl="2" w:tplc="04090005" w:tentative="1">
+      <w:start w:val="1"/>
+      <w:numFmt w:val="bullet"/>
+      <w:lvlText w:val=""/>
+      <w:lvlJc w:val="left"/>
+      <w:pPr>
+        <w:ind w:left="2160" w:hanging="360"/>
+      </w:pPr>
+      <w:rPr>
+        <w:rFonts w:ascii="Wingdings" w:hAnsi="Wingdings" w:hint="default"/>
+      </w:rPr>
+    </w:lvl>
+    <w:lvl w:ilvl="3" w:tplc="04090001" w:tentative="1">
+      <w:start w:val="1"/>
+      <w:numFmt w:val="bullet"/>
+      <w:lvlText w:val=""/>
+      <w:lvlJc w:val="left"/>
+      <w:pPr>
+        <w:ind w:left="2880" w:hanging="360"/>
+      </w:pPr>
+      <w:rPr>
+        <w:rFonts w:ascii="Symbol" w:hAnsi="Symbol" w:hint="default"/>
+      </w:rPr>
+    </w:lvl>
+    <w:lvl w:ilvl="4" w:tplc="04090003" w:tentative="1">
+      <w:start w:val="1"/>
+      <w:numFmt w:val="bullet"/>
+      <w:lvlText w:val="o"/>
+      <w:lvlJc w:val="left"/>
+      <w:pPr>
+        <w:ind w:left="3600" w:hanging="360"/>
+      </w:pPr>
+      <w:rPr>
+        <w:rFonts w:ascii="Courier New" w:hAnsi="Courier New" w:cs="Courier New" w:hint="default"/>
+      </w:rPr>
+    </w:lvl>
+    <w:lvl w:ilvl="5" w:tplc="04090005" w:tentative="1">
+      <w:start w:val="1"/>
+      <w:numFmt w:val="bullet"/>
+      <w:lvlText w:val=""/>
+      <w:lvlJc w:val="left"/>
+      <w:pPr>
+        <w:ind w:left="4320" w:hanging="360"/>
+      </w:pPr>
+      <w:rPr>
+        <w:rFonts w:ascii="Wingdings" w:hAnsi="Wingdings" w:hint="default"/>
+      </w:rPr>
+    </w:lvl>
+    <w:lvl w:ilvl="6" w:tplc="04090001" w:tentative="1">
+      <w:start w:val="1"/>
+      <w:numFmt w:val="bullet"/>
+      <w:lvlText w:val=""/>
+      <w:lvlJc w:val="left"/>
+      <w:pPr>
+        <w:ind w:left="5040" w:hanging="360"/>
+      </w:pPr>
+      <w:rPr>
+        <w:rFonts w:ascii="Symbol" w:hAnsi="Symbol" w:hint="default"/>
+      </w:rPr>
+    </w:lvl>
+    <w:lvl w:ilvl="7" w:tplc="04090003" w:tentative="1">
+      <w:start w:val="1"/>
+      <w:numFmt w:val="bullet"/>
+      <w:lvlText w:val="o"/>
+      <w:lvlJc w:val="left"/>
+      <w:pPr>
+        <w:ind w:left="5760" w:hanging="360"/>
+      </w:pPr>
+      <w:rPr>
+        <w:rFonts w:ascii="Courier New" w:hAnsi="Courier New" w:cs="Courier New" w:hint="default"/>
+      </w:rPr>
+    </w:lvl>
+    <w:lvl w:ilvl="8" w:tplc="04090005" w:tentative="1">
+      <w:start w:val="1"/>
+      <w:numFmt w:val="bullet"/>
+      <w:lvlText w:val=""/>
+      <w:lvlJc w:val="left"/>
+      <w:pPr>
+        <w:ind w:left="6480" w:hanging="360"/>
+      </w:pPr>
+      <w:rPr>
+        <w:rFonts w:ascii="Wingdings" w:hAnsi="Wingdings" w:hint="default"/>
+      </w:rPr>
+    </w:lvl>
+  </w:abstractNum>
+  <w:abstractNum w:abstractNumId="18" w15:restartNumberingAfterBreak="0">
     <w:nsid w:val="680D03ED"/>
     <w:multiLevelType w:val="multilevel"/>
     <w:tmpl w:val="0409001F"/>
@@ -8356,7 +8505,7 @@
       </w:pPr>
     </w:lvl>
   </w:abstractNum>
-  <w:abstractNum w:abstractNumId="18" w15:restartNumberingAfterBreak="0">
+  <w:abstractNum w:abstractNumId="19" w15:restartNumberingAfterBreak="0">
     <w:nsid w:val="6FC35D4B"/>
     <w:multiLevelType w:val="multilevel"/>
     <w:tmpl w:val="0409001F"/>
@@ -8469,7 +8618,7 @@
       </w:pPr>
     </w:lvl>
   </w:abstractNum>
-  <w:abstractNum w:abstractNumId="19" w15:restartNumberingAfterBreak="0">
+  <w:abstractNum w:abstractNumId="20" w15:restartNumberingAfterBreak="0">
     <w:nsid w:val="73747B35"/>
     <w:multiLevelType w:val="multilevel"/>
     <w:tmpl w:val="FBD832A6"/>
@@ -8582,7 +8731,7 @@
       </w:pPr>
     </w:lvl>
   </w:abstractNum>
-  <w:abstractNum w:abstractNumId="20" w15:restartNumberingAfterBreak="0">
+  <w:abstractNum w:abstractNumId="21" w15:restartNumberingAfterBreak="0">
     <w:nsid w:val="7682348B"/>
     <w:multiLevelType w:val="multilevel"/>
     <w:tmpl w:val="D55CDD00"/>
@@ -8695,7 +8844,7 @@
       </w:pPr>
     </w:lvl>
   </w:abstractNum>
-  <w:abstractNum w:abstractNumId="21" w15:restartNumberingAfterBreak="0">
+  <w:abstractNum w:abstractNumId="22" w15:restartNumberingAfterBreak="0">
     <w:nsid w:val="77DF778C"/>
     <w:multiLevelType w:val="multilevel"/>
     <w:tmpl w:val="15C23BD8"/>
@@ -8835,7 +8984,7 @@
       </w:rPr>
     </w:lvl>
   </w:abstractNum>
-  <w:abstractNum w:abstractNumId="22" w15:restartNumberingAfterBreak="0">
+  <w:abstractNum w:abstractNumId="23" w15:restartNumberingAfterBreak="0">
     <w:nsid w:val="7B89125F"/>
     <w:multiLevelType w:val="multilevel"/>
     <w:tmpl w:val="F73C617A"/>
@@ -8975,7 +9124,7 @@
       </w:rPr>
     </w:lvl>
   </w:abstractNum>
-  <w:abstractNum w:abstractNumId="23" w15:restartNumberingAfterBreak="0">
+  <w:abstractNum w:abstractNumId="24" w15:restartNumberingAfterBreak="0">
     <w:nsid w:val="7C132CBE"/>
     <w:multiLevelType w:val="multilevel"/>
     <w:tmpl w:val="5A1A310E"/>
@@ -9116,19 +9265,19 @@
     </w:lvl>
   </w:abstractNum>
   <w:num w:numId="1">
-    <w:abstractNumId w:val="18"/>
+    <w:abstractNumId w:val="19"/>
   </w:num>
   <w:num w:numId="2">
     <w:abstractNumId w:val="16"/>
   </w:num>
   <w:num w:numId="3">
-    <w:abstractNumId w:val="17"/>
+    <w:abstractNumId w:val="18"/>
   </w:num>
   <w:num w:numId="4">
     <w:abstractNumId w:val="9"/>
   </w:num>
   <w:num w:numId="5">
-    <w:abstractNumId w:val="23"/>
+    <w:abstractNumId w:val="24"/>
   </w:num>
   <w:num w:numId="6">
     <w:abstractNumId w:val="5"/>
@@ -9149,19 +9298,19 @@
     <w:abstractNumId w:val="14"/>
   </w:num>
   <w:num w:numId="12">
-    <w:abstractNumId w:val="22"/>
+    <w:abstractNumId w:val="23"/>
   </w:num>
   <w:num w:numId="13">
-    <w:abstractNumId w:val="20"/>
+    <w:abstractNumId w:val="21"/>
   </w:num>
   <w:num w:numId="14">
-    <w:abstractNumId w:val="21"/>
+    <w:abstractNumId w:val="22"/>
   </w:num>
   <w:num w:numId="15">
     <w:abstractNumId w:val="3"/>
   </w:num>
   <w:num w:numId="16">
-    <w:abstractNumId w:val="19"/>
+    <w:abstractNumId w:val="20"/>
   </w:num>
   <w:num w:numId="17">
     <w:abstractNumId w:val="6"/>
@@ -9186,6 +9335,9 @@
   </w:num>
   <w:num w:numId="24">
     <w:abstractNumId w:val="12"/>
+  </w:num>
+  <w:num w:numId="25">
+    <w:abstractNumId w:val="17"/>
   </w:num>
 </w:numbering>
 </file>

</xml_diff>

<commit_message>
updated jobtypes UCD and reqdef, added corresponding video link
</commit_message>
<xml_diff>
--- a/docs/Requirements Definition.docx
+++ b/docs/Requirements Definition.docx
@@ -126,7 +126,23 @@
           <w:sz w:val="24"/>
           <w:szCs w:val="24"/>
         </w:rPr>
-        <w:t xml:space="preserve">The purpose of this project is to build a system for facilitating community yardwork job offers. It will serve as a profitable means to match young workers with customers offering jobs. The site owner will not employ anyone, rather act as a job finding provider that receives a surcharge for making a connection between the customer and worker. </w:t>
+        <w:t xml:space="preserve">The purpose of this project is to build a system for facilitating community yardwork job offers. It will serve as a profitable means to match young workers with customers offering jobs. The site owner will not employ anyone, </w:t>
+      </w:r>
+      <w:r>
+        <w:rPr>
+          <w:rFonts w:ascii="Times New Roman" w:hAnsi="Times New Roman" w:cs="Times New Roman"/>
+          <w:sz w:val="24"/>
+          <w:szCs w:val="24"/>
+        </w:rPr>
+        <w:t xml:space="preserve">but </w:t>
+      </w:r>
+      <w:r>
+        <w:rPr>
+          <w:rFonts w:ascii="Times New Roman" w:hAnsi="Times New Roman" w:cs="Times New Roman"/>
+          <w:sz w:val="24"/>
+          <w:szCs w:val="24"/>
+        </w:rPr>
+        <w:t xml:space="preserve">rather act as a job finding provider that receives a surcharge for making a connection between the customer and worker. </w:t>
       </w:r>
     </w:p>
     <w:p>
@@ -2995,10 +3011,10 @@
           <w:noProof/>
         </w:rPr>
         <w:drawing>
-          <wp:inline distT="0" distB="0" distL="0" distR="0" wp14:anchorId="63B32B48" wp14:editId="6C531DED">
-            <wp:extent cx="4983480" cy="4579620"/>
-            <wp:effectExtent l="0" t="0" r="7620" b="0"/>
-            <wp:docPr id="16" name="Picture 16" descr="Diagram&#10;&#10;Description automatically generated"/>
+          <wp:inline distT="0" distB="0" distL="0" distR="0" wp14:anchorId="48471315" wp14:editId="49E2525E">
+            <wp:extent cx="4921857" cy="4177547"/>
+            <wp:effectExtent l="0" t="0" r="0" b="0"/>
+            <wp:docPr id="1" name="Picture 1"/>
             <wp:cNvGraphicFramePr>
               <a:graphicFrameLocks xmlns:a="http://schemas.openxmlformats.org/drawingml/2006/main" noChangeAspect="1"/>
             </wp:cNvGraphicFramePr>
@@ -3006,7 +3022,7 @@
               <a:graphicData uri="http://schemas.openxmlformats.org/drawingml/2006/picture">
                 <pic:pic xmlns:pic="http://schemas.openxmlformats.org/drawingml/2006/picture">
                   <pic:nvPicPr>
-                    <pic:cNvPr id="16" name="Picture 16" descr="Diagram&#10;&#10;Description automatically generated"/>
+                    <pic:cNvPr id="0" name="Picture 1"/>
                     <pic:cNvPicPr>
                       <a:picLocks noChangeAspect="1" noChangeArrowheads="1"/>
                     </pic:cNvPicPr>
@@ -3027,7 +3043,7 @@
                   <pic:spPr bwMode="auto">
                     <a:xfrm>
                       <a:off x="0" y="0"/>
-                      <a:ext cx="4983480" cy="4579620"/>
+                      <a:ext cx="4923675" cy="4179090"/>
                     </a:xfrm>
                     <a:prstGeom prst="rect">
                       <a:avLst/>
@@ -3073,19 +3089,21 @@
         <w:rPr>
           <w:rFonts w:ascii="Times New Roman" w:hAnsi="Times New Roman" w:cs="Times New Roman"/>
         </w:rPr>
-        <w:t>The o</w:t>
-      </w:r>
-      <w:r>
-        <w:rPr>
-          <w:rFonts w:ascii="Times New Roman" w:hAnsi="Times New Roman" w:cs="Times New Roman"/>
-        </w:rPr>
-        <w:t>wner is logged in</w:t>
-      </w:r>
-      <w:r>
-        <w:rPr>
-          <w:rFonts w:ascii="Times New Roman" w:hAnsi="Times New Roman" w:cs="Times New Roman"/>
-        </w:rPr>
-        <w:t xml:space="preserve"> and uses the owner portal to manage job types</w:t>
+        <w:t xml:space="preserve">The owner is logged in and accesses the job </w:t>
+      </w:r>
+      <w:proofErr w:type="gramStart"/>
+      <w:r>
+        <w:rPr>
+          <w:rFonts w:ascii="Times New Roman" w:hAnsi="Times New Roman" w:cs="Times New Roman"/>
+        </w:rPr>
+        <w:t>types</w:t>
+      </w:r>
+      <w:proofErr w:type="gramEnd"/>
+      <w:r>
+        <w:rPr>
+          <w:rFonts w:ascii="Times New Roman" w:hAnsi="Times New Roman" w:cs="Times New Roman"/>
+        </w:rPr>
+        <w:t xml:space="preserve"> tool from the owner portal</w:t>
       </w:r>
     </w:p>
     <w:p>
@@ -3099,6 +3117,29 @@
           <w:rFonts w:ascii="Times New Roman" w:hAnsi="Times New Roman" w:cs="Times New Roman"/>
         </w:rPr>
         <w:t>Exit conditions:</w:t>
+      </w:r>
+    </w:p>
+    <w:p>
+      <w:pPr>
+        <w:numPr>
+          <w:ilvl w:val="0"/>
+          <w:numId w:val="23"/>
+        </w:numPr>
+        <w:rPr>
+          <w:rFonts w:ascii="Times New Roman" w:hAnsi="Times New Roman" w:cs="Times New Roman"/>
+        </w:rPr>
+      </w:pPr>
+      <w:r>
+        <w:rPr>
+          <w:rFonts w:ascii="Times New Roman" w:hAnsi="Times New Roman" w:cs="Times New Roman"/>
+        </w:rPr>
+        <w:t xml:space="preserve">The job status is </w:t>
+      </w:r>
+      <w:r>
+        <w:rPr>
+          <w:rFonts w:ascii="Times New Roman" w:hAnsi="Times New Roman" w:cs="Times New Roman"/>
+        </w:rPr>
+        <w:t>created OR toggled between ‘active’ or ‘archived’</w:t>
       </w:r>
     </w:p>
     <w:p>
@@ -3115,7 +3156,37 @@
         <w:rPr>
           <w:rFonts w:ascii="Times New Roman" w:hAnsi="Times New Roman" w:cs="Times New Roman"/>
         </w:rPr>
-        <w:t>The job status is toggled to ‘active’ or ‘archived’</w:t>
+        <w:t>The e</w:t>
+      </w:r>
+      <w:r>
+        <w:rPr>
+          <w:rFonts w:ascii="Times New Roman" w:hAnsi="Times New Roman" w:cs="Times New Roman"/>
+        </w:rPr>
+        <w:t xml:space="preserve">dits </w:t>
+      </w:r>
+      <w:r>
+        <w:rPr>
+          <w:rFonts w:ascii="Times New Roman" w:hAnsi="Times New Roman" w:cs="Times New Roman"/>
+        </w:rPr>
+        <w:t>fail</w:t>
+      </w:r>
+      <w:r>
+        <w:rPr>
+          <w:rFonts w:ascii="Times New Roman" w:hAnsi="Times New Roman" w:cs="Times New Roman"/>
+        </w:rPr>
+        <w:t>,</w:t>
+      </w:r>
+      <w:r>
+        <w:rPr>
+          <w:rFonts w:ascii="Times New Roman" w:hAnsi="Times New Roman" w:cs="Times New Roman"/>
+        </w:rPr>
+        <w:t xml:space="preserve"> an error is displayed,</w:t>
+      </w:r>
+      <w:r>
+        <w:rPr>
+          <w:rFonts w:ascii="Times New Roman" w:hAnsi="Times New Roman" w:cs="Times New Roman"/>
+        </w:rPr>
+        <w:t xml:space="preserve"> and nothing is changed</w:t>
       </w:r>
     </w:p>
     <w:p>
@@ -3132,25 +3203,7 @@
         <w:rPr>
           <w:rFonts w:ascii="Times New Roman" w:hAnsi="Times New Roman" w:cs="Times New Roman"/>
         </w:rPr>
-        <w:t>The e</w:t>
-      </w:r>
-      <w:r>
-        <w:rPr>
-          <w:rFonts w:ascii="Times New Roman" w:hAnsi="Times New Roman" w:cs="Times New Roman"/>
-        </w:rPr>
-        <w:t xml:space="preserve">dits are </w:t>
-      </w:r>
-      <w:r>
-        <w:rPr>
-          <w:rFonts w:ascii="Times New Roman" w:hAnsi="Times New Roman" w:cs="Times New Roman"/>
-        </w:rPr>
-        <w:t>canceled,</w:t>
-      </w:r>
-      <w:r>
-        <w:rPr>
-          <w:rFonts w:ascii="Times New Roman" w:hAnsi="Times New Roman" w:cs="Times New Roman"/>
-        </w:rPr>
-        <w:t xml:space="preserve"> and nothing is changed</w:t>
+        <w:t>The owner closes the screen before editing or adding a job type</w:t>
       </w:r>
     </w:p>
     <w:p>
@@ -3170,7 +3223,7 @@
       <w:pPr>
         <w:numPr>
           <w:ilvl w:val="0"/>
-          <w:numId w:val="23"/>
+          <w:numId w:val="26"/>
         </w:numPr>
         <w:rPr>
           <w:rFonts w:ascii="Times New Roman" w:hAnsi="Times New Roman" w:cs="Times New Roman"/>
@@ -3200,12 +3253,18 @@
         </w:rPr>
         <w:t>to their account</w:t>
       </w:r>
+      <w:r>
+        <w:rPr>
+          <w:rFonts w:ascii="Times New Roman" w:hAnsi="Times New Roman" w:cs="Times New Roman"/>
+        </w:rPr>
+        <w:t xml:space="preserve"> and requests to view job types from the owner portal</w:t>
+      </w:r>
     </w:p>
     <w:p>
       <w:pPr>
         <w:numPr>
           <w:ilvl w:val="0"/>
-          <w:numId w:val="23"/>
+          <w:numId w:val="26"/>
         </w:numPr>
         <w:rPr>
           <w:rFonts w:ascii="Times New Roman" w:hAnsi="Times New Roman" w:cs="Times New Roman"/>
@@ -3221,80 +3280,82 @@
         <w:rPr>
           <w:rFonts w:ascii="Times New Roman" w:hAnsi="Times New Roman" w:cs="Times New Roman"/>
         </w:rPr>
-        <w:t xml:space="preserve">wner requests to </w:t>
-      </w:r>
-      <w:r>
-        <w:rPr>
-          <w:rFonts w:ascii="Times New Roman" w:hAnsi="Times New Roman" w:cs="Times New Roman"/>
-        </w:rPr>
-        <w:t>view</w:t>
-      </w:r>
-      <w:r>
-        <w:rPr>
-          <w:rFonts w:ascii="Times New Roman" w:hAnsi="Times New Roman" w:cs="Times New Roman"/>
-        </w:rPr>
-        <w:t xml:space="preserve"> job types in the system</w:t>
-      </w:r>
-      <w:r>
-        <w:rPr>
-          <w:rFonts w:ascii="Times New Roman" w:hAnsi="Times New Roman" w:cs="Times New Roman"/>
-        </w:rPr>
-        <w:t xml:space="preserve"> from the owner portal</w:t>
+        <w:t xml:space="preserve">wner requests </w:t>
+      </w:r>
+      <w:r>
+        <w:rPr>
+          <w:rFonts w:ascii="Times New Roman" w:hAnsi="Times New Roman" w:cs="Times New Roman"/>
+        </w:rPr>
+        <w:t>to toggle a job type, or add a new one</w:t>
+      </w:r>
+    </w:p>
+    <w:p>
+      <w:pPr>
+        <w:numPr>
+          <w:ilvl w:val="1"/>
+          <w:numId w:val="27"/>
+        </w:numPr>
+        <w:rPr>
+          <w:rFonts w:ascii="Times New Roman" w:hAnsi="Times New Roman" w:cs="Times New Roman"/>
+        </w:rPr>
+      </w:pPr>
+      <w:r>
+        <w:rPr>
+          <w:rFonts w:ascii="Times New Roman" w:hAnsi="Times New Roman" w:cs="Times New Roman"/>
+        </w:rPr>
+        <w:t>If adding a new one, the information is validated when saved and an error may be displayed</w:t>
       </w:r>
     </w:p>
     <w:p>
       <w:pPr>
         <w:numPr>
           <w:ilvl w:val="0"/>
-          <w:numId w:val="23"/>
-        </w:numPr>
-        <w:rPr>
-          <w:rFonts w:ascii="Times New Roman" w:hAnsi="Times New Roman" w:cs="Times New Roman"/>
-        </w:rPr>
-      </w:pPr>
-      <w:r>
-        <w:rPr>
-          <w:rFonts w:ascii="Times New Roman" w:hAnsi="Times New Roman" w:cs="Times New Roman"/>
-        </w:rPr>
-        <w:t>The o</w:t>
-      </w:r>
-      <w:r>
-        <w:rPr>
-          <w:rFonts w:ascii="Times New Roman" w:hAnsi="Times New Roman" w:cs="Times New Roman"/>
-        </w:rPr>
-        <w:t xml:space="preserve">wner makes edits to the job types, including adding new types and </w:t>
-      </w:r>
-      <w:r>
-        <w:rPr>
-          <w:rFonts w:ascii="Times New Roman" w:hAnsi="Times New Roman" w:cs="Times New Roman"/>
-        </w:rPr>
-        <w:t>toggling e</w:t>
-      </w:r>
-      <w:r>
-        <w:rPr>
-          <w:rFonts w:ascii="Times New Roman" w:hAnsi="Times New Roman" w:cs="Times New Roman"/>
-        </w:rPr>
-        <w:t>xisting ones</w:t>
+          <w:numId w:val="26"/>
+        </w:numPr>
+        <w:rPr>
+          <w:rFonts w:ascii="Times New Roman" w:hAnsi="Times New Roman" w:cs="Times New Roman"/>
+        </w:rPr>
+      </w:pPr>
+      <w:r>
+        <w:rPr>
+          <w:rFonts w:ascii="Times New Roman" w:hAnsi="Times New Roman" w:cs="Times New Roman"/>
+        </w:rPr>
+        <w:t>The owner can cancel changes before they are saved or save the changes to the database</w:t>
       </w:r>
     </w:p>
     <w:p>
       <w:pPr>
         <w:numPr>
           <w:ilvl w:val="0"/>
-          <w:numId w:val="23"/>
-        </w:numPr>
-        <w:rPr>
-          <w:rFonts w:ascii="Times New Roman" w:hAnsi="Times New Roman" w:cs="Times New Roman"/>
-        </w:rPr>
-      </w:pPr>
-      <w:r>
-        <w:rPr>
-          <w:rFonts w:ascii="Times New Roman" w:hAnsi="Times New Roman" w:cs="Times New Roman"/>
-        </w:rPr>
-        <w:t>The owner can cancel changes before they are saved or save the changes to the database</w:t>
-      </w:r>
-      <w:r>
-        <w:br w:type="page"/>
+          <w:numId w:val="26"/>
+        </w:numPr>
+        <w:rPr>
+          <w:rFonts w:ascii="Times New Roman" w:hAnsi="Times New Roman" w:cs="Times New Roman"/>
+        </w:rPr>
+      </w:pPr>
+      <w:r>
+        <w:rPr>
+          <w:rFonts w:ascii="Times New Roman" w:hAnsi="Times New Roman" w:cs="Times New Roman"/>
+        </w:rPr>
+        <w:t xml:space="preserve">Otherwise, </w:t>
+      </w:r>
+      <w:r>
+        <w:rPr>
+          <w:rFonts w:ascii="Times New Roman" w:hAnsi="Times New Roman" w:cs="Times New Roman"/>
+        </w:rPr>
+        <w:t xml:space="preserve">the </w:t>
+      </w:r>
+      <w:r>
+        <w:rPr>
+          <w:rFonts w:ascii="Times New Roman" w:hAnsi="Times New Roman" w:cs="Times New Roman"/>
+        </w:rPr>
+        <w:t>job type is either created or edited successfully, or an error is displaye</w:t>
+      </w:r>
+      <w:r>
+        <w:rPr>
+          <w:rFonts w:ascii="Times New Roman" w:hAnsi="Times New Roman" w:cs="Times New Roman"/>
+        </w:rPr>
+        <w:t>d</w:t>
       </w:r>
     </w:p>
     <w:p>
@@ -5307,25 +5368,12 @@
     </w:p>
     <w:p>
       <w:pPr>
-        <w:pStyle w:val="ListParagraph"/>
-        <w:numPr>
-          <w:ilvl w:val="0"/>
-          <w:numId w:val="2"/>
-        </w:numPr>
-        <w:rPr>
-          <w:rFonts w:ascii="Times New Roman" w:hAnsi="Times New Roman" w:cs="Times New Roman"/>
-          <w:sz w:val="24"/>
-          <w:szCs w:val="24"/>
-        </w:rPr>
-      </w:pPr>
-      <w:r>
-        <w:rPr>
-          <w:rFonts w:ascii="Times New Roman" w:hAnsi="Times New Roman" w:cs="Times New Roman"/>
-          <w:sz w:val="24"/>
-          <w:szCs w:val="24"/>
-        </w:rPr>
-        <w:t>The system must support mobile devices.</w:t>
-      </w:r>
+        <w:rPr>
+          <w:rFonts w:ascii="Times New Roman" w:hAnsi="Times New Roman" w:cs="Times New Roman"/>
+          <w:sz w:val="24"/>
+          <w:szCs w:val="24"/>
+        </w:rPr>
+      </w:pPr>
     </w:p>
     <w:p>
       <w:pPr>
@@ -6243,6 +6291,92 @@
     </w:lvl>
   </w:abstractNum>
   <w:abstractNum w:abstractNumId="1" w15:restartNumberingAfterBreak="0">
+    <w:nsid w:val="17106C28"/>
+    <w:multiLevelType w:val="hybridMultilevel"/>
+    <w:tmpl w:val="37D8BB6C"/>
+    <w:lvl w:ilvl="0" w:tplc="0409000F">
+      <w:start w:val="1"/>
+      <w:numFmt w:val="decimal"/>
+      <w:lvlText w:val="%1."/>
+      <w:lvlJc w:val="left"/>
+      <w:pPr>
+        <w:ind w:left="720" w:hanging="360"/>
+      </w:pPr>
+    </w:lvl>
+    <w:lvl w:ilvl="1" w:tplc="04090019">
+      <w:start w:val="1"/>
+      <w:numFmt w:val="lowerLetter"/>
+      <w:lvlText w:val="%2."/>
+      <w:lvlJc w:val="left"/>
+      <w:pPr>
+        <w:ind w:left="1440" w:hanging="360"/>
+      </w:pPr>
+    </w:lvl>
+    <w:lvl w:ilvl="2" w:tplc="0409001B" w:tentative="1">
+      <w:start w:val="1"/>
+      <w:numFmt w:val="lowerRoman"/>
+      <w:lvlText w:val="%3."/>
+      <w:lvlJc w:val="right"/>
+      <w:pPr>
+        <w:ind w:left="2160" w:hanging="180"/>
+      </w:pPr>
+    </w:lvl>
+    <w:lvl w:ilvl="3" w:tplc="0409000F" w:tentative="1">
+      <w:start w:val="1"/>
+      <w:numFmt w:val="decimal"/>
+      <w:lvlText w:val="%4."/>
+      <w:lvlJc w:val="left"/>
+      <w:pPr>
+        <w:ind w:left="2880" w:hanging="360"/>
+      </w:pPr>
+    </w:lvl>
+    <w:lvl w:ilvl="4" w:tplc="04090019" w:tentative="1">
+      <w:start w:val="1"/>
+      <w:numFmt w:val="lowerLetter"/>
+      <w:lvlText w:val="%5."/>
+      <w:lvlJc w:val="left"/>
+      <w:pPr>
+        <w:ind w:left="3600" w:hanging="360"/>
+      </w:pPr>
+    </w:lvl>
+    <w:lvl w:ilvl="5" w:tplc="0409001B" w:tentative="1">
+      <w:start w:val="1"/>
+      <w:numFmt w:val="lowerRoman"/>
+      <w:lvlText w:val="%6."/>
+      <w:lvlJc w:val="right"/>
+      <w:pPr>
+        <w:ind w:left="4320" w:hanging="180"/>
+      </w:pPr>
+    </w:lvl>
+    <w:lvl w:ilvl="6" w:tplc="0409000F" w:tentative="1">
+      <w:start w:val="1"/>
+      <w:numFmt w:val="decimal"/>
+      <w:lvlText w:val="%7."/>
+      <w:lvlJc w:val="left"/>
+      <w:pPr>
+        <w:ind w:left="5040" w:hanging="360"/>
+      </w:pPr>
+    </w:lvl>
+    <w:lvl w:ilvl="7" w:tplc="04090019" w:tentative="1">
+      <w:start w:val="1"/>
+      <w:numFmt w:val="lowerLetter"/>
+      <w:lvlText w:val="%8."/>
+      <w:lvlJc w:val="left"/>
+      <w:pPr>
+        <w:ind w:left="5760" w:hanging="360"/>
+      </w:pPr>
+    </w:lvl>
+    <w:lvl w:ilvl="8" w:tplc="0409001B" w:tentative="1">
+      <w:start w:val="1"/>
+      <w:numFmt w:val="lowerRoman"/>
+      <w:lvlText w:val="%9."/>
+      <w:lvlJc w:val="right"/>
+      <w:pPr>
+        <w:ind w:left="6480" w:hanging="180"/>
+      </w:pPr>
+    </w:lvl>
+  </w:abstractNum>
+  <w:abstractNum w:abstractNumId="2" w15:restartNumberingAfterBreak="0">
     <w:nsid w:val="1A0A3289"/>
     <w:multiLevelType w:val="multilevel"/>
     <w:tmpl w:val="C23288DA"/>
@@ -6382,7 +6516,7 @@
       </w:rPr>
     </w:lvl>
   </w:abstractNum>
-  <w:abstractNum w:abstractNumId="2" w15:restartNumberingAfterBreak="0">
+  <w:abstractNum w:abstractNumId="3" w15:restartNumberingAfterBreak="0">
     <w:nsid w:val="1C47797B"/>
     <w:multiLevelType w:val="multilevel"/>
     <w:tmpl w:val="87DECE3E"/>
@@ -6495,7 +6629,7 @@
       </w:pPr>
     </w:lvl>
   </w:abstractNum>
-  <w:abstractNum w:abstractNumId="3" w15:restartNumberingAfterBreak="0">
+  <w:abstractNum w:abstractNumId="4" w15:restartNumberingAfterBreak="0">
     <w:nsid w:val="1E3F129B"/>
     <w:multiLevelType w:val="multilevel"/>
     <w:tmpl w:val="115C3C88"/>
@@ -6612,14 +6746,14 @@
       </w:pPr>
     </w:lvl>
   </w:abstractNum>
-  <w:abstractNum w:abstractNumId="4" w15:restartNumberingAfterBreak="0">
+  <w:abstractNum w:abstractNumId="5" w15:restartNumberingAfterBreak="0">
     <w:nsid w:val="27F175A2"/>
     <w:multiLevelType w:val="multilevel"/>
-    <w:tmpl w:val="3A6EEDDC"/>
+    <w:tmpl w:val="87F0A64E"/>
     <w:lvl w:ilvl="0">
       <w:start w:val="1"/>
-      <w:numFmt w:val="decimal"/>
-      <w:lvlText w:val="%1."/>
+      <w:numFmt w:val="bullet"/>
+      <w:lvlText w:val=""/>
       <w:lvlJc w:val="left"/>
       <w:pPr>
         <w:tabs>
@@ -6627,6 +6761,9 @@
         </w:tabs>
         <w:ind w:left="720" w:hanging="360"/>
       </w:pPr>
+      <w:rPr>
+        <w:rFonts w:ascii="Symbol" w:hAnsi="Symbol" w:hint="default"/>
+      </w:rPr>
     </w:lvl>
     <w:lvl w:ilvl="1">
       <w:start w:val="1"/>
@@ -6725,7 +6862,7 @@
       </w:pPr>
     </w:lvl>
   </w:abstractNum>
-  <w:abstractNum w:abstractNumId="5" w15:restartNumberingAfterBreak="0">
+  <w:abstractNum w:abstractNumId="6" w15:restartNumberingAfterBreak="0">
     <w:nsid w:val="289A5568"/>
     <w:multiLevelType w:val="multilevel"/>
     <w:tmpl w:val="7B26DBA8"/>
@@ -6865,7 +7002,93 @@
       </w:rPr>
     </w:lvl>
   </w:abstractNum>
-  <w:abstractNum w:abstractNumId="6" w15:restartNumberingAfterBreak="0">
+  <w:abstractNum w:abstractNumId="7" w15:restartNumberingAfterBreak="0">
+    <w:nsid w:val="2952707A"/>
+    <w:multiLevelType w:val="hybridMultilevel"/>
+    <w:tmpl w:val="B1BE6A00"/>
+    <w:lvl w:ilvl="0" w:tplc="FFFFFFFF">
+      <w:start w:val="1"/>
+      <w:numFmt w:val="decimal"/>
+      <w:lvlText w:val="%1."/>
+      <w:lvlJc w:val="left"/>
+      <w:pPr>
+        <w:ind w:left="720" w:hanging="360"/>
+      </w:pPr>
+    </w:lvl>
+    <w:lvl w:ilvl="1" w:tplc="0409000F">
+      <w:start w:val="1"/>
+      <w:numFmt w:val="decimal"/>
+      <w:lvlText w:val="%2."/>
+      <w:lvlJc w:val="left"/>
+      <w:pPr>
+        <w:ind w:left="1440" w:hanging="360"/>
+      </w:pPr>
+    </w:lvl>
+    <w:lvl w:ilvl="2" w:tplc="FFFFFFFF" w:tentative="1">
+      <w:start w:val="1"/>
+      <w:numFmt w:val="lowerRoman"/>
+      <w:lvlText w:val="%3."/>
+      <w:lvlJc w:val="right"/>
+      <w:pPr>
+        <w:ind w:left="2160" w:hanging="180"/>
+      </w:pPr>
+    </w:lvl>
+    <w:lvl w:ilvl="3" w:tplc="FFFFFFFF" w:tentative="1">
+      <w:start w:val="1"/>
+      <w:numFmt w:val="decimal"/>
+      <w:lvlText w:val="%4."/>
+      <w:lvlJc w:val="left"/>
+      <w:pPr>
+        <w:ind w:left="2880" w:hanging="360"/>
+      </w:pPr>
+    </w:lvl>
+    <w:lvl w:ilvl="4" w:tplc="FFFFFFFF" w:tentative="1">
+      <w:start w:val="1"/>
+      <w:numFmt w:val="lowerLetter"/>
+      <w:lvlText w:val="%5."/>
+      <w:lvlJc w:val="left"/>
+      <w:pPr>
+        <w:ind w:left="3600" w:hanging="360"/>
+      </w:pPr>
+    </w:lvl>
+    <w:lvl w:ilvl="5" w:tplc="FFFFFFFF" w:tentative="1">
+      <w:start w:val="1"/>
+      <w:numFmt w:val="lowerRoman"/>
+      <w:lvlText w:val="%6."/>
+      <w:lvlJc w:val="right"/>
+      <w:pPr>
+        <w:ind w:left="4320" w:hanging="180"/>
+      </w:pPr>
+    </w:lvl>
+    <w:lvl w:ilvl="6" w:tplc="FFFFFFFF" w:tentative="1">
+      <w:start w:val="1"/>
+      <w:numFmt w:val="decimal"/>
+      <w:lvlText w:val="%7."/>
+      <w:lvlJc w:val="left"/>
+      <w:pPr>
+        <w:ind w:left="5040" w:hanging="360"/>
+      </w:pPr>
+    </w:lvl>
+    <w:lvl w:ilvl="7" w:tplc="FFFFFFFF" w:tentative="1">
+      <w:start w:val="1"/>
+      <w:numFmt w:val="lowerLetter"/>
+      <w:lvlText w:val="%8."/>
+      <w:lvlJc w:val="left"/>
+      <w:pPr>
+        <w:ind w:left="5760" w:hanging="360"/>
+      </w:pPr>
+    </w:lvl>
+    <w:lvl w:ilvl="8" w:tplc="FFFFFFFF" w:tentative="1">
+      <w:start w:val="1"/>
+      <w:numFmt w:val="lowerRoman"/>
+      <w:lvlText w:val="%9."/>
+      <w:lvlJc w:val="right"/>
+      <w:pPr>
+        <w:ind w:left="6480" w:hanging="180"/>
+      </w:pPr>
+    </w:lvl>
+  </w:abstractNum>
+  <w:abstractNum w:abstractNumId="8" w15:restartNumberingAfterBreak="0">
     <w:nsid w:val="296B2594"/>
     <w:multiLevelType w:val="multilevel"/>
     <w:tmpl w:val="BC8E123E"/>
@@ -7005,7 +7228,7 @@
       </w:rPr>
     </w:lvl>
   </w:abstractNum>
-  <w:abstractNum w:abstractNumId="7" w15:restartNumberingAfterBreak="0">
+  <w:abstractNum w:abstractNumId="9" w15:restartNumberingAfterBreak="0">
     <w:nsid w:val="373B113E"/>
     <w:multiLevelType w:val="multilevel"/>
     <w:tmpl w:val="4CA6D5EE"/>
@@ -7118,7 +7341,7 @@
       </w:pPr>
     </w:lvl>
   </w:abstractNum>
-  <w:abstractNum w:abstractNumId="8" w15:restartNumberingAfterBreak="0">
+  <w:abstractNum w:abstractNumId="10" w15:restartNumberingAfterBreak="0">
     <w:nsid w:val="388E6207"/>
     <w:multiLevelType w:val="multilevel"/>
     <w:tmpl w:val="C554D588"/>
@@ -7258,7 +7481,7 @@
       </w:rPr>
     </w:lvl>
   </w:abstractNum>
-  <w:abstractNum w:abstractNumId="9" w15:restartNumberingAfterBreak="0">
+  <w:abstractNum w:abstractNumId="11" w15:restartNumberingAfterBreak="0">
     <w:nsid w:val="44914184"/>
     <w:multiLevelType w:val="multilevel"/>
     <w:tmpl w:val="3606E8E4"/>
@@ -7398,7 +7621,7 @@
       </w:rPr>
     </w:lvl>
   </w:abstractNum>
-  <w:abstractNum w:abstractNumId="10" w15:restartNumberingAfterBreak="0">
+  <w:abstractNum w:abstractNumId="12" w15:restartNumberingAfterBreak="0">
     <w:nsid w:val="52E3235A"/>
     <w:multiLevelType w:val="multilevel"/>
     <w:tmpl w:val="C734C5CC"/>
@@ -7538,7 +7761,7 @@
       </w:rPr>
     </w:lvl>
   </w:abstractNum>
-  <w:abstractNum w:abstractNumId="11" w15:restartNumberingAfterBreak="0">
+  <w:abstractNum w:abstractNumId="13" w15:restartNumberingAfterBreak="0">
     <w:nsid w:val="562F1EB1"/>
     <w:multiLevelType w:val="multilevel"/>
     <w:tmpl w:val="2286B3AC"/>
@@ -7651,7 +7874,7 @@
       </w:pPr>
     </w:lvl>
   </w:abstractNum>
-  <w:abstractNum w:abstractNumId="12" w15:restartNumberingAfterBreak="0">
+  <w:abstractNum w:abstractNumId="14" w15:restartNumberingAfterBreak="0">
     <w:nsid w:val="58CE30CC"/>
     <w:multiLevelType w:val="multilevel"/>
     <w:tmpl w:val="92D6C262"/>
@@ -7773,7 +7996,7 @@
       </w:pPr>
     </w:lvl>
   </w:abstractNum>
-  <w:abstractNum w:abstractNumId="13" w15:restartNumberingAfterBreak="0">
+  <w:abstractNum w:abstractNumId="15" w15:restartNumberingAfterBreak="0">
     <w:nsid w:val="5BA057E8"/>
     <w:multiLevelType w:val="multilevel"/>
     <w:tmpl w:val="37F88A96"/>
@@ -7886,7 +8109,7 @@
       </w:pPr>
     </w:lvl>
   </w:abstractNum>
-  <w:abstractNum w:abstractNumId="14" w15:restartNumberingAfterBreak="0">
+  <w:abstractNum w:abstractNumId="16" w15:restartNumberingAfterBreak="0">
     <w:nsid w:val="5F186794"/>
     <w:multiLevelType w:val="multilevel"/>
     <w:tmpl w:val="EDB857B4"/>
@@ -8026,7 +8249,7 @@
       </w:rPr>
     </w:lvl>
   </w:abstractNum>
-  <w:abstractNum w:abstractNumId="15" w15:restartNumberingAfterBreak="0">
+  <w:abstractNum w:abstractNumId="17" w15:restartNumberingAfterBreak="0">
     <w:nsid w:val="62A46CA2"/>
     <w:multiLevelType w:val="multilevel"/>
     <w:tmpl w:val="BC4683C8"/>
@@ -8166,7 +8389,7 @@
       </w:rPr>
     </w:lvl>
   </w:abstractNum>
-  <w:abstractNum w:abstractNumId="16" w15:restartNumberingAfterBreak="0">
+  <w:abstractNum w:abstractNumId="18" w15:restartNumberingAfterBreak="0">
     <w:nsid w:val="63224F64"/>
     <w:multiLevelType w:val="multilevel"/>
     <w:tmpl w:val="0409001F"/>
@@ -8279,7 +8502,7 @@
       </w:pPr>
     </w:lvl>
   </w:abstractNum>
-  <w:abstractNum w:abstractNumId="17" w15:restartNumberingAfterBreak="0">
+  <w:abstractNum w:abstractNumId="19" w15:restartNumberingAfterBreak="0">
     <w:nsid w:val="63BC5F32"/>
     <w:multiLevelType w:val="hybridMultilevel"/>
     <w:tmpl w:val="E9E23410"/>
@@ -8392,7 +8615,7 @@
       </w:rPr>
     </w:lvl>
   </w:abstractNum>
-  <w:abstractNum w:abstractNumId="18" w15:restartNumberingAfterBreak="0">
+  <w:abstractNum w:abstractNumId="20" w15:restartNumberingAfterBreak="0">
     <w:nsid w:val="680D03ED"/>
     <w:multiLevelType w:val="multilevel"/>
     <w:tmpl w:val="0409001F"/>
@@ -8505,7 +8728,7 @@
       </w:pPr>
     </w:lvl>
   </w:abstractNum>
-  <w:abstractNum w:abstractNumId="19" w15:restartNumberingAfterBreak="0">
+  <w:abstractNum w:abstractNumId="21" w15:restartNumberingAfterBreak="0">
     <w:nsid w:val="6FC35D4B"/>
     <w:multiLevelType w:val="multilevel"/>
     <w:tmpl w:val="0409001F"/>
@@ -8618,7 +8841,7 @@
       </w:pPr>
     </w:lvl>
   </w:abstractNum>
-  <w:abstractNum w:abstractNumId="20" w15:restartNumberingAfterBreak="0">
+  <w:abstractNum w:abstractNumId="22" w15:restartNumberingAfterBreak="0">
     <w:nsid w:val="73747B35"/>
     <w:multiLevelType w:val="multilevel"/>
     <w:tmpl w:val="FBD832A6"/>
@@ -8731,7 +8954,7 @@
       </w:pPr>
     </w:lvl>
   </w:abstractNum>
-  <w:abstractNum w:abstractNumId="21" w15:restartNumberingAfterBreak="0">
+  <w:abstractNum w:abstractNumId="23" w15:restartNumberingAfterBreak="0">
     <w:nsid w:val="7682348B"/>
     <w:multiLevelType w:val="multilevel"/>
     <w:tmpl w:val="D55CDD00"/>
@@ -8844,7 +9067,7 @@
       </w:pPr>
     </w:lvl>
   </w:abstractNum>
-  <w:abstractNum w:abstractNumId="22" w15:restartNumberingAfterBreak="0">
+  <w:abstractNum w:abstractNumId="24" w15:restartNumberingAfterBreak="0">
     <w:nsid w:val="77DF778C"/>
     <w:multiLevelType w:val="multilevel"/>
     <w:tmpl w:val="15C23BD8"/>
@@ -8984,7 +9207,7 @@
       </w:rPr>
     </w:lvl>
   </w:abstractNum>
-  <w:abstractNum w:abstractNumId="23" w15:restartNumberingAfterBreak="0">
+  <w:abstractNum w:abstractNumId="25" w15:restartNumberingAfterBreak="0">
     <w:nsid w:val="7B89125F"/>
     <w:multiLevelType w:val="multilevel"/>
     <w:tmpl w:val="F73C617A"/>
@@ -9124,7 +9347,7 @@
       </w:rPr>
     </w:lvl>
   </w:abstractNum>
-  <w:abstractNum w:abstractNumId="24" w15:restartNumberingAfterBreak="0">
+  <w:abstractNum w:abstractNumId="26" w15:restartNumberingAfterBreak="0">
     <w:nsid w:val="7C132CBE"/>
     <w:multiLevelType w:val="multilevel"/>
     <w:tmpl w:val="5A1A310E"/>
@@ -9264,80 +9487,86 @@
       </w:rPr>
     </w:lvl>
   </w:abstractNum>
-  <w:num w:numId="1">
+  <w:num w:numId="1" w16cid:durableId="1599632103">
+    <w:abstractNumId w:val="21"/>
+  </w:num>
+  <w:num w:numId="2" w16cid:durableId="1064571427">
+    <w:abstractNumId w:val="18"/>
+  </w:num>
+  <w:num w:numId="3" w16cid:durableId="1328552758">
+    <w:abstractNumId w:val="20"/>
+  </w:num>
+  <w:num w:numId="4" w16cid:durableId="1579095359">
+    <w:abstractNumId w:val="11"/>
+  </w:num>
+  <w:num w:numId="5" w16cid:durableId="198663484">
+    <w:abstractNumId w:val="26"/>
+  </w:num>
+  <w:num w:numId="6" w16cid:durableId="2145149972">
+    <w:abstractNumId w:val="6"/>
+  </w:num>
+  <w:num w:numId="7" w16cid:durableId="2083989034">
+    <w:abstractNumId w:val="9"/>
+  </w:num>
+  <w:num w:numId="8" w16cid:durableId="2082410859">
+    <w:abstractNumId w:val="12"/>
+  </w:num>
+  <w:num w:numId="9" w16cid:durableId="1174106931">
+    <w:abstractNumId w:val="17"/>
+  </w:num>
+  <w:num w:numId="10" w16cid:durableId="904150209">
+    <w:abstractNumId w:val="3"/>
+  </w:num>
+  <w:num w:numId="11" w16cid:durableId="1286348839">
+    <w:abstractNumId w:val="16"/>
+  </w:num>
+  <w:num w:numId="12" w16cid:durableId="1526288974">
+    <w:abstractNumId w:val="25"/>
+  </w:num>
+  <w:num w:numId="13" w16cid:durableId="413403770">
+    <w:abstractNumId w:val="23"/>
+  </w:num>
+  <w:num w:numId="14" w16cid:durableId="1163550303">
+    <w:abstractNumId w:val="24"/>
+  </w:num>
+  <w:num w:numId="15" w16cid:durableId="1027564297">
+    <w:abstractNumId w:val="4"/>
+  </w:num>
+  <w:num w:numId="16" w16cid:durableId="326055898">
+    <w:abstractNumId w:val="22"/>
+  </w:num>
+  <w:num w:numId="17" w16cid:durableId="1137524449">
+    <w:abstractNumId w:val="8"/>
+  </w:num>
+  <w:num w:numId="18" w16cid:durableId="1460414505">
+    <w:abstractNumId w:val="2"/>
+  </w:num>
+  <w:num w:numId="19" w16cid:durableId="711463072">
+    <w:abstractNumId w:val="15"/>
+  </w:num>
+  <w:num w:numId="20" w16cid:durableId="520438119">
+    <w:abstractNumId w:val="0"/>
+  </w:num>
+  <w:num w:numId="21" w16cid:durableId="1285848847">
+    <w:abstractNumId w:val="13"/>
+  </w:num>
+  <w:num w:numId="22" w16cid:durableId="857082331">
+    <w:abstractNumId w:val="10"/>
+  </w:num>
+  <w:num w:numId="23" w16cid:durableId="229270568">
+    <w:abstractNumId w:val="5"/>
+  </w:num>
+  <w:num w:numId="24" w16cid:durableId="735590623">
+    <w:abstractNumId w:val="14"/>
+  </w:num>
+  <w:num w:numId="25" w16cid:durableId="1627656017">
     <w:abstractNumId w:val="19"/>
   </w:num>
-  <w:num w:numId="2">
-    <w:abstractNumId w:val="16"/>
-  </w:num>
-  <w:num w:numId="3">
-    <w:abstractNumId w:val="18"/>
-  </w:num>
-  <w:num w:numId="4">
-    <w:abstractNumId w:val="9"/>
-  </w:num>
-  <w:num w:numId="5">
-    <w:abstractNumId w:val="24"/>
-  </w:num>
-  <w:num w:numId="6">
-    <w:abstractNumId w:val="5"/>
-  </w:num>
-  <w:num w:numId="7">
-    <w:abstractNumId w:val="7"/>
-  </w:num>
-  <w:num w:numId="8">
-    <w:abstractNumId w:val="10"/>
-  </w:num>
-  <w:num w:numId="9">
-    <w:abstractNumId w:val="15"/>
-  </w:num>
-  <w:num w:numId="10">
-    <w:abstractNumId w:val="2"/>
-  </w:num>
-  <w:num w:numId="11">
-    <w:abstractNumId w:val="14"/>
-  </w:num>
-  <w:num w:numId="12">
-    <w:abstractNumId w:val="23"/>
-  </w:num>
-  <w:num w:numId="13">
-    <w:abstractNumId w:val="21"/>
-  </w:num>
-  <w:num w:numId="14">
-    <w:abstractNumId w:val="22"/>
-  </w:num>
-  <w:num w:numId="15">
-    <w:abstractNumId w:val="3"/>
-  </w:num>
-  <w:num w:numId="16">
-    <w:abstractNumId w:val="20"/>
-  </w:num>
-  <w:num w:numId="17">
-    <w:abstractNumId w:val="6"/>
-  </w:num>
-  <w:num w:numId="18">
+  <w:num w:numId="26" w16cid:durableId="1228495898">
     <w:abstractNumId w:val="1"/>
   </w:num>
-  <w:num w:numId="19">
-    <w:abstractNumId w:val="13"/>
-  </w:num>
-  <w:num w:numId="20">
-    <w:abstractNumId w:val="0"/>
-  </w:num>
-  <w:num w:numId="21">
-    <w:abstractNumId w:val="11"/>
-  </w:num>
-  <w:num w:numId="22">
-    <w:abstractNumId w:val="8"/>
-  </w:num>
-  <w:num w:numId="23">
-    <w:abstractNumId w:val="4"/>
-  </w:num>
-  <w:num w:numId="24">
-    <w:abstractNumId w:val="12"/>
-  </w:num>
-  <w:num w:numId="25">
-    <w:abstractNumId w:val="17"/>
+  <w:num w:numId="27" w16cid:durableId="923761013">
+    <w:abstractNumId w:val="7"/>
   </w:num>
 </w:numbering>
 </file>

</xml_diff>

<commit_message>
UPDATES AGAIN BRUH MOMENT
</commit_message>
<xml_diff>
--- a/docs/Requirements Definition.docx
+++ b/docs/Requirements Definition.docx
@@ -66,7 +66,7 @@
     </w:p>
     <w:p>
       <w:pPr>
-        <w:pStyle w:val="Body"/>
+        <w:pStyle w:val="Body A"/>
         <w:rPr>
           <w:rFonts w:ascii="Times New Roman" w:cs="Times New Roman" w:hAnsi="Times New Roman" w:eastAsia="Times New Roman"/>
           <w:sz w:val="24"/>
@@ -96,7 +96,7 @@
     </w:p>
     <w:p>
       <w:pPr>
-        <w:pStyle w:val="Body"/>
+        <w:pStyle w:val="Body A"/>
         <w:rPr>
           <w:rFonts w:ascii="Times New Roman" w:cs="Times New Roman" w:hAnsi="Times New Roman" w:eastAsia="Times New Roman"/>
           <w:sz w:val="24"/>
@@ -144,7 +144,7 @@
     </w:p>
     <w:p>
       <w:pPr>
-        <w:pStyle w:val="Body"/>
+        <w:pStyle w:val="Body A"/>
         <w:rPr>
           <w:rFonts w:ascii="Times New Roman" w:cs="Times New Roman" w:hAnsi="Times New Roman" w:eastAsia="Times New Roman"/>
           <w:sz w:val="24"/>
@@ -164,7 +164,7 @@
     </w:p>
     <w:p>
       <w:pPr>
-        <w:pStyle w:val="Body"/>
+        <w:pStyle w:val="Body A"/>
         <w:rPr>
           <w:rFonts w:ascii="Times New Roman" w:cs="Times New Roman" w:hAnsi="Times New Roman" w:eastAsia="Times New Roman"/>
           <w:sz w:val="24"/>
@@ -184,7 +184,7 @@
     </w:p>
     <w:p>
       <w:pPr>
-        <w:pStyle w:val="Body"/>
+        <w:pStyle w:val="Body A"/>
         <w:rPr>
           <w:rFonts w:ascii="Times New Roman" w:cs="Times New Roman" w:hAnsi="Times New Roman" w:eastAsia="Times New Roman"/>
           <w:sz w:val="24"/>
@@ -224,7 +224,7 @@
     </w:p>
     <w:p>
       <w:pPr>
-        <w:pStyle w:val="Body"/>
+        <w:pStyle w:val="Body A"/>
         <w:rPr>
           <w:rFonts w:ascii="Times New Roman" w:cs="Times New Roman" w:hAnsi="Times New Roman" w:eastAsia="Times New Roman"/>
           <w:sz w:val="24"/>
@@ -244,7 +244,7 @@
     </w:p>
     <w:p>
       <w:pPr>
-        <w:pStyle w:val="Body"/>
+        <w:pStyle w:val="Body A"/>
         <w:numPr>
           <w:ilvl w:val="0"/>
           <w:numId w:val="2"/>
@@ -273,7 +273,7 @@
     </w:p>
     <w:p>
       <w:pPr>
-        <w:pStyle w:val="Body"/>
+        <w:pStyle w:val="Body A"/>
         <w:rPr>
           <w:rFonts w:ascii="Times New Roman" w:cs="Times New Roman" w:hAnsi="Times New Roman" w:eastAsia="Times New Roman"/>
           <w:sz w:val="24"/>
@@ -283,7 +283,7 @@
     </w:p>
     <w:p>
       <w:pPr>
-        <w:pStyle w:val="Body"/>
+        <w:pStyle w:val="Body A"/>
         <w:rPr>
           <w:rFonts w:ascii="Times New Roman" w:cs="Times New Roman" w:hAnsi="Times New Roman" w:eastAsia="Times New Roman"/>
           <w:sz w:val="24"/>
@@ -293,7 +293,7 @@
     </w:p>
     <w:p>
       <w:pPr>
-        <w:pStyle w:val="Body"/>
+        <w:pStyle w:val="Body A"/>
         <w:rPr>
           <w:rFonts w:ascii="Times New Roman" w:cs="Times New Roman" w:hAnsi="Times New Roman" w:eastAsia="Times New Roman"/>
           <w:sz w:val="24"/>
@@ -303,7 +303,7 @@
     </w:p>
     <w:p>
       <w:pPr>
-        <w:pStyle w:val="Body"/>
+        <w:pStyle w:val="Body A"/>
         <w:rPr>
           <w:rFonts w:ascii="Times New Roman" w:cs="Times New Roman" w:hAnsi="Times New Roman" w:eastAsia="Times New Roman"/>
           <w:sz w:val="24"/>
@@ -329,7 +329,7 @@
     </w:p>
     <w:p>
       <w:pPr>
-        <w:pStyle w:val="Body"/>
+        <w:pStyle w:val="Body A"/>
         <w:rPr>
           <w:rFonts w:ascii="Times New Roman" w:cs="Times New Roman" w:hAnsi="Times New Roman" w:eastAsia="Times New Roman"/>
           <w:sz w:val="24"/>
@@ -339,7 +339,7 @@
     </w:p>
     <w:p>
       <w:pPr>
-        <w:pStyle w:val="Body"/>
+        <w:pStyle w:val="Body A"/>
         <w:rPr>
           <w:rFonts w:ascii="Times New Roman" w:cs="Times New Roman" w:hAnsi="Times New Roman" w:eastAsia="Times New Roman"/>
           <w:sz w:val="24"/>
@@ -379,7 +379,7 @@
     </w:p>
     <w:p>
       <w:pPr>
-        <w:pStyle w:val="Body"/>
+        <w:pStyle w:val="Body A"/>
         <w:rPr>
           <w:rFonts w:ascii="Times New Roman" w:cs="Times New Roman" w:hAnsi="Times New Roman" w:eastAsia="Times New Roman"/>
           <w:sz w:val="24"/>
@@ -429,7 +429,7 @@
     </w:p>
     <w:p>
       <w:pPr>
-        <w:pStyle w:val="Body"/>
+        <w:pStyle w:val="Body A"/>
         <w:rPr>
           <w:rFonts w:ascii="Times New Roman" w:cs="Times New Roman" w:hAnsi="Times New Roman" w:eastAsia="Times New Roman"/>
           <w:sz w:val="24"/>
@@ -484,7 +484,7 @@
     </w:p>
     <w:p>
       <w:pPr>
-        <w:pStyle w:val="Body"/>
+        <w:pStyle w:val="Body A"/>
         <w:rPr>
           <w:rFonts w:ascii="Times New Roman" w:cs="Times New Roman" w:hAnsi="Times New Roman" w:eastAsia="Times New Roman"/>
           <w:sz w:val="24"/>
@@ -504,7 +504,7 @@
     </w:p>
     <w:p>
       <w:pPr>
-        <w:pStyle w:val="Body"/>
+        <w:pStyle w:val="Body A"/>
         <w:spacing w:after="0"/>
         <w:rPr>
           <w:rFonts w:ascii="Times New Roman" w:cs="Times New Roman" w:hAnsi="Times New Roman" w:eastAsia="Times New Roman"/>
@@ -525,7 +525,7 @@
     </w:p>
     <w:p>
       <w:pPr>
-        <w:pStyle w:val="Body"/>
+        <w:pStyle w:val="Body A"/>
         <w:numPr>
           <w:ilvl w:val="0"/>
           <w:numId w:val="4"/>
@@ -554,28 +554,29 @@
     </w:p>
     <w:p>
       <w:pPr>
-        <w:pStyle w:val="Body"/>
+        <w:pStyle w:val="Body A"/>
         <w:spacing w:after="0"/>
         <w:rPr>
           <w:rFonts w:ascii="Times New Roman" w:cs="Times New Roman" w:hAnsi="Times New Roman" w:eastAsia="Times New Roman"/>
           <w:sz w:val="24"/>
           <w:szCs w:val="24"/>
-        </w:rPr>
-      </w:pPr>
-      <w:r>
-        <w:rPr>
-          <w:rFonts w:ascii="Times New Roman" w:hAnsi="Times New Roman"/>
-          <w:sz w:val="24"/>
-          <w:szCs w:val="24"/>
-          <w:rtl w:val="0"/>
           <w:lang w:val="fr-FR"/>
         </w:rPr>
+      </w:pPr>
+      <w:r>
+        <w:rPr>
+          <w:rFonts w:ascii="Times New Roman" w:hAnsi="Times New Roman"/>
+          <w:sz w:val="24"/>
+          <w:szCs w:val="24"/>
+          <w:rtl w:val="0"/>
+          <w:lang w:val="fr-FR"/>
+        </w:rPr>
         <w:t>Exit conditions:</w:t>
       </w:r>
     </w:p>
     <w:p>
       <w:pPr>
-        <w:pStyle w:val="Body"/>
+        <w:pStyle w:val="Body A"/>
         <w:numPr>
           <w:ilvl w:val="0"/>
           <w:numId w:val="6"/>
@@ -605,7 +606,7 @@
     </w:p>
     <w:p>
       <w:pPr>
-        <w:pStyle w:val="Body"/>
+        <w:pStyle w:val="Body A"/>
         <w:numPr>
           <w:ilvl w:val="0"/>
           <w:numId w:val="6"/>
@@ -635,7 +636,7 @@
     </w:p>
     <w:p>
       <w:pPr>
-        <w:pStyle w:val="Body"/>
+        <w:pStyle w:val="Body A"/>
         <w:spacing w:before="114" w:after="274"/>
         <w:rPr>
           <w:rFonts w:ascii="Times New Roman" w:cs="Times New Roman" w:hAnsi="Times New Roman" w:eastAsia="Times New Roman"/>
@@ -656,7 +657,7 @@
     </w:p>
     <w:p>
       <w:pPr>
-        <w:pStyle w:val="Body"/>
+        <w:pStyle w:val="Body A"/>
         <w:numPr>
           <w:ilvl w:val="0"/>
           <w:numId w:val="8"/>
@@ -686,7 +687,7 @@
     </w:p>
     <w:p>
       <w:pPr>
-        <w:pStyle w:val="Body"/>
+        <w:pStyle w:val="Body A"/>
         <w:numPr>
           <w:ilvl w:val="0"/>
           <w:numId w:val="8"/>
@@ -716,7 +717,7 @@
     </w:p>
     <w:p>
       <w:pPr>
-        <w:pStyle w:val="Body"/>
+        <w:pStyle w:val="Body A"/>
         <w:numPr>
           <w:ilvl w:val="1"/>
           <w:numId w:val="8"/>
@@ -746,7 +747,7 @@
     </w:p>
     <w:p>
       <w:pPr>
-        <w:pStyle w:val="Body"/>
+        <w:pStyle w:val="Body A"/>
         <w:numPr>
           <w:ilvl w:val="0"/>
           <w:numId w:val="8"/>
@@ -776,7 +777,7 @@
     </w:p>
     <w:p>
       <w:pPr>
-        <w:pStyle w:val="Body"/>
+        <w:pStyle w:val="Body A"/>
         <w:numPr>
           <w:ilvl w:val="0"/>
           <w:numId w:val="8"/>
@@ -806,7 +807,7 @@
     </w:p>
     <w:p>
       <w:pPr>
-        <w:pStyle w:val="Body"/>
+        <w:pStyle w:val="Body A"/>
         <w:rPr>
           <w:rFonts w:ascii="Times New Roman" w:cs="Times New Roman" w:hAnsi="Times New Roman" w:eastAsia="Times New Roman"/>
           <w:sz w:val="24"/>
@@ -856,7 +857,7 @@
     </w:p>
     <w:p>
       <w:pPr>
-        <w:pStyle w:val="Body"/>
+        <w:pStyle w:val="Body A"/>
         <w:rPr>
           <w:rFonts w:ascii="Times New Roman" w:cs="Times New Roman" w:hAnsi="Times New Roman" w:eastAsia="Times New Roman"/>
           <w:i w:val="1"/>
@@ -910,7 +911,7 @@
     </w:p>
     <w:p>
       <w:pPr>
-        <w:pStyle w:val="Body"/>
+        <w:pStyle w:val="Body A"/>
         <w:rPr>
           <w:rFonts w:ascii="Times New Roman" w:cs="Times New Roman" w:hAnsi="Times New Roman" w:eastAsia="Times New Roman"/>
           <w:sz w:val="24"/>
@@ -930,7 +931,7 @@
     </w:p>
     <w:p>
       <w:pPr>
-        <w:pStyle w:val="Body"/>
+        <w:pStyle w:val="Body A"/>
         <w:rPr>
           <w:rFonts w:ascii="Times New Roman" w:cs="Times New Roman" w:hAnsi="Times New Roman" w:eastAsia="Times New Roman"/>
           <w:sz w:val="24"/>
@@ -950,7 +951,7 @@
     </w:p>
     <w:p>
       <w:pPr>
-        <w:pStyle w:val="Body"/>
+        <w:pStyle w:val="Body A"/>
         <w:numPr>
           <w:ilvl w:val="0"/>
           <w:numId w:val="10"/>
@@ -1009,27 +1010,28 @@
     </w:p>
     <w:p>
       <w:pPr>
-        <w:pStyle w:val="Body"/>
+        <w:pStyle w:val="Body A"/>
         <w:rPr>
           <w:rFonts w:ascii="Times New Roman" w:cs="Times New Roman" w:hAnsi="Times New Roman" w:eastAsia="Times New Roman"/>
           <w:sz w:val="24"/>
           <w:szCs w:val="24"/>
-        </w:rPr>
-      </w:pPr>
-      <w:r>
-        <w:rPr>
-          <w:rFonts w:ascii="Times New Roman" w:hAnsi="Times New Roman"/>
-          <w:sz w:val="24"/>
-          <w:szCs w:val="24"/>
-          <w:rtl w:val="0"/>
           <w:lang w:val="fr-FR"/>
         </w:rPr>
+      </w:pPr>
+      <w:r>
+        <w:rPr>
+          <w:rFonts w:ascii="Times New Roman" w:hAnsi="Times New Roman"/>
+          <w:sz w:val="24"/>
+          <w:szCs w:val="24"/>
+          <w:rtl w:val="0"/>
+          <w:lang w:val="fr-FR"/>
+        </w:rPr>
         <w:t>Exit conditions:</w:t>
       </w:r>
     </w:p>
     <w:p>
       <w:pPr>
-        <w:pStyle w:val="Body"/>
+        <w:pStyle w:val="Body A"/>
         <w:numPr>
           <w:ilvl w:val="0"/>
           <w:numId w:val="12"/>
@@ -1058,7 +1060,7 @@
     </w:p>
     <w:p>
       <w:pPr>
-        <w:pStyle w:val="Body"/>
+        <w:pStyle w:val="Body A"/>
         <w:numPr>
           <w:ilvl w:val="0"/>
           <w:numId w:val="12"/>
@@ -1087,7 +1089,7 @@
     </w:p>
     <w:p>
       <w:pPr>
-        <w:pStyle w:val="Body"/>
+        <w:pStyle w:val="Body A"/>
         <w:rPr>
           <w:rFonts w:ascii="Times New Roman" w:cs="Times New Roman" w:hAnsi="Times New Roman" w:eastAsia="Times New Roman"/>
           <w:sz w:val="24"/>
@@ -1107,7 +1109,7 @@
     </w:p>
     <w:p>
       <w:pPr>
-        <w:pStyle w:val="Body"/>
+        <w:pStyle w:val="Body A"/>
         <w:numPr>
           <w:ilvl w:val="0"/>
           <w:numId w:val="14"/>
@@ -1136,7 +1138,7 @@
     </w:p>
     <w:p>
       <w:pPr>
-        <w:pStyle w:val="Body"/>
+        <w:pStyle w:val="Body A"/>
         <w:numPr>
           <w:ilvl w:val="0"/>
           <w:numId w:val="14"/>
@@ -1205,7 +1207,7 @@
     </w:p>
     <w:p>
       <w:pPr>
-        <w:pStyle w:val="Body"/>
+        <w:pStyle w:val="Body A"/>
         <w:numPr>
           <w:ilvl w:val="0"/>
           <w:numId w:val="14"/>
@@ -1234,7 +1236,7 @@
     </w:p>
     <w:p>
       <w:pPr>
-        <w:pStyle w:val="Body"/>
+        <w:pStyle w:val="Body A"/>
         <w:numPr>
           <w:ilvl w:val="1"/>
           <w:numId w:val="14"/>
@@ -1263,7 +1265,7 @@
     </w:p>
     <w:p>
       <w:pPr>
-        <w:pStyle w:val="Body"/>
+        <w:pStyle w:val="Body A"/>
         <w:numPr>
           <w:ilvl w:val="1"/>
           <w:numId w:val="14"/>
@@ -1272,7 +1274,7 @@
         <w:ind w:right="0"/>
         <w:jc w:val="left"/>
         <w:rPr>
-          <w:rFonts w:ascii="Times New Roman" w:hAnsi="Times New Roman"/>
+          <w:rFonts w:ascii="Arial Unicode MS" w:hAnsi="Arial Unicode MS"/>
           <w:sz w:val="24"/>
           <w:szCs w:val="24"/>
           <w:rtl w:val="0"/>
@@ -1344,7 +1346,7 @@
     </w:p>
     <w:p>
       <w:pPr>
-        <w:pStyle w:val="Body"/>
+        <w:pStyle w:val="Body A"/>
         <w:rPr>
           <w:rFonts w:ascii="Times New Roman" w:cs="Times New Roman" w:hAnsi="Times New Roman" w:eastAsia="Times New Roman"/>
         </w:rPr>
@@ -1396,7 +1398,7 @@
     </w:p>
     <w:p>
       <w:pPr>
-        <w:pStyle w:val="Body"/>
+        <w:pStyle w:val="Body A"/>
         <w:rPr>
           <w:rFonts w:ascii="Times New Roman" w:cs="Times New Roman" w:hAnsi="Times New Roman" w:eastAsia="Times New Roman"/>
           <w:sz w:val="24"/>
@@ -1416,7 +1418,7 @@
     </w:p>
     <w:p>
       <w:pPr>
-        <w:pStyle w:val="Body"/>
+        <w:pStyle w:val="Body A"/>
         <w:rPr>
           <w:rFonts w:ascii="Times New Roman" w:cs="Times New Roman" w:hAnsi="Times New Roman" w:eastAsia="Times New Roman"/>
         </w:rPr>
@@ -1432,7 +1434,7 @@
     </w:p>
     <w:p>
       <w:pPr>
-        <w:pStyle w:val="Body"/>
+        <w:pStyle w:val="Body A"/>
         <w:numPr>
           <w:ilvl w:val="0"/>
           <w:numId w:val="16"/>
@@ -1457,23 +1459,24 @@
     </w:p>
     <w:p>
       <w:pPr>
-        <w:pStyle w:val="Body"/>
+        <w:pStyle w:val="Body A"/>
         <w:rPr>
           <w:rFonts w:ascii="Times New Roman" w:cs="Times New Roman" w:hAnsi="Times New Roman" w:eastAsia="Times New Roman"/>
-        </w:rPr>
-      </w:pPr>
-      <w:r>
-        <w:rPr>
-          <w:rFonts w:ascii="Times New Roman" w:hAnsi="Times New Roman"/>
-          <w:rtl w:val="0"/>
           <w:lang w:val="fr-FR"/>
         </w:rPr>
+      </w:pPr>
+      <w:r>
+        <w:rPr>
+          <w:rFonts w:ascii="Times New Roman" w:hAnsi="Times New Roman"/>
+          <w:rtl w:val="0"/>
+          <w:lang w:val="fr-FR"/>
+        </w:rPr>
         <w:t>Exit conditions:</w:t>
       </w:r>
     </w:p>
     <w:p>
       <w:pPr>
-        <w:pStyle w:val="Body"/>
+        <w:pStyle w:val="Body A"/>
         <w:numPr>
           <w:ilvl w:val="0"/>
           <w:numId w:val="18"/>
@@ -1498,7 +1501,7 @@
     </w:p>
     <w:p>
       <w:pPr>
-        <w:pStyle w:val="Body"/>
+        <w:pStyle w:val="Body A"/>
         <w:rPr>
           <w:rFonts w:ascii="Times New Roman" w:cs="Times New Roman" w:hAnsi="Times New Roman" w:eastAsia="Times New Roman"/>
         </w:rPr>
@@ -1514,7 +1517,7 @@
     </w:p>
     <w:p>
       <w:pPr>
-        <w:pStyle w:val="Body"/>
+        <w:pStyle w:val="Body A"/>
         <w:numPr>
           <w:ilvl w:val="0"/>
           <w:numId w:val="20"/>
@@ -1539,7 +1542,7 @@
     </w:p>
     <w:p>
       <w:pPr>
-        <w:pStyle w:val="Body"/>
+        <w:pStyle w:val="Body A"/>
         <w:numPr>
           <w:ilvl w:val="0"/>
           <w:numId w:val="20"/>
@@ -1564,7 +1567,7 @@
     </w:p>
     <w:p>
       <w:pPr>
-        <w:pStyle w:val="Body"/>
+        <w:pStyle w:val="Body A"/>
         <w:numPr>
           <w:ilvl w:val="0"/>
           <w:numId w:val="20"/>
@@ -1573,6 +1576,7 @@
         <w:ind w:right="0"/>
         <w:jc w:val="left"/>
         <w:rPr>
+          <w:rFonts w:ascii="Arial Unicode MS" w:hAnsi="Arial Unicode MS"/>
           <w:rtl w:val="0"/>
           <w:lang w:val="en-US"/>
         </w:rPr>
@@ -1633,34 +1637,33 @@
           <w:rtl w:val="0"/>
           <w:lang w:val="en-US"/>
         </w:rPr>
-        <w:t>W</w:t>
-      </w:r>
-      <w:r>
-        <w:rPr>
-          <w:rFonts w:ascii="Times New Roman" w:hAnsi="Times New Roman"/>
-          <w:i w:val="1"/>
-          <w:iCs w:val="1"/>
-          <w:rtl w:val="0"/>
-          <w:lang w:val="en-US"/>
-        </w:rPr>
-        <w:t>orker is assigned a job</w:t>
+        <w:t>Worker is assigned a job</w:t>
       </w:r>
       <w:r>
         <w:rPr>
           <w:rFonts w:ascii="Times New Roman" w:cs="Times New Roman" w:hAnsi="Times New Roman" w:eastAsia="Times New Roman"/>
           <w:i w:val="1"/>
           <w:iCs w:val="1"/>
+          <w:outline w:val="0"/>
+          <w:color w:val="000000"/>
+          <w:u w:color="000000"/>
+          <w:lang w:val="en-US"/>
+          <w14:textFill>
+            <w14:solidFill>
+              <w14:srgbClr w14:val="000000"/>
+            </w14:solidFill>
+          </w14:textFill>
         </w:rPr>
         <w:drawing xmlns:a="http://schemas.openxmlformats.org/drawingml/2006/main">
           <wp:anchor distT="152400" distB="152400" distL="152400" distR="152400" simplePos="0" relativeHeight="251659264" behindDoc="0" locked="0" layoutInCell="1" allowOverlap="1">
             <wp:simplePos x="0" y="0"/>
-            <wp:positionH relativeFrom="margin">
-              <wp:posOffset>1459022</wp:posOffset>
+            <wp:positionH relativeFrom="page">
+              <wp:posOffset>2373422</wp:posOffset>
             </wp:positionH>
             <wp:positionV relativeFrom="line">
               <wp:posOffset>254000</wp:posOffset>
             </wp:positionV>
-            <wp:extent cx="3012855" cy="3986837"/>
+            <wp:extent cx="3012856" cy="3986837"/>
             <wp:effectExtent l="0" t="0" r="0" b="0"/>
             <wp:wrapTopAndBottom distT="152400" distB="152400"/>
             <wp:docPr id="1073741828" name="officeArt object" descr="Image"/>
@@ -1685,7 +1688,7 @@
                   <pic:spPr>
                     <a:xfrm>
                       <a:off x="0" y="0"/>
-                      <a:ext cx="3012855" cy="3986837"/>
+                      <a:ext cx="3012856" cy="3986837"/>
                     </a:xfrm>
                     <a:prstGeom prst="rect">
                       <a:avLst/>
@@ -1705,7 +1708,7 @@
     </w:p>
     <w:p>
       <w:pPr>
-        <w:pStyle w:val="Body"/>
+        <w:pStyle w:val="Body A"/>
         <w:rPr>
           <w:rFonts w:ascii="Times New Roman" w:cs="Times New Roman" w:hAnsi="Times New Roman" w:eastAsia="Times New Roman"/>
           <w:sz w:val="24"/>
@@ -1715,7 +1718,7 @@
     </w:p>
     <w:p>
       <w:pPr>
-        <w:pStyle w:val="Body"/>
+        <w:pStyle w:val="Body A"/>
         <w:rPr>
           <w:rFonts w:ascii="Times New Roman" w:cs="Times New Roman" w:hAnsi="Times New Roman" w:eastAsia="Times New Roman"/>
           <w:sz w:val="20"/>
@@ -1735,7 +1738,7 @@
     </w:p>
     <w:p>
       <w:pPr>
-        <w:pStyle w:val="Body"/>
+        <w:pStyle w:val="Body A"/>
         <w:rPr>
           <w:rFonts w:ascii="Times New Roman" w:cs="Times New Roman" w:hAnsi="Times New Roman" w:eastAsia="Times New Roman"/>
           <w:sz w:val="20"/>
@@ -1842,11 +1845,12 @@
     </w:p>
     <w:p>
       <w:pPr>
-        <w:pStyle w:val="Body"/>
+        <w:pStyle w:val="Body A"/>
         <w:rPr>
           <w:rFonts w:ascii="Times New Roman" w:cs="Times New Roman" w:hAnsi="Times New Roman" w:eastAsia="Times New Roman"/>
           <w:sz w:val="20"/>
           <w:szCs w:val="20"/>
+          <w:lang w:val="fr-FR"/>
         </w:rPr>
       </w:pPr>
       <w:r>
@@ -1862,7 +1866,7 @@
     </w:p>
     <w:p>
       <w:pPr>
-        <w:pStyle w:val="Body"/>
+        <w:pStyle w:val="Body A"/>
         <w:numPr>
           <w:ilvl w:val="0"/>
           <w:numId w:val="24"/>
@@ -1891,7 +1895,7 @@
     </w:p>
     <w:p>
       <w:pPr>
-        <w:pStyle w:val="Body"/>
+        <w:pStyle w:val="Body A"/>
         <w:numPr>
           <w:ilvl w:val="0"/>
           <w:numId w:val="24"/>
@@ -1915,32 +1919,12 @@
           <w:rtl w:val="0"/>
           <w:lang w:val="en-US"/>
         </w:rPr>
-        <w:t xml:space="preserve">There are no available workers so the customer </w:t>
-      </w:r>
-      <w:r>
-        <w:rPr>
-          <w:rFonts w:ascii="Times New Roman" w:hAnsi="Times New Roman"/>
-          <w:sz w:val="20"/>
-          <w:szCs w:val="20"/>
-          <w:rtl w:val="0"/>
-          <w:lang w:val="en-US"/>
-        </w:rPr>
-        <w:t xml:space="preserve">is alerted and </w:t>
-      </w:r>
-      <w:r>
-        <w:rPr>
-          <w:rFonts w:ascii="Times New Roman" w:hAnsi="Times New Roman"/>
-          <w:sz w:val="20"/>
-          <w:szCs w:val="20"/>
-          <w:rtl w:val="0"/>
-          <w:lang w:val="en-US"/>
-        </w:rPr>
-        <w:t>will have to try again later</w:t>
-      </w:r>
-    </w:p>
-    <w:p>
-      <w:pPr>
-        <w:pStyle w:val="Body"/>
+        <w:t>There are no available workers so the customer is alerted and will have to try again later</w:t>
+      </w:r>
+    </w:p>
+    <w:p>
+      <w:pPr>
+        <w:pStyle w:val="Body A"/>
         <w:rPr>
           <w:rFonts w:ascii="Times New Roman" w:cs="Times New Roman" w:hAnsi="Times New Roman" w:eastAsia="Times New Roman"/>
           <w:sz w:val="20"/>
@@ -1960,7 +1944,7 @@
     </w:p>
     <w:p>
       <w:pPr>
-        <w:pStyle w:val="Body"/>
+        <w:pStyle w:val="Body A"/>
         <w:numPr>
           <w:ilvl w:val="0"/>
           <w:numId w:val="26"/>
@@ -1989,7 +1973,7 @@
     </w:p>
     <w:p>
       <w:pPr>
-        <w:pStyle w:val="Body"/>
+        <w:pStyle w:val="Body A"/>
         <w:numPr>
           <w:ilvl w:val="0"/>
           <w:numId w:val="26"/>
@@ -2013,22 +1997,12 @@
           <w:rtl w:val="0"/>
           <w:lang w:val="en-US"/>
         </w:rPr>
-        <w:t>The system</w:t>
-      </w:r>
-      <w:r>
-        <w:rPr>
-          <w:rFonts w:ascii="Times New Roman" w:hAnsi="Times New Roman"/>
-          <w:sz w:val="20"/>
-          <w:szCs w:val="20"/>
-          <w:rtl w:val="0"/>
-          <w:lang w:val="en-US"/>
-        </w:rPr>
-        <w:t xml:space="preserve"> filters workers by applicable criteria</w:t>
-      </w:r>
-    </w:p>
-    <w:p>
-      <w:pPr>
-        <w:pStyle w:val="Body"/>
+        <w:t>The system filters workers by applicable criteria</w:t>
+      </w:r>
+    </w:p>
+    <w:p>
+      <w:pPr>
+        <w:pStyle w:val="Body A"/>
         <w:numPr>
           <w:ilvl w:val="1"/>
           <w:numId w:val="26"/>
@@ -2051,22 +2025,12 @@
           <w:rtl w:val="0"/>
           <w:lang w:val="en-US"/>
         </w:rPr>
-        <w:t>The job is assigned to the worker with the first applicable availability</w:t>
-      </w:r>
-      <w:r>
-        <w:rPr>
-          <w:rFonts w:ascii="Times New Roman" w:hAnsi="Times New Roman"/>
-          <w:sz w:val="20"/>
-          <w:szCs w:val="20"/>
-          <w:rtl w:val="0"/>
-          <w:lang w:val="en-US"/>
-        </w:rPr>
-        <w:t xml:space="preserve"> that has a time block greater than or equal to the time estimate, and does not conflict with a previous job assignment.</w:t>
-      </w:r>
-    </w:p>
-    <w:p>
-      <w:pPr>
-        <w:pStyle w:val="Body"/>
+        <w:t>The job is assigned to the worker with the first applicable availability that has a time block greater than or equal to the time estimate, and does not conflict with a previous job assignment.</w:t>
+      </w:r>
+    </w:p>
+    <w:p>
+      <w:pPr>
+        <w:pStyle w:val="Body A"/>
         <w:numPr>
           <w:ilvl w:val="1"/>
           <w:numId w:val="26"/>
@@ -2075,6 +2039,7 @@
         <w:ind w:right="0"/>
         <w:jc w:val="left"/>
         <w:rPr>
+          <w:rFonts w:ascii="Arial Unicode MS" w:hAnsi="Arial Unicode MS"/>
           <w:sz w:val="20"/>
           <w:szCs w:val="20"/>
           <w:rtl w:val="0"/>
@@ -2089,27 +2054,7 @@
           <w:rtl w:val="0"/>
           <w:lang w:val="en-US"/>
         </w:rPr>
-        <w:t>The job</w:t>
-      </w:r>
-      <w:r>
-        <w:rPr>
-          <w:rFonts w:ascii="Times New Roman" w:hAnsi="Times New Roman"/>
-          <w:sz w:val="20"/>
-          <w:szCs w:val="20"/>
-          <w:rtl w:val="0"/>
-          <w:lang w:val="en-US"/>
-        </w:rPr>
-        <w:t xml:space="preserve"> is not assigned at all</w:t>
-      </w:r>
-      <w:r>
-        <w:rPr>
-          <w:rFonts w:ascii="Times New Roman" w:hAnsi="Times New Roman"/>
-          <w:sz w:val="20"/>
-          <w:szCs w:val="20"/>
-          <w:rtl w:val="0"/>
-          <w:lang w:val="en-US"/>
-        </w:rPr>
-        <w:t xml:space="preserve"> and customer is alerted</w:t>
+        <w:t>The job is not assigned at all and customer is alerted</w:t>
       </w:r>
       <w:r>
         <w:rPr>
@@ -2164,7 +2109,7 @@
     </w:p>
     <w:p>
       <w:pPr>
-        <w:pStyle w:val="Body"/>
+        <w:pStyle w:val="Body A"/>
         <w:rPr>
           <w:rFonts w:ascii="Times New Roman" w:cs="Times New Roman" w:hAnsi="Times New Roman" w:eastAsia="Times New Roman"/>
         </w:rPr>
@@ -2216,7 +2161,7 @@
     </w:p>
     <w:p>
       <w:pPr>
-        <w:pStyle w:val="Body"/>
+        <w:pStyle w:val="Body A"/>
         <w:rPr>
           <w:rFonts w:ascii="Times New Roman" w:cs="Times New Roman" w:hAnsi="Times New Roman" w:eastAsia="Times New Roman"/>
         </w:rPr>
@@ -2224,7 +2169,7 @@
     </w:p>
     <w:p>
       <w:pPr>
-        <w:pStyle w:val="Body"/>
+        <w:pStyle w:val="Body A"/>
         <w:rPr>
           <w:sz w:val="24"/>
           <w:szCs w:val="24"/>
@@ -2243,7 +2188,7 @@
     </w:p>
     <w:p>
       <w:pPr>
-        <w:pStyle w:val="Body"/>
+        <w:pStyle w:val="Body A"/>
         <w:rPr>
           <w:rFonts w:ascii="Times New Roman" w:cs="Times New Roman" w:hAnsi="Times New Roman" w:eastAsia="Times New Roman"/>
           <w:sz w:val="24"/>
@@ -2291,11 +2236,12 @@
     </w:p>
     <w:p>
       <w:pPr>
-        <w:pStyle w:val="Body"/>
+        <w:pStyle w:val="Body A"/>
         <w:rPr>
           <w:rFonts w:ascii="Times New Roman" w:cs="Times New Roman" w:hAnsi="Times New Roman" w:eastAsia="Times New Roman"/>
           <w:sz w:val="24"/>
           <w:szCs w:val="24"/>
+          <w:lang w:val="fr-FR"/>
         </w:rPr>
       </w:pPr>
       <w:r>
@@ -2367,7 +2313,7 @@
     </w:p>
     <w:p>
       <w:pPr>
-        <w:pStyle w:val="Body"/>
+        <w:pStyle w:val="Body A"/>
         <w:rPr>
           <w:sz w:val="24"/>
           <w:szCs w:val="24"/>
@@ -2386,7 +2332,7 @@
     </w:p>
     <w:p>
       <w:pPr>
-        <w:pStyle w:val="Body"/>
+        <w:pStyle w:val="Body A"/>
         <w:numPr>
           <w:ilvl w:val="0"/>
           <w:numId w:val="29"/>
@@ -2415,7 +2361,7 @@
     </w:p>
     <w:p>
       <w:pPr>
-        <w:pStyle w:val="Body"/>
+        <w:pStyle w:val="Body A"/>
         <w:numPr>
           <w:ilvl w:val="0"/>
           <w:numId w:val="29"/>
@@ -2444,7 +2390,7 @@
     </w:p>
     <w:p>
       <w:pPr>
-        <w:pStyle w:val="Body"/>
+        <w:pStyle w:val="Body A"/>
         <w:numPr>
           <w:ilvl w:val="0"/>
           <w:numId w:val="29"/>
@@ -2473,7 +2419,7 @@
     </w:p>
     <w:p>
       <w:pPr>
-        <w:pStyle w:val="Body"/>
+        <w:pStyle w:val="Body A"/>
         <w:numPr>
           <w:ilvl w:val="0"/>
           <w:numId w:val="29"/>
@@ -2502,7 +2448,7 @@
     </w:p>
     <w:p>
       <w:pPr>
-        <w:pStyle w:val="Body"/>
+        <w:pStyle w:val="Body A"/>
         <w:numPr>
           <w:ilvl w:val="1"/>
           <w:numId w:val="29"/>
@@ -2511,6 +2457,7 @@
         <w:ind w:right="0"/>
         <w:jc w:val="left"/>
         <w:rPr>
+          <w:rFonts w:ascii="Arial Unicode MS" w:hAnsi="Arial Unicode MS"/>
           <w:sz w:val="24"/>
           <w:szCs w:val="24"/>
           <w:rtl w:val="0"/>
@@ -2580,7 +2527,7 @@
     </w:p>
     <w:p>
       <w:pPr>
-        <w:pStyle w:val="Body"/>
+        <w:pStyle w:val="Body A"/>
       </w:pPr>
       <w:r>
         <w:drawing xmlns:a="http://schemas.openxmlformats.org/drawingml/2006/main">
@@ -2629,7 +2576,7 @@
     </w:p>
     <w:p>
       <w:pPr>
-        <w:pStyle w:val="Body"/>
+        <w:pStyle w:val="Body A"/>
         <w:rPr>
           <w:rFonts w:ascii="Times New Roman" w:cs="Times New Roman" w:hAnsi="Times New Roman" w:eastAsia="Times New Roman"/>
         </w:rPr>
@@ -2637,7 +2584,7 @@
     </w:p>
     <w:p>
       <w:pPr>
-        <w:pStyle w:val="Body"/>
+        <w:pStyle w:val="Body A"/>
         <w:rPr>
           <w:rFonts w:ascii="Times New Roman" w:cs="Times New Roman" w:hAnsi="Times New Roman" w:eastAsia="Times New Roman"/>
         </w:rPr>
@@ -2653,7 +2600,7 @@
     </w:p>
     <w:p>
       <w:pPr>
-        <w:pStyle w:val="Body"/>
+        <w:pStyle w:val="Body A"/>
         <w:rPr>
           <w:rFonts w:ascii="Times New Roman" w:cs="Times New Roman" w:hAnsi="Times New Roman" w:eastAsia="Times New Roman"/>
         </w:rPr>
@@ -2694,9 +2641,10 @@
     </w:p>
     <w:p>
       <w:pPr>
-        <w:pStyle w:val="Body"/>
+        <w:pStyle w:val="Body A"/>
         <w:rPr>
           <w:rFonts w:ascii="Times New Roman" w:cs="Times New Roman" w:hAnsi="Times New Roman" w:eastAsia="Times New Roman"/>
+          <w:lang w:val="fr-FR"/>
         </w:rPr>
       </w:pPr>
       <w:r>
@@ -2760,7 +2708,7 @@
     </w:p>
     <w:p>
       <w:pPr>
-        <w:pStyle w:val="Body"/>
+        <w:pStyle w:val="Body A"/>
         <w:rPr>
           <w:rFonts w:ascii="Times New Roman" w:cs="Times New Roman" w:hAnsi="Times New Roman" w:eastAsia="Times New Roman"/>
         </w:rPr>
@@ -2776,7 +2724,7 @@
     </w:p>
     <w:p>
       <w:pPr>
-        <w:pStyle w:val="Body"/>
+        <w:pStyle w:val="Body A"/>
         <w:numPr>
           <w:ilvl w:val="0"/>
           <w:numId w:val="32"/>
@@ -2801,7 +2749,7 @@
     </w:p>
     <w:p>
       <w:pPr>
-        <w:pStyle w:val="Body"/>
+        <w:pStyle w:val="Body A"/>
         <w:numPr>
           <w:ilvl w:val="0"/>
           <w:numId w:val="32"/>
@@ -2826,7 +2774,7 @@
     </w:p>
     <w:p>
       <w:pPr>
-        <w:pStyle w:val="Body"/>
+        <w:pStyle w:val="Body A"/>
         <w:numPr>
           <w:ilvl w:val="1"/>
           <w:numId w:val="32"/>
@@ -2851,7 +2799,7 @@
     </w:p>
     <w:p>
       <w:pPr>
-        <w:pStyle w:val="Body"/>
+        <w:pStyle w:val="Body A"/>
         <w:numPr>
           <w:ilvl w:val="0"/>
           <w:numId w:val="32"/>
@@ -2876,7 +2824,7 @@
     </w:p>
     <w:p>
       <w:pPr>
-        <w:pStyle w:val="Body"/>
+        <w:pStyle w:val="Body A"/>
         <w:numPr>
           <w:ilvl w:val="0"/>
           <w:numId w:val="32"/>
@@ -2901,7 +2849,7 @@
     </w:p>
     <w:p>
       <w:pPr>
-        <w:pStyle w:val="Body"/>
+        <w:pStyle w:val="Body A"/>
         <w:numPr>
           <w:ilvl w:val="1"/>
           <w:numId w:val="32"/>
@@ -2926,7 +2874,7 @@
     </w:p>
     <w:p>
       <w:pPr>
-        <w:pStyle w:val="Body"/>
+        <w:pStyle w:val="Body A"/>
       </w:pPr>
       <w:r>
         <w:rPr>
@@ -2981,12 +2929,12 @@
     </w:p>
     <w:p>
       <w:pPr>
-        <w:pStyle w:val="Body"/>
-      </w:pPr>
-    </w:p>
-    <w:p>
-      <w:pPr>
-        <w:pStyle w:val="Body"/>
+        <w:pStyle w:val="Body A"/>
+      </w:pPr>
+    </w:p>
+    <w:p>
+      <w:pPr>
+        <w:pStyle w:val="Body A"/>
         <w:rPr>
           <w:rFonts w:ascii="Times New Roman" w:cs="Times New Roman" w:hAnsi="Times New Roman" w:eastAsia="Times New Roman"/>
         </w:rPr>
@@ -3038,7 +2986,7 @@
     </w:p>
     <w:p>
       <w:pPr>
-        <w:pStyle w:val="Body"/>
+        <w:pStyle w:val="Body A"/>
         <w:rPr>
           <w:rFonts w:ascii="Times New Roman" w:cs="Times New Roman" w:hAnsi="Times New Roman" w:eastAsia="Times New Roman"/>
         </w:rPr>
@@ -3054,7 +3002,7 @@
     </w:p>
     <w:p>
       <w:pPr>
-        <w:pStyle w:val="Body"/>
+        <w:pStyle w:val="Body A"/>
         <w:rPr>
           <w:rFonts w:ascii="Times New Roman" w:cs="Times New Roman" w:hAnsi="Times New Roman" w:eastAsia="Times New Roman"/>
         </w:rPr>
@@ -3070,23 +3018,24 @@
     </w:p>
     <w:p>
       <w:pPr>
-        <w:pStyle w:val="Body"/>
+        <w:pStyle w:val="Body A"/>
         <w:rPr>
           <w:rFonts w:ascii="Times New Roman" w:cs="Times New Roman" w:hAnsi="Times New Roman" w:eastAsia="Times New Roman"/>
-        </w:rPr>
-      </w:pPr>
-      <w:r>
-        <w:rPr>
-          <w:rFonts w:ascii="Times New Roman" w:hAnsi="Times New Roman"/>
-          <w:rtl w:val="0"/>
           <w:lang w:val="fr-FR"/>
         </w:rPr>
+      </w:pPr>
+      <w:r>
+        <w:rPr>
+          <w:rFonts w:ascii="Times New Roman" w:hAnsi="Times New Roman"/>
+          <w:rtl w:val="0"/>
+          <w:lang w:val="fr-FR"/>
+        </w:rPr>
         <w:t xml:space="preserve">Exit conditions: </w:t>
       </w:r>
     </w:p>
     <w:p>
       <w:pPr>
-        <w:pStyle w:val="Body"/>
+        <w:pStyle w:val="Body A"/>
         <w:numPr>
           <w:ilvl w:val="0"/>
           <w:numId w:val="34"/>
@@ -3111,7 +3060,7 @@
     </w:p>
     <w:p>
       <w:pPr>
-        <w:pStyle w:val="Body"/>
+        <w:pStyle w:val="Body A"/>
         <w:numPr>
           <w:ilvl w:val="0"/>
           <w:numId w:val="34"/>
@@ -3192,7 +3141,7 @@
     </w:p>
     <w:p>
       <w:pPr>
-        <w:pStyle w:val="Body"/>
+        <w:pStyle w:val="Body A"/>
         <w:rPr>
           <w:rFonts w:ascii="Times New Roman" w:cs="Times New Roman" w:hAnsi="Times New Roman" w:eastAsia="Times New Roman"/>
         </w:rPr>
@@ -3208,7 +3157,7 @@
     </w:p>
     <w:p>
       <w:pPr>
-        <w:pStyle w:val="Body"/>
+        <w:pStyle w:val="Body A"/>
         <w:numPr>
           <w:ilvl w:val="0"/>
           <w:numId w:val="36"/>
@@ -3233,7 +3182,7 @@
     </w:p>
     <w:p>
       <w:pPr>
-        <w:pStyle w:val="Body"/>
+        <w:pStyle w:val="Body A"/>
         <w:numPr>
           <w:ilvl w:val="0"/>
           <w:numId w:val="36"/>
@@ -3258,7 +3207,7 @@
     </w:p>
     <w:p>
       <w:pPr>
-        <w:pStyle w:val="Body"/>
+        <w:pStyle w:val="Body A"/>
         <w:numPr>
           <w:ilvl w:val="0"/>
           <w:numId w:val="36"/>
@@ -3283,7 +3232,7 @@
     </w:p>
     <w:p>
       <w:pPr>
-        <w:pStyle w:val="Body"/>
+        <w:pStyle w:val="Body A"/>
         <w:numPr>
           <w:ilvl w:val="0"/>
           <w:numId w:val="36"/>
@@ -3292,6 +3241,7 @@
         <w:ind w:right="0"/>
         <w:jc w:val="left"/>
         <w:rPr>
+          <w:rFonts w:ascii="Arial Unicode MS" w:hAnsi="Arial Unicode MS"/>
           <w:rtl w:val="0"/>
           <w:lang w:val="en-US"/>
         </w:rPr>
@@ -3327,11 +3277,6 @@
           <w:lang w:val="en-US"/>
         </w:rPr>
         <w:t>’</w:t>
-      </w:r>
-      <w:r>
-        <w:rPr>
-          <w:rFonts w:ascii="Times New Roman" w:cs="Times New Roman" w:hAnsi="Times New Roman" w:eastAsia="Times New Roman"/>
-        </w:rPr>
         <w:br w:type="textWrapping"/>
       </w:r>
       <w:r>
@@ -3387,12 +3332,12 @@
     </w:p>
     <w:p>
       <w:pPr>
-        <w:pStyle w:val="Body"/>
-      </w:pPr>
-    </w:p>
-    <w:p>
-      <w:pPr>
-        <w:pStyle w:val="Body"/>
+        <w:pStyle w:val="Body A"/>
+      </w:pPr>
+    </w:p>
+    <w:p>
+      <w:pPr>
+        <w:pStyle w:val="Body A"/>
       </w:pPr>
       <w:r>
         <w:drawing xmlns:a="http://schemas.openxmlformats.org/drawingml/2006/main">
@@ -3441,7 +3386,7 @@
     </w:p>
     <w:p>
       <w:pPr>
-        <w:pStyle w:val="Body"/>
+        <w:pStyle w:val="Body A"/>
         <w:rPr>
           <w:rFonts w:ascii="Times New Roman" w:cs="Times New Roman" w:hAnsi="Times New Roman" w:eastAsia="Times New Roman"/>
         </w:rPr>
@@ -3457,7 +3402,7 @@
     </w:p>
     <w:p>
       <w:pPr>
-        <w:pStyle w:val="Body"/>
+        <w:pStyle w:val="Body A"/>
         <w:rPr>
           <w:rFonts w:ascii="Times New Roman" w:cs="Times New Roman" w:hAnsi="Times New Roman" w:eastAsia="Times New Roman"/>
         </w:rPr>
@@ -3473,23 +3418,24 @@
     </w:p>
     <w:p>
       <w:pPr>
-        <w:pStyle w:val="Body"/>
+        <w:pStyle w:val="Body A"/>
         <w:rPr>
           <w:rFonts w:ascii="Times New Roman" w:cs="Times New Roman" w:hAnsi="Times New Roman" w:eastAsia="Times New Roman"/>
-        </w:rPr>
-      </w:pPr>
-      <w:r>
-        <w:rPr>
-          <w:rFonts w:ascii="Times New Roman" w:hAnsi="Times New Roman"/>
-          <w:rtl w:val="0"/>
           <w:lang w:val="fr-FR"/>
         </w:rPr>
+      </w:pPr>
+      <w:r>
+        <w:rPr>
+          <w:rFonts w:ascii="Times New Roman" w:hAnsi="Times New Roman"/>
+          <w:rtl w:val="0"/>
+          <w:lang w:val="fr-FR"/>
+        </w:rPr>
         <w:t>Exit conditions:</w:t>
       </w:r>
     </w:p>
     <w:p>
       <w:pPr>
-        <w:pStyle w:val="Body"/>
+        <w:pStyle w:val="Body A"/>
         <w:numPr>
           <w:ilvl w:val="0"/>
           <w:numId w:val="38"/>
@@ -3539,6 +3485,7 @@
         <w:rPr>
           <w:rFonts w:ascii="Times New Roman" w:hAnsi="Times New Roman"/>
           <w:rtl w:val="0"/>
+          <w:lang w:val="en-US"/>
         </w:rPr>
         <w:t xml:space="preserve">or </w:t>
       </w:r>
@@ -3569,7 +3516,7 @@
     </w:p>
     <w:p>
       <w:pPr>
-        <w:pStyle w:val="Body"/>
+        <w:pStyle w:val="Body A"/>
         <w:numPr>
           <w:ilvl w:val="0"/>
           <w:numId w:val="40"/>
@@ -3594,7 +3541,7 @@
     </w:p>
     <w:p>
       <w:pPr>
-        <w:pStyle w:val="Body"/>
+        <w:pStyle w:val="Body A"/>
         <w:numPr>
           <w:ilvl w:val="0"/>
           <w:numId w:val="40"/>
@@ -3619,7 +3566,7 @@
     </w:p>
     <w:p>
       <w:pPr>
-        <w:pStyle w:val="Body"/>
+        <w:pStyle w:val="Body A"/>
         <w:rPr>
           <w:rFonts w:ascii="Times New Roman" w:cs="Times New Roman" w:hAnsi="Times New Roman" w:eastAsia="Times New Roman"/>
         </w:rPr>
@@ -3635,7 +3582,7 @@
     </w:p>
     <w:p>
       <w:pPr>
-        <w:pStyle w:val="Body"/>
+        <w:pStyle w:val="Body A"/>
         <w:numPr>
           <w:ilvl w:val="0"/>
           <w:numId w:val="42"/>
@@ -3660,7 +3607,7 @@
     </w:p>
     <w:p>
       <w:pPr>
-        <w:pStyle w:val="Body"/>
+        <w:pStyle w:val="Body A"/>
         <w:numPr>
           <w:ilvl w:val="0"/>
           <w:numId w:val="42"/>
@@ -3685,7 +3632,7 @@
     </w:p>
     <w:p>
       <w:pPr>
-        <w:pStyle w:val="Body"/>
+        <w:pStyle w:val="Body A"/>
         <w:numPr>
           <w:ilvl w:val="1"/>
           <w:numId w:val="44"/>
@@ -3710,7 +3657,7 @@
     </w:p>
     <w:p>
       <w:pPr>
-        <w:pStyle w:val="Body"/>
+        <w:pStyle w:val="Body A"/>
         <w:numPr>
           <w:ilvl w:val="0"/>
           <w:numId w:val="45"/>
@@ -3735,7 +3682,7 @@
     </w:p>
     <w:p>
       <w:pPr>
-        <w:pStyle w:val="Body"/>
+        <w:pStyle w:val="Body A"/>
         <w:numPr>
           <w:ilvl w:val="0"/>
           <w:numId w:val="42"/>
@@ -3776,7 +3723,7 @@
     </w:p>
     <w:p>
       <w:pPr>
-        <w:pStyle w:val="Body"/>
+        <w:pStyle w:val="Body A"/>
         <w:rPr>
           <w:rFonts w:ascii="Times New Roman" w:cs="Times New Roman" w:hAnsi="Times New Roman" w:eastAsia="Times New Roman"/>
           <w:sz w:val="24"/>
@@ -5107,7 +5054,7 @@
     </w:p>
     <w:p>
       <w:pPr>
-        <w:pStyle w:val="Body"/>
+        <w:pStyle w:val="Body A"/>
         <w:rPr>
           <w:rFonts w:ascii="Times New Roman" w:cs="Times New Roman" w:hAnsi="Times New Roman" w:eastAsia="Times New Roman"/>
           <w:sz w:val="24"/>
@@ -5466,9 +5413,100 @@
     <w:p>
       <w:pPr>
         <w:pStyle w:val="List Paragraph"/>
+        <w:ind w:left="0" w:firstLine="0"/>
+        <w:rPr>
+          <w:rFonts w:ascii="Times New Roman" w:cs="Times New Roman" w:hAnsi="Times New Roman" w:eastAsia="Times New Roman"/>
+          <w:sz w:val="24"/>
+          <w:szCs w:val="24"/>
+        </w:rPr>
+      </w:pPr>
+    </w:p>
+    <w:p>
+      <w:pPr>
+        <w:pStyle w:val="List Paragraph"/>
+        <w:ind w:left="0" w:firstLine="0"/>
+        <w:rPr>
+          <w:rFonts w:ascii="Times New Roman" w:cs="Times New Roman" w:hAnsi="Times New Roman" w:eastAsia="Times New Roman"/>
+          <w:sz w:val="24"/>
+          <w:szCs w:val="24"/>
+        </w:rPr>
+      </w:pPr>
+    </w:p>
+    <w:p>
+      <w:pPr>
+        <w:pStyle w:val="List Paragraph"/>
+        <w:ind w:left="0" w:firstLine="0"/>
+        <w:rPr>
+          <w:rFonts w:ascii="Times New Roman" w:cs="Times New Roman" w:hAnsi="Times New Roman" w:eastAsia="Times New Roman"/>
+          <w:sz w:val="24"/>
+          <w:szCs w:val="24"/>
+        </w:rPr>
+      </w:pPr>
+    </w:p>
+    <w:p>
+      <w:pPr>
+        <w:pStyle w:val="List Paragraph"/>
+        <w:ind w:left="0" w:firstLine="0"/>
+        <w:rPr>
+          <w:rFonts w:ascii="Times New Roman" w:cs="Times New Roman" w:hAnsi="Times New Roman" w:eastAsia="Times New Roman"/>
+          <w:sz w:val="24"/>
+          <w:szCs w:val="24"/>
+        </w:rPr>
+      </w:pPr>
+    </w:p>
+    <w:p>
+      <w:pPr>
+        <w:pStyle w:val="List Paragraph"/>
+        <w:ind w:left="0" w:firstLine="0"/>
+        <w:rPr>
+          <w:rFonts w:ascii="Times New Roman" w:cs="Times New Roman" w:hAnsi="Times New Roman" w:eastAsia="Times New Roman"/>
+          <w:sz w:val="24"/>
+          <w:szCs w:val="24"/>
+        </w:rPr>
+      </w:pPr>
+    </w:p>
+    <w:p>
+      <w:pPr>
+        <w:pStyle w:val="Heading 3"/>
+        <w:rPr>
+          <w:rFonts w:ascii="Times New Roman" w:cs="Times New Roman" w:hAnsi="Times New Roman" w:eastAsia="Times New Roman"/>
+        </w:rPr>
+      </w:pPr>
+      <w:r>
+        <w:rPr>
+          <w:rFonts w:ascii="Times New Roman" w:hAnsi="Times New Roman"/>
+          <w:rtl w:val="0"/>
+          <w:lang w:val="en-US"/>
+        </w:rPr>
+        <w:t>Non-Functional Requirements</w:t>
+      </w:r>
+    </w:p>
+    <w:p>
+      <w:pPr>
+        <w:pStyle w:val="Body A"/>
+        <w:rPr>
+          <w:rFonts w:ascii="Times New Roman" w:cs="Times New Roman" w:hAnsi="Times New Roman" w:eastAsia="Times New Roman"/>
+          <w:sz w:val="24"/>
+          <w:szCs w:val="24"/>
+        </w:rPr>
+      </w:pPr>
+      <w:r>
+        <w:rPr>
+          <w:rFonts w:ascii="Times New Roman" w:hAnsi="Times New Roman"/>
+          <w:sz w:val="24"/>
+          <w:szCs w:val="24"/>
+          <w:rtl w:val="0"/>
+          <w:lang w:val="en-US"/>
+        </w:rPr>
+        <w:t>This section focuses on requirements related to how the system will work.</w:t>
+      </w:r>
+    </w:p>
+    <w:p>
+      <w:pPr>
+        <w:pStyle w:val="List Paragraph"/>
         <w:numPr>
           <w:ilvl w:val="0"/>
-          <w:numId w:val="48"/>
+          <w:numId w:val="49"/>
         </w:numPr>
         <w:bidi w:val="0"/>
         <w:ind w:right="0"/>
@@ -5489,113 +5527,346 @@
           <w:rtl w:val="0"/>
           <w:lang w:val="en-US"/>
         </w:rPr>
-        <w:t>The application should be somewhat usable on mobile.</w:t>
+        <w:t>The system must utilize a database.</w:t>
       </w:r>
     </w:p>
     <w:p>
       <w:pPr>
         <w:pStyle w:val="List Paragraph"/>
+        <w:numPr>
+          <w:ilvl w:val="1"/>
+          <w:numId w:val="49"/>
+        </w:numPr>
         <w:bidi w:val="0"/>
-        <w:ind w:left="0" w:right="0" w:firstLine="0"/>
+        <w:ind w:right="0"/>
         <w:jc w:val="left"/>
         <w:rPr>
-          <w:rFonts w:ascii="Times New Roman" w:cs="Times New Roman" w:hAnsi="Times New Roman" w:eastAsia="Times New Roman"/>
-          <w:sz w:val="24"/>
-          <w:szCs w:val="24"/>
-          <w:rtl w:val="0"/>
-        </w:rPr>
-      </w:pPr>
+          <w:rFonts w:ascii="Times New Roman" w:hAnsi="Times New Roman"/>
+          <w:sz w:val="24"/>
+          <w:szCs w:val="24"/>
+          <w:rtl w:val="0"/>
+          <w:lang w:val="en-US"/>
+        </w:rPr>
+      </w:pPr>
+      <w:r>
+        <w:rPr>
+          <w:rFonts w:ascii="Times New Roman" w:hAnsi="Times New Roman"/>
+          <w:sz w:val="24"/>
+          <w:szCs w:val="24"/>
+          <w:rtl w:val="0"/>
+          <w:lang w:val="en-US"/>
+        </w:rPr>
+        <w:t>The database will store user information.</w:t>
+      </w:r>
     </w:p>
     <w:p>
       <w:pPr>
         <w:pStyle w:val="List Paragraph"/>
+        <w:numPr>
+          <w:ilvl w:val="2"/>
+          <w:numId w:val="49"/>
+        </w:numPr>
         <w:bidi w:val="0"/>
-        <w:ind w:left="0" w:right="0" w:firstLine="0"/>
+        <w:ind w:right="0"/>
         <w:jc w:val="left"/>
         <w:rPr>
-          <w:rFonts w:ascii="Times New Roman" w:cs="Times New Roman" w:hAnsi="Times New Roman" w:eastAsia="Times New Roman"/>
-          <w:sz w:val="24"/>
-          <w:szCs w:val="24"/>
-          <w:rtl w:val="0"/>
-        </w:rPr>
-      </w:pPr>
+          <w:rFonts w:ascii="Times New Roman" w:hAnsi="Times New Roman"/>
+          <w:sz w:val="24"/>
+          <w:szCs w:val="24"/>
+          <w:rtl w:val="0"/>
+          <w:lang w:val="en-US"/>
+        </w:rPr>
+      </w:pPr>
+      <w:r>
+        <w:rPr>
+          <w:rFonts w:ascii="Times New Roman" w:hAnsi="Times New Roman"/>
+          <w:sz w:val="24"/>
+          <w:szCs w:val="24"/>
+          <w:rtl w:val="0"/>
+          <w:lang w:val="en-US"/>
+        </w:rPr>
+        <w:t>This includes permissions, names, password hashes, emails, addresses (and coordinates), phone numbers, account balances, and profile pictures.</w:t>
+      </w:r>
     </w:p>
     <w:p>
       <w:pPr>
         <w:pStyle w:val="List Paragraph"/>
+        <w:numPr>
+          <w:ilvl w:val="3"/>
+          <w:numId w:val="49"/>
+        </w:numPr>
         <w:bidi w:val="0"/>
-        <w:ind w:left="0" w:right="0" w:firstLine="0"/>
+        <w:ind w:right="0"/>
         <w:jc w:val="left"/>
         <w:rPr>
-          <w:rFonts w:ascii="Times New Roman" w:cs="Times New Roman" w:hAnsi="Times New Roman" w:eastAsia="Times New Roman"/>
-          <w:sz w:val="24"/>
-          <w:szCs w:val="24"/>
-          <w:rtl w:val="0"/>
-        </w:rPr>
-      </w:pPr>
+          <w:rFonts w:ascii="Times New Roman" w:hAnsi="Times New Roman"/>
+          <w:sz w:val="24"/>
+          <w:szCs w:val="24"/>
+          <w:rtl w:val="0"/>
+          <w:lang w:val="en-US"/>
+        </w:rPr>
+      </w:pPr>
+      <w:r>
+        <w:rPr>
+          <w:rFonts w:ascii="Times New Roman" w:hAnsi="Times New Roman"/>
+          <w:sz w:val="24"/>
+          <w:szCs w:val="24"/>
+          <w:rtl w:val="0"/>
+          <w:lang w:val="en-US"/>
+        </w:rPr>
+        <w:t>Worker accounts will store availabilities and job types they</w:t>
+      </w:r>
+      <w:r>
+        <w:rPr>
+          <w:rFonts w:ascii="Times New Roman" w:hAnsi="Times New Roman" w:hint="default"/>
+          <w:sz w:val="24"/>
+          <w:szCs w:val="24"/>
+          <w:rtl w:val="0"/>
+          <w:lang w:val="en-US"/>
+        </w:rPr>
+        <w:t>’</w:t>
+      </w:r>
+      <w:r>
+        <w:rPr>
+          <w:rFonts w:ascii="Times New Roman" w:hAnsi="Times New Roman"/>
+          <w:sz w:val="24"/>
+          <w:szCs w:val="24"/>
+          <w:rtl w:val="0"/>
+          <w:lang w:val="en-US"/>
+        </w:rPr>
+        <w:t>re willing to accept as well.</w:t>
+      </w:r>
     </w:p>
     <w:p>
       <w:pPr>
         <w:pStyle w:val="List Paragraph"/>
+        <w:numPr>
+          <w:ilvl w:val="1"/>
+          <w:numId w:val="49"/>
+        </w:numPr>
         <w:bidi w:val="0"/>
-        <w:ind w:left="0" w:right="0" w:firstLine="0"/>
+        <w:ind w:right="0"/>
         <w:jc w:val="left"/>
         <w:rPr>
-          <w:rFonts w:ascii="Times New Roman" w:cs="Times New Roman" w:hAnsi="Times New Roman" w:eastAsia="Times New Roman"/>
-          <w:sz w:val="24"/>
-          <w:szCs w:val="24"/>
-          <w:rtl w:val="0"/>
-        </w:rPr>
-      </w:pPr>
+          <w:rFonts w:ascii="Times New Roman" w:hAnsi="Times New Roman"/>
+          <w:sz w:val="24"/>
+          <w:szCs w:val="24"/>
+          <w:rtl w:val="0"/>
+          <w:lang w:val="en-US"/>
+        </w:rPr>
+      </w:pPr>
+      <w:r>
+        <w:rPr>
+          <w:rFonts w:ascii="Times New Roman" w:hAnsi="Times New Roman"/>
+          <w:sz w:val="24"/>
+          <w:szCs w:val="24"/>
+          <w:rtl w:val="0"/>
+          <w:lang w:val="en-US"/>
+        </w:rPr>
+        <w:t>The database will be used to store information on job postings.</w:t>
+      </w:r>
     </w:p>
     <w:p>
       <w:pPr>
         <w:pStyle w:val="List Paragraph"/>
+        <w:numPr>
+          <w:ilvl w:val="2"/>
+          <w:numId w:val="49"/>
+        </w:numPr>
         <w:bidi w:val="0"/>
-        <w:ind w:left="0" w:right="0" w:firstLine="0"/>
+        <w:ind w:right="0"/>
         <w:jc w:val="left"/>
         <w:rPr>
-          <w:rFonts w:ascii="Times New Roman" w:cs="Times New Roman" w:hAnsi="Times New Roman" w:eastAsia="Times New Roman"/>
-          <w:sz w:val="24"/>
-          <w:szCs w:val="24"/>
-          <w:rtl w:val="0"/>
-        </w:rPr>
-      </w:pPr>
-    </w:p>
-    <w:p>
-      <w:pPr>
-        <w:pStyle w:val="Heading 3"/>
-        <w:rPr>
-          <w:rFonts w:ascii="Times New Roman" w:cs="Times New Roman" w:hAnsi="Times New Roman" w:eastAsia="Times New Roman"/>
-        </w:rPr>
-      </w:pPr>
-      <w:r>
-        <w:rPr>
-          <w:rFonts w:ascii="Times New Roman" w:hAnsi="Times New Roman"/>
-          <w:rtl w:val="0"/>
-          <w:lang w:val="en-US"/>
-        </w:rPr>
-        <w:t>Non-Functional Requirements</w:t>
-      </w:r>
-    </w:p>
-    <w:p>
-      <w:pPr>
-        <w:pStyle w:val="Body"/>
-        <w:rPr>
-          <w:rFonts w:ascii="Times New Roman" w:cs="Times New Roman" w:hAnsi="Times New Roman" w:eastAsia="Times New Roman"/>
-          <w:sz w:val="24"/>
-          <w:szCs w:val="24"/>
-        </w:rPr>
-      </w:pPr>
-      <w:r>
-        <w:rPr>
-          <w:rFonts w:ascii="Times New Roman" w:hAnsi="Times New Roman"/>
-          <w:sz w:val="24"/>
-          <w:szCs w:val="24"/>
-          <w:rtl w:val="0"/>
-          <w:lang w:val="en-US"/>
-        </w:rPr>
-        <w:t>This section focuses on requirements related to how the system will work.</w:t>
+          <w:rFonts w:ascii="Times New Roman" w:hAnsi="Times New Roman"/>
+          <w:sz w:val="24"/>
+          <w:szCs w:val="24"/>
+          <w:rtl w:val="0"/>
+          <w:lang w:val="en-US"/>
+        </w:rPr>
+      </w:pPr>
+      <w:r>
+        <w:rPr>
+          <w:rFonts w:ascii="Times New Roman" w:hAnsi="Times New Roman"/>
+          <w:sz w:val="24"/>
+          <w:szCs w:val="24"/>
+          <w:rtl w:val="0"/>
+          <w:lang w:val="en-US"/>
+        </w:rPr>
+        <w:t>This includes job type, location, estimated completion time, compensation, desired completion window, customer, customer contact information, status, extra notes, and worker (if assigned).</w:t>
+      </w:r>
+    </w:p>
+    <w:p>
+      <w:pPr>
+        <w:pStyle w:val="List Paragraph"/>
+        <w:numPr>
+          <w:ilvl w:val="3"/>
+          <w:numId w:val="49"/>
+        </w:numPr>
+        <w:bidi w:val="0"/>
+        <w:ind w:right="0"/>
+        <w:jc w:val="left"/>
+        <w:rPr>
+          <w:rFonts w:ascii="Times New Roman" w:hAnsi="Times New Roman"/>
+          <w:sz w:val="24"/>
+          <w:szCs w:val="24"/>
+          <w:rtl w:val="0"/>
+          <w:lang w:val="en-US"/>
+        </w:rPr>
+      </w:pPr>
+      <w:r>
+        <w:rPr>
+          <w:rFonts w:ascii="Times New Roman" w:hAnsi="Times New Roman"/>
+          <w:sz w:val="24"/>
+          <w:szCs w:val="24"/>
+          <w:rtl w:val="0"/>
+          <w:lang w:val="en-US"/>
+        </w:rPr>
+        <w:t xml:space="preserve">The customer contact information must only be accessible by the customer who created the offer, the worker assigned to it, and the owner. </w:t>
+      </w:r>
+    </w:p>
+    <w:p>
+      <w:pPr>
+        <w:pStyle w:val="List Paragraph"/>
+        <w:numPr>
+          <w:ilvl w:val="0"/>
+          <w:numId w:val="49"/>
+        </w:numPr>
+        <w:bidi w:val="0"/>
+        <w:ind w:right="0"/>
+        <w:jc w:val="left"/>
+        <w:rPr>
+          <w:rFonts w:ascii="Times New Roman" w:hAnsi="Times New Roman"/>
+          <w:sz w:val="24"/>
+          <w:szCs w:val="24"/>
+          <w:rtl w:val="0"/>
+          <w:lang w:val="en-US"/>
+        </w:rPr>
+      </w:pPr>
+      <w:r>
+        <w:rPr>
+          <w:rFonts w:ascii="Times New Roman" w:hAnsi="Times New Roman"/>
+          <w:sz w:val="24"/>
+          <w:szCs w:val="24"/>
+          <w:rtl w:val="0"/>
+          <w:lang w:val="en-US"/>
+        </w:rPr>
+        <w:t>The system design must be data-driven and dynamic.</w:t>
+      </w:r>
+    </w:p>
+    <w:p>
+      <w:pPr>
+        <w:pStyle w:val="List Paragraph"/>
+        <w:numPr>
+          <w:ilvl w:val="1"/>
+          <w:numId w:val="49"/>
+        </w:numPr>
+        <w:bidi w:val="0"/>
+        <w:ind w:right="0"/>
+        <w:jc w:val="left"/>
+        <w:rPr>
+          <w:rFonts w:ascii="Times New Roman" w:hAnsi="Times New Roman"/>
+          <w:sz w:val="24"/>
+          <w:szCs w:val="24"/>
+          <w:rtl w:val="0"/>
+          <w:lang w:val="en-US"/>
+        </w:rPr>
+      </w:pPr>
+      <w:r>
+        <w:rPr>
+          <w:rFonts w:ascii="Times New Roman" w:hAnsi="Times New Roman"/>
+          <w:sz w:val="24"/>
+          <w:szCs w:val="24"/>
+          <w:rtl w:val="0"/>
+          <w:lang w:val="en-US"/>
+        </w:rPr>
+        <w:t>Updates to the database should affect other areas of the system.</w:t>
+      </w:r>
+    </w:p>
+    <w:p>
+      <w:pPr>
+        <w:pStyle w:val="List Paragraph"/>
+        <w:numPr>
+          <w:ilvl w:val="0"/>
+          <w:numId w:val="49"/>
+        </w:numPr>
+        <w:bidi w:val="0"/>
+        <w:ind w:right="0"/>
+        <w:jc w:val="left"/>
+        <w:rPr>
+          <w:rFonts w:ascii="Times New Roman" w:hAnsi="Times New Roman"/>
+          <w:sz w:val="24"/>
+          <w:szCs w:val="24"/>
+          <w:rtl w:val="0"/>
+          <w:lang w:val="en-US"/>
+        </w:rPr>
+      </w:pPr>
+      <w:r>
+        <w:rPr>
+          <w:rFonts w:ascii="Times New Roman" w:hAnsi="Times New Roman"/>
+          <w:sz w:val="24"/>
+          <w:szCs w:val="24"/>
+          <w:rtl w:val="0"/>
+          <w:lang w:val="en-US"/>
+        </w:rPr>
+        <w:t>The team will use Git as a version control system, with GitHub.</w:t>
+      </w:r>
+    </w:p>
+    <w:p>
+      <w:pPr>
+        <w:pStyle w:val="List Paragraph"/>
+        <w:numPr>
+          <w:ilvl w:val="1"/>
+          <w:numId w:val="49"/>
+        </w:numPr>
+        <w:bidi w:val="0"/>
+        <w:ind w:right="0"/>
+        <w:jc w:val="left"/>
+        <w:rPr>
+          <w:rFonts w:ascii="Times New Roman" w:hAnsi="Times New Roman"/>
+          <w:sz w:val="24"/>
+          <w:szCs w:val="24"/>
+          <w:rtl w:val="0"/>
+          <w:lang w:val="en-US"/>
+        </w:rPr>
+      </w:pPr>
+      <w:r>
+        <w:rPr>
+          <w:rFonts w:ascii="Times New Roman" w:hAnsi="Times New Roman"/>
+          <w:sz w:val="24"/>
+          <w:szCs w:val="24"/>
+          <w:rtl w:val="0"/>
+          <w:lang w:val="en-US"/>
+        </w:rPr>
+        <w:t>The team will use GitHub Project to manage backlogs.</w:t>
+      </w:r>
+    </w:p>
+    <w:p>
+      <w:pPr>
+        <w:pStyle w:val="List Paragraph"/>
+        <w:numPr>
+          <w:ilvl w:val="0"/>
+          <w:numId w:val="49"/>
+        </w:numPr>
+        <w:bidi w:val="0"/>
+        <w:ind w:right="0"/>
+        <w:jc w:val="left"/>
+        <w:rPr>
+          <w:rFonts w:ascii="Times New Roman" w:hAnsi="Times New Roman"/>
+          <w:sz w:val="24"/>
+          <w:szCs w:val="24"/>
+          <w:rtl w:val="0"/>
+          <w:lang w:val="en-US"/>
+        </w:rPr>
+      </w:pPr>
+      <w:r>
+        <w:rPr>
+          <w:rFonts w:ascii="Times New Roman" w:hAnsi="Times New Roman"/>
+          <w:sz w:val="24"/>
+          <w:szCs w:val="24"/>
+          <w:rtl w:val="0"/>
+          <w:lang w:val="en-US"/>
+        </w:rPr>
+        <w:t xml:space="preserve">The system must be deployable either locally or by a cloud service. </w:t>
       </w:r>
     </w:p>
     <w:p>
@@ -5624,351 +5895,12 @@
           <w:rtl w:val="0"/>
           <w:lang w:val="en-US"/>
         </w:rPr>
-        <w:t>The system must utilize a database.</w:t>
-      </w:r>
-    </w:p>
-    <w:p>
-      <w:pPr>
-        <w:pStyle w:val="List Paragraph"/>
-        <w:numPr>
-          <w:ilvl w:val="1"/>
-          <w:numId w:val="50"/>
-        </w:numPr>
-        <w:bidi w:val="0"/>
-        <w:ind w:right="0"/>
-        <w:jc w:val="left"/>
-        <w:rPr>
-          <w:rFonts w:ascii="Times New Roman" w:hAnsi="Times New Roman"/>
-          <w:sz w:val="24"/>
-          <w:szCs w:val="24"/>
-          <w:rtl w:val="0"/>
-          <w:lang w:val="en-US"/>
-        </w:rPr>
-      </w:pPr>
-      <w:r>
-        <w:rPr>
-          <w:rFonts w:ascii="Times New Roman" w:hAnsi="Times New Roman"/>
-          <w:sz w:val="24"/>
-          <w:szCs w:val="24"/>
-          <w:rtl w:val="0"/>
-          <w:lang w:val="en-US"/>
-        </w:rPr>
-        <w:t>The database will store user information.</w:t>
-      </w:r>
-    </w:p>
-    <w:p>
-      <w:pPr>
-        <w:pStyle w:val="List Paragraph"/>
-        <w:numPr>
-          <w:ilvl w:val="2"/>
-          <w:numId w:val="50"/>
-        </w:numPr>
-        <w:bidi w:val="0"/>
-        <w:ind w:right="0"/>
-        <w:jc w:val="left"/>
-        <w:rPr>
-          <w:rFonts w:ascii="Times New Roman" w:hAnsi="Times New Roman"/>
-          <w:sz w:val="24"/>
-          <w:szCs w:val="24"/>
-          <w:rtl w:val="0"/>
-          <w:lang w:val="en-US"/>
-        </w:rPr>
-      </w:pPr>
-      <w:r>
-        <w:rPr>
-          <w:rFonts w:ascii="Times New Roman" w:hAnsi="Times New Roman"/>
-          <w:sz w:val="24"/>
-          <w:szCs w:val="24"/>
-          <w:rtl w:val="0"/>
-          <w:lang w:val="en-US"/>
-        </w:rPr>
-        <w:t>This includes permissions, names, password hashes, emails, addresses (and coordinates), phone numbers, account balances, and profile pictures.</w:t>
-      </w:r>
-    </w:p>
-    <w:p>
-      <w:pPr>
-        <w:pStyle w:val="List Paragraph"/>
-        <w:numPr>
-          <w:ilvl w:val="3"/>
-          <w:numId w:val="50"/>
-        </w:numPr>
-        <w:bidi w:val="0"/>
-        <w:ind w:right="0"/>
-        <w:jc w:val="left"/>
-        <w:rPr>
-          <w:rFonts w:ascii="Times New Roman" w:hAnsi="Times New Roman"/>
-          <w:sz w:val="24"/>
-          <w:szCs w:val="24"/>
-          <w:rtl w:val="0"/>
-          <w:lang w:val="en-US"/>
-        </w:rPr>
-      </w:pPr>
-      <w:r>
-        <w:rPr>
-          <w:rFonts w:ascii="Times New Roman" w:hAnsi="Times New Roman"/>
-          <w:sz w:val="24"/>
-          <w:szCs w:val="24"/>
-          <w:rtl w:val="0"/>
-          <w:lang w:val="en-US"/>
-        </w:rPr>
-        <w:t>Worker accounts will store availabilities and job types they</w:t>
-      </w:r>
-      <w:r>
-        <w:rPr>
-          <w:rFonts w:ascii="Times New Roman" w:hAnsi="Times New Roman" w:hint="default"/>
-          <w:sz w:val="24"/>
-          <w:szCs w:val="24"/>
-          <w:rtl w:val="0"/>
-          <w:lang w:val="en-US"/>
-        </w:rPr>
-        <w:t>’</w:t>
-      </w:r>
-      <w:r>
-        <w:rPr>
-          <w:rFonts w:ascii="Times New Roman" w:hAnsi="Times New Roman"/>
-          <w:sz w:val="24"/>
-          <w:szCs w:val="24"/>
-          <w:rtl w:val="0"/>
-          <w:lang w:val="en-US"/>
-        </w:rPr>
-        <w:t>re willing to accept as well.</w:t>
-      </w:r>
-    </w:p>
-    <w:p>
-      <w:pPr>
-        <w:pStyle w:val="List Paragraph"/>
-        <w:numPr>
-          <w:ilvl w:val="1"/>
-          <w:numId w:val="50"/>
-        </w:numPr>
-        <w:bidi w:val="0"/>
-        <w:ind w:right="0"/>
-        <w:jc w:val="left"/>
-        <w:rPr>
-          <w:rFonts w:ascii="Times New Roman" w:hAnsi="Times New Roman"/>
-          <w:sz w:val="24"/>
-          <w:szCs w:val="24"/>
-          <w:rtl w:val="0"/>
-          <w:lang w:val="en-US"/>
-        </w:rPr>
-      </w:pPr>
-      <w:r>
-        <w:rPr>
-          <w:rFonts w:ascii="Times New Roman" w:hAnsi="Times New Roman"/>
-          <w:sz w:val="24"/>
-          <w:szCs w:val="24"/>
-          <w:rtl w:val="0"/>
-          <w:lang w:val="en-US"/>
-        </w:rPr>
-        <w:t>The database will be used to store information on job postings.</w:t>
-      </w:r>
-    </w:p>
-    <w:p>
-      <w:pPr>
-        <w:pStyle w:val="List Paragraph"/>
-        <w:numPr>
-          <w:ilvl w:val="2"/>
-          <w:numId w:val="50"/>
-        </w:numPr>
-        <w:bidi w:val="0"/>
-        <w:ind w:right="0"/>
-        <w:jc w:val="left"/>
-        <w:rPr>
-          <w:rFonts w:ascii="Times New Roman" w:hAnsi="Times New Roman"/>
-          <w:sz w:val="24"/>
-          <w:szCs w:val="24"/>
-          <w:rtl w:val="0"/>
-          <w:lang w:val="en-US"/>
-        </w:rPr>
-      </w:pPr>
-      <w:r>
-        <w:rPr>
-          <w:rFonts w:ascii="Times New Roman" w:hAnsi="Times New Roman"/>
-          <w:sz w:val="24"/>
-          <w:szCs w:val="24"/>
-          <w:rtl w:val="0"/>
-          <w:lang w:val="en-US"/>
-        </w:rPr>
-        <w:t>This includes job type, location, estimated completion time, compensation, desired completion window, customer, customer contact information, status, extra notes, and worker (if assigned).</w:t>
-      </w:r>
-    </w:p>
-    <w:p>
-      <w:pPr>
-        <w:pStyle w:val="List Paragraph"/>
-        <w:numPr>
-          <w:ilvl w:val="3"/>
-          <w:numId w:val="50"/>
-        </w:numPr>
-        <w:bidi w:val="0"/>
-        <w:ind w:right="0"/>
-        <w:jc w:val="left"/>
-        <w:rPr>
-          <w:rFonts w:ascii="Times New Roman" w:hAnsi="Times New Roman"/>
-          <w:sz w:val="24"/>
-          <w:szCs w:val="24"/>
-          <w:rtl w:val="0"/>
-          <w:lang w:val="en-US"/>
-        </w:rPr>
-      </w:pPr>
-      <w:r>
-        <w:rPr>
-          <w:rFonts w:ascii="Times New Roman" w:hAnsi="Times New Roman"/>
-          <w:sz w:val="24"/>
-          <w:szCs w:val="24"/>
-          <w:rtl w:val="0"/>
-          <w:lang w:val="en-US"/>
-        </w:rPr>
-        <w:t xml:space="preserve">The customer contact information must only be accessible by the customer who created the offer, the worker assigned to it, and the owner. </w:t>
-      </w:r>
-    </w:p>
-    <w:p>
-      <w:pPr>
-        <w:pStyle w:val="List Paragraph"/>
-        <w:numPr>
-          <w:ilvl w:val="0"/>
-          <w:numId w:val="50"/>
-        </w:numPr>
-        <w:bidi w:val="0"/>
-        <w:ind w:right="0"/>
-        <w:jc w:val="left"/>
-        <w:rPr>
-          <w:rFonts w:ascii="Times New Roman" w:hAnsi="Times New Roman"/>
-          <w:sz w:val="24"/>
-          <w:szCs w:val="24"/>
-          <w:rtl w:val="0"/>
-          <w:lang w:val="en-US"/>
-        </w:rPr>
-      </w:pPr>
-      <w:r>
-        <w:rPr>
-          <w:rFonts w:ascii="Times New Roman" w:hAnsi="Times New Roman"/>
-          <w:sz w:val="24"/>
-          <w:szCs w:val="24"/>
-          <w:rtl w:val="0"/>
-          <w:lang w:val="en-US"/>
-        </w:rPr>
-        <w:t>The system design must be data-driven and dynamic.</w:t>
-      </w:r>
-    </w:p>
-    <w:p>
-      <w:pPr>
-        <w:pStyle w:val="List Paragraph"/>
-        <w:numPr>
-          <w:ilvl w:val="1"/>
-          <w:numId w:val="50"/>
-        </w:numPr>
-        <w:bidi w:val="0"/>
-        <w:ind w:right="0"/>
-        <w:jc w:val="left"/>
-        <w:rPr>
-          <w:rFonts w:ascii="Times New Roman" w:hAnsi="Times New Roman"/>
-          <w:sz w:val="24"/>
-          <w:szCs w:val="24"/>
-          <w:rtl w:val="0"/>
-          <w:lang w:val="en-US"/>
-        </w:rPr>
-      </w:pPr>
-      <w:r>
-        <w:rPr>
-          <w:rFonts w:ascii="Times New Roman" w:hAnsi="Times New Roman"/>
-          <w:sz w:val="24"/>
-          <w:szCs w:val="24"/>
-          <w:rtl w:val="0"/>
-          <w:lang w:val="en-US"/>
-        </w:rPr>
-        <w:t>Updates to the database should affect other areas of the system.</w:t>
-      </w:r>
-    </w:p>
-    <w:p>
-      <w:pPr>
-        <w:pStyle w:val="List Paragraph"/>
-        <w:numPr>
-          <w:ilvl w:val="0"/>
-          <w:numId w:val="50"/>
-        </w:numPr>
-        <w:bidi w:val="0"/>
-        <w:ind w:right="0"/>
-        <w:jc w:val="left"/>
-        <w:rPr>
-          <w:rFonts w:ascii="Times New Roman" w:hAnsi="Times New Roman"/>
-          <w:sz w:val="24"/>
-          <w:szCs w:val="24"/>
-          <w:rtl w:val="0"/>
-          <w:lang w:val="en-US"/>
-        </w:rPr>
-      </w:pPr>
-      <w:r>
-        <w:rPr>
-          <w:rFonts w:ascii="Times New Roman" w:hAnsi="Times New Roman"/>
-          <w:sz w:val="24"/>
-          <w:szCs w:val="24"/>
-          <w:rtl w:val="0"/>
-          <w:lang w:val="en-US"/>
-        </w:rPr>
-        <w:t>The team will use Git as a version control system, with GitHub.</w:t>
-      </w:r>
-    </w:p>
-    <w:p>
-      <w:pPr>
-        <w:pStyle w:val="List Paragraph"/>
-        <w:numPr>
-          <w:ilvl w:val="1"/>
-          <w:numId w:val="50"/>
-        </w:numPr>
-        <w:bidi w:val="0"/>
-        <w:ind w:right="0"/>
-        <w:jc w:val="left"/>
-        <w:rPr>
-          <w:rFonts w:ascii="Times New Roman" w:hAnsi="Times New Roman"/>
-          <w:sz w:val="24"/>
-          <w:szCs w:val="24"/>
-          <w:rtl w:val="0"/>
-          <w:lang w:val="en-US"/>
-        </w:rPr>
-      </w:pPr>
-      <w:r>
-        <w:rPr>
-          <w:rFonts w:ascii="Times New Roman" w:hAnsi="Times New Roman"/>
-          <w:sz w:val="24"/>
-          <w:szCs w:val="24"/>
-          <w:rtl w:val="0"/>
-          <w:lang w:val="en-US"/>
-        </w:rPr>
-        <w:t>The team will use GitHub Project to manage backlogs.</w:t>
-      </w:r>
-    </w:p>
-    <w:p>
-      <w:pPr>
-        <w:pStyle w:val="List Paragraph"/>
-        <w:numPr>
-          <w:ilvl w:val="0"/>
-          <w:numId w:val="50"/>
-        </w:numPr>
-        <w:bidi w:val="0"/>
-        <w:ind w:right="0"/>
-        <w:jc w:val="left"/>
-        <w:rPr>
-          <w:rFonts w:ascii="Times New Roman" w:hAnsi="Times New Roman"/>
-          <w:sz w:val="24"/>
-          <w:szCs w:val="24"/>
-          <w:rtl w:val="0"/>
-          <w:lang w:val="en-US"/>
-        </w:rPr>
-      </w:pPr>
-      <w:r>
-        <w:rPr>
-          <w:rFonts w:ascii="Times New Roman" w:hAnsi="Times New Roman"/>
-          <w:sz w:val="24"/>
-          <w:szCs w:val="24"/>
-          <w:rtl w:val="0"/>
-          <w:lang w:val="en-US"/>
-        </w:rPr>
-        <w:t xml:space="preserve">The system must be deployable either locally or by a cloud service. </w:t>
-      </w:r>
-    </w:p>
-    <w:p>
-      <w:pPr>
-        <w:pStyle w:val="Body"/>
+        <w:t>The application should be somewhat usable on mobile.</w:t>
+      </w:r>
+    </w:p>
+    <w:p>
+      <w:pPr>
+        <w:pStyle w:val="Body A"/>
         <w:rPr>
           <w:rFonts w:ascii="Times New Roman" w:cs="Times New Roman" w:hAnsi="Times New Roman" w:eastAsia="Times New Roman"/>
           <w:sz w:val="24"/>
@@ -5978,7 +5910,7 @@
     </w:p>
     <w:p>
       <w:pPr>
-        <w:pStyle w:val="Body"/>
+        <w:pStyle w:val="Body A"/>
         <w:rPr>
           <w:rFonts w:ascii="Times New Roman" w:cs="Times New Roman" w:hAnsi="Times New Roman" w:eastAsia="Times New Roman"/>
           <w:sz w:val="24"/>
@@ -5988,7 +5920,7 @@
     </w:p>
     <w:p>
       <w:pPr>
-        <w:pStyle w:val="Body"/>
+        <w:pStyle w:val="Body A"/>
         <w:rPr>
           <w:rFonts w:ascii="Times New Roman" w:cs="Times New Roman" w:hAnsi="Times New Roman" w:eastAsia="Times New Roman"/>
           <w:sz w:val="24"/>
@@ -5998,7 +5930,7 @@
     </w:p>
     <w:p>
       <w:pPr>
-        <w:pStyle w:val="Body"/>
+        <w:pStyle w:val="Body A"/>
         <w:rPr>
           <w:rFonts w:ascii="Times New Roman" w:cs="Times New Roman" w:hAnsi="Times New Roman" w:eastAsia="Times New Roman"/>
           <w:sz w:val="24"/>
@@ -6008,7 +5940,7 @@
     </w:p>
     <w:p>
       <w:pPr>
-        <w:pStyle w:val="Body"/>
+        <w:pStyle w:val="Body A"/>
         <w:rPr>
           <w:rFonts w:ascii="Times New Roman" w:cs="Times New Roman" w:hAnsi="Times New Roman" w:eastAsia="Times New Roman"/>
           <w:sz w:val="24"/>
@@ -6018,7 +5950,7 @@
     </w:p>
     <w:p>
       <w:pPr>
-        <w:pStyle w:val="Body"/>
+        <w:pStyle w:val="Body A"/>
         <w:rPr>
           <w:rFonts w:ascii="Times New Roman" w:cs="Times New Roman" w:hAnsi="Times New Roman" w:eastAsia="Times New Roman"/>
           <w:sz w:val="24"/>
@@ -6028,7 +5960,7 @@
     </w:p>
     <w:p>
       <w:pPr>
-        <w:pStyle w:val="Body"/>
+        <w:pStyle w:val="Body A"/>
         <w:rPr>
           <w:rFonts w:ascii="Times New Roman" w:cs="Times New Roman" w:hAnsi="Times New Roman" w:eastAsia="Times New Roman"/>
           <w:sz w:val="24"/>
@@ -6038,7 +5970,7 @@
     </w:p>
     <w:p>
       <w:pPr>
-        <w:pStyle w:val="Body"/>
+        <w:pStyle w:val="Body A"/>
         <w:rPr>
           <w:rFonts w:ascii="Times New Roman" w:cs="Times New Roman" w:hAnsi="Times New Roman" w:eastAsia="Times New Roman"/>
           <w:sz w:val="24"/>
@@ -6048,7 +5980,7 @@
     </w:p>
     <w:p>
       <w:pPr>
-        <w:pStyle w:val="Body"/>
+        <w:pStyle w:val="Body A"/>
         <w:rPr>
           <w:rFonts w:ascii="Times New Roman" w:cs="Times New Roman" w:hAnsi="Times New Roman" w:eastAsia="Times New Roman"/>
           <w:sz w:val="24"/>
@@ -6058,7 +5990,7 @@
     </w:p>
     <w:p>
       <w:pPr>
-        <w:pStyle w:val="Body"/>
+        <w:pStyle w:val="Body A"/>
         <w:rPr>
           <w:rFonts w:ascii="Times New Roman" w:cs="Times New Roman" w:hAnsi="Times New Roman" w:eastAsia="Times New Roman"/>
           <w:sz w:val="24"/>
@@ -6068,7 +6000,7 @@
     </w:p>
     <w:p>
       <w:pPr>
-        <w:pStyle w:val="Body"/>
+        <w:pStyle w:val="Body A"/>
         <w:rPr>
           <w:rFonts w:ascii="Times New Roman" w:cs="Times New Roman" w:hAnsi="Times New Roman" w:eastAsia="Times New Roman"/>
           <w:sz w:val="24"/>
@@ -6078,7 +6010,7 @@
     </w:p>
     <w:p>
       <w:pPr>
-        <w:pStyle w:val="Body"/>
+        <w:pStyle w:val="Body A"/>
         <w:rPr>
           <w:rFonts w:ascii="Times New Roman" w:cs="Times New Roman" w:hAnsi="Times New Roman" w:eastAsia="Times New Roman"/>
           <w:sz w:val="24"/>
@@ -6088,7 +6020,7 @@
     </w:p>
     <w:p>
       <w:pPr>
-        <w:pStyle w:val="Body"/>
+        <w:pStyle w:val="Body A"/>
         <w:rPr>
           <w:rFonts w:ascii="Times New Roman" w:cs="Times New Roman" w:hAnsi="Times New Roman" w:eastAsia="Times New Roman"/>
           <w:sz w:val="24"/>
@@ -6098,7 +6030,7 @@
     </w:p>
     <w:p>
       <w:pPr>
-        <w:pStyle w:val="Body"/>
+        <w:pStyle w:val="Body A"/>
         <w:rPr>
           <w:rFonts w:ascii="Times New Roman" w:cs="Times New Roman" w:hAnsi="Times New Roman" w:eastAsia="Times New Roman"/>
           <w:sz w:val="24"/>
@@ -6124,7 +6056,7 @@
     </w:p>
     <w:p>
       <w:pPr>
-        <w:pStyle w:val="Body"/>
+        <w:pStyle w:val="Body A"/>
         <w:rPr>
           <w:rFonts w:ascii="Times New Roman" w:cs="Times New Roman" w:hAnsi="Times New Roman" w:eastAsia="Times New Roman"/>
           <w:sz w:val="24"/>
@@ -6436,7 +6368,7 @@
     </w:p>
     <w:p>
       <w:pPr>
-        <w:pStyle w:val="Body"/>
+        <w:pStyle w:val="Body A"/>
         <w:rPr>
           <w:rFonts w:ascii="Times New Roman" w:cs="Times New Roman" w:hAnsi="Times New Roman" w:eastAsia="Times New Roman"/>
           <w:sz w:val="24"/>
@@ -6446,7 +6378,7 @@
     </w:p>
     <w:p>
       <w:pPr>
-        <w:pStyle w:val="Body"/>
+        <w:pStyle w:val="Body A"/>
         <w:rPr>
           <w:rFonts w:ascii="Times New Roman" w:cs="Times New Roman" w:hAnsi="Times New Roman" w:eastAsia="Times New Roman"/>
           <w:sz w:val="24"/>
@@ -6456,7 +6388,7 @@
     </w:p>
     <w:p>
       <w:pPr>
-        <w:pStyle w:val="Body"/>
+        <w:pStyle w:val="Body A"/>
         <w:rPr>
           <w:rFonts w:ascii="Times New Roman" w:cs="Times New Roman" w:hAnsi="Times New Roman" w:eastAsia="Times New Roman"/>
           <w:sz w:val="24"/>
@@ -6466,7 +6398,7 @@
     </w:p>
     <w:p>
       <w:pPr>
-        <w:pStyle w:val="Body"/>
+        <w:pStyle w:val="Body A"/>
         <w:rPr>
           <w:rFonts w:ascii="Times New Roman" w:cs="Times New Roman" w:hAnsi="Times New Roman" w:eastAsia="Times New Roman"/>
           <w:sz w:val="24"/>
@@ -6476,7 +6408,7 @@
     </w:p>
     <w:p>
       <w:pPr>
-        <w:pStyle w:val="Body"/>
+        <w:pStyle w:val="Body A"/>
         <w:rPr>
           <w:rFonts w:ascii="Times New Roman" w:cs="Times New Roman" w:hAnsi="Times New Roman" w:eastAsia="Times New Roman"/>
           <w:sz w:val="24"/>
@@ -6486,7 +6418,7 @@
     </w:p>
     <w:p>
       <w:pPr>
-        <w:pStyle w:val="Body"/>
+        <w:pStyle w:val="Body A"/>
         <w:rPr>
           <w:rFonts w:ascii="Times New Roman" w:cs="Times New Roman" w:hAnsi="Times New Roman" w:eastAsia="Times New Roman"/>
           <w:sz w:val="24"/>
@@ -6496,7 +6428,7 @@
     </w:p>
     <w:p>
       <w:pPr>
-        <w:pStyle w:val="Body"/>
+        <w:pStyle w:val="Body A"/>
         <w:rPr>
           <w:rFonts w:ascii="Times New Roman" w:cs="Times New Roman" w:hAnsi="Times New Roman" w:eastAsia="Times New Roman"/>
           <w:sz w:val="24"/>
@@ -6506,7 +6438,7 @@
     </w:p>
     <w:p>
       <w:pPr>
-        <w:pStyle w:val="Body"/>
+        <w:pStyle w:val="Body A"/>
         <w:rPr>
           <w:rFonts w:ascii="Times New Roman" w:cs="Times New Roman" w:hAnsi="Times New Roman" w:eastAsia="Times New Roman"/>
           <w:sz w:val="24"/>
@@ -6516,7 +6448,7 @@
     </w:p>
     <w:p>
       <w:pPr>
-        <w:pStyle w:val="Body"/>
+        <w:pStyle w:val="Body A"/>
         <w:rPr>
           <w:rFonts w:ascii="Times New Roman" w:cs="Times New Roman" w:hAnsi="Times New Roman" w:eastAsia="Times New Roman"/>
           <w:sz w:val="24"/>
@@ -6526,7 +6458,7 @@
     </w:p>
     <w:p>
       <w:pPr>
-        <w:pStyle w:val="Body"/>
+        <w:pStyle w:val="Body A"/>
         <w:rPr>
           <w:rFonts w:ascii="Times New Roman" w:cs="Times New Roman" w:hAnsi="Times New Roman" w:eastAsia="Times New Roman"/>
           <w:sz w:val="24"/>
@@ -6536,7 +6468,7 @@
     </w:p>
     <w:p>
       <w:pPr>
-        <w:pStyle w:val="Body"/>
+        <w:pStyle w:val="Body A"/>
         <w:rPr>
           <w:rFonts w:ascii="Times New Roman" w:cs="Times New Roman" w:hAnsi="Times New Roman" w:eastAsia="Times New Roman"/>
           <w:sz w:val="24"/>
@@ -6546,7 +6478,7 @@
     </w:p>
     <w:p>
       <w:pPr>
-        <w:pStyle w:val="Body"/>
+        <w:pStyle w:val="Body A"/>
         <w:rPr>
           <w:rFonts w:ascii="Times New Roman" w:cs="Times New Roman" w:hAnsi="Times New Roman" w:eastAsia="Times New Roman"/>
           <w:sz w:val="24"/>
@@ -6556,7 +6488,7 @@
     </w:p>
     <w:p>
       <w:pPr>
-        <w:pStyle w:val="Body"/>
+        <w:pStyle w:val="Body A"/>
         <w:rPr>
           <w:rFonts w:ascii="Times New Roman" w:cs="Times New Roman" w:hAnsi="Times New Roman" w:eastAsia="Times New Roman"/>
           <w:sz w:val="24"/>
@@ -6566,7 +6498,7 @@
     </w:p>
     <w:p>
       <w:pPr>
-        <w:pStyle w:val="Body"/>
+        <w:pStyle w:val="Body A"/>
         <w:rPr>
           <w:rFonts w:ascii="Times New Roman" w:cs="Times New Roman" w:hAnsi="Times New Roman" w:eastAsia="Times New Roman"/>
           <w:sz w:val="24"/>
@@ -6576,7 +6508,7 @@
     </w:p>
     <w:p>
       <w:pPr>
-        <w:pStyle w:val="Body"/>
+        <w:pStyle w:val="Body A"/>
         <w:rPr>
           <w:rFonts w:ascii="Times New Roman" w:cs="Times New Roman" w:hAnsi="Times New Roman" w:eastAsia="Times New Roman"/>
           <w:sz w:val="24"/>
@@ -6586,7 +6518,7 @@
     </w:p>
     <w:p>
       <w:pPr>
-        <w:pStyle w:val="Body"/>
+        <w:pStyle w:val="Body A"/>
         <w:rPr>
           <w:rFonts w:ascii="Times New Roman" w:cs="Times New Roman" w:hAnsi="Times New Roman" w:eastAsia="Times New Roman"/>
           <w:sz w:val="24"/>
@@ -6596,7 +6528,7 @@
     </w:p>
     <w:p>
       <w:pPr>
-        <w:pStyle w:val="Body"/>
+        <w:pStyle w:val="Body A"/>
         <w:rPr>
           <w:rFonts w:ascii="Times New Roman" w:cs="Times New Roman" w:hAnsi="Times New Roman" w:eastAsia="Times New Roman"/>
           <w:sz w:val="24"/>
@@ -6606,7 +6538,7 @@
     </w:p>
     <w:p>
       <w:pPr>
-        <w:pStyle w:val="Body"/>
+        <w:pStyle w:val="Body A"/>
         <w:rPr>
           <w:rFonts w:ascii="Times New Roman" w:cs="Times New Roman" w:hAnsi="Times New Roman" w:eastAsia="Times New Roman"/>
           <w:sz w:val="24"/>
@@ -6634,7 +6566,7 @@
     </w:p>
     <w:p>
       <w:pPr>
-        <w:pStyle w:val="Body"/>
+        <w:pStyle w:val="Body A"/>
         <w:rPr>
           <w:rFonts w:ascii="Times New Roman" w:cs="Times New Roman" w:hAnsi="Times New Roman" w:eastAsia="Times New Roman"/>
           <w:sz w:val="24"/>
@@ -6654,7 +6586,7 @@
     </w:p>
     <w:p>
       <w:pPr>
-        <w:pStyle w:val="Body"/>
+        <w:pStyle w:val="Body A"/>
         <w:rPr>
           <w:rFonts w:ascii="Times New Roman" w:cs="Times New Roman" w:hAnsi="Times New Roman" w:eastAsia="Times New Roman"/>
           <w:i w:val="1"/>
@@ -6688,7 +6620,7 @@
     </w:p>
     <w:p>
       <w:pPr>
-        <w:pStyle w:val="Body"/>
+        <w:pStyle w:val="Body A"/>
         <w:rPr>
           <w:rFonts w:ascii="Times New Roman" w:cs="Times New Roman" w:hAnsi="Times New Roman" w:eastAsia="Times New Roman"/>
           <w:i w:val="1"/>
@@ -6722,7 +6654,7 @@
     </w:p>
     <w:p>
       <w:pPr>
-        <w:pStyle w:val="Body"/>
+        <w:pStyle w:val="Body A"/>
         <w:rPr>
           <w:rFonts w:ascii="Times New Roman" w:cs="Times New Roman" w:hAnsi="Times New Roman" w:eastAsia="Times New Roman"/>
           <w:sz w:val="24"/>
@@ -6754,7 +6686,7 @@
     </w:p>
     <w:p>
       <w:pPr>
-        <w:pStyle w:val="Body"/>
+        <w:pStyle w:val="Body A"/>
         <w:rPr>
           <w:rFonts w:ascii="Times New Roman" w:cs="Times New Roman" w:hAnsi="Times New Roman" w:eastAsia="Times New Roman"/>
           <w:i w:val="1"/>
@@ -6788,7 +6720,7 @@
     </w:p>
     <w:p>
       <w:pPr>
-        <w:pStyle w:val="Body"/>
+        <w:pStyle w:val="Body A"/>
         <w:rPr>
           <w:rFonts w:ascii="Times New Roman" w:cs="Times New Roman" w:hAnsi="Times New Roman" w:eastAsia="Times New Roman"/>
           <w:sz w:val="24"/>
@@ -6820,7 +6752,7 @@
     </w:p>
     <w:p>
       <w:pPr>
-        <w:pStyle w:val="Body"/>
+        <w:pStyle w:val="Body A"/>
         <w:rPr>
           <w:rFonts w:ascii="Times New Roman" w:cs="Times New Roman" w:hAnsi="Times New Roman" w:eastAsia="Times New Roman"/>
           <w:i w:val="1"/>
@@ -6854,45 +6786,35 @@
     </w:p>
     <w:p>
       <w:pPr>
-        <w:pStyle w:val="Body"/>
+        <w:pStyle w:val="Body A"/>
+      </w:pPr>
+      <w:r>
+        <w:rPr>
+          <w:rFonts w:ascii="Times New Roman" w:hAnsi="Times New Roman"/>
+          <w:i w:val="1"/>
+          <w:iCs w:val="1"/>
+          <w:sz w:val="24"/>
+          <w:szCs w:val="24"/>
+          <w:rtl w:val="0"/>
+          <w:lang w:val="es-ES_tradnl"/>
+        </w:rPr>
+        <w:t xml:space="preserve">Database - </w:t>
+      </w:r>
+      <w:r>
+        <w:rPr>
+          <w:rFonts w:ascii="Times New Roman" w:hAnsi="Times New Roman"/>
+          <w:sz w:val="24"/>
+          <w:szCs w:val="24"/>
+          <w:rtl w:val="0"/>
+          <w:lang w:val="en-US"/>
+        </w:rPr>
+        <w:t>storage for system data to be stored (e.g., user and job details)</w:t>
+      </w:r>
+      <w:r>
         <w:rPr>
           <w:rFonts w:ascii="Times New Roman" w:cs="Times New Roman" w:hAnsi="Times New Roman" w:eastAsia="Times New Roman"/>
           <w:i w:val="1"/>
           <w:iCs w:val="1"/>
-          <w:sz w:val="24"/>
-          <w:szCs w:val="24"/>
-        </w:rPr>
-      </w:pPr>
-      <w:r>
-        <w:rPr>
-          <w:rFonts w:ascii="Times New Roman" w:hAnsi="Times New Roman"/>
-          <w:i w:val="1"/>
-          <w:iCs w:val="1"/>
-          <w:sz w:val="24"/>
-          <w:szCs w:val="24"/>
-          <w:rtl w:val="0"/>
-          <w:lang w:val="es-ES_tradnl"/>
-        </w:rPr>
-        <w:t xml:space="preserve">Database - </w:t>
-      </w:r>
-      <w:r>
-        <w:rPr>
-          <w:rFonts w:ascii="Times New Roman" w:hAnsi="Times New Roman"/>
-          <w:sz w:val="24"/>
-          <w:szCs w:val="24"/>
-          <w:rtl w:val="0"/>
-          <w:lang w:val="en-US"/>
-        </w:rPr>
-        <w:t>storage for system data to be stored (e.g., user and job details)</w:t>
-      </w:r>
-    </w:p>
-    <w:p>
-      <w:pPr>
-        <w:pStyle w:val="Body"/>
-      </w:pPr>
-      <w:r>
-        <w:rPr>
-          <w:rFonts w:ascii="Times New Roman" w:cs="Times New Roman" w:hAnsi="Times New Roman" w:eastAsia="Times New Roman"/>
           <w:sz w:val="24"/>
           <w:szCs w:val="24"/>
         </w:rPr>
@@ -6979,9 +6901,6 @@
       <w:lvlText w:val="◦"/>
       <w:lvlJc w:val="left"/>
       <w:pPr>
-        <w:tabs>
-          <w:tab w:val="left" w:pos="720"/>
-        </w:tabs>
         <w:ind w:left="1080" w:hanging="360"/>
       </w:pPr>
       <w:rPr>
@@ -7012,9 +6931,6 @@
       <w:lvlText w:val="▪"/>
       <w:lvlJc w:val="left"/>
       <w:pPr>
-        <w:tabs>
-          <w:tab w:val="left" w:pos="720"/>
-        </w:tabs>
         <w:ind w:left="1440" w:hanging="360"/>
       </w:pPr>
       <w:rPr>
@@ -7045,9 +6961,6 @@
       <w:lvlText w:val="·"/>
       <w:lvlJc w:val="left"/>
       <w:pPr>
-        <w:tabs>
-          <w:tab w:val="left" w:pos="720"/>
-        </w:tabs>
         <w:ind w:left="1800" w:hanging="360"/>
       </w:pPr>
       <w:rPr>
@@ -7078,9 +6991,6 @@
       <w:lvlText w:val="◦"/>
       <w:lvlJc w:val="left"/>
       <w:pPr>
-        <w:tabs>
-          <w:tab w:val="left" w:pos="720"/>
-        </w:tabs>
         <w:ind w:left="2160" w:hanging="360"/>
       </w:pPr>
       <w:rPr>
@@ -7111,9 +7021,6 @@
       <w:lvlText w:val="▪"/>
       <w:lvlJc w:val="left"/>
       <w:pPr>
-        <w:tabs>
-          <w:tab w:val="left" w:pos="720"/>
-        </w:tabs>
         <w:ind w:left="2520" w:hanging="360"/>
       </w:pPr>
       <w:rPr>
@@ -7144,9 +7051,6 @@
       <w:lvlText w:val="·"/>
       <w:lvlJc w:val="left"/>
       <w:pPr>
-        <w:tabs>
-          <w:tab w:val="left" w:pos="720"/>
-        </w:tabs>
         <w:ind w:left="2880" w:hanging="360"/>
       </w:pPr>
       <w:rPr>
@@ -7177,9 +7081,6 @@
       <w:lvlText w:val="◦"/>
       <w:lvlJc w:val="left"/>
       <w:pPr>
-        <w:tabs>
-          <w:tab w:val="left" w:pos="720"/>
-        </w:tabs>
         <w:ind w:left="3240" w:hanging="360"/>
       </w:pPr>
       <w:rPr>
@@ -7210,9 +7111,6 @@
       <w:lvlText w:val="▪"/>
       <w:lvlJc w:val="left"/>
       <w:pPr>
-        <w:tabs>
-          <w:tab w:val="left" w:pos="720"/>
-        </w:tabs>
         <w:ind w:left="3600" w:hanging="360"/>
       </w:pPr>
       <w:rPr>
@@ -7281,9 +7179,6 @@
       <w:lvlText w:val="◦"/>
       <w:lvlJc w:val="left"/>
       <w:pPr>
-        <w:tabs>
-          <w:tab w:val="left" w:pos="720"/>
-        </w:tabs>
         <w:ind w:left="1080" w:hanging="360"/>
       </w:pPr>
       <w:rPr>
@@ -7314,9 +7209,6 @@
       <w:lvlText w:val="▪"/>
       <w:lvlJc w:val="left"/>
       <w:pPr>
-        <w:tabs>
-          <w:tab w:val="left" w:pos="720"/>
-        </w:tabs>
         <w:ind w:left="1440" w:hanging="360"/>
       </w:pPr>
       <w:rPr>
@@ -7347,9 +7239,6 @@
       <w:lvlText w:val="·"/>
       <w:lvlJc w:val="left"/>
       <w:pPr>
-        <w:tabs>
-          <w:tab w:val="left" w:pos="720"/>
-        </w:tabs>
         <w:ind w:left="1800" w:hanging="360"/>
       </w:pPr>
       <w:rPr>
@@ -7380,9 +7269,6 @@
       <w:lvlText w:val="◦"/>
       <w:lvlJc w:val="left"/>
       <w:pPr>
-        <w:tabs>
-          <w:tab w:val="left" w:pos="720"/>
-        </w:tabs>
         <w:ind w:left="2160" w:hanging="360"/>
       </w:pPr>
       <w:rPr>
@@ -7413,9 +7299,6 @@
       <w:lvlText w:val="▪"/>
       <w:lvlJc w:val="left"/>
       <w:pPr>
-        <w:tabs>
-          <w:tab w:val="left" w:pos="720"/>
-        </w:tabs>
         <w:ind w:left="2520" w:hanging="360"/>
       </w:pPr>
       <w:rPr>
@@ -7446,9 +7329,6 @@
       <w:lvlText w:val="·"/>
       <w:lvlJc w:val="left"/>
       <w:pPr>
-        <w:tabs>
-          <w:tab w:val="left" w:pos="720"/>
-        </w:tabs>
         <w:ind w:left="2880" w:hanging="360"/>
       </w:pPr>
       <w:rPr>
@@ -7479,9 +7359,6 @@
       <w:lvlText w:val="◦"/>
       <w:lvlJc w:val="left"/>
       <w:pPr>
-        <w:tabs>
-          <w:tab w:val="left" w:pos="720"/>
-        </w:tabs>
         <w:ind w:left="3240" w:hanging="360"/>
       </w:pPr>
       <w:rPr>
@@ -7512,9 +7389,6 @@
       <w:lvlText w:val="▪"/>
       <w:lvlJc w:val="left"/>
       <w:pPr>
-        <w:tabs>
-          <w:tab w:val="left" w:pos="720"/>
-        </w:tabs>
         <w:ind w:left="3600" w:hanging="360"/>
       </w:pPr>
       <w:rPr>
@@ -7583,9 +7457,6 @@
       <w:lvlText w:val="◦"/>
       <w:lvlJc w:val="left"/>
       <w:pPr>
-        <w:tabs>
-          <w:tab w:val="left" w:pos="720"/>
-        </w:tabs>
         <w:ind w:left="1080" w:hanging="360"/>
       </w:pPr>
       <w:rPr>
@@ -7616,9 +7487,6 @@
       <w:lvlText w:val="▪"/>
       <w:lvlJc w:val="left"/>
       <w:pPr>
-        <w:tabs>
-          <w:tab w:val="left" w:pos="720"/>
-        </w:tabs>
         <w:ind w:left="1440" w:hanging="360"/>
       </w:pPr>
       <w:rPr>
@@ -7649,9 +7517,6 @@
       <w:lvlText w:val="·"/>
       <w:lvlJc w:val="left"/>
       <w:pPr>
-        <w:tabs>
-          <w:tab w:val="left" w:pos="720"/>
-        </w:tabs>
         <w:ind w:left="1800" w:hanging="360"/>
       </w:pPr>
       <w:rPr>
@@ -7682,9 +7547,6 @@
       <w:lvlText w:val="◦"/>
       <w:lvlJc w:val="left"/>
       <w:pPr>
-        <w:tabs>
-          <w:tab w:val="left" w:pos="720"/>
-        </w:tabs>
         <w:ind w:left="2160" w:hanging="360"/>
       </w:pPr>
       <w:rPr>
@@ -7715,9 +7577,6 @@
       <w:lvlText w:val="▪"/>
       <w:lvlJc w:val="left"/>
       <w:pPr>
-        <w:tabs>
-          <w:tab w:val="left" w:pos="720"/>
-        </w:tabs>
         <w:ind w:left="2520" w:hanging="360"/>
       </w:pPr>
       <w:rPr>
@@ -7748,9 +7607,6 @@
       <w:lvlText w:val="·"/>
       <w:lvlJc w:val="left"/>
       <w:pPr>
-        <w:tabs>
-          <w:tab w:val="left" w:pos="720"/>
-        </w:tabs>
         <w:ind w:left="2880" w:hanging="360"/>
       </w:pPr>
       <w:rPr>
@@ -7781,9 +7637,6 @@
       <w:lvlText w:val="◦"/>
       <w:lvlJc w:val="left"/>
       <w:pPr>
-        <w:tabs>
-          <w:tab w:val="left" w:pos="720"/>
-        </w:tabs>
         <w:ind w:left="3240" w:hanging="360"/>
       </w:pPr>
       <w:rPr>
@@ -7814,9 +7667,6 @@
       <w:lvlText w:val="▪"/>
       <w:lvlJc w:val="left"/>
       <w:pPr>
-        <w:tabs>
-          <w:tab w:val="left" w:pos="720"/>
-        </w:tabs>
         <w:ind w:left="3600" w:hanging="360"/>
       </w:pPr>
       <w:rPr>
@@ -7907,9 +7757,6 @@
       <w:lvlText w:val="%3."/>
       <w:lvlJc w:val="left"/>
       <w:pPr>
-        <w:tabs>
-          <w:tab w:val="left" w:pos="1080"/>
-        </w:tabs>
         <w:ind w:left="1440" w:hanging="360"/>
       </w:pPr>
       <w:rPr>
@@ -7936,9 +7783,6 @@
       <w:lvlText w:val="%4."/>
       <w:lvlJc w:val="left"/>
       <w:pPr>
-        <w:tabs>
-          <w:tab w:val="left" w:pos="1080"/>
-        </w:tabs>
         <w:ind w:left="1800" w:hanging="360"/>
       </w:pPr>
       <w:rPr>
@@ -7965,9 +7809,6 @@
       <w:lvlText w:val="%5."/>
       <w:lvlJc w:val="left"/>
       <w:pPr>
-        <w:tabs>
-          <w:tab w:val="left" w:pos="1080"/>
-        </w:tabs>
         <w:ind w:left="2160" w:hanging="360"/>
       </w:pPr>
       <w:rPr>
@@ -7994,9 +7835,6 @@
       <w:lvlText w:val="%6."/>
       <w:lvlJc w:val="left"/>
       <w:pPr>
-        <w:tabs>
-          <w:tab w:val="left" w:pos="1080"/>
-        </w:tabs>
         <w:ind w:left="2520" w:hanging="360"/>
       </w:pPr>
       <w:rPr>
@@ -8023,9 +7861,6 @@
       <w:lvlText w:val="%7."/>
       <w:lvlJc w:val="left"/>
       <w:pPr>
-        <w:tabs>
-          <w:tab w:val="left" w:pos="1080"/>
-        </w:tabs>
         <w:ind w:left="2880" w:hanging="360"/>
       </w:pPr>
       <w:rPr>
@@ -8052,9 +7887,6 @@
       <w:lvlText w:val="%8."/>
       <w:lvlJc w:val="left"/>
       <w:pPr>
-        <w:tabs>
-          <w:tab w:val="left" w:pos="1080"/>
-        </w:tabs>
         <w:ind w:left="3240" w:hanging="360"/>
       </w:pPr>
       <w:rPr>
@@ -8081,9 +7913,6 @@
       <w:lvlText w:val="%9."/>
       <w:lvlJc w:val="left"/>
       <w:pPr>
-        <w:tabs>
-          <w:tab w:val="left" w:pos="1080"/>
-        </w:tabs>
         <w:ind w:left="3600" w:hanging="360"/>
       </w:pPr>
       <w:rPr>
@@ -8148,9 +7977,6 @@
       <w:lvlText w:val="◦"/>
       <w:lvlJc w:val="left"/>
       <w:pPr>
-        <w:tabs>
-          <w:tab w:val="left" w:pos="720"/>
-        </w:tabs>
         <w:ind w:left="1080" w:hanging="360"/>
       </w:pPr>
       <w:rPr>
@@ -8181,9 +8007,6 @@
       <w:lvlText w:val="▪"/>
       <w:lvlJc w:val="left"/>
       <w:pPr>
-        <w:tabs>
-          <w:tab w:val="left" w:pos="720"/>
-        </w:tabs>
         <w:ind w:left="1440" w:hanging="360"/>
       </w:pPr>
       <w:rPr>
@@ -8214,9 +8037,6 @@
       <w:lvlText w:val="·"/>
       <w:lvlJc w:val="left"/>
       <w:pPr>
-        <w:tabs>
-          <w:tab w:val="left" w:pos="720"/>
-        </w:tabs>
         <w:ind w:left="1800" w:hanging="360"/>
       </w:pPr>
       <w:rPr>
@@ -8247,9 +8067,6 @@
       <w:lvlText w:val="◦"/>
       <w:lvlJc w:val="left"/>
       <w:pPr>
-        <w:tabs>
-          <w:tab w:val="left" w:pos="720"/>
-        </w:tabs>
         <w:ind w:left="2160" w:hanging="360"/>
       </w:pPr>
       <w:rPr>
@@ -8280,9 +8097,6 @@
       <w:lvlText w:val="▪"/>
       <w:lvlJc w:val="left"/>
       <w:pPr>
-        <w:tabs>
-          <w:tab w:val="left" w:pos="720"/>
-        </w:tabs>
         <w:ind w:left="2520" w:hanging="360"/>
       </w:pPr>
       <w:rPr>
@@ -8313,9 +8127,6 @@
       <w:lvlText w:val="·"/>
       <w:lvlJc w:val="left"/>
       <w:pPr>
-        <w:tabs>
-          <w:tab w:val="left" w:pos="720"/>
-        </w:tabs>
         <w:ind w:left="2880" w:hanging="360"/>
       </w:pPr>
       <w:rPr>
@@ -8346,9 +8157,6 @@
       <w:lvlText w:val="◦"/>
       <w:lvlJc w:val="left"/>
       <w:pPr>
-        <w:tabs>
-          <w:tab w:val="left" w:pos="720"/>
-        </w:tabs>
         <w:ind w:left="3240" w:hanging="360"/>
       </w:pPr>
       <w:rPr>
@@ -8379,9 +8187,6 @@
       <w:lvlText w:val="▪"/>
       <w:lvlJc w:val="left"/>
       <w:pPr>
-        <w:tabs>
-          <w:tab w:val="left" w:pos="720"/>
-        </w:tabs>
         <w:ind w:left="3600" w:hanging="360"/>
       </w:pPr>
       <w:rPr>
@@ -8450,9 +8255,6 @@
       <w:lvlText w:val="◦"/>
       <w:lvlJc w:val="left"/>
       <w:pPr>
-        <w:tabs>
-          <w:tab w:val="left" w:pos="720"/>
-        </w:tabs>
         <w:ind w:left="1080" w:hanging="360"/>
       </w:pPr>
       <w:rPr>
@@ -8483,9 +8285,6 @@
       <w:lvlText w:val="▪"/>
       <w:lvlJc w:val="left"/>
       <w:pPr>
-        <w:tabs>
-          <w:tab w:val="left" w:pos="720"/>
-        </w:tabs>
         <w:ind w:left="1440" w:hanging="360"/>
       </w:pPr>
       <w:rPr>
@@ -8516,9 +8315,6 @@
       <w:lvlText w:val="·"/>
       <w:lvlJc w:val="left"/>
       <w:pPr>
-        <w:tabs>
-          <w:tab w:val="left" w:pos="720"/>
-        </w:tabs>
         <w:ind w:left="1800" w:hanging="360"/>
       </w:pPr>
       <w:rPr>
@@ -8549,9 +8345,6 @@
       <w:lvlText w:val="◦"/>
       <w:lvlJc w:val="left"/>
       <w:pPr>
-        <w:tabs>
-          <w:tab w:val="left" w:pos="720"/>
-        </w:tabs>
         <w:ind w:left="2160" w:hanging="360"/>
       </w:pPr>
       <w:rPr>
@@ -8582,9 +8375,6 @@
       <w:lvlText w:val="▪"/>
       <w:lvlJc w:val="left"/>
       <w:pPr>
-        <w:tabs>
-          <w:tab w:val="left" w:pos="720"/>
-        </w:tabs>
         <w:ind w:left="2520" w:hanging="360"/>
       </w:pPr>
       <w:rPr>
@@ -8615,9 +8405,6 @@
       <w:lvlText w:val="·"/>
       <w:lvlJc w:val="left"/>
       <w:pPr>
-        <w:tabs>
-          <w:tab w:val="left" w:pos="720"/>
-        </w:tabs>
         <w:ind w:left="2880" w:hanging="360"/>
       </w:pPr>
       <w:rPr>
@@ -8648,9 +8435,6 @@
       <w:lvlText w:val="◦"/>
       <w:lvlJc w:val="left"/>
       <w:pPr>
-        <w:tabs>
-          <w:tab w:val="left" w:pos="720"/>
-        </w:tabs>
         <w:ind w:left="3240" w:hanging="360"/>
       </w:pPr>
       <w:rPr>
@@ -8681,9 +8465,6 @@
       <w:lvlText w:val="▪"/>
       <w:lvlJc w:val="left"/>
       <w:pPr>
-        <w:tabs>
-          <w:tab w:val="left" w:pos="720"/>
-        </w:tabs>
         <w:ind w:left="3600" w:hanging="360"/>
       </w:pPr>
       <w:rPr>
@@ -8774,9 +8555,6 @@
       <w:lvlText w:val="%3."/>
       <w:lvlJc w:val="left"/>
       <w:pPr>
-        <w:tabs>
-          <w:tab w:val="left" w:pos="1080"/>
-        </w:tabs>
         <w:ind w:left="1440" w:hanging="360"/>
       </w:pPr>
       <w:rPr>
@@ -8803,9 +8581,6 @@
       <w:lvlText w:val="%4."/>
       <w:lvlJc w:val="left"/>
       <w:pPr>
-        <w:tabs>
-          <w:tab w:val="left" w:pos="1080"/>
-        </w:tabs>
         <w:ind w:left="1800" w:hanging="360"/>
       </w:pPr>
       <w:rPr>
@@ -8832,9 +8607,6 @@
       <w:lvlText w:val="%5."/>
       <w:lvlJc w:val="left"/>
       <w:pPr>
-        <w:tabs>
-          <w:tab w:val="left" w:pos="1080"/>
-        </w:tabs>
         <w:ind w:left="2160" w:hanging="360"/>
       </w:pPr>
       <w:rPr>
@@ -8861,9 +8633,6 @@
       <w:lvlText w:val="%6."/>
       <w:lvlJc w:val="left"/>
       <w:pPr>
-        <w:tabs>
-          <w:tab w:val="left" w:pos="1080"/>
-        </w:tabs>
         <w:ind w:left="2520" w:hanging="360"/>
       </w:pPr>
       <w:rPr>
@@ -8890,9 +8659,6 @@
       <w:lvlText w:val="%7."/>
       <w:lvlJc w:val="left"/>
       <w:pPr>
-        <w:tabs>
-          <w:tab w:val="left" w:pos="1080"/>
-        </w:tabs>
         <w:ind w:left="2880" w:hanging="360"/>
       </w:pPr>
       <w:rPr>
@@ -8919,9 +8685,6 @@
       <w:lvlText w:val="%8."/>
       <w:lvlJc w:val="left"/>
       <w:pPr>
-        <w:tabs>
-          <w:tab w:val="left" w:pos="1080"/>
-        </w:tabs>
         <w:ind w:left="3240" w:hanging="360"/>
       </w:pPr>
       <w:rPr>
@@ -8948,9 +8711,6 @@
       <w:lvlText w:val="%9."/>
       <w:lvlJc w:val="left"/>
       <w:pPr>
-        <w:tabs>
-          <w:tab w:val="left" w:pos="1080"/>
-        </w:tabs>
         <w:ind w:left="3600" w:hanging="360"/>
       </w:pPr>
       <w:rPr>
@@ -9015,9 +8775,6 @@
       <w:lvlText w:val="◦"/>
       <w:lvlJc w:val="left"/>
       <w:pPr>
-        <w:tabs>
-          <w:tab w:val="left" w:pos="720"/>
-        </w:tabs>
         <w:ind w:left="1080" w:hanging="360"/>
       </w:pPr>
       <w:rPr>
@@ -9048,9 +8805,6 @@
       <w:lvlText w:val="▪"/>
       <w:lvlJc w:val="left"/>
       <w:pPr>
-        <w:tabs>
-          <w:tab w:val="left" w:pos="720"/>
-        </w:tabs>
         <w:ind w:left="1440" w:hanging="360"/>
       </w:pPr>
       <w:rPr>
@@ -9081,9 +8835,6 @@
       <w:lvlText w:val="·"/>
       <w:lvlJc w:val="left"/>
       <w:pPr>
-        <w:tabs>
-          <w:tab w:val="left" w:pos="720"/>
-        </w:tabs>
         <w:ind w:left="1800" w:hanging="360"/>
       </w:pPr>
       <w:rPr>
@@ -9114,9 +8865,6 @@
       <w:lvlText w:val="◦"/>
       <w:lvlJc w:val="left"/>
       <w:pPr>
-        <w:tabs>
-          <w:tab w:val="left" w:pos="720"/>
-        </w:tabs>
         <w:ind w:left="2160" w:hanging="360"/>
       </w:pPr>
       <w:rPr>
@@ -9147,9 +8895,6 @@
       <w:lvlText w:val="▪"/>
       <w:lvlJc w:val="left"/>
       <w:pPr>
-        <w:tabs>
-          <w:tab w:val="left" w:pos="720"/>
-        </w:tabs>
         <w:ind w:left="2520" w:hanging="360"/>
       </w:pPr>
       <w:rPr>
@@ -9180,9 +8925,6 @@
       <w:lvlText w:val="·"/>
       <w:lvlJc w:val="left"/>
       <w:pPr>
-        <w:tabs>
-          <w:tab w:val="left" w:pos="720"/>
-        </w:tabs>
         <w:ind w:left="2880" w:hanging="360"/>
       </w:pPr>
       <w:rPr>
@@ -9213,9 +8955,6 @@
       <w:lvlText w:val="◦"/>
       <w:lvlJc w:val="left"/>
       <w:pPr>
-        <w:tabs>
-          <w:tab w:val="left" w:pos="720"/>
-        </w:tabs>
         <w:ind w:left="3240" w:hanging="360"/>
       </w:pPr>
       <w:rPr>
@@ -9246,9 +8985,6 @@
       <w:lvlText w:val="▪"/>
       <w:lvlJc w:val="left"/>
       <w:pPr>
-        <w:tabs>
-          <w:tab w:val="left" w:pos="720"/>
-        </w:tabs>
         <w:ind w:left="3600" w:hanging="360"/>
       </w:pPr>
       <w:rPr>
@@ -9317,9 +9053,6 @@
       <w:lvlText w:val="◦"/>
       <w:lvlJc w:val="left"/>
       <w:pPr>
-        <w:tabs>
-          <w:tab w:val="left" w:pos="720"/>
-        </w:tabs>
         <w:ind w:left="1080" w:hanging="360"/>
       </w:pPr>
       <w:rPr>
@@ -9350,9 +9083,6 @@
       <w:lvlText w:val="▪"/>
       <w:lvlJc w:val="left"/>
       <w:pPr>
-        <w:tabs>
-          <w:tab w:val="left" w:pos="720"/>
-        </w:tabs>
         <w:ind w:left="1440" w:hanging="360"/>
       </w:pPr>
       <w:rPr>
@@ -9383,9 +9113,6 @@
       <w:lvlText w:val="·"/>
       <w:lvlJc w:val="left"/>
       <w:pPr>
-        <w:tabs>
-          <w:tab w:val="left" w:pos="720"/>
-        </w:tabs>
         <w:ind w:left="1800" w:hanging="360"/>
       </w:pPr>
       <w:rPr>
@@ -9416,9 +9143,6 @@
       <w:lvlText w:val="◦"/>
       <w:lvlJc w:val="left"/>
       <w:pPr>
-        <w:tabs>
-          <w:tab w:val="left" w:pos="720"/>
-        </w:tabs>
         <w:ind w:left="2160" w:hanging="360"/>
       </w:pPr>
       <w:rPr>
@@ -9449,9 +9173,6 @@
       <w:lvlText w:val="▪"/>
       <w:lvlJc w:val="left"/>
       <w:pPr>
-        <w:tabs>
-          <w:tab w:val="left" w:pos="720"/>
-        </w:tabs>
         <w:ind w:left="2520" w:hanging="360"/>
       </w:pPr>
       <w:rPr>
@@ -9482,9 +9203,6 @@
       <w:lvlText w:val="·"/>
       <w:lvlJc w:val="left"/>
       <w:pPr>
-        <w:tabs>
-          <w:tab w:val="left" w:pos="720"/>
-        </w:tabs>
         <w:ind w:left="2880" w:hanging="360"/>
       </w:pPr>
       <w:rPr>
@@ -9515,9 +9233,6 @@
       <w:lvlText w:val="◦"/>
       <w:lvlJc w:val="left"/>
       <w:pPr>
-        <w:tabs>
-          <w:tab w:val="left" w:pos="720"/>
-        </w:tabs>
         <w:ind w:left="3240" w:hanging="360"/>
       </w:pPr>
       <w:rPr>
@@ -9548,9 +9263,6 @@
       <w:lvlText w:val="▪"/>
       <w:lvlJc w:val="left"/>
       <w:pPr>
-        <w:tabs>
-          <w:tab w:val="left" w:pos="720"/>
-        </w:tabs>
         <w:ind w:left="3600" w:hanging="360"/>
       </w:pPr>
       <w:rPr>
@@ -9615,9 +9327,6 @@
       <w:lvlText w:val="%2."/>
       <w:lvlJc w:val="left"/>
       <w:pPr>
-        <w:tabs>
-          <w:tab w:val="left" w:pos="720"/>
-        </w:tabs>
         <w:ind w:left="1080" w:hanging="360"/>
       </w:pPr>
       <w:rPr>
@@ -9644,9 +9353,6 @@
       <w:lvlText w:val="%3."/>
       <w:lvlJc w:val="left"/>
       <w:pPr>
-        <w:tabs>
-          <w:tab w:val="left" w:pos="720"/>
-        </w:tabs>
         <w:ind w:left="1440" w:hanging="360"/>
       </w:pPr>
       <w:rPr>
@@ -9673,9 +9379,6 @@
       <w:lvlText w:val="%4."/>
       <w:lvlJc w:val="left"/>
       <w:pPr>
-        <w:tabs>
-          <w:tab w:val="left" w:pos="720"/>
-        </w:tabs>
         <w:ind w:left="1800" w:hanging="360"/>
       </w:pPr>
       <w:rPr>
@@ -9702,9 +9405,6 @@
       <w:lvlText w:val="%5."/>
       <w:lvlJc w:val="left"/>
       <w:pPr>
-        <w:tabs>
-          <w:tab w:val="left" w:pos="720"/>
-        </w:tabs>
         <w:ind w:left="2160" w:hanging="360"/>
       </w:pPr>
       <w:rPr>
@@ -9731,9 +9431,6 @@
       <w:lvlText w:val="%6."/>
       <w:lvlJc w:val="left"/>
       <w:pPr>
-        <w:tabs>
-          <w:tab w:val="left" w:pos="720"/>
-        </w:tabs>
         <w:ind w:left="2520" w:hanging="360"/>
       </w:pPr>
       <w:rPr>
@@ -9760,9 +9457,6 @@
       <w:lvlText w:val="%7."/>
       <w:lvlJc w:val="left"/>
       <w:pPr>
-        <w:tabs>
-          <w:tab w:val="left" w:pos="720"/>
-        </w:tabs>
         <w:ind w:left="2880" w:hanging="360"/>
       </w:pPr>
       <w:rPr>
@@ -9789,9 +9483,6 @@
       <w:lvlText w:val="%8."/>
       <w:lvlJc w:val="left"/>
       <w:pPr>
-        <w:tabs>
-          <w:tab w:val="left" w:pos="720"/>
-        </w:tabs>
         <w:ind w:left="3240" w:hanging="360"/>
       </w:pPr>
       <w:rPr>
@@ -9818,9 +9509,6 @@
       <w:lvlText w:val="%9."/>
       <w:lvlJc w:val="left"/>
       <w:pPr>
-        <w:tabs>
-          <w:tab w:val="left" w:pos="720"/>
-        </w:tabs>
         <w:ind w:left="3600" w:hanging="360"/>
       </w:pPr>
       <w:rPr>
@@ -10163,9 +9851,6 @@
       <w:lvlText w:val="◦"/>
       <w:lvlJc w:val="left"/>
       <w:pPr>
-        <w:tabs>
-          <w:tab w:val="left" w:pos="720"/>
-        </w:tabs>
         <w:ind w:left="1080" w:hanging="360"/>
       </w:pPr>
       <w:rPr>
@@ -10196,9 +9881,6 @@
       <w:lvlText w:val="▪"/>
       <w:lvlJc w:val="left"/>
       <w:pPr>
-        <w:tabs>
-          <w:tab w:val="left" w:pos="720"/>
-        </w:tabs>
         <w:ind w:left="1440" w:hanging="360"/>
       </w:pPr>
       <w:rPr>
@@ -10229,9 +9911,6 @@
       <w:lvlText w:val="·"/>
       <w:lvlJc w:val="left"/>
       <w:pPr>
-        <w:tabs>
-          <w:tab w:val="left" w:pos="720"/>
-        </w:tabs>
         <w:ind w:left="1800" w:hanging="360"/>
       </w:pPr>
       <w:rPr>
@@ -10262,9 +9941,6 @@
       <w:lvlText w:val="◦"/>
       <w:lvlJc w:val="left"/>
       <w:pPr>
-        <w:tabs>
-          <w:tab w:val="left" w:pos="720"/>
-        </w:tabs>
         <w:ind w:left="2160" w:hanging="360"/>
       </w:pPr>
       <w:rPr>
@@ -10295,9 +9971,6 @@
       <w:lvlText w:val="▪"/>
       <w:lvlJc w:val="left"/>
       <w:pPr>
-        <w:tabs>
-          <w:tab w:val="left" w:pos="720"/>
-        </w:tabs>
         <w:ind w:left="2520" w:hanging="360"/>
       </w:pPr>
       <w:rPr>
@@ -10328,9 +10001,6 @@
       <w:lvlText w:val="·"/>
       <w:lvlJc w:val="left"/>
       <w:pPr>
-        <w:tabs>
-          <w:tab w:val="left" w:pos="720"/>
-        </w:tabs>
         <w:ind w:left="2880" w:hanging="360"/>
       </w:pPr>
       <w:rPr>
@@ -10361,9 +10031,6 @@
       <w:lvlText w:val="◦"/>
       <w:lvlJc w:val="left"/>
       <w:pPr>
-        <w:tabs>
-          <w:tab w:val="left" w:pos="720"/>
-        </w:tabs>
         <w:ind w:left="3240" w:hanging="360"/>
       </w:pPr>
       <w:rPr>
@@ -10394,9 +10061,6 @@
       <w:lvlText w:val="▪"/>
       <w:lvlJc w:val="left"/>
       <w:pPr>
-        <w:tabs>
-          <w:tab w:val="left" w:pos="720"/>
-        </w:tabs>
         <w:ind w:left="3600" w:hanging="360"/>
       </w:pPr>
       <w:rPr>
@@ -10744,7 +10408,7 @@
         <w:tabs>
           <w:tab w:val="left" w:pos="1080"/>
         </w:tabs>
-        <w:ind w:left="1050" w:hanging="330"/>
+        <w:ind w:left="1023" w:hanging="303"/>
       </w:pPr>
       <w:rPr>
         <w:rFonts w:hAnsi="Arial Unicode MS"/>
@@ -10773,7 +10437,7 @@
         <w:tabs>
           <w:tab w:val="left" w:pos="1080"/>
         </w:tabs>
-        <w:ind w:left="1410" w:hanging="330"/>
+        <w:ind w:left="1383" w:hanging="303"/>
       </w:pPr>
       <w:rPr>
         <w:rFonts w:hAnsi="Arial Unicode MS"/>
@@ -10802,7 +10466,7 @@
         <w:tabs>
           <w:tab w:val="left" w:pos="1080"/>
         </w:tabs>
-        <w:ind w:left="1770" w:hanging="330"/>
+        <w:ind w:left="1743" w:hanging="303"/>
       </w:pPr>
       <w:rPr>
         <w:rFonts w:hAnsi="Arial Unicode MS"/>
@@ -10831,7 +10495,7 @@
         <w:tabs>
           <w:tab w:val="left" w:pos="1080"/>
         </w:tabs>
-        <w:ind w:left="2130" w:hanging="330"/>
+        <w:ind w:left="2103" w:hanging="303"/>
       </w:pPr>
       <w:rPr>
         <w:rFonts w:hAnsi="Arial Unicode MS"/>
@@ -10860,7 +10524,7 @@
         <w:tabs>
           <w:tab w:val="left" w:pos="1080"/>
         </w:tabs>
-        <w:ind w:left="2490" w:hanging="330"/>
+        <w:ind w:left="2463" w:hanging="303"/>
       </w:pPr>
       <w:rPr>
         <w:rFonts w:hAnsi="Arial Unicode MS"/>
@@ -10889,7 +10553,7 @@
         <w:tabs>
           <w:tab w:val="left" w:pos="1080"/>
         </w:tabs>
-        <w:ind w:left="2850" w:hanging="330"/>
+        <w:ind w:left="2823" w:hanging="303"/>
       </w:pPr>
       <w:rPr>
         <w:rFonts w:hAnsi="Arial Unicode MS"/>
@@ -10918,7 +10582,7 @@
         <w:tabs>
           <w:tab w:val="left" w:pos="1080"/>
         </w:tabs>
-        <w:ind w:left="3210" w:hanging="330"/>
+        <w:ind w:left="3183" w:hanging="303"/>
       </w:pPr>
       <w:rPr>
         <w:rFonts w:hAnsi="Arial Unicode MS"/>
@@ -10947,7 +10611,7 @@
         <w:tabs>
           <w:tab w:val="left" w:pos="1080"/>
         </w:tabs>
-        <w:ind w:left="3570" w:hanging="330"/>
+        <w:ind w:left="3543" w:hanging="303"/>
       </w:pPr>
       <w:rPr>
         <w:rFonts w:hAnsi="Arial Unicode MS"/>
@@ -11033,9 +10697,6 @@
       <w:lvlText w:val="%3."/>
       <w:lvlJc w:val="left"/>
       <w:pPr>
-        <w:tabs>
-          <w:tab w:val="left" w:pos="1080"/>
-        </w:tabs>
         <w:ind w:left="1440" w:hanging="360"/>
       </w:pPr>
       <w:rPr>
@@ -11062,9 +10723,6 @@
       <w:lvlText w:val="%4."/>
       <w:lvlJc w:val="left"/>
       <w:pPr>
-        <w:tabs>
-          <w:tab w:val="left" w:pos="1080"/>
-        </w:tabs>
         <w:ind w:left="1800" w:hanging="360"/>
       </w:pPr>
       <w:rPr>
@@ -11091,9 +10749,6 @@
       <w:lvlText w:val="%5."/>
       <w:lvlJc w:val="left"/>
       <w:pPr>
-        <w:tabs>
-          <w:tab w:val="left" w:pos="1080"/>
-        </w:tabs>
         <w:ind w:left="2160" w:hanging="360"/>
       </w:pPr>
       <w:rPr>
@@ -11120,9 +10775,6 @@
       <w:lvlText w:val="%6."/>
       <w:lvlJc w:val="left"/>
       <w:pPr>
-        <w:tabs>
-          <w:tab w:val="left" w:pos="1080"/>
-        </w:tabs>
         <w:ind w:left="2520" w:hanging="360"/>
       </w:pPr>
       <w:rPr>
@@ -11149,9 +10801,6 @@
       <w:lvlText w:val="%7."/>
       <w:lvlJc w:val="left"/>
       <w:pPr>
-        <w:tabs>
-          <w:tab w:val="left" w:pos="1080"/>
-        </w:tabs>
         <w:ind w:left="2880" w:hanging="360"/>
       </w:pPr>
       <w:rPr>
@@ -11178,9 +10827,6 @@
       <w:lvlText w:val="%8."/>
       <w:lvlJc w:val="left"/>
       <w:pPr>
-        <w:tabs>
-          <w:tab w:val="left" w:pos="1080"/>
-        </w:tabs>
         <w:ind w:left="3240" w:hanging="360"/>
       </w:pPr>
       <w:rPr>
@@ -11207,9 +10853,6 @@
       <w:lvlText w:val="%9."/>
       <w:lvlJc w:val="left"/>
       <w:pPr>
-        <w:tabs>
-          <w:tab w:val="left" w:pos="1080"/>
-        </w:tabs>
         <w:ind w:left="3600" w:hanging="360"/>
       </w:pPr>
       <w:rPr>
@@ -11274,9 +10917,6 @@
       <w:lvlText w:val="◦"/>
       <w:lvlJc w:val="left"/>
       <w:pPr>
-        <w:tabs>
-          <w:tab w:val="left" w:pos="720"/>
-        </w:tabs>
         <w:ind w:left="1080" w:hanging="360"/>
       </w:pPr>
       <w:rPr>
@@ -11307,9 +10947,6 @@
       <w:lvlText w:val="▪"/>
       <w:lvlJc w:val="left"/>
       <w:pPr>
-        <w:tabs>
-          <w:tab w:val="left" w:pos="720"/>
-        </w:tabs>
         <w:ind w:left="1440" w:hanging="360"/>
       </w:pPr>
       <w:rPr>
@@ -11340,9 +10977,6 @@
       <w:lvlText w:val="·"/>
       <w:lvlJc w:val="left"/>
       <w:pPr>
-        <w:tabs>
-          <w:tab w:val="left" w:pos="720"/>
-        </w:tabs>
         <w:ind w:left="1800" w:hanging="360"/>
       </w:pPr>
       <w:rPr>
@@ -11373,9 +11007,6 @@
       <w:lvlText w:val="◦"/>
       <w:lvlJc w:val="left"/>
       <w:pPr>
-        <w:tabs>
-          <w:tab w:val="left" w:pos="720"/>
-        </w:tabs>
         <w:ind w:left="2160" w:hanging="360"/>
       </w:pPr>
       <w:rPr>
@@ -11406,9 +11037,6 @@
       <w:lvlText w:val="▪"/>
       <w:lvlJc w:val="left"/>
       <w:pPr>
-        <w:tabs>
-          <w:tab w:val="left" w:pos="720"/>
-        </w:tabs>
         <w:ind w:left="2520" w:hanging="360"/>
       </w:pPr>
       <w:rPr>
@@ -11439,9 +11067,6 @@
       <w:lvlText w:val="·"/>
       <w:lvlJc w:val="left"/>
       <w:pPr>
-        <w:tabs>
-          <w:tab w:val="left" w:pos="720"/>
-        </w:tabs>
         <w:ind w:left="2880" w:hanging="360"/>
       </w:pPr>
       <w:rPr>
@@ -11472,9 +11097,6 @@
       <w:lvlText w:val="◦"/>
       <w:lvlJc w:val="left"/>
       <w:pPr>
-        <w:tabs>
-          <w:tab w:val="left" w:pos="720"/>
-        </w:tabs>
         <w:ind w:left="3240" w:hanging="360"/>
       </w:pPr>
       <w:rPr>
@@ -11505,9 +11127,6 @@
       <w:lvlText w:val="▪"/>
       <w:lvlJc w:val="left"/>
       <w:pPr>
-        <w:tabs>
-          <w:tab w:val="left" w:pos="720"/>
-        </w:tabs>
         <w:ind w:left="3600" w:hanging="360"/>
       </w:pPr>
       <w:rPr>
@@ -11572,9 +11191,6 @@
       <w:lvlText w:val="%2."/>
       <w:lvlJc w:val="left"/>
       <w:pPr>
-        <w:tabs>
-          <w:tab w:val="left" w:pos="720"/>
-        </w:tabs>
         <w:ind w:left="1080" w:hanging="360"/>
       </w:pPr>
       <w:rPr>
@@ -11601,9 +11217,6 @@
       <w:lvlText w:val="%3."/>
       <w:lvlJc w:val="left"/>
       <w:pPr>
-        <w:tabs>
-          <w:tab w:val="left" w:pos="720"/>
-        </w:tabs>
         <w:ind w:left="1440" w:hanging="360"/>
       </w:pPr>
       <w:rPr>
@@ -11630,9 +11243,6 @@
       <w:lvlText w:val="%4."/>
       <w:lvlJc w:val="left"/>
       <w:pPr>
-        <w:tabs>
-          <w:tab w:val="left" w:pos="720"/>
-        </w:tabs>
         <w:ind w:left="1800" w:hanging="360"/>
       </w:pPr>
       <w:rPr>
@@ -11659,9 +11269,6 @@
       <w:lvlText w:val="%5."/>
       <w:lvlJc w:val="left"/>
       <w:pPr>
-        <w:tabs>
-          <w:tab w:val="left" w:pos="720"/>
-        </w:tabs>
         <w:ind w:left="2160" w:hanging="360"/>
       </w:pPr>
       <w:rPr>
@@ -11688,9 +11295,6 @@
       <w:lvlText w:val="%6."/>
       <w:lvlJc w:val="left"/>
       <w:pPr>
-        <w:tabs>
-          <w:tab w:val="left" w:pos="720"/>
-        </w:tabs>
         <w:ind w:left="2520" w:hanging="360"/>
       </w:pPr>
       <w:rPr>
@@ -11717,9 +11321,6 @@
       <w:lvlText w:val="%7."/>
       <w:lvlJc w:val="left"/>
       <w:pPr>
-        <w:tabs>
-          <w:tab w:val="left" w:pos="720"/>
-        </w:tabs>
         <w:ind w:left="2880" w:hanging="360"/>
       </w:pPr>
       <w:rPr>
@@ -11746,9 +11347,6 @@
       <w:lvlText w:val="%8."/>
       <w:lvlJc w:val="left"/>
       <w:pPr>
-        <w:tabs>
-          <w:tab w:val="left" w:pos="720"/>
-        </w:tabs>
         <w:ind w:left="3240" w:hanging="360"/>
       </w:pPr>
       <w:rPr>
@@ -11775,9 +11373,6 @@
       <w:lvlText w:val="%9."/>
       <w:lvlJc w:val="left"/>
       <w:pPr>
-        <w:tabs>
-          <w:tab w:val="left" w:pos="720"/>
-        </w:tabs>
         <w:ind w:left="3600" w:hanging="360"/>
       </w:pPr>
       <w:rPr>
@@ -11842,9 +11437,6 @@
       <w:lvlText w:val="·"/>
       <w:lvlJc w:val="left"/>
       <w:pPr>
-        <w:tabs>
-          <w:tab w:val="left" w:pos="720"/>
-        </w:tabs>
         <w:ind w:left="1080" w:hanging="360"/>
       </w:pPr>
       <w:rPr>
@@ -11875,9 +11467,6 @@
       <w:lvlText w:val="·"/>
       <w:lvlJc w:val="left"/>
       <w:pPr>
-        <w:tabs>
-          <w:tab w:val="left" w:pos="720"/>
-        </w:tabs>
         <w:ind w:left="1800" w:hanging="360"/>
       </w:pPr>
       <w:rPr>
@@ -11908,9 +11497,6 @@
       <w:lvlText w:val="·"/>
       <w:lvlJc w:val="left"/>
       <w:pPr>
-        <w:tabs>
-          <w:tab w:val="left" w:pos="720"/>
-        </w:tabs>
         <w:ind w:left="2520" w:hanging="360"/>
       </w:pPr>
       <w:rPr>
@@ -11941,9 +11527,6 @@
       <w:lvlText w:val="·"/>
       <w:lvlJc w:val="left"/>
       <w:pPr>
-        <w:tabs>
-          <w:tab w:val="left" w:pos="720"/>
-        </w:tabs>
         <w:ind w:left="3240" w:hanging="360"/>
       </w:pPr>
       <w:rPr>
@@ -11974,9 +11557,6 @@
       <w:lvlText w:val="·"/>
       <w:lvlJc w:val="left"/>
       <w:pPr>
-        <w:tabs>
-          <w:tab w:val="left" w:pos="720"/>
-        </w:tabs>
         <w:ind w:left="3960" w:hanging="360"/>
       </w:pPr>
       <w:rPr>
@@ -12007,9 +11587,6 @@
       <w:lvlText w:val="·"/>
       <w:lvlJc w:val="left"/>
       <w:pPr>
-        <w:tabs>
-          <w:tab w:val="left" w:pos="720"/>
-        </w:tabs>
         <w:ind w:left="4680" w:hanging="360"/>
       </w:pPr>
       <w:rPr>
@@ -12040,9 +11617,6 @@
       <w:lvlText w:val="·"/>
       <w:lvlJc w:val="left"/>
       <w:pPr>
-        <w:tabs>
-          <w:tab w:val="left" w:pos="720"/>
-        </w:tabs>
         <w:ind w:left="5400" w:hanging="360"/>
       </w:pPr>
       <w:rPr>
@@ -12073,9 +11647,6 @@
       <w:lvlText w:val="·"/>
       <w:lvlJc w:val="left"/>
       <w:pPr>
-        <w:tabs>
-          <w:tab w:val="left" w:pos="720"/>
-        </w:tabs>
         <w:ind w:left="6120" w:hanging="360"/>
       </w:pPr>
       <w:rPr>
@@ -12144,9 +11715,6 @@
       <w:lvlText w:val="◦"/>
       <w:lvlJc w:val="left"/>
       <w:pPr>
-        <w:tabs>
-          <w:tab w:val="left" w:pos="720"/>
-        </w:tabs>
         <w:ind w:left="1080" w:hanging="360"/>
       </w:pPr>
       <w:rPr>
@@ -12177,9 +11745,6 @@
       <w:lvlText w:val="▪"/>
       <w:lvlJc w:val="left"/>
       <w:pPr>
-        <w:tabs>
-          <w:tab w:val="left" w:pos="720"/>
-        </w:tabs>
         <w:ind w:left="1440" w:hanging="360"/>
       </w:pPr>
       <w:rPr>
@@ -12210,9 +11775,6 @@
       <w:lvlText w:val="·"/>
       <w:lvlJc w:val="left"/>
       <w:pPr>
-        <w:tabs>
-          <w:tab w:val="left" w:pos="720"/>
-        </w:tabs>
         <w:ind w:left="1800" w:hanging="360"/>
       </w:pPr>
       <w:rPr>
@@ -12243,9 +11805,6 @@
       <w:lvlText w:val="◦"/>
       <w:lvlJc w:val="left"/>
       <w:pPr>
-        <w:tabs>
-          <w:tab w:val="left" w:pos="720"/>
-        </w:tabs>
         <w:ind w:left="2160" w:hanging="360"/>
       </w:pPr>
       <w:rPr>
@@ -12276,9 +11835,6 @@
       <w:lvlText w:val="▪"/>
       <w:lvlJc w:val="left"/>
       <w:pPr>
-        <w:tabs>
-          <w:tab w:val="left" w:pos="720"/>
-        </w:tabs>
         <w:ind w:left="2520" w:hanging="360"/>
       </w:pPr>
       <w:rPr>
@@ -12309,9 +11865,6 @@
       <w:lvlText w:val="·"/>
       <w:lvlJc w:val="left"/>
       <w:pPr>
-        <w:tabs>
-          <w:tab w:val="left" w:pos="720"/>
-        </w:tabs>
         <w:ind w:left="2880" w:hanging="360"/>
       </w:pPr>
       <w:rPr>
@@ -12342,9 +11895,6 @@
       <w:lvlText w:val="◦"/>
       <w:lvlJc w:val="left"/>
       <w:pPr>
-        <w:tabs>
-          <w:tab w:val="left" w:pos="720"/>
-        </w:tabs>
         <w:ind w:left="3240" w:hanging="360"/>
       </w:pPr>
       <w:rPr>
@@ -12375,9 +11925,6 @@
       <w:lvlText w:val="▪"/>
       <w:lvlJc w:val="left"/>
       <w:pPr>
-        <w:tabs>
-          <w:tab w:val="left" w:pos="720"/>
-        </w:tabs>
         <w:ind w:left="3600" w:hanging="360"/>
       </w:pPr>
       <w:rPr>
@@ -12658,7 +12205,7 @@
       <w:lvlText w:val="%1."/>
       <w:lvlJc w:val="left"/>
       <w:pPr>
-        <w:ind w:left="720" w:hanging="360"/>
+        <w:ind w:left="690" w:hanging="330"/>
       </w:pPr>
       <w:rPr>
         <w:rFonts w:hAnsi="Arial Unicode MS"/>
@@ -13056,7 +12603,7 @@
       <w:lvlText w:val="%1.%2.%3.%4.%5.%6.%7."/>
       <w:lvlJc w:val="left"/>
       <w:pPr>
-        <w:ind w:left="3240" w:hanging="1080"/>
+        <w:ind w:left="3096" w:hanging="936"/>
       </w:pPr>
       <w:rPr>
         <w:rFonts w:hAnsi="Arial Unicode MS"/>
@@ -13082,7 +12629,7 @@
       <w:lvlText w:val="%1.%2.%3.%4.%5.%6.%7.%8."/>
       <w:lvlJc w:val="left"/>
       <w:pPr>
-        <w:ind w:left="3744" w:hanging="1224"/>
+        <w:ind w:left="3456" w:hanging="936"/>
       </w:pPr>
       <w:rPr>
         <w:rFonts w:hAnsi="Arial Unicode MS"/>
@@ -13108,7 +12655,7 @@
       <w:lvlText w:val="%1.%2.%3.%4.%5.%6.%7.%8.%9."/>
       <w:lvlJc w:val="left"/>
       <w:pPr>
-        <w:ind w:left="4320" w:hanging="1440"/>
+        <w:ind w:left="3816" w:hanging="936"/>
       </w:pPr>
       <w:rPr>
         <w:rFonts w:hAnsi="Arial Unicode MS"/>
@@ -13246,7 +12793,7 @@
       <w:lvlText w:val="%1.%2.%3.%4.%5."/>
       <w:lvlJc w:val="left"/>
       <w:pPr>
-        <w:ind w:left="2232" w:hanging="792"/>
+        <w:ind w:left="2088" w:hanging="648"/>
       </w:pPr>
       <w:rPr>
         <w:rFonts w:hAnsi="Arial Unicode MS"/>
@@ -13272,7 +12819,7 @@
       <w:lvlText w:val="%1.%2.%3.%4.%5.%6."/>
       <w:lvlJc w:val="left"/>
       <w:pPr>
-        <w:ind w:left="2736" w:hanging="936"/>
+        <w:ind w:left="2448" w:hanging="648"/>
       </w:pPr>
       <w:rPr>
         <w:rFonts w:hAnsi="Arial Unicode MS"/>
@@ -13298,7 +12845,7 @@
       <w:lvlText w:val="%1.%2.%3.%4.%5.%6.%7."/>
       <w:lvlJc w:val="left"/>
       <w:pPr>
-        <w:ind w:left="3240" w:hanging="1080"/>
+        <w:ind w:left="2808" w:hanging="648"/>
       </w:pPr>
       <w:rPr>
         <w:rFonts w:hAnsi="Arial Unicode MS"/>
@@ -13324,7 +12871,7 @@
       <w:lvlText w:val="%1.%2.%3.%4.%5.%6.%7.%8."/>
       <w:lvlJc w:val="left"/>
       <w:pPr>
-        <w:ind w:left="3744" w:hanging="1224"/>
+        <w:ind w:left="3168" w:hanging="648"/>
       </w:pPr>
       <w:rPr>
         <w:rFonts w:hAnsi="Arial Unicode MS"/>
@@ -13350,7 +12897,7 @@
       <w:lvlText w:val="%1.%2.%3.%4.%5.%6.%7.%8.%9."/>
       <w:lvlJc w:val="left"/>
       <w:pPr>
-        <w:ind w:left="4320" w:hanging="1440"/>
+        <w:ind w:left="3528" w:hanging="648"/>
       </w:pPr>
       <w:rPr>
         <w:rFonts w:hAnsi="Arial Unicode MS"/>
@@ -13436,7 +12983,7 @@
       <w:lvlText w:val="%1.%2.%3."/>
       <w:lvlJc w:val="left"/>
       <w:pPr>
-        <w:ind w:left="1224" w:hanging="504"/>
+        <w:ind w:left="840" w:hanging="120"/>
       </w:pPr>
       <w:rPr>
         <w:rFonts w:hAnsi="Arial Unicode MS"/>
@@ -13462,7 +13009,7 @@
       <w:lvlText w:val="%1.%2.%3.%4."/>
       <w:lvlJc w:val="left"/>
       <w:pPr>
-        <w:ind w:left="1728" w:hanging="648"/>
+        <w:ind w:left="1200" w:hanging="120"/>
       </w:pPr>
       <w:rPr>
         <w:rFonts w:hAnsi="Arial Unicode MS"/>
@@ -13488,7 +13035,7 @@
       <w:lvlText w:val="%1.%2.%3.%4.%5."/>
       <w:lvlJc w:val="left"/>
       <w:pPr>
-        <w:ind w:left="2232" w:hanging="792"/>
+        <w:ind w:left="1560" w:hanging="120"/>
       </w:pPr>
       <w:rPr>
         <w:rFonts w:hAnsi="Arial Unicode MS"/>
@@ -13514,7 +13061,7 @@
       <w:lvlText w:val="%1.%2.%3.%4.%5.%6."/>
       <w:lvlJc w:val="left"/>
       <w:pPr>
-        <w:ind w:left="2736" w:hanging="936"/>
+        <w:ind w:left="1920" w:hanging="120"/>
       </w:pPr>
       <w:rPr>
         <w:rFonts w:hAnsi="Arial Unicode MS"/>
@@ -13540,7 +13087,7 @@
       <w:lvlText w:val="%1.%2.%3.%4.%5.%6.%7."/>
       <w:lvlJc w:val="left"/>
       <w:pPr>
-        <w:ind w:left="3240" w:hanging="1080"/>
+        <w:ind w:left="2280" w:hanging="120"/>
       </w:pPr>
       <w:rPr>
         <w:rFonts w:hAnsi="Arial Unicode MS"/>
@@ -13566,7 +13113,7 @@
       <w:lvlText w:val="%1.%2.%3.%4.%5.%6.%7.%8."/>
       <w:lvlJc w:val="left"/>
       <w:pPr>
-        <w:ind w:left="3744" w:hanging="1224"/>
+        <w:ind w:left="2640" w:hanging="120"/>
       </w:pPr>
       <w:rPr>
         <w:rFonts w:hAnsi="Arial Unicode MS"/>
@@ -13592,7 +13139,7 @@
       <w:lvlText w:val="%1.%2.%3.%4.%5.%6.%7.%8.%9."/>
       <w:lvlJc w:val="left"/>
       <w:pPr>
-        <w:ind w:left="4320" w:hanging="1440"/>
+        <w:ind w:left="3000" w:hanging="120"/>
       </w:pPr>
       <w:rPr>
         <w:rFonts w:hAnsi="Arial Unicode MS"/>
@@ -14333,6 +13880,12 @@
     <w:abstractNumId w:val="42"/>
   </w:num>
   <w:num w:numId="48">
+    <w:abstractNumId w:val="45"/>
+  </w:num>
+  <w:num w:numId="49">
+    <w:abstractNumId w:val="44"/>
+  </w:num>
+  <w:num w:numId="50">
     <w:abstractNumId w:val="42"/>
     <w:lvlOverride w:ilvl="0">
       <w:lvl w:ilvl="0">
@@ -14398,7 +13951,7 @@
         <w:lvlText w:val="%1.%2.%3."/>
         <w:lvlJc w:val="left"/>
         <w:pPr>
-          <w:ind w:left="1224" w:hanging="504"/>
+          <w:ind w:left="840" w:hanging="120"/>
         </w:pPr>
         <w:rPr>
           <w:rFonts w:hAnsi="Arial Unicode MS"/>
@@ -14426,7 +13979,7 @@
         <w:lvlText w:val="%1.%2.%3.%4."/>
         <w:lvlJc w:val="left"/>
         <w:pPr>
-          <w:ind w:left="1728" w:hanging="648"/>
+          <w:ind w:left="1200" w:hanging="120"/>
         </w:pPr>
         <w:rPr>
           <w:rFonts w:hAnsi="Arial Unicode MS"/>
@@ -14454,7 +14007,7 @@
         <w:lvlText w:val="%1.%2.%3.%4.%5."/>
         <w:lvlJc w:val="left"/>
         <w:pPr>
-          <w:ind w:left="2232" w:hanging="792"/>
+          <w:ind w:left="1560" w:hanging="120"/>
         </w:pPr>
         <w:rPr>
           <w:rFonts w:hAnsi="Arial Unicode MS"/>
@@ -14482,7 +14035,7 @@
         <w:lvlText w:val="%1.%2.%3.%4.%5.%6."/>
         <w:lvlJc w:val="left"/>
         <w:pPr>
-          <w:ind w:left="2736" w:hanging="936"/>
+          <w:ind w:left="1920" w:hanging="120"/>
         </w:pPr>
         <w:rPr>
           <w:rFonts w:hAnsi="Arial Unicode MS"/>
@@ -14510,7 +14063,7 @@
         <w:lvlText w:val="%1.%2.%3.%4.%5.%6.%7."/>
         <w:lvlJc w:val="left"/>
         <w:pPr>
-          <w:ind w:left="3240" w:hanging="1080"/>
+          <w:ind w:left="2280" w:hanging="120"/>
         </w:pPr>
         <w:rPr>
           <w:rFonts w:hAnsi="Arial Unicode MS"/>
@@ -14538,7 +14091,7 @@
         <w:lvlText w:val="%1.%2.%3.%4.%5.%6.%7.%8."/>
         <w:lvlJc w:val="left"/>
         <w:pPr>
-          <w:ind w:left="3744" w:hanging="1224"/>
+          <w:ind w:left="2640" w:hanging="120"/>
         </w:pPr>
         <w:rPr>
           <w:rFonts w:hAnsi="Arial Unicode MS"/>
@@ -14566,7 +14119,7 @@
         <w:lvlText w:val="%1.%2.%3.%4.%5.%6.%7.%8.%9."/>
         <w:lvlJc w:val="left"/>
         <w:pPr>
-          <w:ind w:left="4320" w:hanging="1440"/>
+          <w:ind w:left="3000" w:hanging="120"/>
         </w:pPr>
         <w:rPr>
           <w:rFonts w:hAnsi="Arial Unicode MS"/>
@@ -14586,12 +14139,6 @@
         </w:rPr>
       </w:lvl>
     </w:lvlOverride>
-  </w:num>
-  <w:num w:numId="49">
-    <w:abstractNumId w:val="45"/>
-  </w:num>
-  <w:num w:numId="50">
-    <w:abstractNumId w:val="44"/>
   </w:num>
   <w:num w:numId="51">
     <w:abstractNumId w:val="47"/>
@@ -14760,7 +14307,7 @@
   </w:style>
   <w:style w:type="paragraph" w:styleId="Heading">
     <w:name w:val="Heading"/>
-    <w:next w:val="Body"/>
+    <w:next w:val="Body A"/>
     <w:pPr>
       <w:keepNext w:val="1"/>
       <w:keepLines w:val="1"/>
@@ -14795,8 +14342,9 @@
       <w:shd w:val="nil" w:color="auto" w:fill="auto"/>
       <w:vertAlign w:val="baseline"/>
       <w:lang w:val="en-US"/>
-      <w14:textOutline>
+      <w14:textOutline w14:w="12700" w14:cap="flat">
         <w14:noFill/>
+        <w14:miter w14:lim="400000"/>
       </w14:textOutline>
       <w14:textFill>
         <w14:solidFill>
@@ -14805,9 +14353,9 @@
       </w14:textFill>
     </w:rPr>
   </w:style>
-  <w:style w:type="paragraph" w:styleId="Body">
-    <w:name w:val="Body"/>
-    <w:next w:val="Body"/>
+  <w:style w:type="paragraph" w:styleId="Body A">
+    <w:name w:val="Body A"/>
+    <w:next w:val="Body A"/>
     <w:pPr>
       <w:keepNext w:val="0"/>
       <w:keepLines w:val="0"/>
@@ -14842,8 +14390,9 @@
       <w:shd w:val="nil" w:color="auto" w:fill="auto"/>
       <w:vertAlign w:val="baseline"/>
       <w:lang w:val="en-US"/>
-      <w14:textOutline>
+      <w14:textOutline w14:w="12700" w14:cap="flat">
         <w14:noFill/>
+        <w14:miter w14:lim="400000"/>
       </w14:textOutline>
       <w14:textFill>
         <w14:solidFill>
@@ -14854,7 +14403,7 @@
   </w:style>
   <w:style w:type="paragraph" w:styleId="Heading 2">
     <w:name w:val="Heading 2"/>
-    <w:next w:val="Body"/>
+    <w:next w:val="Body A"/>
     <w:pPr>
       <w:keepNext w:val="1"/>
       <w:keepLines w:val="1"/>
@@ -14889,8 +14438,9 @@
       <w:shd w:val="nil" w:color="auto" w:fill="auto"/>
       <w:vertAlign w:val="baseline"/>
       <w:lang w:val="en-US"/>
-      <w14:textOutline>
+      <w14:textOutline w14:w="12700" w14:cap="flat">
         <w14:noFill/>
+        <w14:miter w14:lim="400000"/>
       </w14:textOutline>
       <w14:textFill>
         <w14:solidFill>
@@ -14901,7 +14451,7 @@
   </w:style>
   <w:style w:type="paragraph" w:styleId="Title">
     <w:name w:val="Title"/>
-    <w:next w:val="Body"/>
+    <w:next w:val="Body A"/>
     <w:pPr>
       <w:keepNext w:val="0"/>
       <w:keepLines w:val="0"/>
@@ -14936,8 +14486,9 @@
       <w:shd w:val="nil" w:color="auto" w:fill="auto"/>
       <w:vertAlign w:val="baseline"/>
       <w:lang w:val="en-US"/>
-      <w14:textOutline>
+      <w14:textOutline w14:w="12700" w14:cap="flat">
         <w14:noFill/>
+        <w14:miter w14:lim="400000"/>
       </w14:textOutline>
       <w14:textFill>
         <w14:solidFill>
@@ -14948,7 +14499,7 @@
   </w:style>
   <w:style w:type="paragraph" w:styleId="Heading 3">
     <w:name w:val="Heading 3"/>
-    <w:next w:val="Body"/>
+    <w:next w:val="Body A"/>
     <w:pPr>
       <w:keepNext w:val="1"/>
       <w:keepLines w:val="1"/>
@@ -14983,8 +14534,9 @@
       <w:shd w:val="nil" w:color="auto" w:fill="auto"/>
       <w:vertAlign w:val="baseline"/>
       <w:lang w:val="en-US"/>
-      <w14:textOutline>
+      <w14:textOutline w14:w="12700" w14:cap="flat">
         <w14:noFill/>
+        <w14:miter w14:lim="400000"/>
       </w14:textOutline>
       <w14:textFill>
         <w14:solidFill>
@@ -15217,7 +14769,7 @@
     <w:name w:val="Imported Style 23"/>
     <w:pPr>
       <w:numPr>
-        <w:numId w:val="49"/>
+        <w:numId w:val="48"/>
       </w:numPr>
     </w:pPr>
   </w:style>
@@ -15425,17 +14977,17 @@
         <a:solidFill>
           <a:srgbClr val="FFFFFF"/>
         </a:solidFill>
-        <a:ln w="12700" cap="flat">
+        <a:ln w="25400" cap="flat">
           <a:solidFill>
             <a:schemeClr val="accent1"/>
           </a:solidFill>
           <a:prstDash val="solid"/>
-          <a:miter lim="800000"/>
+          <a:round/>
         </a:ln>
         <a:effectLst/>
         <a:sp3d/>
       </a:spPr>
-      <a:bodyPr rot="0" spcFirstLastPara="1" vertOverflow="overflow" horzOverflow="overflow" vert="horz" wrap="square" lIns="45719" tIns="45719" rIns="45719" bIns="45719" numCol="1" spcCol="38100" rtlCol="0" anchor="ctr" upright="0">
+      <a:bodyPr rot="0" spcFirstLastPara="1" vertOverflow="overflow" horzOverflow="overflow" vert="horz" wrap="square" lIns="45718" tIns="45718" rIns="45718" bIns="45718" numCol="1" spcCol="38100" rtlCol="0" anchor="ctr" upright="0">
         <a:spAutoFit/>
       </a:bodyPr>
       <a:lstStyle>
@@ -15463,10 +15015,10 @@
             </a:solidFill>
             <a:effectLst/>
             <a:uFillTx/>
-            <a:latin typeface="Calibri"/>
-            <a:ea typeface="Calibri"/>
-            <a:cs typeface="Calibri"/>
-            <a:sym typeface="Calibri"/>
+            <a:latin typeface="+mn-lt"/>
+            <a:ea typeface="+mn-ea"/>
+            <a:cs typeface="+mn-cs"/>
+            <a:sym typeface="Helvetica Neue"/>
           </a:defRPr>
         </a:defPPr>
         <a:lvl1pPr marL="0" marR="0" indent="0" algn="l" defTabSz="914400" rtl="0" fontAlgn="auto" latinLnBrk="1" hangingPunct="0">
@@ -15714,12 +15266,12 @@
     <a:lnDef>
       <a:spPr>
         <a:noFill/>
-        <a:ln w="12700" cap="flat">
+        <a:ln w="25400" cap="flat">
           <a:solidFill>
             <a:schemeClr val="accent1"/>
           </a:solidFill>
           <a:prstDash val="solid"/>
-          <a:miter lim="800000"/>
+          <a:round/>
         </a:ln>
         <a:effectLst/>
         <a:sp3d/>
@@ -16006,7 +15558,7 @@
         <a:effectLst/>
         <a:sp3d/>
       </a:spPr>
-      <a:bodyPr rot="0" spcFirstLastPara="1" vertOverflow="overflow" horzOverflow="overflow" vert="horz" wrap="square" lIns="45719" tIns="45719" rIns="45719" bIns="45719" numCol="1" spcCol="38100" rtlCol="0" anchor="t" upright="0">
+      <a:bodyPr rot="0" spcFirstLastPara="1" vertOverflow="overflow" horzOverflow="overflow" vert="horz" wrap="square" lIns="45718" tIns="45718" rIns="45718" bIns="45718" numCol="1" spcCol="38100" rtlCol="0" anchor="t" upright="0">
         <a:spAutoFit/>
       </a:bodyPr>
       <a:lstStyle>
@@ -16034,10 +15586,10 @@
             </a:solidFill>
             <a:effectLst/>
             <a:uFillTx/>
-            <a:latin typeface="Calibri"/>
-            <a:ea typeface="Calibri"/>
-            <a:cs typeface="Calibri"/>
-            <a:sym typeface="Calibri"/>
+            <a:latin typeface="+mn-lt"/>
+            <a:ea typeface="+mn-ea"/>
+            <a:cs typeface="+mn-cs"/>
+            <a:sym typeface="Helvetica Neue"/>
           </a:defRPr>
         </a:defPPr>
         <a:lvl1pPr marL="0" marR="0" indent="0" algn="l" defTabSz="914400" rtl="0" fontAlgn="auto" latinLnBrk="1" hangingPunct="0">

</xml_diff>